<commit_message>
add chapter 20 p2
</commit_message>
<xml_diff>
--- a/Udemy/Lecture/JSLecture.docx
+++ b/Udemy/Lecture/JSLecture.docx
@@ -21782,25 +21782,4553 @@
     </w:p>
     <w:p>
       <w:r>
-        <w:t>Глава №20</w:t>
-      </w:r>
-    </w:p>
-    <w:p>
-      <w:r>
-        <w:t>Объекты, деструктуризация объектов</w:t>
-      </w:r>
-    </w:p>
-    <w:p>
-      <w:pPr>
-        <w:pStyle w:val="a3"/>
-      </w:pPr>
-    </w:p>
-    <w:p>
-      <w:pPr>
-        <w:pStyle w:val="a3"/>
-      </w:pPr>
+        <w:br w:type="column"/>
+      </w:r>
       <w:bookmarkStart w:id="0" w:name="_GoBack"/>
       <w:bookmarkEnd w:id="0"/>
+      <w:r>
+        <w:lastRenderedPageBreak/>
+        <w:t>Глава №20</w:t>
+      </w:r>
+    </w:p>
+    <w:p>
+      <w:r>
+        <w:t>Объекты, деструктуризация объектов</w:t>
+      </w:r>
+    </w:p>
+    <w:p>
+      <w:pPr>
+        <w:pStyle w:val="a3"/>
+      </w:pPr>
+    </w:p>
+    <w:p>
+      <w:pPr>
+        <w:shd w:val="clear" w:color="auto" w:fill="1E1E1E"/>
+        <w:spacing w:line="285" w:lineRule="atLeast"/>
+        <w:jc w:val="left"/>
+        <w:rPr>
+          <w:rFonts w:ascii="Consolas" w:eastAsia="Times New Roman" w:hAnsi="Consolas" w:cs="Times New Roman"/>
+          <w:b w:val="0"/>
+          <w:color w:val="D4D4D4"/>
+          <w:sz w:val="21"/>
+          <w:szCs w:val="21"/>
+          <w:lang w:val="en-US" w:eastAsia="ru-RU"/>
+        </w:rPr>
+      </w:pPr>
+      <w:r>
+        <w:rPr>
+          <w:rFonts w:ascii="Consolas" w:eastAsia="Times New Roman" w:hAnsi="Consolas" w:cs="Times New Roman"/>
+          <w:b w:val="0"/>
+          <w:color w:val="CE9178"/>
+          <w:sz w:val="21"/>
+          <w:szCs w:val="21"/>
+          <w:lang w:val="en-US" w:eastAsia="ru-RU"/>
+        </w:rPr>
+        <w:t>`</w:t>
+      </w:r>
+      <w:proofErr w:type="gramStart"/>
+      <w:r>
+        <w:rPr>
+          <w:rFonts w:ascii="Consolas" w:eastAsia="Times New Roman" w:hAnsi="Consolas" w:cs="Times New Roman"/>
+          <w:b w:val="0"/>
+          <w:color w:val="CE9178"/>
+          <w:sz w:val="21"/>
+          <w:szCs w:val="21"/>
+          <w:lang w:val="en-US" w:eastAsia="ru-RU"/>
+        </w:rPr>
+        <w:t>use</w:t>
+      </w:r>
+      <w:proofErr w:type="gramEnd"/>
+      <w:r>
+        <w:rPr>
+          <w:rFonts w:ascii="Consolas" w:eastAsia="Times New Roman" w:hAnsi="Consolas" w:cs="Times New Roman"/>
+          <w:b w:val="0"/>
+          <w:color w:val="CE9178"/>
+          <w:sz w:val="21"/>
+          <w:szCs w:val="21"/>
+          <w:lang w:val="en-US" w:eastAsia="ru-RU"/>
+        </w:rPr>
+        <w:t> strict`</w:t>
+      </w:r>
+      <w:r>
+        <w:rPr>
+          <w:rFonts w:ascii="Consolas" w:eastAsia="Times New Roman" w:hAnsi="Consolas" w:cs="Times New Roman"/>
+          <w:b w:val="0"/>
+          <w:color w:val="D4D4D4"/>
+          <w:sz w:val="21"/>
+          <w:szCs w:val="21"/>
+          <w:lang w:val="en-US" w:eastAsia="ru-RU"/>
+        </w:rPr>
+        <w:t>;</w:t>
+      </w:r>
+    </w:p>
+    <w:p>
+      <w:pPr>
+        <w:shd w:val="clear" w:color="auto" w:fill="1E1E1E"/>
+        <w:spacing w:line="285" w:lineRule="atLeast"/>
+        <w:jc w:val="left"/>
+        <w:rPr>
+          <w:rFonts w:ascii="Consolas" w:eastAsia="Times New Roman" w:hAnsi="Consolas" w:cs="Times New Roman"/>
+          <w:b w:val="0"/>
+          <w:color w:val="D4D4D4"/>
+          <w:sz w:val="21"/>
+          <w:szCs w:val="21"/>
+          <w:lang w:val="en-US" w:eastAsia="ru-RU"/>
+        </w:rPr>
+      </w:pPr>
+    </w:p>
+    <w:p>
+      <w:pPr>
+        <w:shd w:val="clear" w:color="auto" w:fill="1E1E1E"/>
+        <w:spacing w:line="285" w:lineRule="atLeast"/>
+        <w:jc w:val="left"/>
+        <w:rPr>
+          <w:rFonts w:ascii="Consolas" w:eastAsia="Times New Roman" w:hAnsi="Consolas" w:cs="Times New Roman"/>
+          <w:b w:val="0"/>
+          <w:color w:val="D4D4D4"/>
+          <w:sz w:val="21"/>
+          <w:szCs w:val="21"/>
+          <w:lang w:val="en-US" w:eastAsia="ru-RU"/>
+        </w:rPr>
+      </w:pPr>
+      <w:r>
+        <w:rPr>
+          <w:rFonts w:ascii="Consolas" w:eastAsia="Times New Roman" w:hAnsi="Consolas" w:cs="Times New Roman"/>
+          <w:b w:val="0"/>
+          <w:color w:val="6A9955"/>
+          <w:sz w:val="21"/>
+          <w:szCs w:val="21"/>
+          <w:lang w:val="en-US" w:eastAsia="ru-RU"/>
+        </w:rPr>
+        <w:t>// </w:t>
+      </w:r>
+      <w:r>
+        <w:rPr>
+          <w:rFonts w:ascii="Consolas" w:eastAsia="Times New Roman" w:hAnsi="Consolas" w:cs="Times New Roman"/>
+          <w:b w:val="0"/>
+          <w:color w:val="6A9955"/>
+          <w:sz w:val="21"/>
+          <w:szCs w:val="21"/>
+          <w:lang w:eastAsia="ru-RU"/>
+        </w:rPr>
+        <w:t>создаём</w:t>
+      </w:r>
+      <w:r>
+        <w:rPr>
+          <w:rFonts w:ascii="Consolas" w:eastAsia="Times New Roman" w:hAnsi="Consolas" w:cs="Times New Roman"/>
+          <w:b w:val="0"/>
+          <w:color w:val="6A9955"/>
+          <w:sz w:val="21"/>
+          <w:szCs w:val="21"/>
+          <w:lang w:val="en-US" w:eastAsia="ru-RU"/>
+        </w:rPr>
+        <w:t> </w:t>
+      </w:r>
+      <w:r>
+        <w:rPr>
+          <w:rFonts w:ascii="Consolas" w:eastAsia="Times New Roman" w:hAnsi="Consolas" w:cs="Times New Roman"/>
+          <w:b w:val="0"/>
+          <w:color w:val="6A9955"/>
+          <w:sz w:val="21"/>
+          <w:szCs w:val="21"/>
+          <w:lang w:eastAsia="ru-RU"/>
+        </w:rPr>
+        <w:t>объект</w:t>
+      </w:r>
+    </w:p>
+    <w:p>
+      <w:pPr>
+        <w:shd w:val="clear" w:color="auto" w:fill="1E1E1E"/>
+        <w:spacing w:line="285" w:lineRule="atLeast"/>
+        <w:jc w:val="left"/>
+        <w:rPr>
+          <w:rFonts w:ascii="Consolas" w:eastAsia="Times New Roman" w:hAnsi="Consolas" w:cs="Times New Roman"/>
+          <w:b w:val="0"/>
+          <w:color w:val="D4D4D4"/>
+          <w:sz w:val="21"/>
+          <w:szCs w:val="21"/>
+          <w:lang w:val="en-US" w:eastAsia="ru-RU"/>
+        </w:rPr>
+      </w:pPr>
+      <w:proofErr w:type="spellStart"/>
+      <w:proofErr w:type="gramStart"/>
+      <w:r>
+        <w:rPr>
+          <w:rFonts w:ascii="Consolas" w:eastAsia="Times New Roman" w:hAnsi="Consolas" w:cs="Times New Roman"/>
+          <w:b w:val="0"/>
+          <w:color w:val="569CD6"/>
+          <w:sz w:val="21"/>
+          <w:szCs w:val="21"/>
+          <w:lang w:val="en-US" w:eastAsia="ru-RU"/>
+        </w:rPr>
+        <w:t>const</w:t>
+      </w:r>
+      <w:proofErr w:type="spellEnd"/>
+      <w:proofErr w:type="gramEnd"/>
+      <w:r>
+        <w:rPr>
+          <w:rFonts w:ascii="Consolas" w:eastAsia="Times New Roman" w:hAnsi="Consolas" w:cs="Times New Roman"/>
+          <w:b w:val="0"/>
+          <w:color w:val="D4D4D4"/>
+          <w:sz w:val="21"/>
+          <w:szCs w:val="21"/>
+          <w:lang w:val="en-US" w:eastAsia="ru-RU"/>
+        </w:rPr>
+        <w:t> </w:t>
+      </w:r>
+      <w:r>
+        <w:rPr>
+          <w:rFonts w:ascii="Consolas" w:eastAsia="Times New Roman" w:hAnsi="Consolas" w:cs="Times New Roman"/>
+          <w:b w:val="0"/>
+          <w:color w:val="4FC1FF"/>
+          <w:sz w:val="21"/>
+          <w:szCs w:val="21"/>
+          <w:lang w:val="en-US" w:eastAsia="ru-RU"/>
+        </w:rPr>
+        <w:t>options</w:t>
+      </w:r>
+      <w:r>
+        <w:rPr>
+          <w:rFonts w:ascii="Consolas" w:eastAsia="Times New Roman" w:hAnsi="Consolas" w:cs="Times New Roman"/>
+          <w:b w:val="0"/>
+          <w:color w:val="D4D4D4"/>
+          <w:sz w:val="21"/>
+          <w:szCs w:val="21"/>
+          <w:lang w:val="en-US" w:eastAsia="ru-RU"/>
+        </w:rPr>
+        <w:t> = {</w:t>
+      </w:r>
+    </w:p>
+    <w:p>
+      <w:pPr>
+        <w:shd w:val="clear" w:color="auto" w:fill="1E1E1E"/>
+        <w:spacing w:line="285" w:lineRule="atLeast"/>
+        <w:jc w:val="left"/>
+        <w:rPr>
+          <w:rFonts w:ascii="Consolas" w:eastAsia="Times New Roman" w:hAnsi="Consolas" w:cs="Times New Roman"/>
+          <w:b w:val="0"/>
+          <w:color w:val="D4D4D4"/>
+          <w:sz w:val="21"/>
+          <w:szCs w:val="21"/>
+          <w:lang w:val="en-US" w:eastAsia="ru-RU"/>
+        </w:rPr>
+      </w:pPr>
+      <w:r>
+        <w:rPr>
+          <w:rFonts w:ascii="Consolas" w:eastAsia="Times New Roman" w:hAnsi="Consolas" w:cs="Times New Roman"/>
+          <w:b w:val="0"/>
+          <w:color w:val="D4D4D4"/>
+          <w:sz w:val="21"/>
+          <w:szCs w:val="21"/>
+          <w:lang w:val="en-US" w:eastAsia="ru-RU"/>
+        </w:rPr>
+        <w:t>    </w:t>
+      </w:r>
+      <w:proofErr w:type="gramStart"/>
+      <w:r>
+        <w:rPr>
+          <w:rFonts w:ascii="Consolas" w:eastAsia="Times New Roman" w:hAnsi="Consolas" w:cs="Times New Roman"/>
+          <w:b w:val="0"/>
+          <w:color w:val="9CDCFE"/>
+          <w:sz w:val="21"/>
+          <w:szCs w:val="21"/>
+          <w:lang w:val="en-US" w:eastAsia="ru-RU"/>
+        </w:rPr>
+        <w:t>name</w:t>
+      </w:r>
+      <w:proofErr w:type="gramEnd"/>
+      <w:r>
+        <w:rPr>
+          <w:rFonts w:ascii="Consolas" w:eastAsia="Times New Roman" w:hAnsi="Consolas" w:cs="Times New Roman"/>
+          <w:b w:val="0"/>
+          <w:color w:val="9CDCFE"/>
+          <w:sz w:val="21"/>
+          <w:szCs w:val="21"/>
+          <w:lang w:val="en-US" w:eastAsia="ru-RU"/>
+        </w:rPr>
+        <w:t>:</w:t>
+      </w:r>
+      <w:r>
+        <w:rPr>
+          <w:rFonts w:ascii="Consolas" w:eastAsia="Times New Roman" w:hAnsi="Consolas" w:cs="Times New Roman"/>
+          <w:b w:val="0"/>
+          <w:color w:val="D4D4D4"/>
+          <w:sz w:val="21"/>
+          <w:szCs w:val="21"/>
+          <w:lang w:val="en-US" w:eastAsia="ru-RU"/>
+        </w:rPr>
+        <w:t> </w:t>
+      </w:r>
+      <w:r>
+        <w:rPr>
+          <w:rFonts w:ascii="Consolas" w:eastAsia="Times New Roman" w:hAnsi="Consolas" w:cs="Times New Roman"/>
+          <w:b w:val="0"/>
+          <w:color w:val="CE9178"/>
+          <w:sz w:val="21"/>
+          <w:szCs w:val="21"/>
+          <w:lang w:val="en-US" w:eastAsia="ru-RU"/>
+        </w:rPr>
+        <w:t>'</w:t>
+      </w:r>
+      <w:proofErr w:type="spellStart"/>
+      <w:r>
+        <w:rPr>
+          <w:rFonts w:ascii="Consolas" w:eastAsia="Times New Roman" w:hAnsi="Consolas" w:cs="Times New Roman"/>
+          <w:b w:val="0"/>
+          <w:color w:val="CE9178"/>
+          <w:sz w:val="21"/>
+          <w:szCs w:val="21"/>
+          <w:lang w:val="en-US" w:eastAsia="ru-RU"/>
+        </w:rPr>
+        <w:t>Sanya</w:t>
+      </w:r>
+      <w:proofErr w:type="spellEnd"/>
+      <w:r>
+        <w:rPr>
+          <w:rFonts w:ascii="Consolas" w:eastAsia="Times New Roman" w:hAnsi="Consolas" w:cs="Times New Roman"/>
+          <w:b w:val="0"/>
+          <w:color w:val="CE9178"/>
+          <w:sz w:val="21"/>
+          <w:szCs w:val="21"/>
+          <w:lang w:val="en-US" w:eastAsia="ru-RU"/>
+        </w:rPr>
+        <w:t>'</w:t>
+      </w:r>
+      <w:r>
+        <w:rPr>
+          <w:rFonts w:ascii="Consolas" w:eastAsia="Times New Roman" w:hAnsi="Consolas" w:cs="Times New Roman"/>
+          <w:b w:val="0"/>
+          <w:color w:val="D4D4D4"/>
+          <w:sz w:val="21"/>
+          <w:szCs w:val="21"/>
+          <w:lang w:val="en-US" w:eastAsia="ru-RU"/>
+        </w:rPr>
+        <w:t>,</w:t>
+      </w:r>
+    </w:p>
+    <w:p>
+      <w:pPr>
+        <w:shd w:val="clear" w:color="auto" w:fill="1E1E1E"/>
+        <w:spacing w:line="285" w:lineRule="atLeast"/>
+        <w:jc w:val="left"/>
+        <w:rPr>
+          <w:rFonts w:ascii="Consolas" w:eastAsia="Times New Roman" w:hAnsi="Consolas" w:cs="Times New Roman"/>
+          <w:b w:val="0"/>
+          <w:color w:val="D4D4D4"/>
+          <w:sz w:val="21"/>
+          <w:szCs w:val="21"/>
+          <w:lang w:val="en-US" w:eastAsia="ru-RU"/>
+        </w:rPr>
+      </w:pPr>
+      <w:r>
+        <w:rPr>
+          <w:rFonts w:ascii="Consolas" w:eastAsia="Times New Roman" w:hAnsi="Consolas" w:cs="Times New Roman"/>
+          <w:b w:val="0"/>
+          <w:color w:val="D4D4D4"/>
+          <w:sz w:val="21"/>
+          <w:szCs w:val="21"/>
+          <w:lang w:val="en-US" w:eastAsia="ru-RU"/>
+        </w:rPr>
+        <w:t>    </w:t>
+      </w:r>
+      <w:proofErr w:type="gramStart"/>
+      <w:r>
+        <w:rPr>
+          <w:rFonts w:ascii="Consolas" w:eastAsia="Times New Roman" w:hAnsi="Consolas" w:cs="Times New Roman"/>
+          <w:b w:val="0"/>
+          <w:color w:val="9CDCFE"/>
+          <w:sz w:val="21"/>
+          <w:szCs w:val="21"/>
+          <w:lang w:val="en-US" w:eastAsia="ru-RU"/>
+        </w:rPr>
+        <w:t>width</w:t>
+      </w:r>
+      <w:proofErr w:type="gramEnd"/>
+      <w:r>
+        <w:rPr>
+          <w:rFonts w:ascii="Consolas" w:eastAsia="Times New Roman" w:hAnsi="Consolas" w:cs="Times New Roman"/>
+          <w:b w:val="0"/>
+          <w:color w:val="9CDCFE"/>
+          <w:sz w:val="21"/>
+          <w:szCs w:val="21"/>
+          <w:lang w:val="en-US" w:eastAsia="ru-RU"/>
+        </w:rPr>
+        <w:t>:</w:t>
+      </w:r>
+      <w:r>
+        <w:rPr>
+          <w:rFonts w:ascii="Consolas" w:eastAsia="Times New Roman" w:hAnsi="Consolas" w:cs="Times New Roman"/>
+          <w:b w:val="0"/>
+          <w:color w:val="D4D4D4"/>
+          <w:sz w:val="21"/>
+          <w:szCs w:val="21"/>
+          <w:lang w:val="en-US" w:eastAsia="ru-RU"/>
+        </w:rPr>
+        <w:t> </w:t>
+      </w:r>
+      <w:r>
+        <w:rPr>
+          <w:rFonts w:ascii="Consolas" w:eastAsia="Times New Roman" w:hAnsi="Consolas" w:cs="Times New Roman"/>
+          <w:b w:val="0"/>
+          <w:color w:val="B5CEA8"/>
+          <w:sz w:val="21"/>
+          <w:szCs w:val="21"/>
+          <w:lang w:val="en-US" w:eastAsia="ru-RU"/>
+        </w:rPr>
+        <w:t>1024</w:t>
+      </w:r>
+      <w:r>
+        <w:rPr>
+          <w:rFonts w:ascii="Consolas" w:eastAsia="Times New Roman" w:hAnsi="Consolas" w:cs="Times New Roman"/>
+          <w:b w:val="0"/>
+          <w:color w:val="D4D4D4"/>
+          <w:sz w:val="21"/>
+          <w:szCs w:val="21"/>
+          <w:lang w:val="en-US" w:eastAsia="ru-RU"/>
+        </w:rPr>
+        <w:t>,</w:t>
+      </w:r>
+    </w:p>
+    <w:p>
+      <w:pPr>
+        <w:shd w:val="clear" w:color="auto" w:fill="1E1E1E"/>
+        <w:spacing w:line="285" w:lineRule="atLeast"/>
+        <w:jc w:val="left"/>
+        <w:rPr>
+          <w:rFonts w:ascii="Consolas" w:eastAsia="Times New Roman" w:hAnsi="Consolas" w:cs="Times New Roman"/>
+          <w:b w:val="0"/>
+          <w:color w:val="D4D4D4"/>
+          <w:sz w:val="21"/>
+          <w:szCs w:val="21"/>
+          <w:lang w:val="en-US" w:eastAsia="ru-RU"/>
+        </w:rPr>
+      </w:pPr>
+      <w:r>
+        <w:rPr>
+          <w:rFonts w:ascii="Consolas" w:eastAsia="Times New Roman" w:hAnsi="Consolas" w:cs="Times New Roman"/>
+          <w:b w:val="0"/>
+          <w:color w:val="D4D4D4"/>
+          <w:sz w:val="21"/>
+          <w:szCs w:val="21"/>
+          <w:lang w:val="en-US" w:eastAsia="ru-RU"/>
+        </w:rPr>
+        <w:t>    </w:t>
+      </w:r>
+      <w:proofErr w:type="gramStart"/>
+      <w:r>
+        <w:rPr>
+          <w:rFonts w:ascii="Consolas" w:eastAsia="Times New Roman" w:hAnsi="Consolas" w:cs="Times New Roman"/>
+          <w:b w:val="0"/>
+          <w:color w:val="9CDCFE"/>
+          <w:sz w:val="21"/>
+          <w:szCs w:val="21"/>
+          <w:lang w:val="en-US" w:eastAsia="ru-RU"/>
+        </w:rPr>
+        <w:t>height</w:t>
+      </w:r>
+      <w:proofErr w:type="gramEnd"/>
+      <w:r>
+        <w:rPr>
+          <w:rFonts w:ascii="Consolas" w:eastAsia="Times New Roman" w:hAnsi="Consolas" w:cs="Times New Roman"/>
+          <w:b w:val="0"/>
+          <w:color w:val="9CDCFE"/>
+          <w:sz w:val="21"/>
+          <w:szCs w:val="21"/>
+          <w:lang w:val="en-US" w:eastAsia="ru-RU"/>
+        </w:rPr>
+        <w:t>:</w:t>
+      </w:r>
+      <w:r>
+        <w:rPr>
+          <w:rFonts w:ascii="Consolas" w:eastAsia="Times New Roman" w:hAnsi="Consolas" w:cs="Times New Roman"/>
+          <w:b w:val="0"/>
+          <w:color w:val="D4D4D4"/>
+          <w:sz w:val="21"/>
+          <w:szCs w:val="21"/>
+          <w:lang w:val="en-US" w:eastAsia="ru-RU"/>
+        </w:rPr>
+        <w:t> </w:t>
+      </w:r>
+      <w:r>
+        <w:rPr>
+          <w:rFonts w:ascii="Consolas" w:eastAsia="Times New Roman" w:hAnsi="Consolas" w:cs="Times New Roman"/>
+          <w:b w:val="0"/>
+          <w:color w:val="B5CEA8"/>
+          <w:sz w:val="21"/>
+          <w:szCs w:val="21"/>
+          <w:lang w:val="en-US" w:eastAsia="ru-RU"/>
+        </w:rPr>
+        <w:t>1024</w:t>
+      </w:r>
+      <w:r>
+        <w:rPr>
+          <w:rFonts w:ascii="Consolas" w:eastAsia="Times New Roman" w:hAnsi="Consolas" w:cs="Times New Roman"/>
+          <w:b w:val="0"/>
+          <w:color w:val="D4D4D4"/>
+          <w:sz w:val="21"/>
+          <w:szCs w:val="21"/>
+          <w:lang w:val="en-US" w:eastAsia="ru-RU"/>
+        </w:rPr>
+        <w:t>,</w:t>
+      </w:r>
+    </w:p>
+    <w:p>
+      <w:pPr>
+        <w:shd w:val="clear" w:color="auto" w:fill="1E1E1E"/>
+        <w:spacing w:line="285" w:lineRule="atLeast"/>
+        <w:jc w:val="left"/>
+        <w:rPr>
+          <w:rFonts w:ascii="Consolas" w:eastAsia="Times New Roman" w:hAnsi="Consolas" w:cs="Times New Roman"/>
+          <w:b w:val="0"/>
+          <w:color w:val="D4D4D4"/>
+          <w:sz w:val="21"/>
+          <w:szCs w:val="21"/>
+          <w:lang w:val="en-US" w:eastAsia="ru-RU"/>
+        </w:rPr>
+      </w:pPr>
+      <w:r>
+        <w:rPr>
+          <w:rFonts w:ascii="Consolas" w:eastAsia="Times New Roman" w:hAnsi="Consolas" w:cs="Times New Roman"/>
+          <w:b w:val="0"/>
+          <w:color w:val="D4D4D4"/>
+          <w:sz w:val="21"/>
+          <w:szCs w:val="21"/>
+          <w:lang w:val="en-US" w:eastAsia="ru-RU"/>
+        </w:rPr>
+        <w:t>    </w:t>
+      </w:r>
+      <w:proofErr w:type="gramStart"/>
+      <w:r>
+        <w:rPr>
+          <w:rFonts w:ascii="Consolas" w:eastAsia="Times New Roman" w:hAnsi="Consolas" w:cs="Times New Roman"/>
+          <w:b w:val="0"/>
+          <w:color w:val="9CDCFE"/>
+          <w:sz w:val="21"/>
+          <w:szCs w:val="21"/>
+          <w:lang w:val="en-US" w:eastAsia="ru-RU"/>
+        </w:rPr>
+        <w:t>color</w:t>
+      </w:r>
+      <w:proofErr w:type="gramEnd"/>
+      <w:r>
+        <w:rPr>
+          <w:rFonts w:ascii="Consolas" w:eastAsia="Times New Roman" w:hAnsi="Consolas" w:cs="Times New Roman"/>
+          <w:b w:val="0"/>
+          <w:color w:val="9CDCFE"/>
+          <w:sz w:val="21"/>
+          <w:szCs w:val="21"/>
+          <w:lang w:val="en-US" w:eastAsia="ru-RU"/>
+        </w:rPr>
+        <w:t>:</w:t>
+      </w:r>
+      <w:r>
+        <w:rPr>
+          <w:rFonts w:ascii="Consolas" w:eastAsia="Times New Roman" w:hAnsi="Consolas" w:cs="Times New Roman"/>
+          <w:b w:val="0"/>
+          <w:color w:val="D4D4D4"/>
+          <w:sz w:val="21"/>
+          <w:szCs w:val="21"/>
+          <w:lang w:val="en-US" w:eastAsia="ru-RU"/>
+        </w:rPr>
+        <w:t> {</w:t>
+      </w:r>
+    </w:p>
+    <w:p>
+      <w:pPr>
+        <w:shd w:val="clear" w:color="auto" w:fill="1E1E1E"/>
+        <w:spacing w:line="285" w:lineRule="atLeast"/>
+        <w:jc w:val="left"/>
+        <w:rPr>
+          <w:rFonts w:ascii="Consolas" w:eastAsia="Times New Roman" w:hAnsi="Consolas" w:cs="Times New Roman"/>
+          <w:b w:val="0"/>
+          <w:color w:val="D4D4D4"/>
+          <w:sz w:val="21"/>
+          <w:szCs w:val="21"/>
+          <w:lang w:eastAsia="ru-RU"/>
+        </w:rPr>
+      </w:pPr>
+      <w:r>
+        <w:rPr>
+          <w:rFonts w:ascii="Consolas" w:eastAsia="Times New Roman" w:hAnsi="Consolas" w:cs="Times New Roman"/>
+          <w:b w:val="0"/>
+          <w:color w:val="D4D4D4"/>
+          <w:sz w:val="21"/>
+          <w:szCs w:val="21"/>
+          <w:lang w:val="en-US" w:eastAsia="ru-RU"/>
+        </w:rPr>
+        <w:t>        </w:t>
+      </w:r>
+      <w:proofErr w:type="spellStart"/>
+      <w:r>
+        <w:rPr>
+          <w:rFonts w:ascii="Consolas" w:eastAsia="Times New Roman" w:hAnsi="Consolas" w:cs="Times New Roman"/>
+          <w:b w:val="0"/>
+          <w:color w:val="9CDCFE"/>
+          <w:sz w:val="21"/>
+          <w:szCs w:val="21"/>
+          <w:lang w:eastAsia="ru-RU"/>
+        </w:rPr>
+        <w:t>border</w:t>
+      </w:r>
+      <w:proofErr w:type="spellEnd"/>
+      <w:r>
+        <w:rPr>
+          <w:rFonts w:ascii="Consolas" w:eastAsia="Times New Roman" w:hAnsi="Consolas" w:cs="Times New Roman"/>
+          <w:b w:val="0"/>
+          <w:color w:val="9CDCFE"/>
+          <w:sz w:val="21"/>
+          <w:szCs w:val="21"/>
+          <w:lang w:eastAsia="ru-RU"/>
+        </w:rPr>
+        <w:t>:</w:t>
+      </w:r>
+      <w:r>
+        <w:rPr>
+          <w:rFonts w:ascii="Consolas" w:eastAsia="Times New Roman" w:hAnsi="Consolas" w:cs="Times New Roman"/>
+          <w:b w:val="0"/>
+          <w:color w:val="D4D4D4"/>
+          <w:sz w:val="21"/>
+          <w:szCs w:val="21"/>
+          <w:lang w:eastAsia="ru-RU"/>
+        </w:rPr>
+        <w:t> </w:t>
+      </w:r>
+      <w:r>
+        <w:rPr>
+          <w:rFonts w:ascii="Consolas" w:eastAsia="Times New Roman" w:hAnsi="Consolas" w:cs="Times New Roman"/>
+          <w:b w:val="0"/>
+          <w:color w:val="CE9178"/>
+          <w:sz w:val="21"/>
+          <w:szCs w:val="21"/>
+          <w:lang w:eastAsia="ru-RU"/>
+        </w:rPr>
+        <w:t>'</w:t>
+      </w:r>
+      <w:proofErr w:type="spellStart"/>
+      <w:r>
+        <w:rPr>
+          <w:rFonts w:ascii="Consolas" w:eastAsia="Times New Roman" w:hAnsi="Consolas" w:cs="Times New Roman"/>
+          <w:b w:val="0"/>
+          <w:color w:val="CE9178"/>
+          <w:sz w:val="21"/>
+          <w:szCs w:val="21"/>
+          <w:lang w:eastAsia="ru-RU"/>
+        </w:rPr>
+        <w:t>black</w:t>
+      </w:r>
+      <w:proofErr w:type="spellEnd"/>
+      <w:r>
+        <w:rPr>
+          <w:rFonts w:ascii="Consolas" w:eastAsia="Times New Roman" w:hAnsi="Consolas" w:cs="Times New Roman"/>
+          <w:b w:val="0"/>
+          <w:color w:val="CE9178"/>
+          <w:sz w:val="21"/>
+          <w:szCs w:val="21"/>
+          <w:lang w:eastAsia="ru-RU"/>
+        </w:rPr>
+        <w:t>'</w:t>
+      </w:r>
+      <w:r>
+        <w:rPr>
+          <w:rFonts w:ascii="Consolas" w:eastAsia="Times New Roman" w:hAnsi="Consolas" w:cs="Times New Roman"/>
+          <w:b w:val="0"/>
+          <w:color w:val="D4D4D4"/>
+          <w:sz w:val="21"/>
+          <w:szCs w:val="21"/>
+          <w:lang w:eastAsia="ru-RU"/>
+        </w:rPr>
+        <w:t>,</w:t>
+      </w:r>
+    </w:p>
+    <w:p>
+      <w:pPr>
+        <w:shd w:val="clear" w:color="auto" w:fill="1E1E1E"/>
+        <w:spacing w:line="285" w:lineRule="atLeast"/>
+        <w:jc w:val="left"/>
+        <w:rPr>
+          <w:rFonts w:ascii="Consolas" w:eastAsia="Times New Roman" w:hAnsi="Consolas" w:cs="Times New Roman"/>
+          <w:b w:val="0"/>
+          <w:color w:val="D4D4D4"/>
+          <w:sz w:val="21"/>
+          <w:szCs w:val="21"/>
+          <w:lang w:eastAsia="ru-RU"/>
+        </w:rPr>
+      </w:pPr>
+      <w:r>
+        <w:rPr>
+          <w:rFonts w:ascii="Consolas" w:eastAsia="Times New Roman" w:hAnsi="Consolas" w:cs="Times New Roman"/>
+          <w:b w:val="0"/>
+          <w:color w:val="D4D4D4"/>
+          <w:sz w:val="21"/>
+          <w:szCs w:val="21"/>
+          <w:lang w:eastAsia="ru-RU"/>
+        </w:rPr>
+        <w:t>        </w:t>
+      </w:r>
+      <w:proofErr w:type="spellStart"/>
+      <w:r>
+        <w:rPr>
+          <w:rFonts w:ascii="Consolas" w:eastAsia="Times New Roman" w:hAnsi="Consolas" w:cs="Times New Roman"/>
+          <w:b w:val="0"/>
+          <w:color w:val="9CDCFE"/>
+          <w:sz w:val="21"/>
+          <w:szCs w:val="21"/>
+          <w:lang w:eastAsia="ru-RU"/>
+        </w:rPr>
+        <w:t>bg</w:t>
+      </w:r>
+      <w:proofErr w:type="spellEnd"/>
+      <w:r>
+        <w:rPr>
+          <w:rFonts w:ascii="Consolas" w:eastAsia="Times New Roman" w:hAnsi="Consolas" w:cs="Times New Roman"/>
+          <w:b w:val="0"/>
+          <w:color w:val="9CDCFE"/>
+          <w:sz w:val="21"/>
+          <w:szCs w:val="21"/>
+          <w:lang w:eastAsia="ru-RU"/>
+        </w:rPr>
+        <w:t>:</w:t>
+      </w:r>
+      <w:r>
+        <w:rPr>
+          <w:rFonts w:ascii="Consolas" w:eastAsia="Times New Roman" w:hAnsi="Consolas" w:cs="Times New Roman"/>
+          <w:b w:val="0"/>
+          <w:color w:val="D4D4D4"/>
+          <w:sz w:val="21"/>
+          <w:szCs w:val="21"/>
+          <w:lang w:eastAsia="ru-RU"/>
+        </w:rPr>
+        <w:t> </w:t>
+      </w:r>
+      <w:r>
+        <w:rPr>
+          <w:rFonts w:ascii="Consolas" w:eastAsia="Times New Roman" w:hAnsi="Consolas" w:cs="Times New Roman"/>
+          <w:b w:val="0"/>
+          <w:color w:val="CE9178"/>
+          <w:sz w:val="21"/>
+          <w:szCs w:val="21"/>
+          <w:lang w:eastAsia="ru-RU"/>
+        </w:rPr>
+        <w:t>'</w:t>
+      </w:r>
+      <w:proofErr w:type="spellStart"/>
+      <w:r>
+        <w:rPr>
+          <w:rFonts w:ascii="Consolas" w:eastAsia="Times New Roman" w:hAnsi="Consolas" w:cs="Times New Roman"/>
+          <w:b w:val="0"/>
+          <w:color w:val="CE9178"/>
+          <w:sz w:val="21"/>
+          <w:szCs w:val="21"/>
+          <w:lang w:eastAsia="ru-RU"/>
+        </w:rPr>
+        <w:t>red</w:t>
+      </w:r>
+      <w:proofErr w:type="spellEnd"/>
+      <w:r>
+        <w:rPr>
+          <w:rFonts w:ascii="Consolas" w:eastAsia="Times New Roman" w:hAnsi="Consolas" w:cs="Times New Roman"/>
+          <w:b w:val="0"/>
+          <w:color w:val="CE9178"/>
+          <w:sz w:val="21"/>
+          <w:szCs w:val="21"/>
+          <w:lang w:eastAsia="ru-RU"/>
+        </w:rPr>
+        <w:t>'</w:t>
+      </w:r>
+    </w:p>
+    <w:p>
+      <w:pPr>
+        <w:shd w:val="clear" w:color="auto" w:fill="1E1E1E"/>
+        <w:spacing w:line="285" w:lineRule="atLeast"/>
+        <w:jc w:val="left"/>
+        <w:rPr>
+          <w:rFonts w:ascii="Consolas" w:eastAsia="Times New Roman" w:hAnsi="Consolas" w:cs="Times New Roman"/>
+          <w:b w:val="0"/>
+          <w:color w:val="D4D4D4"/>
+          <w:sz w:val="21"/>
+          <w:szCs w:val="21"/>
+          <w:lang w:eastAsia="ru-RU"/>
+        </w:rPr>
+      </w:pPr>
+      <w:r>
+        <w:rPr>
+          <w:rFonts w:ascii="Consolas" w:eastAsia="Times New Roman" w:hAnsi="Consolas" w:cs="Times New Roman"/>
+          <w:b w:val="0"/>
+          <w:color w:val="D4D4D4"/>
+          <w:sz w:val="21"/>
+          <w:szCs w:val="21"/>
+          <w:lang w:eastAsia="ru-RU"/>
+        </w:rPr>
+        <w:t>    }</w:t>
+      </w:r>
+    </w:p>
+    <w:p>
+      <w:pPr>
+        <w:shd w:val="clear" w:color="auto" w:fill="1E1E1E"/>
+        <w:spacing w:line="285" w:lineRule="atLeast"/>
+        <w:jc w:val="left"/>
+        <w:rPr>
+          <w:rFonts w:ascii="Consolas" w:eastAsia="Times New Roman" w:hAnsi="Consolas" w:cs="Times New Roman"/>
+          <w:b w:val="0"/>
+          <w:color w:val="D4D4D4"/>
+          <w:sz w:val="21"/>
+          <w:szCs w:val="21"/>
+          <w:lang w:eastAsia="ru-RU"/>
+        </w:rPr>
+      </w:pPr>
+      <w:r>
+        <w:rPr>
+          <w:rFonts w:ascii="Consolas" w:eastAsia="Times New Roman" w:hAnsi="Consolas" w:cs="Times New Roman"/>
+          <w:b w:val="0"/>
+          <w:color w:val="D4D4D4"/>
+          <w:sz w:val="21"/>
+          <w:szCs w:val="21"/>
+          <w:lang w:eastAsia="ru-RU"/>
+        </w:rPr>
+        <w:t>};</w:t>
+      </w:r>
+    </w:p>
+    <w:p>
+      <w:pPr>
+        <w:shd w:val="clear" w:color="auto" w:fill="1E1E1E"/>
+        <w:spacing w:line="285" w:lineRule="atLeast"/>
+        <w:jc w:val="left"/>
+        <w:rPr>
+          <w:rFonts w:ascii="Consolas" w:eastAsia="Times New Roman" w:hAnsi="Consolas" w:cs="Times New Roman"/>
+          <w:b w:val="0"/>
+          <w:color w:val="D4D4D4"/>
+          <w:sz w:val="21"/>
+          <w:szCs w:val="21"/>
+          <w:lang w:eastAsia="ru-RU"/>
+        </w:rPr>
+      </w:pPr>
+    </w:p>
+    <w:p>
+      <w:pPr>
+        <w:shd w:val="clear" w:color="auto" w:fill="1E1E1E"/>
+        <w:spacing w:line="285" w:lineRule="atLeast"/>
+        <w:jc w:val="left"/>
+        <w:rPr>
+          <w:rFonts w:ascii="Consolas" w:eastAsia="Times New Roman" w:hAnsi="Consolas" w:cs="Times New Roman"/>
+          <w:b w:val="0"/>
+          <w:color w:val="D4D4D4"/>
+          <w:sz w:val="21"/>
+          <w:szCs w:val="21"/>
+          <w:lang w:eastAsia="ru-RU"/>
+        </w:rPr>
+      </w:pPr>
+      <w:r>
+        <w:rPr>
+          <w:rFonts w:ascii="Consolas" w:eastAsia="Times New Roman" w:hAnsi="Consolas" w:cs="Times New Roman"/>
+          <w:b w:val="0"/>
+          <w:color w:val="6A9955"/>
+          <w:sz w:val="21"/>
+          <w:szCs w:val="21"/>
+          <w:lang w:eastAsia="ru-RU"/>
+        </w:rPr>
+        <w:t>// для удаления элемента из объекта</w:t>
+      </w:r>
+    </w:p>
+    <w:p>
+      <w:pPr>
+        <w:shd w:val="clear" w:color="auto" w:fill="1E1E1E"/>
+        <w:spacing w:line="285" w:lineRule="atLeast"/>
+        <w:jc w:val="left"/>
+        <w:rPr>
+          <w:rFonts w:ascii="Consolas" w:eastAsia="Times New Roman" w:hAnsi="Consolas" w:cs="Times New Roman"/>
+          <w:b w:val="0"/>
+          <w:color w:val="D4D4D4"/>
+          <w:sz w:val="21"/>
+          <w:szCs w:val="21"/>
+          <w:lang w:eastAsia="ru-RU"/>
+        </w:rPr>
+      </w:pPr>
+      <w:r>
+        <w:rPr>
+          <w:rFonts w:ascii="Consolas" w:eastAsia="Times New Roman" w:hAnsi="Consolas" w:cs="Times New Roman"/>
+          <w:b w:val="0"/>
+          <w:color w:val="6A9955"/>
+          <w:sz w:val="21"/>
+          <w:szCs w:val="21"/>
+          <w:lang w:eastAsia="ru-RU"/>
+        </w:rPr>
+        <w:t>// используем оператор </w:t>
+      </w:r>
+      <w:proofErr w:type="spellStart"/>
+      <w:r>
+        <w:rPr>
+          <w:rFonts w:ascii="Consolas" w:eastAsia="Times New Roman" w:hAnsi="Consolas" w:cs="Times New Roman"/>
+          <w:b w:val="0"/>
+          <w:color w:val="6A9955"/>
+          <w:sz w:val="21"/>
+          <w:szCs w:val="21"/>
+          <w:lang w:eastAsia="ru-RU"/>
+        </w:rPr>
+        <w:t>delete</w:t>
+      </w:r>
+      <w:proofErr w:type="spellEnd"/>
+    </w:p>
+    <w:p>
+      <w:pPr>
+        <w:shd w:val="clear" w:color="auto" w:fill="1E1E1E"/>
+        <w:spacing w:line="285" w:lineRule="atLeast"/>
+        <w:jc w:val="left"/>
+        <w:rPr>
+          <w:rFonts w:ascii="Consolas" w:eastAsia="Times New Roman" w:hAnsi="Consolas" w:cs="Times New Roman"/>
+          <w:b w:val="0"/>
+          <w:color w:val="D4D4D4"/>
+          <w:sz w:val="21"/>
+          <w:szCs w:val="21"/>
+          <w:lang w:eastAsia="ru-RU"/>
+        </w:rPr>
+      </w:pPr>
+      <w:r>
+        <w:rPr>
+          <w:rFonts w:ascii="Consolas" w:eastAsia="Times New Roman" w:hAnsi="Consolas" w:cs="Times New Roman"/>
+          <w:b w:val="0"/>
+          <w:color w:val="6A9955"/>
+          <w:sz w:val="21"/>
+          <w:szCs w:val="21"/>
+          <w:lang w:eastAsia="ru-RU"/>
+        </w:rPr>
+        <w:t>// свойство будет полностью удалено</w:t>
+      </w:r>
+    </w:p>
+    <w:p>
+      <w:pPr>
+        <w:shd w:val="clear" w:color="auto" w:fill="1E1E1E"/>
+        <w:spacing w:line="285" w:lineRule="atLeast"/>
+        <w:jc w:val="left"/>
+        <w:rPr>
+          <w:rFonts w:ascii="Consolas" w:eastAsia="Times New Roman" w:hAnsi="Consolas" w:cs="Times New Roman"/>
+          <w:b w:val="0"/>
+          <w:color w:val="D4D4D4"/>
+          <w:sz w:val="21"/>
+          <w:szCs w:val="21"/>
+          <w:lang w:val="en-US" w:eastAsia="ru-RU"/>
+        </w:rPr>
+      </w:pPr>
+      <w:proofErr w:type="gramStart"/>
+      <w:r>
+        <w:rPr>
+          <w:rFonts w:ascii="Consolas" w:eastAsia="Times New Roman" w:hAnsi="Consolas" w:cs="Times New Roman"/>
+          <w:b w:val="0"/>
+          <w:color w:val="569CD6"/>
+          <w:sz w:val="21"/>
+          <w:szCs w:val="21"/>
+          <w:lang w:val="en-US" w:eastAsia="ru-RU"/>
+        </w:rPr>
+        <w:t>delete</w:t>
+      </w:r>
+      <w:proofErr w:type="gramEnd"/>
+      <w:r>
+        <w:rPr>
+          <w:rFonts w:ascii="Consolas" w:eastAsia="Times New Roman" w:hAnsi="Consolas" w:cs="Times New Roman"/>
+          <w:b w:val="0"/>
+          <w:color w:val="D4D4D4"/>
+          <w:sz w:val="21"/>
+          <w:szCs w:val="21"/>
+          <w:lang w:val="en-US" w:eastAsia="ru-RU"/>
+        </w:rPr>
+        <w:t> </w:t>
+      </w:r>
+      <w:r>
+        <w:rPr>
+          <w:rFonts w:ascii="Consolas" w:eastAsia="Times New Roman" w:hAnsi="Consolas" w:cs="Times New Roman"/>
+          <w:b w:val="0"/>
+          <w:color w:val="4FC1FF"/>
+          <w:sz w:val="21"/>
+          <w:szCs w:val="21"/>
+          <w:lang w:val="en-US" w:eastAsia="ru-RU"/>
+        </w:rPr>
+        <w:t>options</w:t>
+      </w:r>
+      <w:r>
+        <w:rPr>
+          <w:rFonts w:ascii="Consolas" w:eastAsia="Times New Roman" w:hAnsi="Consolas" w:cs="Times New Roman"/>
+          <w:b w:val="0"/>
+          <w:color w:val="D4D4D4"/>
+          <w:sz w:val="21"/>
+          <w:szCs w:val="21"/>
+          <w:lang w:val="en-US" w:eastAsia="ru-RU"/>
+        </w:rPr>
+        <w:t>.</w:t>
+      </w:r>
+      <w:r>
+        <w:rPr>
+          <w:rFonts w:ascii="Consolas" w:eastAsia="Times New Roman" w:hAnsi="Consolas" w:cs="Times New Roman"/>
+          <w:b w:val="0"/>
+          <w:color w:val="9CDCFE"/>
+          <w:sz w:val="21"/>
+          <w:szCs w:val="21"/>
+          <w:lang w:val="en-US" w:eastAsia="ru-RU"/>
+        </w:rPr>
+        <w:t>name</w:t>
+      </w:r>
+      <w:r>
+        <w:rPr>
+          <w:rFonts w:ascii="Consolas" w:eastAsia="Times New Roman" w:hAnsi="Consolas" w:cs="Times New Roman"/>
+          <w:b w:val="0"/>
+          <w:color w:val="D4D4D4"/>
+          <w:sz w:val="21"/>
+          <w:szCs w:val="21"/>
+          <w:lang w:val="en-US" w:eastAsia="ru-RU"/>
+        </w:rPr>
+        <w:t>;</w:t>
+      </w:r>
+    </w:p>
+    <w:p>
+      <w:pPr>
+        <w:shd w:val="clear" w:color="auto" w:fill="1E1E1E"/>
+        <w:spacing w:line="285" w:lineRule="atLeast"/>
+        <w:jc w:val="left"/>
+        <w:rPr>
+          <w:rFonts w:ascii="Consolas" w:eastAsia="Times New Roman" w:hAnsi="Consolas" w:cs="Times New Roman"/>
+          <w:b w:val="0"/>
+          <w:color w:val="D4D4D4"/>
+          <w:sz w:val="21"/>
+          <w:szCs w:val="21"/>
+          <w:lang w:val="en-US" w:eastAsia="ru-RU"/>
+        </w:rPr>
+      </w:pPr>
+      <w:proofErr w:type="gramStart"/>
+      <w:r>
+        <w:rPr>
+          <w:rFonts w:ascii="Consolas" w:eastAsia="Times New Roman" w:hAnsi="Consolas" w:cs="Times New Roman"/>
+          <w:b w:val="0"/>
+          <w:color w:val="9CDCFE"/>
+          <w:sz w:val="21"/>
+          <w:szCs w:val="21"/>
+          <w:lang w:val="en-US" w:eastAsia="ru-RU"/>
+        </w:rPr>
+        <w:t>console</w:t>
+      </w:r>
+      <w:r>
+        <w:rPr>
+          <w:rFonts w:ascii="Consolas" w:eastAsia="Times New Roman" w:hAnsi="Consolas" w:cs="Times New Roman"/>
+          <w:b w:val="0"/>
+          <w:color w:val="D4D4D4"/>
+          <w:sz w:val="21"/>
+          <w:szCs w:val="21"/>
+          <w:lang w:val="en-US" w:eastAsia="ru-RU"/>
+        </w:rPr>
+        <w:t>.</w:t>
+      </w:r>
+      <w:r>
+        <w:rPr>
+          <w:rFonts w:ascii="Consolas" w:eastAsia="Times New Roman" w:hAnsi="Consolas" w:cs="Times New Roman"/>
+          <w:b w:val="0"/>
+          <w:color w:val="DCDCAA"/>
+          <w:sz w:val="21"/>
+          <w:szCs w:val="21"/>
+          <w:lang w:val="en-US" w:eastAsia="ru-RU"/>
+        </w:rPr>
+        <w:t>log</w:t>
+      </w:r>
+      <w:r>
+        <w:rPr>
+          <w:rFonts w:ascii="Consolas" w:eastAsia="Times New Roman" w:hAnsi="Consolas" w:cs="Times New Roman"/>
+          <w:b w:val="0"/>
+          <w:color w:val="D4D4D4"/>
+          <w:sz w:val="21"/>
+          <w:szCs w:val="21"/>
+          <w:lang w:val="en-US" w:eastAsia="ru-RU"/>
+        </w:rPr>
+        <w:t>(</w:t>
+      </w:r>
+      <w:proofErr w:type="gramEnd"/>
+      <w:r>
+        <w:rPr>
+          <w:rFonts w:ascii="Consolas" w:eastAsia="Times New Roman" w:hAnsi="Consolas" w:cs="Times New Roman"/>
+          <w:b w:val="0"/>
+          <w:color w:val="4FC1FF"/>
+          <w:sz w:val="21"/>
+          <w:szCs w:val="21"/>
+          <w:lang w:val="en-US" w:eastAsia="ru-RU"/>
+        </w:rPr>
+        <w:t>options</w:t>
+      </w:r>
+      <w:r>
+        <w:rPr>
+          <w:rFonts w:ascii="Consolas" w:eastAsia="Times New Roman" w:hAnsi="Consolas" w:cs="Times New Roman"/>
+          <w:b w:val="0"/>
+          <w:color w:val="D4D4D4"/>
+          <w:sz w:val="21"/>
+          <w:szCs w:val="21"/>
+          <w:lang w:val="en-US" w:eastAsia="ru-RU"/>
+        </w:rPr>
+        <w:t>);</w:t>
+      </w:r>
+    </w:p>
+    <w:p>
+      <w:pPr>
+        <w:shd w:val="clear" w:color="auto" w:fill="1E1E1E"/>
+        <w:spacing w:line="285" w:lineRule="atLeast"/>
+        <w:jc w:val="left"/>
+        <w:rPr>
+          <w:rFonts w:ascii="Consolas" w:eastAsia="Times New Roman" w:hAnsi="Consolas" w:cs="Times New Roman"/>
+          <w:b w:val="0"/>
+          <w:color w:val="D4D4D4"/>
+          <w:sz w:val="21"/>
+          <w:szCs w:val="21"/>
+          <w:lang w:val="en-US" w:eastAsia="ru-RU"/>
+        </w:rPr>
+      </w:pPr>
+    </w:p>
+    <w:p>
+      <w:pPr>
+        <w:shd w:val="clear" w:color="auto" w:fill="1E1E1E"/>
+        <w:spacing w:line="285" w:lineRule="atLeast"/>
+        <w:jc w:val="left"/>
+        <w:rPr>
+          <w:rFonts w:ascii="Consolas" w:eastAsia="Times New Roman" w:hAnsi="Consolas" w:cs="Times New Roman"/>
+          <w:b w:val="0"/>
+          <w:color w:val="D4D4D4"/>
+          <w:sz w:val="21"/>
+          <w:szCs w:val="21"/>
+          <w:lang w:eastAsia="ru-RU"/>
+        </w:rPr>
+      </w:pPr>
+      <w:r>
+        <w:rPr>
+          <w:rFonts w:ascii="Consolas" w:eastAsia="Times New Roman" w:hAnsi="Consolas" w:cs="Times New Roman"/>
+          <w:b w:val="0"/>
+          <w:color w:val="6A9955"/>
+          <w:sz w:val="21"/>
+          <w:szCs w:val="21"/>
+          <w:lang w:eastAsia="ru-RU"/>
+        </w:rPr>
+        <w:t>// для перебора всех свойств объектов</w:t>
+      </w:r>
+    </w:p>
+    <w:p>
+      <w:pPr>
+        <w:shd w:val="clear" w:color="auto" w:fill="1E1E1E"/>
+        <w:spacing w:line="285" w:lineRule="atLeast"/>
+        <w:jc w:val="left"/>
+        <w:rPr>
+          <w:rFonts w:ascii="Consolas" w:eastAsia="Times New Roman" w:hAnsi="Consolas" w:cs="Times New Roman"/>
+          <w:b w:val="0"/>
+          <w:color w:val="D4D4D4"/>
+          <w:sz w:val="21"/>
+          <w:szCs w:val="21"/>
+          <w:lang w:eastAsia="ru-RU"/>
+        </w:rPr>
+      </w:pPr>
+      <w:r>
+        <w:rPr>
+          <w:rFonts w:ascii="Consolas" w:eastAsia="Times New Roman" w:hAnsi="Consolas" w:cs="Times New Roman"/>
+          <w:b w:val="0"/>
+          <w:color w:val="6A9955"/>
+          <w:sz w:val="21"/>
+          <w:szCs w:val="21"/>
+          <w:lang w:eastAsia="ru-RU"/>
+        </w:rPr>
+        <w:t>// используем цикл</w:t>
+      </w:r>
+    </w:p>
+    <w:p>
+      <w:pPr>
+        <w:shd w:val="clear" w:color="auto" w:fill="1E1E1E"/>
+        <w:spacing w:line="285" w:lineRule="atLeast"/>
+        <w:jc w:val="left"/>
+        <w:rPr>
+          <w:rFonts w:ascii="Consolas" w:eastAsia="Times New Roman" w:hAnsi="Consolas" w:cs="Times New Roman"/>
+          <w:b w:val="0"/>
+          <w:color w:val="D4D4D4"/>
+          <w:sz w:val="21"/>
+          <w:szCs w:val="21"/>
+          <w:lang w:eastAsia="ru-RU"/>
+        </w:rPr>
+      </w:pPr>
+      <w:r>
+        <w:rPr>
+          <w:rFonts w:ascii="Consolas" w:eastAsia="Times New Roman" w:hAnsi="Consolas" w:cs="Times New Roman"/>
+          <w:b w:val="0"/>
+          <w:color w:val="6A9955"/>
+          <w:sz w:val="21"/>
+          <w:szCs w:val="21"/>
+          <w:lang w:eastAsia="ru-RU"/>
+        </w:rPr>
+        <w:t>// внутри цикла проверяем, что является ли наше </w:t>
+      </w:r>
+    </w:p>
+    <w:p>
+      <w:pPr>
+        <w:shd w:val="clear" w:color="auto" w:fill="1E1E1E"/>
+        <w:spacing w:line="285" w:lineRule="atLeast"/>
+        <w:jc w:val="left"/>
+        <w:rPr>
+          <w:rFonts w:ascii="Consolas" w:eastAsia="Times New Roman" w:hAnsi="Consolas" w:cs="Times New Roman"/>
+          <w:b w:val="0"/>
+          <w:color w:val="D4D4D4"/>
+          <w:sz w:val="21"/>
+          <w:szCs w:val="21"/>
+          <w:lang w:val="en-US" w:eastAsia="ru-RU"/>
+        </w:rPr>
+      </w:pPr>
+      <w:r>
+        <w:rPr>
+          <w:rFonts w:ascii="Consolas" w:eastAsia="Times New Roman" w:hAnsi="Consolas" w:cs="Times New Roman"/>
+          <w:b w:val="0"/>
+          <w:color w:val="6A9955"/>
+          <w:sz w:val="21"/>
+          <w:szCs w:val="21"/>
+          <w:lang w:val="en-US" w:eastAsia="ru-RU"/>
+        </w:rPr>
+        <w:t>// </w:t>
+      </w:r>
+      <w:r>
+        <w:rPr>
+          <w:rFonts w:ascii="Consolas" w:eastAsia="Times New Roman" w:hAnsi="Consolas" w:cs="Times New Roman"/>
+          <w:b w:val="0"/>
+          <w:color w:val="6A9955"/>
+          <w:sz w:val="21"/>
+          <w:szCs w:val="21"/>
+          <w:lang w:eastAsia="ru-RU"/>
+        </w:rPr>
+        <w:t>свойство</w:t>
+      </w:r>
+      <w:r>
+        <w:rPr>
+          <w:rFonts w:ascii="Consolas" w:eastAsia="Times New Roman" w:hAnsi="Consolas" w:cs="Times New Roman"/>
+          <w:b w:val="0"/>
+          <w:color w:val="6A9955"/>
+          <w:sz w:val="21"/>
+          <w:szCs w:val="21"/>
+          <w:lang w:val="en-US" w:eastAsia="ru-RU"/>
+        </w:rPr>
+        <w:t> </w:t>
+      </w:r>
+      <w:r>
+        <w:rPr>
+          <w:rFonts w:ascii="Consolas" w:eastAsia="Times New Roman" w:hAnsi="Consolas" w:cs="Times New Roman"/>
+          <w:b w:val="0"/>
+          <w:color w:val="6A9955"/>
+          <w:sz w:val="21"/>
+          <w:szCs w:val="21"/>
+          <w:lang w:eastAsia="ru-RU"/>
+        </w:rPr>
+        <w:t>вложенным</w:t>
+      </w:r>
+      <w:r>
+        <w:rPr>
+          <w:rFonts w:ascii="Consolas" w:eastAsia="Times New Roman" w:hAnsi="Consolas" w:cs="Times New Roman"/>
+          <w:b w:val="0"/>
+          <w:color w:val="6A9955"/>
+          <w:sz w:val="21"/>
+          <w:szCs w:val="21"/>
+          <w:lang w:val="en-US" w:eastAsia="ru-RU"/>
+        </w:rPr>
+        <w:t> </w:t>
+      </w:r>
+      <w:r>
+        <w:rPr>
+          <w:rFonts w:ascii="Consolas" w:eastAsia="Times New Roman" w:hAnsi="Consolas" w:cs="Times New Roman"/>
+          <w:b w:val="0"/>
+          <w:color w:val="6A9955"/>
+          <w:sz w:val="21"/>
+          <w:szCs w:val="21"/>
+          <w:lang w:eastAsia="ru-RU"/>
+        </w:rPr>
+        <w:t>объектом</w:t>
+      </w:r>
+    </w:p>
+    <w:p>
+      <w:pPr>
+        <w:shd w:val="clear" w:color="auto" w:fill="1E1E1E"/>
+        <w:spacing w:line="285" w:lineRule="atLeast"/>
+        <w:jc w:val="left"/>
+        <w:rPr>
+          <w:rFonts w:ascii="Consolas" w:eastAsia="Times New Roman" w:hAnsi="Consolas" w:cs="Times New Roman"/>
+          <w:b w:val="0"/>
+          <w:color w:val="D4D4D4"/>
+          <w:sz w:val="21"/>
+          <w:szCs w:val="21"/>
+          <w:lang w:val="en-US" w:eastAsia="ru-RU"/>
+        </w:rPr>
+      </w:pPr>
+      <w:proofErr w:type="gramStart"/>
+      <w:r>
+        <w:rPr>
+          <w:rFonts w:ascii="Consolas" w:eastAsia="Times New Roman" w:hAnsi="Consolas" w:cs="Times New Roman"/>
+          <w:b w:val="0"/>
+          <w:color w:val="C586C0"/>
+          <w:sz w:val="21"/>
+          <w:szCs w:val="21"/>
+          <w:lang w:val="en-US" w:eastAsia="ru-RU"/>
+        </w:rPr>
+        <w:t>for</w:t>
+      </w:r>
+      <w:proofErr w:type="gramEnd"/>
+      <w:r>
+        <w:rPr>
+          <w:rFonts w:ascii="Consolas" w:eastAsia="Times New Roman" w:hAnsi="Consolas" w:cs="Times New Roman"/>
+          <w:b w:val="0"/>
+          <w:color w:val="D4D4D4"/>
+          <w:sz w:val="21"/>
+          <w:szCs w:val="21"/>
+          <w:lang w:val="en-US" w:eastAsia="ru-RU"/>
+        </w:rPr>
+        <w:t> (</w:t>
+      </w:r>
+      <w:r>
+        <w:rPr>
+          <w:rFonts w:ascii="Consolas" w:eastAsia="Times New Roman" w:hAnsi="Consolas" w:cs="Times New Roman"/>
+          <w:b w:val="0"/>
+          <w:color w:val="569CD6"/>
+          <w:sz w:val="21"/>
+          <w:szCs w:val="21"/>
+          <w:lang w:val="en-US" w:eastAsia="ru-RU"/>
+        </w:rPr>
+        <w:t>let</w:t>
+      </w:r>
+      <w:r>
+        <w:rPr>
+          <w:rFonts w:ascii="Consolas" w:eastAsia="Times New Roman" w:hAnsi="Consolas" w:cs="Times New Roman"/>
+          <w:b w:val="0"/>
+          <w:color w:val="D4D4D4"/>
+          <w:sz w:val="21"/>
+          <w:szCs w:val="21"/>
+          <w:lang w:val="en-US" w:eastAsia="ru-RU"/>
+        </w:rPr>
+        <w:t> </w:t>
+      </w:r>
+      <w:r>
+        <w:rPr>
+          <w:rFonts w:ascii="Consolas" w:eastAsia="Times New Roman" w:hAnsi="Consolas" w:cs="Times New Roman"/>
+          <w:b w:val="0"/>
+          <w:color w:val="9CDCFE"/>
+          <w:sz w:val="21"/>
+          <w:szCs w:val="21"/>
+          <w:lang w:val="en-US" w:eastAsia="ru-RU"/>
+        </w:rPr>
+        <w:t>key</w:t>
+      </w:r>
+      <w:r>
+        <w:rPr>
+          <w:rFonts w:ascii="Consolas" w:eastAsia="Times New Roman" w:hAnsi="Consolas" w:cs="Times New Roman"/>
+          <w:b w:val="0"/>
+          <w:color w:val="D4D4D4"/>
+          <w:sz w:val="21"/>
+          <w:szCs w:val="21"/>
+          <w:lang w:val="en-US" w:eastAsia="ru-RU"/>
+        </w:rPr>
+        <w:t> </w:t>
+      </w:r>
+      <w:r>
+        <w:rPr>
+          <w:rFonts w:ascii="Consolas" w:eastAsia="Times New Roman" w:hAnsi="Consolas" w:cs="Times New Roman"/>
+          <w:b w:val="0"/>
+          <w:color w:val="569CD6"/>
+          <w:sz w:val="21"/>
+          <w:szCs w:val="21"/>
+          <w:lang w:val="en-US" w:eastAsia="ru-RU"/>
+        </w:rPr>
+        <w:t>in</w:t>
+      </w:r>
+      <w:r>
+        <w:rPr>
+          <w:rFonts w:ascii="Consolas" w:eastAsia="Times New Roman" w:hAnsi="Consolas" w:cs="Times New Roman"/>
+          <w:b w:val="0"/>
+          <w:color w:val="D4D4D4"/>
+          <w:sz w:val="21"/>
+          <w:szCs w:val="21"/>
+          <w:lang w:val="en-US" w:eastAsia="ru-RU"/>
+        </w:rPr>
+        <w:t> </w:t>
+      </w:r>
+      <w:r>
+        <w:rPr>
+          <w:rFonts w:ascii="Consolas" w:eastAsia="Times New Roman" w:hAnsi="Consolas" w:cs="Times New Roman"/>
+          <w:b w:val="0"/>
+          <w:color w:val="4FC1FF"/>
+          <w:sz w:val="21"/>
+          <w:szCs w:val="21"/>
+          <w:lang w:val="en-US" w:eastAsia="ru-RU"/>
+        </w:rPr>
+        <w:t>options</w:t>
+      </w:r>
+      <w:r>
+        <w:rPr>
+          <w:rFonts w:ascii="Consolas" w:eastAsia="Times New Roman" w:hAnsi="Consolas" w:cs="Times New Roman"/>
+          <w:b w:val="0"/>
+          <w:color w:val="D4D4D4"/>
+          <w:sz w:val="21"/>
+          <w:szCs w:val="21"/>
+          <w:lang w:val="en-US" w:eastAsia="ru-RU"/>
+        </w:rPr>
+        <w:t>){</w:t>
+      </w:r>
+    </w:p>
+    <w:p>
+      <w:pPr>
+        <w:shd w:val="clear" w:color="auto" w:fill="1E1E1E"/>
+        <w:spacing w:line="285" w:lineRule="atLeast"/>
+        <w:jc w:val="left"/>
+        <w:rPr>
+          <w:rFonts w:ascii="Consolas" w:eastAsia="Times New Roman" w:hAnsi="Consolas" w:cs="Times New Roman"/>
+          <w:b w:val="0"/>
+          <w:color w:val="D4D4D4"/>
+          <w:sz w:val="21"/>
+          <w:szCs w:val="21"/>
+          <w:lang w:val="en-US" w:eastAsia="ru-RU"/>
+        </w:rPr>
+      </w:pPr>
+      <w:r>
+        <w:rPr>
+          <w:rFonts w:ascii="Consolas" w:eastAsia="Times New Roman" w:hAnsi="Consolas" w:cs="Times New Roman"/>
+          <w:b w:val="0"/>
+          <w:color w:val="D4D4D4"/>
+          <w:sz w:val="21"/>
+          <w:szCs w:val="21"/>
+          <w:lang w:val="en-US" w:eastAsia="ru-RU"/>
+        </w:rPr>
+        <w:t>    </w:t>
+      </w:r>
+      <w:proofErr w:type="gramStart"/>
+      <w:r>
+        <w:rPr>
+          <w:rFonts w:ascii="Consolas" w:eastAsia="Times New Roman" w:hAnsi="Consolas" w:cs="Times New Roman"/>
+          <w:b w:val="0"/>
+          <w:color w:val="C586C0"/>
+          <w:sz w:val="21"/>
+          <w:szCs w:val="21"/>
+          <w:lang w:val="en-US" w:eastAsia="ru-RU"/>
+        </w:rPr>
+        <w:t>if</w:t>
+      </w:r>
+      <w:r>
+        <w:rPr>
+          <w:rFonts w:ascii="Consolas" w:eastAsia="Times New Roman" w:hAnsi="Consolas" w:cs="Times New Roman"/>
+          <w:b w:val="0"/>
+          <w:color w:val="D4D4D4"/>
+          <w:sz w:val="21"/>
+          <w:szCs w:val="21"/>
+          <w:lang w:val="en-US" w:eastAsia="ru-RU"/>
+        </w:rPr>
+        <w:t>(</w:t>
+      </w:r>
+      <w:proofErr w:type="spellStart"/>
+      <w:proofErr w:type="gramEnd"/>
+      <w:r>
+        <w:rPr>
+          <w:rFonts w:ascii="Consolas" w:eastAsia="Times New Roman" w:hAnsi="Consolas" w:cs="Times New Roman"/>
+          <w:b w:val="0"/>
+          <w:color w:val="569CD6"/>
+          <w:sz w:val="21"/>
+          <w:szCs w:val="21"/>
+          <w:lang w:val="en-US" w:eastAsia="ru-RU"/>
+        </w:rPr>
+        <w:t>typeof</w:t>
+      </w:r>
+      <w:proofErr w:type="spellEnd"/>
+      <w:r>
+        <w:rPr>
+          <w:rFonts w:ascii="Consolas" w:eastAsia="Times New Roman" w:hAnsi="Consolas" w:cs="Times New Roman"/>
+          <w:b w:val="0"/>
+          <w:color w:val="D4D4D4"/>
+          <w:sz w:val="21"/>
+          <w:szCs w:val="21"/>
+          <w:lang w:val="en-US" w:eastAsia="ru-RU"/>
+        </w:rPr>
+        <w:t>(</w:t>
+      </w:r>
+      <w:r>
+        <w:rPr>
+          <w:rFonts w:ascii="Consolas" w:eastAsia="Times New Roman" w:hAnsi="Consolas" w:cs="Times New Roman"/>
+          <w:b w:val="0"/>
+          <w:color w:val="4FC1FF"/>
+          <w:sz w:val="21"/>
+          <w:szCs w:val="21"/>
+          <w:lang w:val="en-US" w:eastAsia="ru-RU"/>
+        </w:rPr>
+        <w:t>options</w:t>
+      </w:r>
+      <w:r>
+        <w:rPr>
+          <w:rFonts w:ascii="Consolas" w:eastAsia="Times New Roman" w:hAnsi="Consolas" w:cs="Times New Roman"/>
+          <w:b w:val="0"/>
+          <w:color w:val="D4D4D4"/>
+          <w:sz w:val="21"/>
+          <w:szCs w:val="21"/>
+          <w:lang w:val="en-US" w:eastAsia="ru-RU"/>
+        </w:rPr>
+        <w:t>[</w:t>
+      </w:r>
+      <w:r>
+        <w:rPr>
+          <w:rFonts w:ascii="Consolas" w:eastAsia="Times New Roman" w:hAnsi="Consolas" w:cs="Times New Roman"/>
+          <w:b w:val="0"/>
+          <w:color w:val="9CDCFE"/>
+          <w:sz w:val="21"/>
+          <w:szCs w:val="21"/>
+          <w:lang w:val="en-US" w:eastAsia="ru-RU"/>
+        </w:rPr>
+        <w:t>key</w:t>
+      </w:r>
+      <w:r>
+        <w:rPr>
+          <w:rFonts w:ascii="Consolas" w:eastAsia="Times New Roman" w:hAnsi="Consolas" w:cs="Times New Roman"/>
+          <w:b w:val="0"/>
+          <w:color w:val="D4D4D4"/>
+          <w:sz w:val="21"/>
+          <w:szCs w:val="21"/>
+          <w:lang w:val="en-US" w:eastAsia="ru-RU"/>
+        </w:rPr>
+        <w:t>]) === </w:t>
+      </w:r>
+      <w:r>
+        <w:rPr>
+          <w:rFonts w:ascii="Consolas" w:eastAsia="Times New Roman" w:hAnsi="Consolas" w:cs="Times New Roman"/>
+          <w:b w:val="0"/>
+          <w:color w:val="CE9178"/>
+          <w:sz w:val="21"/>
+          <w:szCs w:val="21"/>
+          <w:lang w:val="en-US" w:eastAsia="ru-RU"/>
+        </w:rPr>
+        <w:t>'object'</w:t>
+      </w:r>
+      <w:r>
+        <w:rPr>
+          <w:rFonts w:ascii="Consolas" w:eastAsia="Times New Roman" w:hAnsi="Consolas" w:cs="Times New Roman"/>
+          <w:b w:val="0"/>
+          <w:color w:val="D4D4D4"/>
+          <w:sz w:val="21"/>
+          <w:szCs w:val="21"/>
+          <w:lang w:val="en-US" w:eastAsia="ru-RU"/>
+        </w:rPr>
+        <w:t>){</w:t>
+      </w:r>
+    </w:p>
+    <w:p>
+      <w:pPr>
+        <w:shd w:val="clear" w:color="auto" w:fill="1E1E1E"/>
+        <w:spacing w:line="285" w:lineRule="atLeast"/>
+        <w:jc w:val="left"/>
+        <w:rPr>
+          <w:rFonts w:ascii="Consolas" w:eastAsia="Times New Roman" w:hAnsi="Consolas" w:cs="Times New Roman"/>
+          <w:b w:val="0"/>
+          <w:color w:val="D4D4D4"/>
+          <w:sz w:val="21"/>
+          <w:szCs w:val="21"/>
+          <w:lang w:val="en-US" w:eastAsia="ru-RU"/>
+        </w:rPr>
+      </w:pPr>
+      <w:r>
+        <w:rPr>
+          <w:rFonts w:ascii="Consolas" w:eastAsia="Times New Roman" w:hAnsi="Consolas" w:cs="Times New Roman"/>
+          <w:b w:val="0"/>
+          <w:color w:val="D4D4D4"/>
+          <w:sz w:val="21"/>
+          <w:szCs w:val="21"/>
+          <w:lang w:val="en-US" w:eastAsia="ru-RU"/>
+        </w:rPr>
+        <w:t>        </w:t>
+      </w:r>
+      <w:proofErr w:type="gramStart"/>
+      <w:r>
+        <w:rPr>
+          <w:rFonts w:ascii="Consolas" w:eastAsia="Times New Roman" w:hAnsi="Consolas" w:cs="Times New Roman"/>
+          <w:b w:val="0"/>
+          <w:color w:val="C586C0"/>
+          <w:sz w:val="21"/>
+          <w:szCs w:val="21"/>
+          <w:lang w:val="en-US" w:eastAsia="ru-RU"/>
+        </w:rPr>
+        <w:t>for</w:t>
+      </w:r>
+      <w:r>
+        <w:rPr>
+          <w:rFonts w:ascii="Consolas" w:eastAsia="Times New Roman" w:hAnsi="Consolas" w:cs="Times New Roman"/>
+          <w:b w:val="0"/>
+          <w:color w:val="D4D4D4"/>
+          <w:sz w:val="21"/>
+          <w:szCs w:val="21"/>
+          <w:lang w:val="en-US" w:eastAsia="ru-RU"/>
+        </w:rPr>
+        <w:t>(</w:t>
+      </w:r>
+      <w:proofErr w:type="gramEnd"/>
+      <w:r>
+        <w:rPr>
+          <w:rFonts w:ascii="Consolas" w:eastAsia="Times New Roman" w:hAnsi="Consolas" w:cs="Times New Roman"/>
+          <w:b w:val="0"/>
+          <w:color w:val="569CD6"/>
+          <w:sz w:val="21"/>
+          <w:szCs w:val="21"/>
+          <w:lang w:val="en-US" w:eastAsia="ru-RU"/>
+        </w:rPr>
+        <w:t>let</w:t>
+      </w:r>
+      <w:r>
+        <w:rPr>
+          <w:rFonts w:ascii="Consolas" w:eastAsia="Times New Roman" w:hAnsi="Consolas" w:cs="Times New Roman"/>
+          <w:b w:val="0"/>
+          <w:color w:val="D4D4D4"/>
+          <w:sz w:val="21"/>
+          <w:szCs w:val="21"/>
+          <w:lang w:val="en-US" w:eastAsia="ru-RU"/>
+        </w:rPr>
+        <w:t> </w:t>
+      </w:r>
+      <w:proofErr w:type="spellStart"/>
+      <w:r>
+        <w:rPr>
+          <w:rFonts w:ascii="Consolas" w:eastAsia="Times New Roman" w:hAnsi="Consolas" w:cs="Times New Roman"/>
+          <w:b w:val="0"/>
+          <w:color w:val="9CDCFE"/>
+          <w:sz w:val="21"/>
+          <w:szCs w:val="21"/>
+          <w:lang w:val="en-US" w:eastAsia="ru-RU"/>
+        </w:rPr>
+        <w:t>i</w:t>
+      </w:r>
+      <w:proofErr w:type="spellEnd"/>
+      <w:r>
+        <w:rPr>
+          <w:rFonts w:ascii="Consolas" w:eastAsia="Times New Roman" w:hAnsi="Consolas" w:cs="Times New Roman"/>
+          <w:b w:val="0"/>
+          <w:color w:val="D4D4D4"/>
+          <w:sz w:val="21"/>
+          <w:szCs w:val="21"/>
+          <w:lang w:val="en-US" w:eastAsia="ru-RU"/>
+        </w:rPr>
+        <w:t> </w:t>
+      </w:r>
+      <w:r>
+        <w:rPr>
+          <w:rFonts w:ascii="Consolas" w:eastAsia="Times New Roman" w:hAnsi="Consolas" w:cs="Times New Roman"/>
+          <w:b w:val="0"/>
+          <w:color w:val="569CD6"/>
+          <w:sz w:val="21"/>
+          <w:szCs w:val="21"/>
+          <w:lang w:val="en-US" w:eastAsia="ru-RU"/>
+        </w:rPr>
+        <w:t>in</w:t>
+      </w:r>
+      <w:r>
+        <w:rPr>
+          <w:rFonts w:ascii="Consolas" w:eastAsia="Times New Roman" w:hAnsi="Consolas" w:cs="Times New Roman"/>
+          <w:b w:val="0"/>
+          <w:color w:val="D4D4D4"/>
+          <w:sz w:val="21"/>
+          <w:szCs w:val="21"/>
+          <w:lang w:val="en-US" w:eastAsia="ru-RU"/>
+        </w:rPr>
+        <w:t> </w:t>
+      </w:r>
+      <w:r>
+        <w:rPr>
+          <w:rFonts w:ascii="Consolas" w:eastAsia="Times New Roman" w:hAnsi="Consolas" w:cs="Times New Roman"/>
+          <w:b w:val="0"/>
+          <w:color w:val="4FC1FF"/>
+          <w:sz w:val="21"/>
+          <w:szCs w:val="21"/>
+          <w:lang w:val="en-US" w:eastAsia="ru-RU"/>
+        </w:rPr>
+        <w:t>options</w:t>
+      </w:r>
+      <w:r>
+        <w:rPr>
+          <w:rFonts w:ascii="Consolas" w:eastAsia="Times New Roman" w:hAnsi="Consolas" w:cs="Times New Roman"/>
+          <w:b w:val="0"/>
+          <w:color w:val="D4D4D4"/>
+          <w:sz w:val="21"/>
+          <w:szCs w:val="21"/>
+          <w:lang w:val="en-US" w:eastAsia="ru-RU"/>
+        </w:rPr>
+        <w:t>[</w:t>
+      </w:r>
+      <w:r>
+        <w:rPr>
+          <w:rFonts w:ascii="Consolas" w:eastAsia="Times New Roman" w:hAnsi="Consolas" w:cs="Times New Roman"/>
+          <w:b w:val="0"/>
+          <w:color w:val="9CDCFE"/>
+          <w:sz w:val="21"/>
+          <w:szCs w:val="21"/>
+          <w:lang w:val="en-US" w:eastAsia="ru-RU"/>
+        </w:rPr>
+        <w:t>key</w:t>
+      </w:r>
+      <w:r>
+        <w:rPr>
+          <w:rFonts w:ascii="Consolas" w:eastAsia="Times New Roman" w:hAnsi="Consolas" w:cs="Times New Roman"/>
+          <w:b w:val="0"/>
+          <w:color w:val="D4D4D4"/>
+          <w:sz w:val="21"/>
+          <w:szCs w:val="21"/>
+          <w:lang w:val="en-US" w:eastAsia="ru-RU"/>
+        </w:rPr>
+        <w:t>]){</w:t>
+      </w:r>
+    </w:p>
+    <w:p>
+      <w:pPr>
+        <w:shd w:val="clear" w:color="auto" w:fill="1E1E1E"/>
+        <w:spacing w:line="285" w:lineRule="atLeast"/>
+        <w:jc w:val="left"/>
+        <w:rPr>
+          <w:rFonts w:ascii="Consolas" w:eastAsia="Times New Roman" w:hAnsi="Consolas" w:cs="Times New Roman"/>
+          <w:b w:val="0"/>
+          <w:color w:val="D4D4D4"/>
+          <w:sz w:val="21"/>
+          <w:szCs w:val="21"/>
+          <w:lang w:val="en-US" w:eastAsia="ru-RU"/>
+        </w:rPr>
+      </w:pPr>
+      <w:r>
+        <w:rPr>
+          <w:rFonts w:ascii="Consolas" w:eastAsia="Times New Roman" w:hAnsi="Consolas" w:cs="Times New Roman"/>
+          <w:b w:val="0"/>
+          <w:color w:val="D4D4D4"/>
+          <w:sz w:val="21"/>
+          <w:szCs w:val="21"/>
+          <w:lang w:val="en-US" w:eastAsia="ru-RU"/>
+        </w:rPr>
+        <w:t>            </w:t>
+      </w:r>
+      <w:proofErr w:type="gramStart"/>
+      <w:r>
+        <w:rPr>
+          <w:rFonts w:ascii="Consolas" w:eastAsia="Times New Roman" w:hAnsi="Consolas" w:cs="Times New Roman"/>
+          <w:b w:val="0"/>
+          <w:color w:val="9CDCFE"/>
+          <w:sz w:val="21"/>
+          <w:szCs w:val="21"/>
+          <w:lang w:val="en-US" w:eastAsia="ru-RU"/>
+        </w:rPr>
+        <w:t>console</w:t>
+      </w:r>
+      <w:r>
+        <w:rPr>
+          <w:rFonts w:ascii="Consolas" w:eastAsia="Times New Roman" w:hAnsi="Consolas" w:cs="Times New Roman"/>
+          <w:b w:val="0"/>
+          <w:color w:val="D4D4D4"/>
+          <w:sz w:val="21"/>
+          <w:szCs w:val="21"/>
+          <w:lang w:val="en-US" w:eastAsia="ru-RU"/>
+        </w:rPr>
+        <w:t>.</w:t>
+      </w:r>
+      <w:r>
+        <w:rPr>
+          <w:rFonts w:ascii="Consolas" w:eastAsia="Times New Roman" w:hAnsi="Consolas" w:cs="Times New Roman"/>
+          <w:b w:val="0"/>
+          <w:color w:val="DCDCAA"/>
+          <w:sz w:val="21"/>
+          <w:szCs w:val="21"/>
+          <w:lang w:val="en-US" w:eastAsia="ru-RU"/>
+        </w:rPr>
+        <w:t>log</w:t>
+      </w:r>
+      <w:r>
+        <w:rPr>
+          <w:rFonts w:ascii="Consolas" w:eastAsia="Times New Roman" w:hAnsi="Consolas" w:cs="Times New Roman"/>
+          <w:b w:val="0"/>
+          <w:color w:val="D4D4D4"/>
+          <w:sz w:val="21"/>
+          <w:szCs w:val="21"/>
+          <w:lang w:val="en-US" w:eastAsia="ru-RU"/>
+        </w:rPr>
+        <w:t>(</w:t>
+      </w:r>
+      <w:proofErr w:type="gramEnd"/>
+      <w:r>
+        <w:rPr>
+          <w:rFonts w:ascii="Consolas" w:eastAsia="Times New Roman" w:hAnsi="Consolas" w:cs="Times New Roman"/>
+          <w:b w:val="0"/>
+          <w:color w:val="CE9178"/>
+          <w:sz w:val="21"/>
+          <w:szCs w:val="21"/>
+          <w:lang w:val="en-US" w:eastAsia="ru-RU"/>
+        </w:rPr>
+        <w:t>`</w:t>
+      </w:r>
+      <w:proofErr w:type="spellStart"/>
+      <w:r>
+        <w:rPr>
+          <w:rFonts w:ascii="Consolas" w:eastAsia="Times New Roman" w:hAnsi="Consolas" w:cs="Times New Roman"/>
+          <w:b w:val="0"/>
+          <w:color w:val="CE9178"/>
+          <w:sz w:val="21"/>
+          <w:szCs w:val="21"/>
+          <w:lang w:eastAsia="ru-RU"/>
+        </w:rPr>
+        <w:t>войство</w:t>
+      </w:r>
+      <w:proofErr w:type="spellEnd"/>
+      <w:r>
+        <w:rPr>
+          <w:rFonts w:ascii="Consolas" w:eastAsia="Times New Roman" w:hAnsi="Consolas" w:cs="Times New Roman"/>
+          <w:b w:val="0"/>
+          <w:color w:val="CE9178"/>
+          <w:sz w:val="21"/>
+          <w:szCs w:val="21"/>
+          <w:lang w:val="en-US" w:eastAsia="ru-RU"/>
+        </w:rPr>
+        <w:t> </w:t>
+      </w:r>
+      <w:r>
+        <w:rPr>
+          <w:rFonts w:ascii="Consolas" w:eastAsia="Times New Roman" w:hAnsi="Consolas" w:cs="Times New Roman"/>
+          <w:b w:val="0"/>
+          <w:color w:val="569CD6"/>
+          <w:sz w:val="21"/>
+          <w:szCs w:val="21"/>
+          <w:lang w:val="en-US" w:eastAsia="ru-RU"/>
+        </w:rPr>
+        <w:t>${</w:t>
+      </w:r>
+      <w:proofErr w:type="spellStart"/>
+      <w:r>
+        <w:rPr>
+          <w:rFonts w:ascii="Consolas" w:eastAsia="Times New Roman" w:hAnsi="Consolas" w:cs="Times New Roman"/>
+          <w:b w:val="0"/>
+          <w:color w:val="9CDCFE"/>
+          <w:sz w:val="21"/>
+          <w:szCs w:val="21"/>
+          <w:lang w:val="en-US" w:eastAsia="ru-RU"/>
+        </w:rPr>
+        <w:t>i</w:t>
+      </w:r>
+      <w:proofErr w:type="spellEnd"/>
+      <w:r>
+        <w:rPr>
+          <w:rFonts w:ascii="Consolas" w:eastAsia="Times New Roman" w:hAnsi="Consolas" w:cs="Times New Roman"/>
+          <w:b w:val="0"/>
+          <w:color w:val="569CD6"/>
+          <w:sz w:val="21"/>
+          <w:szCs w:val="21"/>
+          <w:lang w:val="en-US" w:eastAsia="ru-RU"/>
+        </w:rPr>
+        <w:t>}</w:t>
+      </w:r>
+      <w:r>
+        <w:rPr>
+          <w:rFonts w:ascii="Consolas" w:eastAsia="Times New Roman" w:hAnsi="Consolas" w:cs="Times New Roman"/>
+          <w:b w:val="0"/>
+          <w:color w:val="CE9178"/>
+          <w:sz w:val="21"/>
+          <w:szCs w:val="21"/>
+          <w:lang w:val="en-US" w:eastAsia="ru-RU"/>
+        </w:rPr>
+        <w:t> </w:t>
+      </w:r>
+      <w:r>
+        <w:rPr>
+          <w:rFonts w:ascii="Consolas" w:eastAsia="Times New Roman" w:hAnsi="Consolas" w:cs="Times New Roman"/>
+          <w:b w:val="0"/>
+          <w:color w:val="CE9178"/>
+          <w:sz w:val="21"/>
+          <w:szCs w:val="21"/>
+          <w:lang w:eastAsia="ru-RU"/>
+        </w:rPr>
+        <w:t>имеет</w:t>
+      </w:r>
+      <w:r>
+        <w:rPr>
+          <w:rFonts w:ascii="Consolas" w:eastAsia="Times New Roman" w:hAnsi="Consolas" w:cs="Times New Roman"/>
+          <w:b w:val="0"/>
+          <w:color w:val="CE9178"/>
+          <w:sz w:val="21"/>
+          <w:szCs w:val="21"/>
+          <w:lang w:val="en-US" w:eastAsia="ru-RU"/>
+        </w:rPr>
+        <w:t> </w:t>
+      </w:r>
+      <w:r>
+        <w:rPr>
+          <w:rFonts w:ascii="Consolas" w:eastAsia="Times New Roman" w:hAnsi="Consolas" w:cs="Times New Roman"/>
+          <w:b w:val="0"/>
+          <w:color w:val="CE9178"/>
+          <w:sz w:val="21"/>
+          <w:szCs w:val="21"/>
+          <w:lang w:eastAsia="ru-RU"/>
+        </w:rPr>
+        <w:t>значение</w:t>
+      </w:r>
+      <w:r>
+        <w:rPr>
+          <w:rFonts w:ascii="Consolas" w:eastAsia="Times New Roman" w:hAnsi="Consolas" w:cs="Times New Roman"/>
+          <w:b w:val="0"/>
+          <w:color w:val="CE9178"/>
+          <w:sz w:val="21"/>
+          <w:szCs w:val="21"/>
+          <w:lang w:val="en-US" w:eastAsia="ru-RU"/>
+        </w:rPr>
+        <w:t> </w:t>
+      </w:r>
+      <w:r>
+        <w:rPr>
+          <w:rFonts w:ascii="Consolas" w:eastAsia="Times New Roman" w:hAnsi="Consolas" w:cs="Times New Roman"/>
+          <w:b w:val="0"/>
+          <w:color w:val="569CD6"/>
+          <w:sz w:val="21"/>
+          <w:szCs w:val="21"/>
+          <w:lang w:val="en-US" w:eastAsia="ru-RU"/>
+        </w:rPr>
+        <w:t>${</w:t>
+      </w:r>
+      <w:r>
+        <w:rPr>
+          <w:rFonts w:ascii="Consolas" w:eastAsia="Times New Roman" w:hAnsi="Consolas" w:cs="Times New Roman"/>
+          <w:b w:val="0"/>
+          <w:color w:val="4FC1FF"/>
+          <w:sz w:val="21"/>
+          <w:szCs w:val="21"/>
+          <w:lang w:val="en-US" w:eastAsia="ru-RU"/>
+        </w:rPr>
+        <w:t>options</w:t>
+      </w:r>
+      <w:r>
+        <w:rPr>
+          <w:rFonts w:ascii="Consolas" w:eastAsia="Times New Roman" w:hAnsi="Consolas" w:cs="Times New Roman"/>
+          <w:b w:val="0"/>
+          <w:color w:val="D4D4D4"/>
+          <w:sz w:val="21"/>
+          <w:szCs w:val="21"/>
+          <w:lang w:val="en-US" w:eastAsia="ru-RU"/>
+        </w:rPr>
+        <w:t>[</w:t>
+      </w:r>
+      <w:r>
+        <w:rPr>
+          <w:rFonts w:ascii="Consolas" w:eastAsia="Times New Roman" w:hAnsi="Consolas" w:cs="Times New Roman"/>
+          <w:b w:val="0"/>
+          <w:color w:val="9CDCFE"/>
+          <w:sz w:val="21"/>
+          <w:szCs w:val="21"/>
+          <w:lang w:val="en-US" w:eastAsia="ru-RU"/>
+        </w:rPr>
+        <w:t>key</w:t>
+      </w:r>
+      <w:r>
+        <w:rPr>
+          <w:rFonts w:ascii="Consolas" w:eastAsia="Times New Roman" w:hAnsi="Consolas" w:cs="Times New Roman"/>
+          <w:b w:val="0"/>
+          <w:color w:val="D4D4D4"/>
+          <w:sz w:val="21"/>
+          <w:szCs w:val="21"/>
+          <w:lang w:val="en-US" w:eastAsia="ru-RU"/>
+        </w:rPr>
+        <w:t>][</w:t>
+      </w:r>
+      <w:proofErr w:type="spellStart"/>
+      <w:r>
+        <w:rPr>
+          <w:rFonts w:ascii="Consolas" w:eastAsia="Times New Roman" w:hAnsi="Consolas" w:cs="Times New Roman"/>
+          <w:b w:val="0"/>
+          <w:color w:val="9CDCFE"/>
+          <w:sz w:val="21"/>
+          <w:szCs w:val="21"/>
+          <w:lang w:val="en-US" w:eastAsia="ru-RU"/>
+        </w:rPr>
+        <w:t>i</w:t>
+      </w:r>
+      <w:proofErr w:type="spellEnd"/>
+      <w:r>
+        <w:rPr>
+          <w:rFonts w:ascii="Consolas" w:eastAsia="Times New Roman" w:hAnsi="Consolas" w:cs="Times New Roman"/>
+          <w:b w:val="0"/>
+          <w:color w:val="D4D4D4"/>
+          <w:sz w:val="21"/>
+          <w:szCs w:val="21"/>
+          <w:lang w:val="en-US" w:eastAsia="ru-RU"/>
+        </w:rPr>
+        <w:t>]</w:t>
+      </w:r>
+      <w:r>
+        <w:rPr>
+          <w:rFonts w:ascii="Consolas" w:eastAsia="Times New Roman" w:hAnsi="Consolas" w:cs="Times New Roman"/>
+          <w:b w:val="0"/>
+          <w:color w:val="569CD6"/>
+          <w:sz w:val="21"/>
+          <w:szCs w:val="21"/>
+          <w:lang w:val="en-US" w:eastAsia="ru-RU"/>
+        </w:rPr>
+        <w:t>}</w:t>
+      </w:r>
+      <w:r>
+        <w:rPr>
+          <w:rFonts w:ascii="Consolas" w:eastAsia="Times New Roman" w:hAnsi="Consolas" w:cs="Times New Roman"/>
+          <w:b w:val="0"/>
+          <w:color w:val="CE9178"/>
+          <w:sz w:val="21"/>
+          <w:szCs w:val="21"/>
+          <w:lang w:val="en-US" w:eastAsia="ru-RU"/>
+        </w:rPr>
+        <w:t>`</w:t>
+      </w:r>
+      <w:r>
+        <w:rPr>
+          <w:rFonts w:ascii="Consolas" w:eastAsia="Times New Roman" w:hAnsi="Consolas" w:cs="Times New Roman"/>
+          <w:b w:val="0"/>
+          <w:color w:val="D4D4D4"/>
+          <w:sz w:val="21"/>
+          <w:szCs w:val="21"/>
+          <w:lang w:val="en-US" w:eastAsia="ru-RU"/>
+        </w:rPr>
+        <w:t>); </w:t>
+      </w:r>
+    </w:p>
+    <w:p>
+      <w:pPr>
+        <w:shd w:val="clear" w:color="auto" w:fill="1E1E1E"/>
+        <w:spacing w:line="285" w:lineRule="atLeast"/>
+        <w:jc w:val="left"/>
+        <w:rPr>
+          <w:rFonts w:ascii="Consolas" w:eastAsia="Times New Roman" w:hAnsi="Consolas" w:cs="Times New Roman"/>
+          <w:b w:val="0"/>
+          <w:color w:val="D4D4D4"/>
+          <w:sz w:val="21"/>
+          <w:szCs w:val="21"/>
+          <w:lang w:val="en-US" w:eastAsia="ru-RU"/>
+        </w:rPr>
+      </w:pPr>
+      <w:r>
+        <w:rPr>
+          <w:rFonts w:ascii="Consolas" w:eastAsia="Times New Roman" w:hAnsi="Consolas" w:cs="Times New Roman"/>
+          <w:b w:val="0"/>
+          <w:color w:val="D4D4D4"/>
+          <w:sz w:val="21"/>
+          <w:szCs w:val="21"/>
+          <w:lang w:val="en-US" w:eastAsia="ru-RU"/>
+        </w:rPr>
+        <w:t>        }</w:t>
+      </w:r>
+    </w:p>
+    <w:p>
+      <w:pPr>
+        <w:shd w:val="clear" w:color="auto" w:fill="1E1E1E"/>
+        <w:spacing w:line="285" w:lineRule="atLeast"/>
+        <w:jc w:val="left"/>
+        <w:rPr>
+          <w:rFonts w:ascii="Consolas" w:eastAsia="Times New Roman" w:hAnsi="Consolas" w:cs="Times New Roman"/>
+          <w:b w:val="0"/>
+          <w:color w:val="D4D4D4"/>
+          <w:sz w:val="21"/>
+          <w:szCs w:val="21"/>
+          <w:lang w:val="en-US" w:eastAsia="ru-RU"/>
+        </w:rPr>
+      </w:pPr>
+      <w:r>
+        <w:rPr>
+          <w:rFonts w:ascii="Consolas" w:eastAsia="Times New Roman" w:hAnsi="Consolas" w:cs="Times New Roman"/>
+          <w:b w:val="0"/>
+          <w:color w:val="D4D4D4"/>
+          <w:sz w:val="21"/>
+          <w:szCs w:val="21"/>
+          <w:lang w:val="en-US" w:eastAsia="ru-RU"/>
+        </w:rPr>
+        <w:t>    }</w:t>
+      </w:r>
+    </w:p>
+    <w:p>
+      <w:pPr>
+        <w:shd w:val="clear" w:color="auto" w:fill="1E1E1E"/>
+        <w:spacing w:line="285" w:lineRule="atLeast"/>
+        <w:jc w:val="left"/>
+        <w:rPr>
+          <w:rFonts w:ascii="Consolas" w:eastAsia="Times New Roman" w:hAnsi="Consolas" w:cs="Times New Roman"/>
+          <w:b w:val="0"/>
+          <w:color w:val="D4D4D4"/>
+          <w:sz w:val="21"/>
+          <w:szCs w:val="21"/>
+          <w:lang w:val="en-US" w:eastAsia="ru-RU"/>
+        </w:rPr>
+      </w:pPr>
+      <w:r>
+        <w:rPr>
+          <w:rFonts w:ascii="Consolas" w:eastAsia="Times New Roman" w:hAnsi="Consolas" w:cs="Times New Roman"/>
+          <w:b w:val="0"/>
+          <w:color w:val="D4D4D4"/>
+          <w:sz w:val="21"/>
+          <w:szCs w:val="21"/>
+          <w:lang w:val="en-US" w:eastAsia="ru-RU"/>
+        </w:rPr>
+        <w:t>    </w:t>
+      </w:r>
+      <w:proofErr w:type="gramStart"/>
+      <w:r>
+        <w:rPr>
+          <w:rFonts w:ascii="Consolas" w:eastAsia="Times New Roman" w:hAnsi="Consolas" w:cs="Times New Roman"/>
+          <w:b w:val="0"/>
+          <w:color w:val="C586C0"/>
+          <w:sz w:val="21"/>
+          <w:szCs w:val="21"/>
+          <w:lang w:val="en-US" w:eastAsia="ru-RU"/>
+        </w:rPr>
+        <w:t>else</w:t>
+      </w:r>
+      <w:r>
+        <w:rPr>
+          <w:rFonts w:ascii="Consolas" w:eastAsia="Times New Roman" w:hAnsi="Consolas" w:cs="Times New Roman"/>
+          <w:b w:val="0"/>
+          <w:color w:val="D4D4D4"/>
+          <w:sz w:val="21"/>
+          <w:szCs w:val="21"/>
+          <w:lang w:val="en-US" w:eastAsia="ru-RU"/>
+        </w:rPr>
+        <w:t>{</w:t>
+      </w:r>
+      <w:proofErr w:type="gramEnd"/>
+    </w:p>
+    <w:p>
+      <w:pPr>
+        <w:shd w:val="clear" w:color="auto" w:fill="1E1E1E"/>
+        <w:spacing w:line="285" w:lineRule="atLeast"/>
+        <w:jc w:val="left"/>
+        <w:rPr>
+          <w:rFonts w:ascii="Consolas" w:eastAsia="Times New Roman" w:hAnsi="Consolas" w:cs="Times New Roman"/>
+          <w:b w:val="0"/>
+          <w:color w:val="D4D4D4"/>
+          <w:sz w:val="21"/>
+          <w:szCs w:val="21"/>
+          <w:lang w:val="en-US" w:eastAsia="ru-RU"/>
+        </w:rPr>
+      </w:pPr>
+      <w:r>
+        <w:rPr>
+          <w:rFonts w:ascii="Consolas" w:eastAsia="Times New Roman" w:hAnsi="Consolas" w:cs="Times New Roman"/>
+          <w:b w:val="0"/>
+          <w:color w:val="D4D4D4"/>
+          <w:sz w:val="21"/>
+          <w:szCs w:val="21"/>
+          <w:lang w:val="en-US" w:eastAsia="ru-RU"/>
+        </w:rPr>
+        <w:t>        </w:t>
+      </w:r>
+      <w:proofErr w:type="gramStart"/>
+      <w:r>
+        <w:rPr>
+          <w:rFonts w:ascii="Consolas" w:eastAsia="Times New Roman" w:hAnsi="Consolas" w:cs="Times New Roman"/>
+          <w:b w:val="0"/>
+          <w:color w:val="9CDCFE"/>
+          <w:sz w:val="21"/>
+          <w:szCs w:val="21"/>
+          <w:lang w:val="en-US" w:eastAsia="ru-RU"/>
+        </w:rPr>
+        <w:t>console</w:t>
+      </w:r>
+      <w:r>
+        <w:rPr>
+          <w:rFonts w:ascii="Consolas" w:eastAsia="Times New Roman" w:hAnsi="Consolas" w:cs="Times New Roman"/>
+          <w:b w:val="0"/>
+          <w:color w:val="D4D4D4"/>
+          <w:sz w:val="21"/>
+          <w:szCs w:val="21"/>
+          <w:lang w:val="en-US" w:eastAsia="ru-RU"/>
+        </w:rPr>
+        <w:t>.</w:t>
+      </w:r>
+      <w:r>
+        <w:rPr>
+          <w:rFonts w:ascii="Consolas" w:eastAsia="Times New Roman" w:hAnsi="Consolas" w:cs="Times New Roman"/>
+          <w:b w:val="0"/>
+          <w:color w:val="DCDCAA"/>
+          <w:sz w:val="21"/>
+          <w:szCs w:val="21"/>
+          <w:lang w:val="en-US" w:eastAsia="ru-RU"/>
+        </w:rPr>
+        <w:t>log</w:t>
+      </w:r>
+      <w:r>
+        <w:rPr>
+          <w:rFonts w:ascii="Consolas" w:eastAsia="Times New Roman" w:hAnsi="Consolas" w:cs="Times New Roman"/>
+          <w:b w:val="0"/>
+          <w:color w:val="D4D4D4"/>
+          <w:sz w:val="21"/>
+          <w:szCs w:val="21"/>
+          <w:lang w:val="en-US" w:eastAsia="ru-RU"/>
+        </w:rPr>
+        <w:t>(</w:t>
+      </w:r>
+      <w:proofErr w:type="gramEnd"/>
+      <w:r>
+        <w:rPr>
+          <w:rFonts w:ascii="Consolas" w:eastAsia="Times New Roman" w:hAnsi="Consolas" w:cs="Times New Roman"/>
+          <w:b w:val="0"/>
+          <w:color w:val="CE9178"/>
+          <w:sz w:val="21"/>
+          <w:szCs w:val="21"/>
+          <w:lang w:val="en-US" w:eastAsia="ru-RU"/>
+        </w:rPr>
+        <w:t>`</w:t>
+      </w:r>
+      <w:r>
+        <w:rPr>
+          <w:rFonts w:ascii="Consolas" w:eastAsia="Times New Roman" w:hAnsi="Consolas" w:cs="Times New Roman"/>
+          <w:b w:val="0"/>
+          <w:color w:val="CE9178"/>
+          <w:sz w:val="21"/>
+          <w:szCs w:val="21"/>
+          <w:lang w:eastAsia="ru-RU"/>
+        </w:rPr>
+        <w:t>Свойство</w:t>
+      </w:r>
+      <w:r>
+        <w:rPr>
+          <w:rFonts w:ascii="Consolas" w:eastAsia="Times New Roman" w:hAnsi="Consolas" w:cs="Times New Roman"/>
+          <w:b w:val="0"/>
+          <w:color w:val="CE9178"/>
+          <w:sz w:val="21"/>
+          <w:szCs w:val="21"/>
+          <w:lang w:val="en-US" w:eastAsia="ru-RU"/>
+        </w:rPr>
+        <w:t> </w:t>
+      </w:r>
+      <w:r>
+        <w:rPr>
+          <w:rFonts w:ascii="Consolas" w:eastAsia="Times New Roman" w:hAnsi="Consolas" w:cs="Times New Roman"/>
+          <w:b w:val="0"/>
+          <w:color w:val="569CD6"/>
+          <w:sz w:val="21"/>
+          <w:szCs w:val="21"/>
+          <w:lang w:val="en-US" w:eastAsia="ru-RU"/>
+        </w:rPr>
+        <w:t>${</w:t>
+      </w:r>
+      <w:r>
+        <w:rPr>
+          <w:rFonts w:ascii="Consolas" w:eastAsia="Times New Roman" w:hAnsi="Consolas" w:cs="Times New Roman"/>
+          <w:b w:val="0"/>
+          <w:color w:val="9CDCFE"/>
+          <w:sz w:val="21"/>
+          <w:szCs w:val="21"/>
+          <w:lang w:val="en-US" w:eastAsia="ru-RU"/>
+        </w:rPr>
+        <w:t>key</w:t>
+      </w:r>
+      <w:r>
+        <w:rPr>
+          <w:rFonts w:ascii="Consolas" w:eastAsia="Times New Roman" w:hAnsi="Consolas" w:cs="Times New Roman"/>
+          <w:b w:val="0"/>
+          <w:color w:val="569CD6"/>
+          <w:sz w:val="21"/>
+          <w:szCs w:val="21"/>
+          <w:lang w:val="en-US" w:eastAsia="ru-RU"/>
+        </w:rPr>
+        <w:t>}</w:t>
+      </w:r>
+      <w:r>
+        <w:rPr>
+          <w:rFonts w:ascii="Consolas" w:eastAsia="Times New Roman" w:hAnsi="Consolas" w:cs="Times New Roman"/>
+          <w:b w:val="0"/>
+          <w:color w:val="CE9178"/>
+          <w:sz w:val="21"/>
+          <w:szCs w:val="21"/>
+          <w:lang w:val="en-US" w:eastAsia="ru-RU"/>
+        </w:rPr>
+        <w:t> </w:t>
+      </w:r>
+      <w:r>
+        <w:rPr>
+          <w:rFonts w:ascii="Consolas" w:eastAsia="Times New Roman" w:hAnsi="Consolas" w:cs="Times New Roman"/>
+          <w:b w:val="0"/>
+          <w:color w:val="CE9178"/>
+          <w:sz w:val="21"/>
+          <w:szCs w:val="21"/>
+          <w:lang w:eastAsia="ru-RU"/>
+        </w:rPr>
+        <w:t>имеет</w:t>
+      </w:r>
+      <w:r>
+        <w:rPr>
+          <w:rFonts w:ascii="Consolas" w:eastAsia="Times New Roman" w:hAnsi="Consolas" w:cs="Times New Roman"/>
+          <w:b w:val="0"/>
+          <w:color w:val="CE9178"/>
+          <w:sz w:val="21"/>
+          <w:szCs w:val="21"/>
+          <w:lang w:val="en-US" w:eastAsia="ru-RU"/>
+        </w:rPr>
+        <w:t> </w:t>
+      </w:r>
+      <w:r>
+        <w:rPr>
+          <w:rFonts w:ascii="Consolas" w:eastAsia="Times New Roman" w:hAnsi="Consolas" w:cs="Times New Roman"/>
+          <w:b w:val="0"/>
+          <w:color w:val="CE9178"/>
+          <w:sz w:val="21"/>
+          <w:szCs w:val="21"/>
+          <w:lang w:eastAsia="ru-RU"/>
+        </w:rPr>
+        <w:t>значение</w:t>
+      </w:r>
+      <w:r>
+        <w:rPr>
+          <w:rFonts w:ascii="Consolas" w:eastAsia="Times New Roman" w:hAnsi="Consolas" w:cs="Times New Roman"/>
+          <w:b w:val="0"/>
+          <w:color w:val="CE9178"/>
+          <w:sz w:val="21"/>
+          <w:szCs w:val="21"/>
+          <w:lang w:val="en-US" w:eastAsia="ru-RU"/>
+        </w:rPr>
+        <w:t> </w:t>
+      </w:r>
+      <w:r>
+        <w:rPr>
+          <w:rFonts w:ascii="Consolas" w:eastAsia="Times New Roman" w:hAnsi="Consolas" w:cs="Times New Roman"/>
+          <w:b w:val="0"/>
+          <w:color w:val="569CD6"/>
+          <w:sz w:val="21"/>
+          <w:szCs w:val="21"/>
+          <w:lang w:val="en-US" w:eastAsia="ru-RU"/>
+        </w:rPr>
+        <w:t>${</w:t>
+      </w:r>
+      <w:r>
+        <w:rPr>
+          <w:rFonts w:ascii="Consolas" w:eastAsia="Times New Roman" w:hAnsi="Consolas" w:cs="Times New Roman"/>
+          <w:b w:val="0"/>
+          <w:color w:val="4FC1FF"/>
+          <w:sz w:val="21"/>
+          <w:szCs w:val="21"/>
+          <w:lang w:val="en-US" w:eastAsia="ru-RU"/>
+        </w:rPr>
+        <w:t>options</w:t>
+      </w:r>
+      <w:r>
+        <w:rPr>
+          <w:rFonts w:ascii="Consolas" w:eastAsia="Times New Roman" w:hAnsi="Consolas" w:cs="Times New Roman"/>
+          <w:b w:val="0"/>
+          <w:color w:val="D4D4D4"/>
+          <w:sz w:val="21"/>
+          <w:szCs w:val="21"/>
+          <w:lang w:val="en-US" w:eastAsia="ru-RU"/>
+        </w:rPr>
+        <w:t>[</w:t>
+      </w:r>
+      <w:r>
+        <w:rPr>
+          <w:rFonts w:ascii="Consolas" w:eastAsia="Times New Roman" w:hAnsi="Consolas" w:cs="Times New Roman"/>
+          <w:b w:val="0"/>
+          <w:color w:val="9CDCFE"/>
+          <w:sz w:val="21"/>
+          <w:szCs w:val="21"/>
+          <w:lang w:val="en-US" w:eastAsia="ru-RU"/>
+        </w:rPr>
+        <w:t>key</w:t>
+      </w:r>
+      <w:r>
+        <w:rPr>
+          <w:rFonts w:ascii="Consolas" w:eastAsia="Times New Roman" w:hAnsi="Consolas" w:cs="Times New Roman"/>
+          <w:b w:val="0"/>
+          <w:color w:val="D4D4D4"/>
+          <w:sz w:val="21"/>
+          <w:szCs w:val="21"/>
+          <w:lang w:val="en-US" w:eastAsia="ru-RU"/>
+        </w:rPr>
+        <w:t>]</w:t>
+      </w:r>
+      <w:r>
+        <w:rPr>
+          <w:rFonts w:ascii="Consolas" w:eastAsia="Times New Roman" w:hAnsi="Consolas" w:cs="Times New Roman"/>
+          <w:b w:val="0"/>
+          <w:color w:val="569CD6"/>
+          <w:sz w:val="21"/>
+          <w:szCs w:val="21"/>
+          <w:lang w:val="en-US" w:eastAsia="ru-RU"/>
+        </w:rPr>
+        <w:t>}</w:t>
+      </w:r>
+      <w:r>
+        <w:rPr>
+          <w:rFonts w:ascii="Consolas" w:eastAsia="Times New Roman" w:hAnsi="Consolas" w:cs="Times New Roman"/>
+          <w:b w:val="0"/>
+          <w:color w:val="CE9178"/>
+          <w:sz w:val="21"/>
+          <w:szCs w:val="21"/>
+          <w:lang w:val="en-US" w:eastAsia="ru-RU"/>
+        </w:rPr>
+        <w:t>`</w:t>
+      </w:r>
+      <w:r>
+        <w:rPr>
+          <w:rFonts w:ascii="Consolas" w:eastAsia="Times New Roman" w:hAnsi="Consolas" w:cs="Times New Roman"/>
+          <w:b w:val="0"/>
+          <w:color w:val="D4D4D4"/>
+          <w:sz w:val="21"/>
+          <w:szCs w:val="21"/>
+          <w:lang w:val="en-US" w:eastAsia="ru-RU"/>
+        </w:rPr>
+        <w:t>);</w:t>
+      </w:r>
+    </w:p>
+    <w:p>
+      <w:pPr>
+        <w:shd w:val="clear" w:color="auto" w:fill="1E1E1E"/>
+        <w:spacing w:line="285" w:lineRule="atLeast"/>
+        <w:jc w:val="left"/>
+        <w:rPr>
+          <w:rFonts w:ascii="Consolas" w:eastAsia="Times New Roman" w:hAnsi="Consolas" w:cs="Times New Roman"/>
+          <w:b w:val="0"/>
+          <w:color w:val="D4D4D4"/>
+          <w:sz w:val="21"/>
+          <w:szCs w:val="21"/>
+          <w:lang w:eastAsia="ru-RU"/>
+        </w:rPr>
+      </w:pPr>
+      <w:r>
+        <w:rPr>
+          <w:rFonts w:ascii="Consolas" w:eastAsia="Times New Roman" w:hAnsi="Consolas" w:cs="Times New Roman"/>
+          <w:b w:val="0"/>
+          <w:color w:val="D4D4D4"/>
+          <w:sz w:val="21"/>
+          <w:szCs w:val="21"/>
+          <w:lang w:val="en-US" w:eastAsia="ru-RU"/>
+        </w:rPr>
+        <w:t>    </w:t>
+      </w:r>
+      <w:r>
+        <w:rPr>
+          <w:rFonts w:ascii="Consolas" w:eastAsia="Times New Roman" w:hAnsi="Consolas" w:cs="Times New Roman"/>
+          <w:b w:val="0"/>
+          <w:color w:val="D4D4D4"/>
+          <w:sz w:val="21"/>
+          <w:szCs w:val="21"/>
+          <w:lang w:eastAsia="ru-RU"/>
+        </w:rPr>
+        <w:t>}</w:t>
+      </w:r>
+    </w:p>
+    <w:p>
+      <w:pPr>
+        <w:shd w:val="clear" w:color="auto" w:fill="1E1E1E"/>
+        <w:spacing w:line="285" w:lineRule="atLeast"/>
+        <w:jc w:val="left"/>
+        <w:rPr>
+          <w:rFonts w:ascii="Consolas" w:eastAsia="Times New Roman" w:hAnsi="Consolas" w:cs="Times New Roman"/>
+          <w:b w:val="0"/>
+          <w:color w:val="D4D4D4"/>
+          <w:sz w:val="21"/>
+          <w:szCs w:val="21"/>
+          <w:lang w:eastAsia="ru-RU"/>
+        </w:rPr>
+      </w:pPr>
+      <w:r>
+        <w:rPr>
+          <w:rFonts w:ascii="Consolas" w:eastAsia="Times New Roman" w:hAnsi="Consolas" w:cs="Times New Roman"/>
+          <w:b w:val="0"/>
+          <w:color w:val="D4D4D4"/>
+          <w:sz w:val="21"/>
+          <w:szCs w:val="21"/>
+          <w:lang w:eastAsia="ru-RU"/>
+        </w:rPr>
+        <w:t>}</w:t>
+      </w:r>
+    </w:p>
+    <w:p>
+      <w:pPr>
+        <w:shd w:val="clear" w:color="auto" w:fill="1E1E1E"/>
+        <w:spacing w:after="240" w:line="285" w:lineRule="atLeast"/>
+        <w:jc w:val="left"/>
+        <w:rPr>
+          <w:rFonts w:ascii="Consolas" w:eastAsia="Times New Roman" w:hAnsi="Consolas" w:cs="Times New Roman"/>
+          <w:b w:val="0"/>
+          <w:color w:val="D4D4D4"/>
+          <w:sz w:val="21"/>
+          <w:szCs w:val="21"/>
+          <w:lang w:eastAsia="ru-RU"/>
+        </w:rPr>
+      </w:pPr>
+    </w:p>
+    <w:p>
+      <w:pPr>
+        <w:pStyle w:val="a3"/>
+        <w:rPr>
+          <w:lang w:val="en-US"/>
+        </w:rPr>
+      </w:pPr>
+    </w:p>
+    <w:p>
+      <w:pPr>
+        <w:pStyle w:val="a3"/>
+        <w:rPr>
+          <w:lang w:val="en-US"/>
+        </w:rPr>
+      </w:pPr>
+    </w:p>
+    <w:p>
+      <w:pPr>
+        <w:shd w:val="clear" w:color="auto" w:fill="1E1E1E"/>
+        <w:spacing w:line="285" w:lineRule="atLeast"/>
+        <w:jc w:val="left"/>
+        <w:rPr>
+          <w:rFonts w:ascii="Consolas" w:eastAsia="Times New Roman" w:hAnsi="Consolas" w:cs="Times New Roman"/>
+          <w:b w:val="0"/>
+          <w:color w:val="D4D4D4"/>
+          <w:sz w:val="21"/>
+          <w:szCs w:val="21"/>
+          <w:lang w:eastAsia="ru-RU"/>
+        </w:rPr>
+      </w:pPr>
+      <w:r>
+        <w:rPr>
+          <w:rFonts w:ascii="Consolas" w:eastAsia="Times New Roman" w:hAnsi="Consolas" w:cs="Times New Roman"/>
+          <w:b w:val="0"/>
+          <w:color w:val="CE9178"/>
+          <w:sz w:val="21"/>
+          <w:szCs w:val="21"/>
+          <w:lang w:eastAsia="ru-RU"/>
+        </w:rPr>
+        <w:t>`</w:t>
+      </w:r>
+      <w:proofErr w:type="spellStart"/>
+      <w:r>
+        <w:rPr>
+          <w:rFonts w:ascii="Consolas" w:eastAsia="Times New Roman" w:hAnsi="Consolas" w:cs="Times New Roman"/>
+          <w:b w:val="0"/>
+          <w:color w:val="CE9178"/>
+          <w:sz w:val="21"/>
+          <w:szCs w:val="21"/>
+          <w:lang w:eastAsia="ru-RU"/>
+        </w:rPr>
+        <w:t>use</w:t>
+      </w:r>
+      <w:proofErr w:type="spellEnd"/>
+      <w:r>
+        <w:rPr>
+          <w:rFonts w:ascii="Consolas" w:eastAsia="Times New Roman" w:hAnsi="Consolas" w:cs="Times New Roman"/>
+          <w:b w:val="0"/>
+          <w:color w:val="CE9178"/>
+          <w:sz w:val="21"/>
+          <w:szCs w:val="21"/>
+          <w:lang w:eastAsia="ru-RU"/>
+        </w:rPr>
+        <w:t> </w:t>
+      </w:r>
+      <w:proofErr w:type="spellStart"/>
+      <w:r>
+        <w:rPr>
+          <w:rFonts w:ascii="Consolas" w:eastAsia="Times New Roman" w:hAnsi="Consolas" w:cs="Times New Roman"/>
+          <w:b w:val="0"/>
+          <w:color w:val="CE9178"/>
+          <w:sz w:val="21"/>
+          <w:szCs w:val="21"/>
+          <w:lang w:eastAsia="ru-RU"/>
+        </w:rPr>
+        <w:t>strict</w:t>
+      </w:r>
+      <w:proofErr w:type="spellEnd"/>
+      <w:r>
+        <w:rPr>
+          <w:rFonts w:ascii="Consolas" w:eastAsia="Times New Roman" w:hAnsi="Consolas" w:cs="Times New Roman"/>
+          <w:b w:val="0"/>
+          <w:color w:val="CE9178"/>
+          <w:sz w:val="21"/>
+          <w:szCs w:val="21"/>
+          <w:lang w:eastAsia="ru-RU"/>
+        </w:rPr>
+        <w:t>`</w:t>
+      </w:r>
+      <w:r>
+        <w:rPr>
+          <w:rFonts w:ascii="Consolas" w:eastAsia="Times New Roman" w:hAnsi="Consolas" w:cs="Times New Roman"/>
+          <w:b w:val="0"/>
+          <w:color w:val="D4D4D4"/>
+          <w:sz w:val="21"/>
+          <w:szCs w:val="21"/>
+          <w:lang w:eastAsia="ru-RU"/>
+        </w:rPr>
+        <w:t>;</w:t>
+      </w:r>
+    </w:p>
+    <w:p>
+      <w:pPr>
+        <w:shd w:val="clear" w:color="auto" w:fill="1E1E1E"/>
+        <w:spacing w:line="285" w:lineRule="atLeast"/>
+        <w:jc w:val="left"/>
+        <w:rPr>
+          <w:rFonts w:ascii="Consolas" w:eastAsia="Times New Roman" w:hAnsi="Consolas" w:cs="Times New Roman"/>
+          <w:b w:val="0"/>
+          <w:color w:val="D4D4D4"/>
+          <w:sz w:val="21"/>
+          <w:szCs w:val="21"/>
+          <w:lang w:eastAsia="ru-RU"/>
+        </w:rPr>
+      </w:pPr>
+    </w:p>
+    <w:p>
+      <w:pPr>
+        <w:shd w:val="clear" w:color="auto" w:fill="1E1E1E"/>
+        <w:spacing w:line="285" w:lineRule="atLeast"/>
+        <w:jc w:val="left"/>
+        <w:rPr>
+          <w:rFonts w:ascii="Consolas" w:eastAsia="Times New Roman" w:hAnsi="Consolas" w:cs="Times New Roman"/>
+          <w:b w:val="0"/>
+          <w:color w:val="D4D4D4"/>
+          <w:sz w:val="21"/>
+          <w:szCs w:val="21"/>
+          <w:lang w:eastAsia="ru-RU"/>
+        </w:rPr>
+      </w:pPr>
+      <w:r>
+        <w:rPr>
+          <w:rFonts w:ascii="Consolas" w:eastAsia="Times New Roman" w:hAnsi="Consolas" w:cs="Times New Roman"/>
+          <w:b w:val="0"/>
+          <w:color w:val="6A9955"/>
+          <w:sz w:val="21"/>
+          <w:szCs w:val="21"/>
+          <w:lang w:eastAsia="ru-RU"/>
+        </w:rPr>
+        <w:t>// создаём объект</w:t>
+      </w:r>
+    </w:p>
+    <w:p>
+      <w:pPr>
+        <w:shd w:val="clear" w:color="auto" w:fill="1E1E1E"/>
+        <w:spacing w:line="285" w:lineRule="atLeast"/>
+        <w:jc w:val="left"/>
+        <w:rPr>
+          <w:rFonts w:ascii="Consolas" w:eastAsia="Times New Roman" w:hAnsi="Consolas" w:cs="Times New Roman"/>
+          <w:b w:val="0"/>
+          <w:color w:val="D4D4D4"/>
+          <w:sz w:val="21"/>
+          <w:szCs w:val="21"/>
+          <w:lang w:eastAsia="ru-RU"/>
+        </w:rPr>
+      </w:pPr>
+      <w:r>
+        <w:rPr>
+          <w:rFonts w:ascii="Consolas" w:eastAsia="Times New Roman" w:hAnsi="Consolas" w:cs="Times New Roman"/>
+          <w:b w:val="0"/>
+          <w:color w:val="6A9955"/>
+          <w:sz w:val="21"/>
+          <w:szCs w:val="21"/>
+          <w:lang w:eastAsia="ru-RU"/>
+        </w:rPr>
+        <w:t>// внутри объекта создадим свойства</w:t>
+      </w:r>
+    </w:p>
+    <w:p>
+      <w:pPr>
+        <w:shd w:val="clear" w:color="auto" w:fill="1E1E1E"/>
+        <w:spacing w:line="285" w:lineRule="atLeast"/>
+        <w:jc w:val="left"/>
+        <w:rPr>
+          <w:rFonts w:ascii="Consolas" w:eastAsia="Times New Roman" w:hAnsi="Consolas" w:cs="Times New Roman"/>
+          <w:b w:val="0"/>
+          <w:color w:val="D4D4D4"/>
+          <w:sz w:val="21"/>
+          <w:szCs w:val="21"/>
+          <w:lang w:eastAsia="ru-RU"/>
+        </w:rPr>
+      </w:pPr>
+      <w:r>
+        <w:rPr>
+          <w:rFonts w:ascii="Consolas" w:eastAsia="Times New Roman" w:hAnsi="Consolas" w:cs="Times New Roman"/>
+          <w:b w:val="0"/>
+          <w:color w:val="6A9955"/>
+          <w:sz w:val="21"/>
+          <w:szCs w:val="21"/>
+          <w:lang w:eastAsia="ru-RU"/>
+        </w:rPr>
+        <w:t>// так же создадим методы</w:t>
+      </w:r>
+    </w:p>
+    <w:p>
+      <w:pPr>
+        <w:shd w:val="clear" w:color="auto" w:fill="1E1E1E"/>
+        <w:spacing w:line="285" w:lineRule="atLeast"/>
+        <w:jc w:val="left"/>
+        <w:rPr>
+          <w:rFonts w:ascii="Consolas" w:eastAsia="Times New Roman" w:hAnsi="Consolas" w:cs="Times New Roman"/>
+          <w:b w:val="0"/>
+          <w:color w:val="D4D4D4"/>
+          <w:sz w:val="21"/>
+          <w:szCs w:val="21"/>
+          <w:lang w:eastAsia="ru-RU"/>
+        </w:rPr>
+      </w:pPr>
+      <w:proofErr w:type="spellStart"/>
+      <w:r>
+        <w:rPr>
+          <w:rFonts w:ascii="Consolas" w:eastAsia="Times New Roman" w:hAnsi="Consolas" w:cs="Times New Roman"/>
+          <w:b w:val="0"/>
+          <w:color w:val="569CD6"/>
+          <w:sz w:val="21"/>
+          <w:szCs w:val="21"/>
+          <w:lang w:eastAsia="ru-RU"/>
+        </w:rPr>
+        <w:t>const</w:t>
+      </w:r>
+      <w:proofErr w:type="spellEnd"/>
+      <w:r>
+        <w:rPr>
+          <w:rFonts w:ascii="Consolas" w:eastAsia="Times New Roman" w:hAnsi="Consolas" w:cs="Times New Roman"/>
+          <w:b w:val="0"/>
+          <w:color w:val="D4D4D4"/>
+          <w:sz w:val="21"/>
+          <w:szCs w:val="21"/>
+          <w:lang w:eastAsia="ru-RU"/>
+        </w:rPr>
+        <w:t> </w:t>
+      </w:r>
+      <w:proofErr w:type="spellStart"/>
+      <w:r>
+        <w:rPr>
+          <w:rFonts w:ascii="Consolas" w:eastAsia="Times New Roman" w:hAnsi="Consolas" w:cs="Times New Roman"/>
+          <w:b w:val="0"/>
+          <w:color w:val="4FC1FF"/>
+          <w:sz w:val="21"/>
+          <w:szCs w:val="21"/>
+          <w:lang w:eastAsia="ru-RU"/>
+        </w:rPr>
+        <w:t>options</w:t>
+      </w:r>
+      <w:proofErr w:type="spellEnd"/>
+      <w:r>
+        <w:rPr>
+          <w:rFonts w:ascii="Consolas" w:eastAsia="Times New Roman" w:hAnsi="Consolas" w:cs="Times New Roman"/>
+          <w:b w:val="0"/>
+          <w:color w:val="D4D4D4"/>
+          <w:sz w:val="21"/>
+          <w:szCs w:val="21"/>
+          <w:lang w:eastAsia="ru-RU"/>
+        </w:rPr>
+        <w:t> = {</w:t>
+      </w:r>
+    </w:p>
+    <w:p>
+      <w:pPr>
+        <w:shd w:val="clear" w:color="auto" w:fill="1E1E1E"/>
+        <w:spacing w:line="285" w:lineRule="atLeast"/>
+        <w:jc w:val="left"/>
+        <w:rPr>
+          <w:rFonts w:ascii="Consolas" w:eastAsia="Times New Roman" w:hAnsi="Consolas" w:cs="Times New Roman"/>
+          <w:b w:val="0"/>
+          <w:color w:val="D4D4D4"/>
+          <w:sz w:val="21"/>
+          <w:szCs w:val="21"/>
+          <w:lang w:val="en-US" w:eastAsia="ru-RU"/>
+        </w:rPr>
+      </w:pPr>
+      <w:r>
+        <w:rPr>
+          <w:rFonts w:ascii="Consolas" w:eastAsia="Times New Roman" w:hAnsi="Consolas" w:cs="Times New Roman"/>
+          <w:b w:val="0"/>
+          <w:color w:val="D4D4D4"/>
+          <w:sz w:val="21"/>
+          <w:szCs w:val="21"/>
+          <w:lang w:eastAsia="ru-RU"/>
+        </w:rPr>
+        <w:lastRenderedPageBreak/>
+        <w:t>    </w:t>
+      </w:r>
+      <w:proofErr w:type="gramStart"/>
+      <w:r>
+        <w:rPr>
+          <w:rFonts w:ascii="Consolas" w:eastAsia="Times New Roman" w:hAnsi="Consolas" w:cs="Times New Roman"/>
+          <w:b w:val="0"/>
+          <w:color w:val="9CDCFE"/>
+          <w:sz w:val="21"/>
+          <w:szCs w:val="21"/>
+          <w:lang w:val="en-US" w:eastAsia="ru-RU"/>
+        </w:rPr>
+        <w:t>name</w:t>
+      </w:r>
+      <w:proofErr w:type="gramEnd"/>
+      <w:r>
+        <w:rPr>
+          <w:rFonts w:ascii="Consolas" w:eastAsia="Times New Roman" w:hAnsi="Consolas" w:cs="Times New Roman"/>
+          <w:b w:val="0"/>
+          <w:color w:val="9CDCFE"/>
+          <w:sz w:val="21"/>
+          <w:szCs w:val="21"/>
+          <w:lang w:val="en-US" w:eastAsia="ru-RU"/>
+        </w:rPr>
+        <w:t>:</w:t>
+      </w:r>
+      <w:r>
+        <w:rPr>
+          <w:rFonts w:ascii="Consolas" w:eastAsia="Times New Roman" w:hAnsi="Consolas" w:cs="Times New Roman"/>
+          <w:b w:val="0"/>
+          <w:color w:val="D4D4D4"/>
+          <w:sz w:val="21"/>
+          <w:szCs w:val="21"/>
+          <w:lang w:val="en-US" w:eastAsia="ru-RU"/>
+        </w:rPr>
+        <w:t> </w:t>
+      </w:r>
+      <w:r>
+        <w:rPr>
+          <w:rFonts w:ascii="Consolas" w:eastAsia="Times New Roman" w:hAnsi="Consolas" w:cs="Times New Roman"/>
+          <w:b w:val="0"/>
+          <w:color w:val="CE9178"/>
+          <w:sz w:val="21"/>
+          <w:szCs w:val="21"/>
+          <w:lang w:val="en-US" w:eastAsia="ru-RU"/>
+        </w:rPr>
+        <w:t>'</w:t>
+      </w:r>
+      <w:proofErr w:type="spellStart"/>
+      <w:r>
+        <w:rPr>
+          <w:rFonts w:ascii="Consolas" w:eastAsia="Times New Roman" w:hAnsi="Consolas" w:cs="Times New Roman"/>
+          <w:b w:val="0"/>
+          <w:color w:val="CE9178"/>
+          <w:sz w:val="21"/>
+          <w:szCs w:val="21"/>
+          <w:lang w:val="en-US" w:eastAsia="ru-RU"/>
+        </w:rPr>
+        <w:t>Sanya</w:t>
+      </w:r>
+      <w:proofErr w:type="spellEnd"/>
+      <w:r>
+        <w:rPr>
+          <w:rFonts w:ascii="Consolas" w:eastAsia="Times New Roman" w:hAnsi="Consolas" w:cs="Times New Roman"/>
+          <w:b w:val="0"/>
+          <w:color w:val="CE9178"/>
+          <w:sz w:val="21"/>
+          <w:szCs w:val="21"/>
+          <w:lang w:val="en-US" w:eastAsia="ru-RU"/>
+        </w:rPr>
+        <w:t>'</w:t>
+      </w:r>
+      <w:r>
+        <w:rPr>
+          <w:rFonts w:ascii="Consolas" w:eastAsia="Times New Roman" w:hAnsi="Consolas" w:cs="Times New Roman"/>
+          <w:b w:val="0"/>
+          <w:color w:val="D4D4D4"/>
+          <w:sz w:val="21"/>
+          <w:szCs w:val="21"/>
+          <w:lang w:val="en-US" w:eastAsia="ru-RU"/>
+        </w:rPr>
+        <w:t>,</w:t>
+      </w:r>
+    </w:p>
+    <w:p>
+      <w:pPr>
+        <w:shd w:val="clear" w:color="auto" w:fill="1E1E1E"/>
+        <w:spacing w:line="285" w:lineRule="atLeast"/>
+        <w:jc w:val="left"/>
+        <w:rPr>
+          <w:rFonts w:ascii="Consolas" w:eastAsia="Times New Roman" w:hAnsi="Consolas" w:cs="Times New Roman"/>
+          <w:b w:val="0"/>
+          <w:color w:val="D4D4D4"/>
+          <w:sz w:val="21"/>
+          <w:szCs w:val="21"/>
+          <w:lang w:val="en-US" w:eastAsia="ru-RU"/>
+        </w:rPr>
+      </w:pPr>
+      <w:r>
+        <w:rPr>
+          <w:rFonts w:ascii="Consolas" w:eastAsia="Times New Roman" w:hAnsi="Consolas" w:cs="Times New Roman"/>
+          <w:b w:val="0"/>
+          <w:color w:val="D4D4D4"/>
+          <w:sz w:val="21"/>
+          <w:szCs w:val="21"/>
+          <w:lang w:val="en-US" w:eastAsia="ru-RU"/>
+        </w:rPr>
+        <w:t>    </w:t>
+      </w:r>
+      <w:proofErr w:type="gramStart"/>
+      <w:r>
+        <w:rPr>
+          <w:rFonts w:ascii="Consolas" w:eastAsia="Times New Roman" w:hAnsi="Consolas" w:cs="Times New Roman"/>
+          <w:b w:val="0"/>
+          <w:color w:val="9CDCFE"/>
+          <w:sz w:val="21"/>
+          <w:szCs w:val="21"/>
+          <w:lang w:val="en-US" w:eastAsia="ru-RU"/>
+        </w:rPr>
+        <w:t>width</w:t>
+      </w:r>
+      <w:proofErr w:type="gramEnd"/>
+      <w:r>
+        <w:rPr>
+          <w:rFonts w:ascii="Consolas" w:eastAsia="Times New Roman" w:hAnsi="Consolas" w:cs="Times New Roman"/>
+          <w:b w:val="0"/>
+          <w:color w:val="9CDCFE"/>
+          <w:sz w:val="21"/>
+          <w:szCs w:val="21"/>
+          <w:lang w:val="en-US" w:eastAsia="ru-RU"/>
+        </w:rPr>
+        <w:t>:</w:t>
+      </w:r>
+      <w:r>
+        <w:rPr>
+          <w:rFonts w:ascii="Consolas" w:eastAsia="Times New Roman" w:hAnsi="Consolas" w:cs="Times New Roman"/>
+          <w:b w:val="0"/>
+          <w:color w:val="D4D4D4"/>
+          <w:sz w:val="21"/>
+          <w:szCs w:val="21"/>
+          <w:lang w:val="en-US" w:eastAsia="ru-RU"/>
+        </w:rPr>
+        <w:t> </w:t>
+      </w:r>
+      <w:r>
+        <w:rPr>
+          <w:rFonts w:ascii="Consolas" w:eastAsia="Times New Roman" w:hAnsi="Consolas" w:cs="Times New Roman"/>
+          <w:b w:val="0"/>
+          <w:color w:val="B5CEA8"/>
+          <w:sz w:val="21"/>
+          <w:szCs w:val="21"/>
+          <w:lang w:val="en-US" w:eastAsia="ru-RU"/>
+        </w:rPr>
+        <w:t>1024</w:t>
+      </w:r>
+      <w:r>
+        <w:rPr>
+          <w:rFonts w:ascii="Consolas" w:eastAsia="Times New Roman" w:hAnsi="Consolas" w:cs="Times New Roman"/>
+          <w:b w:val="0"/>
+          <w:color w:val="D4D4D4"/>
+          <w:sz w:val="21"/>
+          <w:szCs w:val="21"/>
+          <w:lang w:val="en-US" w:eastAsia="ru-RU"/>
+        </w:rPr>
+        <w:t>,</w:t>
+      </w:r>
+    </w:p>
+    <w:p>
+      <w:pPr>
+        <w:shd w:val="clear" w:color="auto" w:fill="1E1E1E"/>
+        <w:spacing w:line="285" w:lineRule="atLeast"/>
+        <w:jc w:val="left"/>
+        <w:rPr>
+          <w:rFonts w:ascii="Consolas" w:eastAsia="Times New Roman" w:hAnsi="Consolas" w:cs="Times New Roman"/>
+          <w:b w:val="0"/>
+          <w:color w:val="D4D4D4"/>
+          <w:sz w:val="21"/>
+          <w:szCs w:val="21"/>
+          <w:lang w:val="en-US" w:eastAsia="ru-RU"/>
+        </w:rPr>
+      </w:pPr>
+      <w:r>
+        <w:rPr>
+          <w:rFonts w:ascii="Consolas" w:eastAsia="Times New Roman" w:hAnsi="Consolas" w:cs="Times New Roman"/>
+          <w:b w:val="0"/>
+          <w:color w:val="D4D4D4"/>
+          <w:sz w:val="21"/>
+          <w:szCs w:val="21"/>
+          <w:lang w:val="en-US" w:eastAsia="ru-RU"/>
+        </w:rPr>
+        <w:t>    </w:t>
+      </w:r>
+      <w:proofErr w:type="gramStart"/>
+      <w:r>
+        <w:rPr>
+          <w:rFonts w:ascii="Consolas" w:eastAsia="Times New Roman" w:hAnsi="Consolas" w:cs="Times New Roman"/>
+          <w:b w:val="0"/>
+          <w:color w:val="9CDCFE"/>
+          <w:sz w:val="21"/>
+          <w:szCs w:val="21"/>
+          <w:lang w:val="en-US" w:eastAsia="ru-RU"/>
+        </w:rPr>
+        <w:t>height</w:t>
+      </w:r>
+      <w:proofErr w:type="gramEnd"/>
+      <w:r>
+        <w:rPr>
+          <w:rFonts w:ascii="Consolas" w:eastAsia="Times New Roman" w:hAnsi="Consolas" w:cs="Times New Roman"/>
+          <w:b w:val="0"/>
+          <w:color w:val="9CDCFE"/>
+          <w:sz w:val="21"/>
+          <w:szCs w:val="21"/>
+          <w:lang w:val="en-US" w:eastAsia="ru-RU"/>
+        </w:rPr>
+        <w:t>:</w:t>
+      </w:r>
+      <w:r>
+        <w:rPr>
+          <w:rFonts w:ascii="Consolas" w:eastAsia="Times New Roman" w:hAnsi="Consolas" w:cs="Times New Roman"/>
+          <w:b w:val="0"/>
+          <w:color w:val="D4D4D4"/>
+          <w:sz w:val="21"/>
+          <w:szCs w:val="21"/>
+          <w:lang w:val="en-US" w:eastAsia="ru-RU"/>
+        </w:rPr>
+        <w:t> </w:t>
+      </w:r>
+      <w:r>
+        <w:rPr>
+          <w:rFonts w:ascii="Consolas" w:eastAsia="Times New Roman" w:hAnsi="Consolas" w:cs="Times New Roman"/>
+          <w:b w:val="0"/>
+          <w:color w:val="B5CEA8"/>
+          <w:sz w:val="21"/>
+          <w:szCs w:val="21"/>
+          <w:lang w:val="en-US" w:eastAsia="ru-RU"/>
+        </w:rPr>
+        <w:t>1024</w:t>
+      </w:r>
+      <w:r>
+        <w:rPr>
+          <w:rFonts w:ascii="Consolas" w:eastAsia="Times New Roman" w:hAnsi="Consolas" w:cs="Times New Roman"/>
+          <w:b w:val="0"/>
+          <w:color w:val="D4D4D4"/>
+          <w:sz w:val="21"/>
+          <w:szCs w:val="21"/>
+          <w:lang w:val="en-US" w:eastAsia="ru-RU"/>
+        </w:rPr>
+        <w:t>,</w:t>
+      </w:r>
+    </w:p>
+    <w:p>
+      <w:pPr>
+        <w:shd w:val="clear" w:color="auto" w:fill="1E1E1E"/>
+        <w:spacing w:line="285" w:lineRule="atLeast"/>
+        <w:jc w:val="left"/>
+        <w:rPr>
+          <w:rFonts w:ascii="Consolas" w:eastAsia="Times New Roman" w:hAnsi="Consolas" w:cs="Times New Roman"/>
+          <w:b w:val="0"/>
+          <w:color w:val="D4D4D4"/>
+          <w:sz w:val="21"/>
+          <w:szCs w:val="21"/>
+          <w:lang w:val="en-US" w:eastAsia="ru-RU"/>
+        </w:rPr>
+      </w:pPr>
+      <w:r>
+        <w:rPr>
+          <w:rFonts w:ascii="Consolas" w:eastAsia="Times New Roman" w:hAnsi="Consolas" w:cs="Times New Roman"/>
+          <w:b w:val="0"/>
+          <w:color w:val="D4D4D4"/>
+          <w:sz w:val="21"/>
+          <w:szCs w:val="21"/>
+          <w:lang w:val="en-US" w:eastAsia="ru-RU"/>
+        </w:rPr>
+        <w:t>    </w:t>
+      </w:r>
+    </w:p>
+    <w:p>
+      <w:pPr>
+        <w:shd w:val="clear" w:color="auto" w:fill="1E1E1E"/>
+        <w:spacing w:line="285" w:lineRule="atLeast"/>
+        <w:jc w:val="left"/>
+        <w:rPr>
+          <w:rFonts w:ascii="Consolas" w:eastAsia="Times New Roman" w:hAnsi="Consolas" w:cs="Times New Roman"/>
+          <w:b w:val="0"/>
+          <w:color w:val="D4D4D4"/>
+          <w:sz w:val="21"/>
+          <w:szCs w:val="21"/>
+          <w:lang w:val="en-US" w:eastAsia="ru-RU"/>
+        </w:rPr>
+      </w:pPr>
+      <w:r>
+        <w:rPr>
+          <w:rFonts w:ascii="Consolas" w:eastAsia="Times New Roman" w:hAnsi="Consolas" w:cs="Times New Roman"/>
+          <w:b w:val="0"/>
+          <w:color w:val="D4D4D4"/>
+          <w:sz w:val="21"/>
+          <w:szCs w:val="21"/>
+          <w:lang w:val="en-US" w:eastAsia="ru-RU"/>
+        </w:rPr>
+        <w:t>    </w:t>
+      </w:r>
+      <w:proofErr w:type="gramStart"/>
+      <w:r>
+        <w:rPr>
+          <w:rFonts w:ascii="Consolas" w:eastAsia="Times New Roman" w:hAnsi="Consolas" w:cs="Times New Roman"/>
+          <w:b w:val="0"/>
+          <w:color w:val="9CDCFE"/>
+          <w:sz w:val="21"/>
+          <w:szCs w:val="21"/>
+          <w:lang w:val="en-US" w:eastAsia="ru-RU"/>
+        </w:rPr>
+        <w:t>color</w:t>
+      </w:r>
+      <w:proofErr w:type="gramEnd"/>
+      <w:r>
+        <w:rPr>
+          <w:rFonts w:ascii="Consolas" w:eastAsia="Times New Roman" w:hAnsi="Consolas" w:cs="Times New Roman"/>
+          <w:b w:val="0"/>
+          <w:color w:val="9CDCFE"/>
+          <w:sz w:val="21"/>
+          <w:szCs w:val="21"/>
+          <w:lang w:val="en-US" w:eastAsia="ru-RU"/>
+        </w:rPr>
+        <w:t>:</w:t>
+      </w:r>
+      <w:r>
+        <w:rPr>
+          <w:rFonts w:ascii="Consolas" w:eastAsia="Times New Roman" w:hAnsi="Consolas" w:cs="Times New Roman"/>
+          <w:b w:val="0"/>
+          <w:color w:val="D4D4D4"/>
+          <w:sz w:val="21"/>
+          <w:szCs w:val="21"/>
+          <w:lang w:val="en-US" w:eastAsia="ru-RU"/>
+        </w:rPr>
+        <w:t> {</w:t>
+      </w:r>
+    </w:p>
+    <w:p>
+      <w:pPr>
+        <w:shd w:val="clear" w:color="auto" w:fill="1E1E1E"/>
+        <w:spacing w:line="285" w:lineRule="atLeast"/>
+        <w:jc w:val="left"/>
+        <w:rPr>
+          <w:rFonts w:ascii="Consolas" w:eastAsia="Times New Roman" w:hAnsi="Consolas" w:cs="Times New Roman"/>
+          <w:b w:val="0"/>
+          <w:color w:val="D4D4D4"/>
+          <w:sz w:val="21"/>
+          <w:szCs w:val="21"/>
+          <w:lang w:val="en-US" w:eastAsia="ru-RU"/>
+        </w:rPr>
+      </w:pPr>
+      <w:r>
+        <w:rPr>
+          <w:rFonts w:ascii="Consolas" w:eastAsia="Times New Roman" w:hAnsi="Consolas" w:cs="Times New Roman"/>
+          <w:b w:val="0"/>
+          <w:color w:val="D4D4D4"/>
+          <w:sz w:val="21"/>
+          <w:szCs w:val="21"/>
+          <w:lang w:val="en-US" w:eastAsia="ru-RU"/>
+        </w:rPr>
+        <w:t>        </w:t>
+      </w:r>
+      <w:proofErr w:type="gramStart"/>
+      <w:r>
+        <w:rPr>
+          <w:rFonts w:ascii="Consolas" w:eastAsia="Times New Roman" w:hAnsi="Consolas" w:cs="Times New Roman"/>
+          <w:b w:val="0"/>
+          <w:color w:val="9CDCFE"/>
+          <w:sz w:val="21"/>
+          <w:szCs w:val="21"/>
+          <w:lang w:val="en-US" w:eastAsia="ru-RU"/>
+        </w:rPr>
+        <w:t>border</w:t>
+      </w:r>
+      <w:proofErr w:type="gramEnd"/>
+      <w:r>
+        <w:rPr>
+          <w:rFonts w:ascii="Consolas" w:eastAsia="Times New Roman" w:hAnsi="Consolas" w:cs="Times New Roman"/>
+          <w:b w:val="0"/>
+          <w:color w:val="9CDCFE"/>
+          <w:sz w:val="21"/>
+          <w:szCs w:val="21"/>
+          <w:lang w:val="en-US" w:eastAsia="ru-RU"/>
+        </w:rPr>
+        <w:t>:</w:t>
+      </w:r>
+      <w:r>
+        <w:rPr>
+          <w:rFonts w:ascii="Consolas" w:eastAsia="Times New Roman" w:hAnsi="Consolas" w:cs="Times New Roman"/>
+          <w:b w:val="0"/>
+          <w:color w:val="D4D4D4"/>
+          <w:sz w:val="21"/>
+          <w:szCs w:val="21"/>
+          <w:lang w:val="en-US" w:eastAsia="ru-RU"/>
+        </w:rPr>
+        <w:t> </w:t>
+      </w:r>
+      <w:r>
+        <w:rPr>
+          <w:rFonts w:ascii="Consolas" w:eastAsia="Times New Roman" w:hAnsi="Consolas" w:cs="Times New Roman"/>
+          <w:b w:val="0"/>
+          <w:color w:val="CE9178"/>
+          <w:sz w:val="21"/>
+          <w:szCs w:val="21"/>
+          <w:lang w:val="en-US" w:eastAsia="ru-RU"/>
+        </w:rPr>
+        <w:t>'black'</w:t>
+      </w:r>
+      <w:r>
+        <w:rPr>
+          <w:rFonts w:ascii="Consolas" w:eastAsia="Times New Roman" w:hAnsi="Consolas" w:cs="Times New Roman"/>
+          <w:b w:val="0"/>
+          <w:color w:val="D4D4D4"/>
+          <w:sz w:val="21"/>
+          <w:szCs w:val="21"/>
+          <w:lang w:val="en-US" w:eastAsia="ru-RU"/>
+        </w:rPr>
+        <w:t>,</w:t>
+      </w:r>
+    </w:p>
+    <w:p>
+      <w:pPr>
+        <w:shd w:val="clear" w:color="auto" w:fill="1E1E1E"/>
+        <w:spacing w:line="285" w:lineRule="atLeast"/>
+        <w:jc w:val="left"/>
+        <w:rPr>
+          <w:rFonts w:ascii="Consolas" w:eastAsia="Times New Roman" w:hAnsi="Consolas" w:cs="Times New Roman"/>
+          <w:b w:val="0"/>
+          <w:color w:val="D4D4D4"/>
+          <w:sz w:val="21"/>
+          <w:szCs w:val="21"/>
+          <w:lang w:val="en-US" w:eastAsia="ru-RU"/>
+        </w:rPr>
+      </w:pPr>
+      <w:r>
+        <w:rPr>
+          <w:rFonts w:ascii="Consolas" w:eastAsia="Times New Roman" w:hAnsi="Consolas" w:cs="Times New Roman"/>
+          <w:b w:val="0"/>
+          <w:color w:val="D4D4D4"/>
+          <w:sz w:val="21"/>
+          <w:szCs w:val="21"/>
+          <w:lang w:val="en-US" w:eastAsia="ru-RU"/>
+        </w:rPr>
+        <w:t>        </w:t>
+      </w:r>
+      <w:proofErr w:type="spellStart"/>
+      <w:proofErr w:type="gramStart"/>
+      <w:r>
+        <w:rPr>
+          <w:rFonts w:ascii="Consolas" w:eastAsia="Times New Roman" w:hAnsi="Consolas" w:cs="Times New Roman"/>
+          <w:b w:val="0"/>
+          <w:color w:val="9CDCFE"/>
+          <w:sz w:val="21"/>
+          <w:szCs w:val="21"/>
+          <w:lang w:val="en-US" w:eastAsia="ru-RU"/>
+        </w:rPr>
+        <w:t>bg</w:t>
+      </w:r>
+      <w:proofErr w:type="spellEnd"/>
+      <w:proofErr w:type="gramEnd"/>
+      <w:r>
+        <w:rPr>
+          <w:rFonts w:ascii="Consolas" w:eastAsia="Times New Roman" w:hAnsi="Consolas" w:cs="Times New Roman"/>
+          <w:b w:val="0"/>
+          <w:color w:val="9CDCFE"/>
+          <w:sz w:val="21"/>
+          <w:szCs w:val="21"/>
+          <w:lang w:val="en-US" w:eastAsia="ru-RU"/>
+        </w:rPr>
+        <w:t>:</w:t>
+      </w:r>
+      <w:r>
+        <w:rPr>
+          <w:rFonts w:ascii="Consolas" w:eastAsia="Times New Roman" w:hAnsi="Consolas" w:cs="Times New Roman"/>
+          <w:b w:val="0"/>
+          <w:color w:val="D4D4D4"/>
+          <w:sz w:val="21"/>
+          <w:szCs w:val="21"/>
+          <w:lang w:val="en-US" w:eastAsia="ru-RU"/>
+        </w:rPr>
+        <w:t> </w:t>
+      </w:r>
+      <w:r>
+        <w:rPr>
+          <w:rFonts w:ascii="Consolas" w:eastAsia="Times New Roman" w:hAnsi="Consolas" w:cs="Times New Roman"/>
+          <w:b w:val="0"/>
+          <w:color w:val="CE9178"/>
+          <w:sz w:val="21"/>
+          <w:szCs w:val="21"/>
+          <w:lang w:val="en-US" w:eastAsia="ru-RU"/>
+        </w:rPr>
+        <w:t>'red'</w:t>
+      </w:r>
+    </w:p>
+    <w:p>
+      <w:pPr>
+        <w:shd w:val="clear" w:color="auto" w:fill="1E1E1E"/>
+        <w:spacing w:line="285" w:lineRule="atLeast"/>
+        <w:jc w:val="left"/>
+        <w:rPr>
+          <w:rFonts w:ascii="Consolas" w:eastAsia="Times New Roman" w:hAnsi="Consolas" w:cs="Times New Roman"/>
+          <w:b w:val="0"/>
+          <w:color w:val="D4D4D4"/>
+          <w:sz w:val="21"/>
+          <w:szCs w:val="21"/>
+          <w:lang w:val="en-US" w:eastAsia="ru-RU"/>
+        </w:rPr>
+      </w:pPr>
+      <w:r>
+        <w:rPr>
+          <w:rFonts w:ascii="Consolas" w:eastAsia="Times New Roman" w:hAnsi="Consolas" w:cs="Times New Roman"/>
+          <w:b w:val="0"/>
+          <w:color w:val="D4D4D4"/>
+          <w:sz w:val="21"/>
+          <w:szCs w:val="21"/>
+          <w:lang w:val="en-US" w:eastAsia="ru-RU"/>
+        </w:rPr>
+        <w:t>    },</w:t>
+      </w:r>
+    </w:p>
+    <w:p>
+      <w:pPr>
+        <w:shd w:val="clear" w:color="auto" w:fill="1E1E1E"/>
+        <w:spacing w:line="285" w:lineRule="atLeast"/>
+        <w:jc w:val="left"/>
+        <w:rPr>
+          <w:rFonts w:ascii="Consolas" w:eastAsia="Times New Roman" w:hAnsi="Consolas" w:cs="Times New Roman"/>
+          <w:b w:val="0"/>
+          <w:color w:val="D4D4D4"/>
+          <w:sz w:val="21"/>
+          <w:szCs w:val="21"/>
+          <w:lang w:val="en-US" w:eastAsia="ru-RU"/>
+        </w:rPr>
+      </w:pPr>
+    </w:p>
+    <w:p>
+      <w:pPr>
+        <w:shd w:val="clear" w:color="auto" w:fill="1E1E1E"/>
+        <w:spacing w:line="285" w:lineRule="atLeast"/>
+        <w:jc w:val="left"/>
+        <w:rPr>
+          <w:rFonts w:ascii="Consolas" w:eastAsia="Times New Roman" w:hAnsi="Consolas" w:cs="Times New Roman"/>
+          <w:b w:val="0"/>
+          <w:color w:val="D4D4D4"/>
+          <w:sz w:val="21"/>
+          <w:szCs w:val="21"/>
+          <w:lang w:val="en-US" w:eastAsia="ru-RU"/>
+        </w:rPr>
+      </w:pPr>
+      <w:r>
+        <w:rPr>
+          <w:rFonts w:ascii="Consolas" w:eastAsia="Times New Roman" w:hAnsi="Consolas" w:cs="Times New Roman"/>
+          <w:b w:val="0"/>
+          <w:color w:val="D4D4D4"/>
+          <w:sz w:val="21"/>
+          <w:szCs w:val="21"/>
+          <w:lang w:val="en-US" w:eastAsia="ru-RU"/>
+        </w:rPr>
+        <w:t>    </w:t>
+      </w:r>
+      <w:proofErr w:type="spellStart"/>
+      <w:proofErr w:type="gramStart"/>
+      <w:r>
+        <w:rPr>
+          <w:rFonts w:ascii="Consolas" w:eastAsia="Times New Roman" w:hAnsi="Consolas" w:cs="Times New Roman"/>
+          <w:b w:val="0"/>
+          <w:color w:val="DCDCAA"/>
+          <w:sz w:val="21"/>
+          <w:szCs w:val="21"/>
+          <w:lang w:val="en-US" w:eastAsia="ru-RU"/>
+        </w:rPr>
+        <w:t>makeTest</w:t>
+      </w:r>
+      <w:proofErr w:type="spellEnd"/>
+      <w:proofErr w:type="gramEnd"/>
+      <w:r>
+        <w:rPr>
+          <w:rFonts w:ascii="Consolas" w:eastAsia="Times New Roman" w:hAnsi="Consolas" w:cs="Times New Roman"/>
+          <w:b w:val="0"/>
+          <w:color w:val="9CDCFE"/>
+          <w:sz w:val="21"/>
+          <w:szCs w:val="21"/>
+          <w:lang w:val="en-US" w:eastAsia="ru-RU"/>
+        </w:rPr>
+        <w:t>:</w:t>
+      </w:r>
+      <w:r>
+        <w:rPr>
+          <w:rFonts w:ascii="Consolas" w:eastAsia="Times New Roman" w:hAnsi="Consolas" w:cs="Times New Roman"/>
+          <w:b w:val="0"/>
+          <w:color w:val="D4D4D4"/>
+          <w:sz w:val="21"/>
+          <w:szCs w:val="21"/>
+          <w:lang w:val="en-US" w:eastAsia="ru-RU"/>
+        </w:rPr>
+        <w:t> </w:t>
+      </w:r>
+      <w:r>
+        <w:rPr>
+          <w:rFonts w:ascii="Consolas" w:eastAsia="Times New Roman" w:hAnsi="Consolas" w:cs="Times New Roman"/>
+          <w:b w:val="0"/>
+          <w:color w:val="569CD6"/>
+          <w:sz w:val="21"/>
+          <w:szCs w:val="21"/>
+          <w:lang w:val="en-US" w:eastAsia="ru-RU"/>
+        </w:rPr>
+        <w:t>function</w:t>
+      </w:r>
+      <w:r>
+        <w:rPr>
+          <w:rFonts w:ascii="Consolas" w:eastAsia="Times New Roman" w:hAnsi="Consolas" w:cs="Times New Roman"/>
+          <w:b w:val="0"/>
+          <w:color w:val="D4D4D4"/>
+          <w:sz w:val="21"/>
+          <w:szCs w:val="21"/>
+          <w:lang w:val="en-US" w:eastAsia="ru-RU"/>
+        </w:rPr>
+        <w:t>(</w:t>
+      </w:r>
+      <w:proofErr w:type="spellStart"/>
+      <w:r>
+        <w:rPr>
+          <w:rFonts w:ascii="Consolas" w:eastAsia="Times New Roman" w:hAnsi="Consolas" w:cs="Times New Roman"/>
+          <w:b w:val="0"/>
+          <w:color w:val="9CDCFE"/>
+          <w:sz w:val="21"/>
+          <w:szCs w:val="21"/>
+          <w:lang w:val="en-US" w:eastAsia="ru-RU"/>
+        </w:rPr>
+        <w:t>firsttArg</w:t>
+      </w:r>
+      <w:proofErr w:type="spellEnd"/>
+      <w:r>
+        <w:rPr>
+          <w:rFonts w:ascii="Consolas" w:eastAsia="Times New Roman" w:hAnsi="Consolas" w:cs="Times New Roman"/>
+          <w:b w:val="0"/>
+          <w:color w:val="D4D4D4"/>
+          <w:sz w:val="21"/>
+          <w:szCs w:val="21"/>
+          <w:lang w:val="en-US" w:eastAsia="ru-RU"/>
+        </w:rPr>
+        <w:t>, </w:t>
+      </w:r>
+      <w:proofErr w:type="spellStart"/>
+      <w:r>
+        <w:rPr>
+          <w:rFonts w:ascii="Consolas" w:eastAsia="Times New Roman" w:hAnsi="Consolas" w:cs="Times New Roman"/>
+          <w:b w:val="0"/>
+          <w:color w:val="9CDCFE"/>
+          <w:sz w:val="21"/>
+          <w:szCs w:val="21"/>
+          <w:lang w:val="en-US" w:eastAsia="ru-RU"/>
+        </w:rPr>
+        <w:t>secondArg</w:t>
+      </w:r>
+      <w:proofErr w:type="spellEnd"/>
+      <w:r>
+        <w:rPr>
+          <w:rFonts w:ascii="Consolas" w:eastAsia="Times New Roman" w:hAnsi="Consolas" w:cs="Times New Roman"/>
+          <w:b w:val="0"/>
+          <w:color w:val="D4D4D4"/>
+          <w:sz w:val="21"/>
+          <w:szCs w:val="21"/>
+          <w:lang w:val="en-US" w:eastAsia="ru-RU"/>
+        </w:rPr>
+        <w:t>){</w:t>
+      </w:r>
+    </w:p>
+    <w:p>
+      <w:pPr>
+        <w:shd w:val="clear" w:color="auto" w:fill="1E1E1E"/>
+        <w:spacing w:line="285" w:lineRule="atLeast"/>
+        <w:jc w:val="left"/>
+        <w:rPr>
+          <w:rFonts w:ascii="Consolas" w:eastAsia="Times New Roman" w:hAnsi="Consolas" w:cs="Times New Roman"/>
+          <w:b w:val="0"/>
+          <w:color w:val="D4D4D4"/>
+          <w:sz w:val="21"/>
+          <w:szCs w:val="21"/>
+          <w:lang w:eastAsia="ru-RU"/>
+        </w:rPr>
+      </w:pPr>
+      <w:r>
+        <w:rPr>
+          <w:rFonts w:ascii="Consolas" w:eastAsia="Times New Roman" w:hAnsi="Consolas" w:cs="Times New Roman"/>
+          <w:b w:val="0"/>
+          <w:color w:val="D4D4D4"/>
+          <w:sz w:val="21"/>
+          <w:szCs w:val="21"/>
+          <w:lang w:val="en-US" w:eastAsia="ru-RU"/>
+        </w:rPr>
+        <w:t>        </w:t>
+      </w:r>
+      <w:proofErr w:type="spellStart"/>
+      <w:r>
+        <w:rPr>
+          <w:rFonts w:ascii="Consolas" w:eastAsia="Times New Roman" w:hAnsi="Consolas" w:cs="Times New Roman"/>
+          <w:b w:val="0"/>
+          <w:color w:val="C586C0"/>
+          <w:sz w:val="21"/>
+          <w:szCs w:val="21"/>
+          <w:lang w:eastAsia="ru-RU"/>
+        </w:rPr>
+        <w:t>return</w:t>
+      </w:r>
+      <w:proofErr w:type="spellEnd"/>
+      <w:r>
+        <w:rPr>
+          <w:rFonts w:ascii="Consolas" w:eastAsia="Times New Roman" w:hAnsi="Consolas" w:cs="Times New Roman"/>
+          <w:b w:val="0"/>
+          <w:color w:val="D4D4D4"/>
+          <w:sz w:val="21"/>
+          <w:szCs w:val="21"/>
+          <w:lang w:eastAsia="ru-RU"/>
+        </w:rPr>
+        <w:t> </w:t>
+      </w:r>
+      <w:proofErr w:type="spellStart"/>
+      <w:r>
+        <w:rPr>
+          <w:rFonts w:ascii="Consolas" w:eastAsia="Times New Roman" w:hAnsi="Consolas" w:cs="Times New Roman"/>
+          <w:b w:val="0"/>
+          <w:color w:val="9CDCFE"/>
+          <w:sz w:val="21"/>
+          <w:szCs w:val="21"/>
+          <w:lang w:eastAsia="ru-RU"/>
+        </w:rPr>
+        <w:t>firsttArg</w:t>
+      </w:r>
+      <w:proofErr w:type="spellEnd"/>
+      <w:r>
+        <w:rPr>
+          <w:rFonts w:ascii="Consolas" w:eastAsia="Times New Roman" w:hAnsi="Consolas" w:cs="Times New Roman"/>
+          <w:b w:val="0"/>
+          <w:color w:val="D4D4D4"/>
+          <w:sz w:val="21"/>
+          <w:szCs w:val="21"/>
+          <w:lang w:eastAsia="ru-RU"/>
+        </w:rPr>
+        <w:t> + </w:t>
+      </w:r>
+      <w:proofErr w:type="spellStart"/>
+      <w:r>
+        <w:rPr>
+          <w:rFonts w:ascii="Consolas" w:eastAsia="Times New Roman" w:hAnsi="Consolas" w:cs="Times New Roman"/>
+          <w:b w:val="0"/>
+          <w:color w:val="9CDCFE"/>
+          <w:sz w:val="21"/>
+          <w:szCs w:val="21"/>
+          <w:lang w:eastAsia="ru-RU"/>
+        </w:rPr>
+        <w:t>secondArg</w:t>
+      </w:r>
+      <w:proofErr w:type="spellEnd"/>
+      <w:r>
+        <w:rPr>
+          <w:rFonts w:ascii="Consolas" w:eastAsia="Times New Roman" w:hAnsi="Consolas" w:cs="Times New Roman"/>
+          <w:b w:val="0"/>
+          <w:color w:val="D4D4D4"/>
+          <w:sz w:val="21"/>
+          <w:szCs w:val="21"/>
+          <w:lang w:eastAsia="ru-RU"/>
+        </w:rPr>
+        <w:t>;</w:t>
+      </w:r>
+    </w:p>
+    <w:p>
+      <w:pPr>
+        <w:shd w:val="clear" w:color="auto" w:fill="1E1E1E"/>
+        <w:spacing w:line="285" w:lineRule="atLeast"/>
+        <w:jc w:val="left"/>
+        <w:rPr>
+          <w:rFonts w:ascii="Consolas" w:eastAsia="Times New Roman" w:hAnsi="Consolas" w:cs="Times New Roman"/>
+          <w:b w:val="0"/>
+          <w:color w:val="D4D4D4"/>
+          <w:sz w:val="21"/>
+          <w:szCs w:val="21"/>
+          <w:lang w:eastAsia="ru-RU"/>
+        </w:rPr>
+      </w:pPr>
+      <w:r>
+        <w:rPr>
+          <w:rFonts w:ascii="Consolas" w:eastAsia="Times New Roman" w:hAnsi="Consolas" w:cs="Times New Roman"/>
+          <w:b w:val="0"/>
+          <w:color w:val="D4D4D4"/>
+          <w:sz w:val="21"/>
+          <w:szCs w:val="21"/>
+          <w:lang w:eastAsia="ru-RU"/>
+        </w:rPr>
+        <w:t>    }</w:t>
+      </w:r>
+    </w:p>
+    <w:p>
+      <w:pPr>
+        <w:shd w:val="clear" w:color="auto" w:fill="1E1E1E"/>
+        <w:spacing w:line="285" w:lineRule="atLeast"/>
+        <w:jc w:val="left"/>
+        <w:rPr>
+          <w:rFonts w:ascii="Consolas" w:eastAsia="Times New Roman" w:hAnsi="Consolas" w:cs="Times New Roman"/>
+          <w:b w:val="0"/>
+          <w:color w:val="D4D4D4"/>
+          <w:sz w:val="21"/>
+          <w:szCs w:val="21"/>
+          <w:lang w:eastAsia="ru-RU"/>
+        </w:rPr>
+      </w:pPr>
+    </w:p>
+    <w:p>
+      <w:pPr>
+        <w:shd w:val="clear" w:color="auto" w:fill="1E1E1E"/>
+        <w:spacing w:line="285" w:lineRule="atLeast"/>
+        <w:jc w:val="left"/>
+        <w:rPr>
+          <w:rFonts w:ascii="Consolas" w:eastAsia="Times New Roman" w:hAnsi="Consolas" w:cs="Times New Roman"/>
+          <w:b w:val="0"/>
+          <w:color w:val="D4D4D4"/>
+          <w:sz w:val="21"/>
+          <w:szCs w:val="21"/>
+          <w:lang w:eastAsia="ru-RU"/>
+        </w:rPr>
+      </w:pPr>
+      <w:r>
+        <w:rPr>
+          <w:rFonts w:ascii="Consolas" w:eastAsia="Times New Roman" w:hAnsi="Consolas" w:cs="Times New Roman"/>
+          <w:b w:val="0"/>
+          <w:color w:val="D4D4D4"/>
+          <w:sz w:val="21"/>
+          <w:szCs w:val="21"/>
+          <w:lang w:eastAsia="ru-RU"/>
+        </w:rPr>
+        <w:t>};</w:t>
+      </w:r>
+    </w:p>
+    <w:p>
+      <w:pPr>
+        <w:shd w:val="clear" w:color="auto" w:fill="1E1E1E"/>
+        <w:spacing w:after="240" w:line="285" w:lineRule="atLeast"/>
+        <w:jc w:val="left"/>
+        <w:rPr>
+          <w:rFonts w:ascii="Consolas" w:eastAsia="Times New Roman" w:hAnsi="Consolas" w:cs="Times New Roman"/>
+          <w:b w:val="0"/>
+          <w:color w:val="D4D4D4"/>
+          <w:sz w:val="21"/>
+          <w:szCs w:val="21"/>
+          <w:lang w:eastAsia="ru-RU"/>
+        </w:rPr>
+      </w:pPr>
+    </w:p>
+    <w:p>
+      <w:pPr>
+        <w:shd w:val="clear" w:color="auto" w:fill="1E1E1E"/>
+        <w:spacing w:line="285" w:lineRule="atLeast"/>
+        <w:jc w:val="left"/>
+        <w:rPr>
+          <w:rFonts w:ascii="Consolas" w:eastAsia="Times New Roman" w:hAnsi="Consolas" w:cs="Times New Roman"/>
+          <w:b w:val="0"/>
+          <w:color w:val="D4D4D4"/>
+          <w:sz w:val="21"/>
+          <w:szCs w:val="21"/>
+          <w:lang w:eastAsia="ru-RU"/>
+        </w:rPr>
+      </w:pPr>
+      <w:r>
+        <w:rPr>
+          <w:rFonts w:ascii="Consolas" w:eastAsia="Times New Roman" w:hAnsi="Consolas" w:cs="Times New Roman"/>
+          <w:b w:val="0"/>
+          <w:color w:val="6A9955"/>
+          <w:sz w:val="21"/>
+          <w:szCs w:val="21"/>
+          <w:lang w:eastAsia="ru-RU"/>
+        </w:rPr>
+        <w:t>// мы можем получить массив ключей из объекта</w:t>
+      </w:r>
+    </w:p>
+    <w:p>
+      <w:pPr>
+        <w:shd w:val="clear" w:color="auto" w:fill="1E1E1E"/>
+        <w:spacing w:line="285" w:lineRule="atLeast"/>
+        <w:jc w:val="left"/>
+        <w:rPr>
+          <w:rFonts w:ascii="Consolas" w:eastAsia="Times New Roman" w:hAnsi="Consolas" w:cs="Times New Roman"/>
+          <w:b w:val="0"/>
+          <w:color w:val="D4D4D4"/>
+          <w:sz w:val="21"/>
+          <w:szCs w:val="21"/>
+          <w:lang w:eastAsia="ru-RU"/>
+        </w:rPr>
+      </w:pPr>
+      <w:r>
+        <w:rPr>
+          <w:rFonts w:ascii="Consolas" w:eastAsia="Times New Roman" w:hAnsi="Consolas" w:cs="Times New Roman"/>
+          <w:b w:val="0"/>
+          <w:color w:val="6A9955"/>
+          <w:sz w:val="21"/>
+          <w:szCs w:val="21"/>
+          <w:lang w:eastAsia="ru-RU"/>
+        </w:rPr>
+        <w:t>// </w:t>
+      </w:r>
+      <w:proofErr w:type="spellStart"/>
+      <w:r>
+        <w:rPr>
+          <w:rFonts w:ascii="Consolas" w:eastAsia="Times New Roman" w:hAnsi="Consolas" w:cs="Times New Roman"/>
+          <w:b w:val="0"/>
+          <w:color w:val="6A9955"/>
+          <w:sz w:val="21"/>
+          <w:szCs w:val="21"/>
+          <w:lang w:eastAsia="ru-RU"/>
+        </w:rPr>
+        <w:t>исользуем</w:t>
+      </w:r>
+      <w:proofErr w:type="spellEnd"/>
+      <w:r>
+        <w:rPr>
+          <w:rFonts w:ascii="Consolas" w:eastAsia="Times New Roman" w:hAnsi="Consolas" w:cs="Times New Roman"/>
+          <w:b w:val="0"/>
+          <w:color w:val="6A9955"/>
+          <w:sz w:val="21"/>
+          <w:szCs w:val="21"/>
+          <w:lang w:eastAsia="ru-RU"/>
+        </w:rPr>
+        <w:t> </w:t>
+      </w:r>
+      <w:proofErr w:type="spellStart"/>
+      <w:r>
+        <w:rPr>
+          <w:rFonts w:ascii="Consolas" w:eastAsia="Times New Roman" w:hAnsi="Consolas" w:cs="Times New Roman"/>
+          <w:b w:val="0"/>
+          <w:color w:val="6A9955"/>
+          <w:sz w:val="21"/>
+          <w:szCs w:val="21"/>
+          <w:lang w:eastAsia="ru-RU"/>
+        </w:rPr>
+        <w:t>interface</w:t>
+      </w:r>
+      <w:proofErr w:type="spellEnd"/>
+      <w:r>
+        <w:rPr>
+          <w:rFonts w:ascii="Consolas" w:eastAsia="Times New Roman" w:hAnsi="Consolas" w:cs="Times New Roman"/>
+          <w:b w:val="0"/>
+          <w:color w:val="6A9955"/>
+          <w:sz w:val="21"/>
+          <w:szCs w:val="21"/>
+          <w:lang w:eastAsia="ru-RU"/>
+        </w:rPr>
+        <w:t> </w:t>
+      </w:r>
+      <w:proofErr w:type="spellStart"/>
+      <w:r>
+        <w:rPr>
+          <w:rFonts w:ascii="Consolas" w:eastAsia="Times New Roman" w:hAnsi="Consolas" w:cs="Times New Roman"/>
+          <w:b w:val="0"/>
+          <w:color w:val="6A9955"/>
+          <w:sz w:val="21"/>
+          <w:szCs w:val="21"/>
+          <w:lang w:eastAsia="ru-RU"/>
+        </w:rPr>
+        <w:t>Object</w:t>
+      </w:r>
+      <w:proofErr w:type="spellEnd"/>
+      <w:r>
+        <w:rPr>
+          <w:rFonts w:ascii="Consolas" w:eastAsia="Times New Roman" w:hAnsi="Consolas" w:cs="Times New Roman"/>
+          <w:b w:val="0"/>
+          <w:color w:val="6A9955"/>
+          <w:sz w:val="21"/>
+          <w:szCs w:val="21"/>
+          <w:lang w:eastAsia="ru-RU"/>
+        </w:rPr>
+        <w:t> и его метод </w:t>
+      </w:r>
+      <w:proofErr w:type="spellStart"/>
+      <w:r>
+        <w:rPr>
+          <w:rFonts w:ascii="Consolas" w:eastAsia="Times New Roman" w:hAnsi="Consolas" w:cs="Times New Roman"/>
+          <w:b w:val="0"/>
+          <w:color w:val="6A9955"/>
+          <w:sz w:val="21"/>
+          <w:szCs w:val="21"/>
+          <w:lang w:eastAsia="ru-RU"/>
+        </w:rPr>
+        <w:t>keys</w:t>
+      </w:r>
+      <w:proofErr w:type="spellEnd"/>
+    </w:p>
+    <w:p>
+      <w:pPr>
+        <w:shd w:val="clear" w:color="auto" w:fill="1E1E1E"/>
+        <w:spacing w:line="285" w:lineRule="atLeast"/>
+        <w:jc w:val="left"/>
+        <w:rPr>
+          <w:rFonts w:ascii="Consolas" w:eastAsia="Times New Roman" w:hAnsi="Consolas" w:cs="Times New Roman"/>
+          <w:b w:val="0"/>
+          <w:color w:val="D4D4D4"/>
+          <w:sz w:val="21"/>
+          <w:szCs w:val="21"/>
+          <w:lang w:eastAsia="ru-RU"/>
+        </w:rPr>
+      </w:pPr>
+      <w:r>
+        <w:rPr>
+          <w:rFonts w:ascii="Consolas" w:eastAsia="Times New Roman" w:hAnsi="Consolas" w:cs="Times New Roman"/>
+          <w:b w:val="0"/>
+          <w:color w:val="6A9955"/>
+          <w:sz w:val="21"/>
+          <w:szCs w:val="21"/>
+          <w:lang w:eastAsia="ru-RU"/>
+        </w:rPr>
+        <w:t>// потом берём у массива метод </w:t>
+      </w:r>
+      <w:proofErr w:type="spellStart"/>
+      <w:r>
+        <w:rPr>
+          <w:rFonts w:ascii="Consolas" w:eastAsia="Times New Roman" w:hAnsi="Consolas" w:cs="Times New Roman"/>
+          <w:b w:val="0"/>
+          <w:color w:val="6A9955"/>
+          <w:sz w:val="21"/>
+          <w:szCs w:val="21"/>
+          <w:lang w:eastAsia="ru-RU"/>
+        </w:rPr>
+        <w:t>length</w:t>
+      </w:r>
+      <w:proofErr w:type="spellEnd"/>
+      <w:r>
+        <w:rPr>
+          <w:rFonts w:ascii="Consolas" w:eastAsia="Times New Roman" w:hAnsi="Consolas" w:cs="Times New Roman"/>
+          <w:b w:val="0"/>
+          <w:color w:val="6A9955"/>
+          <w:sz w:val="21"/>
+          <w:szCs w:val="21"/>
+          <w:lang w:eastAsia="ru-RU"/>
+        </w:rPr>
+        <w:t> и получаем</w:t>
+      </w:r>
+    </w:p>
+    <w:p>
+      <w:pPr>
+        <w:shd w:val="clear" w:color="auto" w:fill="1E1E1E"/>
+        <w:spacing w:line="285" w:lineRule="atLeast"/>
+        <w:jc w:val="left"/>
+        <w:rPr>
+          <w:rFonts w:ascii="Consolas" w:eastAsia="Times New Roman" w:hAnsi="Consolas" w:cs="Times New Roman"/>
+          <w:b w:val="0"/>
+          <w:color w:val="D4D4D4"/>
+          <w:sz w:val="21"/>
+          <w:szCs w:val="21"/>
+          <w:lang w:eastAsia="ru-RU"/>
+        </w:rPr>
+      </w:pPr>
+      <w:r>
+        <w:rPr>
+          <w:rFonts w:ascii="Consolas" w:eastAsia="Times New Roman" w:hAnsi="Consolas" w:cs="Times New Roman"/>
+          <w:b w:val="0"/>
+          <w:color w:val="6A9955"/>
+          <w:sz w:val="21"/>
+          <w:szCs w:val="21"/>
+          <w:lang w:eastAsia="ru-RU"/>
+        </w:rPr>
+        <w:t>// кол-во свойств в объекте</w:t>
+      </w:r>
+    </w:p>
+    <w:p>
+      <w:pPr>
+        <w:shd w:val="clear" w:color="auto" w:fill="1E1E1E"/>
+        <w:spacing w:line="285" w:lineRule="atLeast"/>
+        <w:jc w:val="left"/>
+        <w:rPr>
+          <w:rFonts w:ascii="Consolas" w:eastAsia="Times New Roman" w:hAnsi="Consolas" w:cs="Times New Roman"/>
+          <w:b w:val="0"/>
+          <w:color w:val="D4D4D4"/>
+          <w:sz w:val="21"/>
+          <w:szCs w:val="21"/>
+          <w:lang w:eastAsia="ru-RU"/>
+        </w:rPr>
+      </w:pPr>
+      <w:r>
+        <w:rPr>
+          <w:rFonts w:ascii="Consolas" w:eastAsia="Times New Roman" w:hAnsi="Consolas" w:cs="Times New Roman"/>
+          <w:b w:val="0"/>
+          <w:color w:val="9CDCFE"/>
+          <w:sz w:val="21"/>
+          <w:szCs w:val="21"/>
+          <w:lang w:eastAsia="ru-RU"/>
+        </w:rPr>
+        <w:t>console</w:t>
+      </w:r>
+      <w:r>
+        <w:rPr>
+          <w:rFonts w:ascii="Consolas" w:eastAsia="Times New Roman" w:hAnsi="Consolas" w:cs="Times New Roman"/>
+          <w:b w:val="0"/>
+          <w:color w:val="D4D4D4"/>
+          <w:sz w:val="21"/>
+          <w:szCs w:val="21"/>
+          <w:lang w:eastAsia="ru-RU"/>
+        </w:rPr>
+        <w:t>.</w:t>
+      </w:r>
+      <w:r>
+        <w:rPr>
+          <w:rFonts w:ascii="Consolas" w:eastAsia="Times New Roman" w:hAnsi="Consolas" w:cs="Times New Roman"/>
+          <w:b w:val="0"/>
+          <w:color w:val="DCDCAA"/>
+          <w:sz w:val="21"/>
+          <w:szCs w:val="21"/>
+          <w:lang w:eastAsia="ru-RU"/>
+        </w:rPr>
+        <w:t>log</w:t>
+      </w:r>
+      <w:r>
+        <w:rPr>
+          <w:rFonts w:ascii="Consolas" w:eastAsia="Times New Roman" w:hAnsi="Consolas" w:cs="Times New Roman"/>
+          <w:b w:val="0"/>
+          <w:color w:val="D4D4D4"/>
+          <w:sz w:val="21"/>
+          <w:szCs w:val="21"/>
+          <w:lang w:eastAsia="ru-RU"/>
+        </w:rPr>
+        <w:t>(</w:t>
+      </w:r>
+      <w:proofErr w:type="spellStart"/>
+      <w:r>
+        <w:rPr>
+          <w:rFonts w:ascii="Consolas" w:eastAsia="Times New Roman" w:hAnsi="Consolas" w:cs="Times New Roman"/>
+          <w:b w:val="0"/>
+          <w:color w:val="4EC9B0"/>
+          <w:sz w:val="21"/>
+          <w:szCs w:val="21"/>
+          <w:lang w:eastAsia="ru-RU"/>
+        </w:rPr>
+        <w:t>Object</w:t>
+      </w:r>
+      <w:r>
+        <w:rPr>
+          <w:rFonts w:ascii="Consolas" w:eastAsia="Times New Roman" w:hAnsi="Consolas" w:cs="Times New Roman"/>
+          <w:b w:val="0"/>
+          <w:color w:val="D4D4D4"/>
+          <w:sz w:val="21"/>
+          <w:szCs w:val="21"/>
+          <w:lang w:eastAsia="ru-RU"/>
+        </w:rPr>
+        <w:t>.</w:t>
+      </w:r>
+      <w:r>
+        <w:rPr>
+          <w:rFonts w:ascii="Consolas" w:eastAsia="Times New Roman" w:hAnsi="Consolas" w:cs="Times New Roman"/>
+          <w:b w:val="0"/>
+          <w:color w:val="DCDCAA"/>
+          <w:sz w:val="21"/>
+          <w:szCs w:val="21"/>
+          <w:lang w:eastAsia="ru-RU"/>
+        </w:rPr>
+        <w:t>keys</w:t>
+      </w:r>
+      <w:proofErr w:type="spellEnd"/>
+      <w:r>
+        <w:rPr>
+          <w:rFonts w:ascii="Consolas" w:eastAsia="Times New Roman" w:hAnsi="Consolas" w:cs="Times New Roman"/>
+          <w:b w:val="0"/>
+          <w:color w:val="D4D4D4"/>
+          <w:sz w:val="21"/>
+          <w:szCs w:val="21"/>
+          <w:lang w:eastAsia="ru-RU"/>
+        </w:rPr>
+        <w:t>(</w:t>
+      </w:r>
+      <w:proofErr w:type="spellStart"/>
+      <w:r>
+        <w:rPr>
+          <w:rFonts w:ascii="Consolas" w:eastAsia="Times New Roman" w:hAnsi="Consolas" w:cs="Times New Roman"/>
+          <w:b w:val="0"/>
+          <w:color w:val="4FC1FF"/>
+          <w:sz w:val="21"/>
+          <w:szCs w:val="21"/>
+          <w:lang w:eastAsia="ru-RU"/>
+        </w:rPr>
+        <w:t>options</w:t>
+      </w:r>
+      <w:proofErr w:type="spellEnd"/>
+      <w:proofErr w:type="gramStart"/>
+      <w:r>
+        <w:rPr>
+          <w:rFonts w:ascii="Consolas" w:eastAsia="Times New Roman" w:hAnsi="Consolas" w:cs="Times New Roman"/>
+          <w:b w:val="0"/>
+          <w:color w:val="D4D4D4"/>
+          <w:sz w:val="21"/>
+          <w:szCs w:val="21"/>
+          <w:lang w:eastAsia="ru-RU"/>
+        </w:rPr>
+        <w:t>).</w:t>
+      </w:r>
+      <w:proofErr w:type="spellStart"/>
+      <w:r>
+        <w:rPr>
+          <w:rFonts w:ascii="Consolas" w:eastAsia="Times New Roman" w:hAnsi="Consolas" w:cs="Times New Roman"/>
+          <w:b w:val="0"/>
+          <w:color w:val="9CDCFE"/>
+          <w:sz w:val="21"/>
+          <w:szCs w:val="21"/>
+          <w:lang w:eastAsia="ru-RU"/>
+        </w:rPr>
+        <w:t>length</w:t>
+      </w:r>
+      <w:proofErr w:type="spellEnd"/>
+      <w:proofErr w:type="gramEnd"/>
+      <w:r>
+        <w:rPr>
+          <w:rFonts w:ascii="Consolas" w:eastAsia="Times New Roman" w:hAnsi="Consolas" w:cs="Times New Roman"/>
+          <w:b w:val="0"/>
+          <w:color w:val="D4D4D4"/>
+          <w:sz w:val="21"/>
+          <w:szCs w:val="21"/>
+          <w:lang w:eastAsia="ru-RU"/>
+        </w:rPr>
+        <w:t>);</w:t>
+      </w:r>
+    </w:p>
+    <w:p>
+      <w:pPr>
+        <w:shd w:val="clear" w:color="auto" w:fill="1E1E1E"/>
+        <w:spacing w:line="285" w:lineRule="atLeast"/>
+        <w:jc w:val="left"/>
+        <w:rPr>
+          <w:rFonts w:ascii="Consolas" w:eastAsia="Times New Roman" w:hAnsi="Consolas" w:cs="Times New Roman"/>
+          <w:b w:val="0"/>
+          <w:color w:val="D4D4D4"/>
+          <w:sz w:val="21"/>
+          <w:szCs w:val="21"/>
+          <w:lang w:eastAsia="ru-RU"/>
+        </w:rPr>
+      </w:pPr>
+    </w:p>
+    <w:p>
+      <w:pPr>
+        <w:shd w:val="clear" w:color="auto" w:fill="1E1E1E"/>
+        <w:spacing w:line="285" w:lineRule="atLeast"/>
+        <w:jc w:val="left"/>
+        <w:rPr>
+          <w:rFonts w:ascii="Consolas" w:eastAsia="Times New Roman" w:hAnsi="Consolas" w:cs="Times New Roman"/>
+          <w:b w:val="0"/>
+          <w:color w:val="D4D4D4"/>
+          <w:sz w:val="21"/>
+          <w:szCs w:val="21"/>
+          <w:lang w:eastAsia="ru-RU"/>
+        </w:rPr>
+      </w:pPr>
+      <w:r>
+        <w:rPr>
+          <w:rFonts w:ascii="Consolas" w:eastAsia="Times New Roman" w:hAnsi="Consolas" w:cs="Times New Roman"/>
+          <w:b w:val="0"/>
+          <w:color w:val="6A9955"/>
+          <w:sz w:val="21"/>
+          <w:szCs w:val="21"/>
+          <w:lang w:eastAsia="ru-RU"/>
+        </w:rPr>
+        <w:t>// вызовем метод из объекта</w:t>
+      </w:r>
+    </w:p>
+    <w:p>
+      <w:pPr>
+        <w:shd w:val="clear" w:color="auto" w:fill="1E1E1E"/>
+        <w:spacing w:line="285" w:lineRule="atLeast"/>
+        <w:jc w:val="left"/>
+        <w:rPr>
+          <w:rFonts w:ascii="Consolas" w:eastAsia="Times New Roman" w:hAnsi="Consolas" w:cs="Times New Roman"/>
+          <w:b w:val="0"/>
+          <w:color w:val="D4D4D4"/>
+          <w:sz w:val="21"/>
+          <w:szCs w:val="21"/>
+          <w:lang w:eastAsia="ru-RU"/>
+        </w:rPr>
+      </w:pPr>
+      <w:proofErr w:type="gramStart"/>
+      <w:r>
+        <w:rPr>
+          <w:rFonts w:ascii="Consolas" w:eastAsia="Times New Roman" w:hAnsi="Consolas" w:cs="Times New Roman"/>
+          <w:b w:val="0"/>
+          <w:color w:val="9CDCFE"/>
+          <w:sz w:val="21"/>
+          <w:szCs w:val="21"/>
+          <w:lang w:eastAsia="ru-RU"/>
+        </w:rPr>
+        <w:t>console</w:t>
+      </w:r>
+      <w:r>
+        <w:rPr>
+          <w:rFonts w:ascii="Consolas" w:eastAsia="Times New Roman" w:hAnsi="Consolas" w:cs="Times New Roman"/>
+          <w:b w:val="0"/>
+          <w:color w:val="D4D4D4"/>
+          <w:sz w:val="21"/>
+          <w:szCs w:val="21"/>
+          <w:lang w:eastAsia="ru-RU"/>
+        </w:rPr>
+        <w:t>.</w:t>
+      </w:r>
+      <w:r>
+        <w:rPr>
+          <w:rFonts w:ascii="Consolas" w:eastAsia="Times New Roman" w:hAnsi="Consolas" w:cs="Times New Roman"/>
+          <w:b w:val="0"/>
+          <w:color w:val="DCDCAA"/>
+          <w:sz w:val="21"/>
+          <w:szCs w:val="21"/>
+          <w:lang w:eastAsia="ru-RU"/>
+        </w:rPr>
+        <w:t>log</w:t>
+      </w:r>
+      <w:r>
+        <w:rPr>
+          <w:rFonts w:ascii="Consolas" w:eastAsia="Times New Roman" w:hAnsi="Consolas" w:cs="Times New Roman"/>
+          <w:b w:val="0"/>
+          <w:color w:val="D4D4D4"/>
+          <w:sz w:val="21"/>
+          <w:szCs w:val="21"/>
+          <w:lang w:eastAsia="ru-RU"/>
+        </w:rPr>
+        <w:t>(</w:t>
+      </w:r>
+      <w:proofErr w:type="spellStart"/>
+      <w:proofErr w:type="gramEnd"/>
+      <w:r>
+        <w:rPr>
+          <w:rFonts w:ascii="Consolas" w:eastAsia="Times New Roman" w:hAnsi="Consolas" w:cs="Times New Roman"/>
+          <w:b w:val="0"/>
+          <w:color w:val="4FC1FF"/>
+          <w:sz w:val="21"/>
+          <w:szCs w:val="21"/>
+          <w:lang w:eastAsia="ru-RU"/>
+        </w:rPr>
+        <w:t>options</w:t>
+      </w:r>
+      <w:r>
+        <w:rPr>
+          <w:rFonts w:ascii="Consolas" w:eastAsia="Times New Roman" w:hAnsi="Consolas" w:cs="Times New Roman"/>
+          <w:b w:val="0"/>
+          <w:color w:val="D4D4D4"/>
+          <w:sz w:val="21"/>
+          <w:szCs w:val="21"/>
+          <w:lang w:eastAsia="ru-RU"/>
+        </w:rPr>
+        <w:t>.</w:t>
+      </w:r>
+      <w:r>
+        <w:rPr>
+          <w:rFonts w:ascii="Consolas" w:eastAsia="Times New Roman" w:hAnsi="Consolas" w:cs="Times New Roman"/>
+          <w:b w:val="0"/>
+          <w:color w:val="DCDCAA"/>
+          <w:sz w:val="21"/>
+          <w:szCs w:val="21"/>
+          <w:lang w:eastAsia="ru-RU"/>
+        </w:rPr>
+        <w:t>makeTest</w:t>
+      </w:r>
+      <w:proofErr w:type="spellEnd"/>
+      <w:r>
+        <w:rPr>
+          <w:rFonts w:ascii="Consolas" w:eastAsia="Times New Roman" w:hAnsi="Consolas" w:cs="Times New Roman"/>
+          <w:b w:val="0"/>
+          <w:color w:val="D4D4D4"/>
+          <w:sz w:val="21"/>
+          <w:szCs w:val="21"/>
+          <w:lang w:eastAsia="ru-RU"/>
+        </w:rPr>
+        <w:t>(</w:t>
+      </w:r>
+      <w:r>
+        <w:rPr>
+          <w:rFonts w:ascii="Consolas" w:eastAsia="Times New Roman" w:hAnsi="Consolas" w:cs="Times New Roman"/>
+          <w:b w:val="0"/>
+          <w:color w:val="B5CEA8"/>
+          <w:sz w:val="21"/>
+          <w:szCs w:val="21"/>
+          <w:lang w:eastAsia="ru-RU"/>
+        </w:rPr>
+        <w:t>1</w:t>
+      </w:r>
+      <w:r>
+        <w:rPr>
+          <w:rFonts w:ascii="Consolas" w:eastAsia="Times New Roman" w:hAnsi="Consolas" w:cs="Times New Roman"/>
+          <w:b w:val="0"/>
+          <w:color w:val="D4D4D4"/>
+          <w:sz w:val="21"/>
+          <w:szCs w:val="21"/>
+          <w:lang w:eastAsia="ru-RU"/>
+        </w:rPr>
+        <w:t>, </w:t>
+      </w:r>
+      <w:r>
+        <w:rPr>
+          <w:rFonts w:ascii="Consolas" w:eastAsia="Times New Roman" w:hAnsi="Consolas" w:cs="Times New Roman"/>
+          <w:b w:val="0"/>
+          <w:color w:val="B5CEA8"/>
+          <w:sz w:val="21"/>
+          <w:szCs w:val="21"/>
+          <w:lang w:eastAsia="ru-RU"/>
+        </w:rPr>
+        <w:t>41</w:t>
+      </w:r>
+      <w:r>
+        <w:rPr>
+          <w:rFonts w:ascii="Consolas" w:eastAsia="Times New Roman" w:hAnsi="Consolas" w:cs="Times New Roman"/>
+          <w:b w:val="0"/>
+          <w:color w:val="D4D4D4"/>
+          <w:sz w:val="21"/>
+          <w:szCs w:val="21"/>
+          <w:lang w:eastAsia="ru-RU"/>
+        </w:rPr>
+        <w:t>));</w:t>
+      </w:r>
+    </w:p>
+    <w:p>
+      <w:pPr>
+        <w:shd w:val="clear" w:color="auto" w:fill="1E1E1E"/>
+        <w:spacing w:after="240" w:line="285" w:lineRule="atLeast"/>
+        <w:jc w:val="left"/>
+        <w:rPr>
+          <w:rFonts w:ascii="Consolas" w:eastAsia="Times New Roman" w:hAnsi="Consolas" w:cs="Times New Roman"/>
+          <w:b w:val="0"/>
+          <w:color w:val="D4D4D4"/>
+          <w:sz w:val="21"/>
+          <w:szCs w:val="21"/>
+          <w:lang w:eastAsia="ru-RU"/>
+        </w:rPr>
+      </w:pPr>
+    </w:p>
+    <w:p>
+      <w:pPr>
+        <w:shd w:val="clear" w:color="auto" w:fill="1E1E1E"/>
+        <w:spacing w:line="285" w:lineRule="atLeast"/>
+        <w:jc w:val="left"/>
+        <w:rPr>
+          <w:rFonts w:ascii="Consolas" w:eastAsia="Times New Roman" w:hAnsi="Consolas" w:cs="Times New Roman"/>
+          <w:b w:val="0"/>
+          <w:color w:val="D4D4D4"/>
+          <w:sz w:val="21"/>
+          <w:szCs w:val="21"/>
+          <w:lang w:eastAsia="ru-RU"/>
+        </w:rPr>
+      </w:pPr>
+      <w:r>
+        <w:rPr>
+          <w:rFonts w:ascii="Consolas" w:eastAsia="Times New Roman" w:hAnsi="Consolas" w:cs="Times New Roman"/>
+          <w:b w:val="0"/>
+          <w:color w:val="6A9955"/>
+          <w:sz w:val="21"/>
+          <w:szCs w:val="21"/>
+          <w:lang w:eastAsia="ru-RU"/>
+        </w:rPr>
+        <w:t>// для деструктуризации, можно вытаскивать объекты </w:t>
+      </w:r>
+    </w:p>
+    <w:p>
+      <w:pPr>
+        <w:shd w:val="clear" w:color="auto" w:fill="1E1E1E"/>
+        <w:spacing w:line="285" w:lineRule="atLeast"/>
+        <w:jc w:val="left"/>
+        <w:rPr>
+          <w:rFonts w:ascii="Consolas" w:eastAsia="Times New Roman" w:hAnsi="Consolas" w:cs="Times New Roman"/>
+          <w:b w:val="0"/>
+          <w:color w:val="D4D4D4"/>
+          <w:sz w:val="21"/>
+          <w:szCs w:val="21"/>
+          <w:lang w:eastAsia="ru-RU"/>
+        </w:rPr>
+      </w:pPr>
+      <w:r>
+        <w:rPr>
+          <w:rFonts w:ascii="Consolas" w:eastAsia="Times New Roman" w:hAnsi="Consolas" w:cs="Times New Roman"/>
+          <w:b w:val="0"/>
+          <w:color w:val="6A9955"/>
+          <w:sz w:val="21"/>
+          <w:szCs w:val="21"/>
+          <w:lang w:eastAsia="ru-RU"/>
+        </w:rPr>
+        <w:t>// из родительского объекта</w:t>
+      </w:r>
+    </w:p>
+    <w:p>
+      <w:pPr>
+        <w:shd w:val="clear" w:color="auto" w:fill="1E1E1E"/>
+        <w:spacing w:line="285" w:lineRule="atLeast"/>
+        <w:jc w:val="left"/>
+        <w:rPr>
+          <w:rFonts w:ascii="Consolas" w:eastAsia="Times New Roman" w:hAnsi="Consolas" w:cs="Times New Roman"/>
+          <w:b w:val="0"/>
+          <w:color w:val="D4D4D4"/>
+          <w:sz w:val="21"/>
+          <w:szCs w:val="21"/>
+          <w:lang w:eastAsia="ru-RU"/>
+        </w:rPr>
+      </w:pPr>
+      <w:proofErr w:type="spellStart"/>
+      <w:r>
+        <w:rPr>
+          <w:rFonts w:ascii="Consolas" w:eastAsia="Times New Roman" w:hAnsi="Consolas" w:cs="Times New Roman"/>
+          <w:b w:val="0"/>
+          <w:color w:val="569CD6"/>
+          <w:sz w:val="21"/>
+          <w:szCs w:val="21"/>
+          <w:lang w:eastAsia="ru-RU"/>
+        </w:rPr>
+        <w:t>const</w:t>
+      </w:r>
+      <w:proofErr w:type="spellEnd"/>
+      <w:r>
+        <w:rPr>
+          <w:rFonts w:ascii="Consolas" w:eastAsia="Times New Roman" w:hAnsi="Consolas" w:cs="Times New Roman"/>
+          <w:b w:val="0"/>
+          <w:color w:val="D4D4D4"/>
+          <w:sz w:val="21"/>
+          <w:szCs w:val="21"/>
+          <w:lang w:eastAsia="ru-RU"/>
+        </w:rPr>
+        <w:t> {</w:t>
+      </w:r>
+      <w:proofErr w:type="spellStart"/>
+      <w:r>
+        <w:rPr>
+          <w:rFonts w:ascii="Consolas" w:eastAsia="Times New Roman" w:hAnsi="Consolas" w:cs="Times New Roman"/>
+          <w:b w:val="0"/>
+          <w:color w:val="4FC1FF"/>
+          <w:sz w:val="21"/>
+          <w:szCs w:val="21"/>
+          <w:lang w:eastAsia="ru-RU"/>
+        </w:rPr>
+        <w:t>border</w:t>
+      </w:r>
+      <w:proofErr w:type="spellEnd"/>
+      <w:r>
+        <w:rPr>
+          <w:rFonts w:ascii="Consolas" w:eastAsia="Times New Roman" w:hAnsi="Consolas" w:cs="Times New Roman"/>
+          <w:b w:val="0"/>
+          <w:color w:val="D4D4D4"/>
+          <w:sz w:val="21"/>
+          <w:szCs w:val="21"/>
+          <w:lang w:eastAsia="ru-RU"/>
+        </w:rPr>
+        <w:t>, </w:t>
+      </w:r>
+      <w:proofErr w:type="spellStart"/>
+      <w:r>
+        <w:rPr>
+          <w:rFonts w:ascii="Consolas" w:eastAsia="Times New Roman" w:hAnsi="Consolas" w:cs="Times New Roman"/>
+          <w:b w:val="0"/>
+          <w:color w:val="4FC1FF"/>
+          <w:sz w:val="21"/>
+          <w:szCs w:val="21"/>
+          <w:lang w:eastAsia="ru-RU"/>
+        </w:rPr>
+        <w:t>bg</w:t>
+      </w:r>
+      <w:proofErr w:type="spellEnd"/>
+      <w:r>
+        <w:rPr>
+          <w:rFonts w:ascii="Consolas" w:eastAsia="Times New Roman" w:hAnsi="Consolas" w:cs="Times New Roman"/>
+          <w:b w:val="0"/>
+          <w:color w:val="D4D4D4"/>
+          <w:sz w:val="21"/>
+          <w:szCs w:val="21"/>
+          <w:lang w:eastAsia="ru-RU"/>
+        </w:rPr>
+        <w:t>} = </w:t>
+      </w:r>
+      <w:proofErr w:type="spellStart"/>
+      <w:proofErr w:type="gramStart"/>
+      <w:r>
+        <w:rPr>
+          <w:rFonts w:ascii="Consolas" w:eastAsia="Times New Roman" w:hAnsi="Consolas" w:cs="Times New Roman"/>
+          <w:b w:val="0"/>
+          <w:color w:val="4FC1FF"/>
+          <w:sz w:val="21"/>
+          <w:szCs w:val="21"/>
+          <w:lang w:eastAsia="ru-RU"/>
+        </w:rPr>
+        <w:t>options</w:t>
+      </w:r>
+      <w:r>
+        <w:rPr>
+          <w:rFonts w:ascii="Consolas" w:eastAsia="Times New Roman" w:hAnsi="Consolas" w:cs="Times New Roman"/>
+          <w:b w:val="0"/>
+          <w:color w:val="D4D4D4"/>
+          <w:sz w:val="21"/>
+          <w:szCs w:val="21"/>
+          <w:lang w:eastAsia="ru-RU"/>
+        </w:rPr>
+        <w:t>.</w:t>
+      </w:r>
+      <w:r>
+        <w:rPr>
+          <w:rFonts w:ascii="Consolas" w:eastAsia="Times New Roman" w:hAnsi="Consolas" w:cs="Times New Roman"/>
+          <w:b w:val="0"/>
+          <w:color w:val="9CDCFE"/>
+          <w:sz w:val="21"/>
+          <w:szCs w:val="21"/>
+          <w:lang w:eastAsia="ru-RU"/>
+        </w:rPr>
+        <w:t>color</w:t>
+      </w:r>
+      <w:proofErr w:type="spellEnd"/>
+      <w:proofErr w:type="gramEnd"/>
+      <w:r>
+        <w:rPr>
+          <w:rFonts w:ascii="Consolas" w:eastAsia="Times New Roman" w:hAnsi="Consolas" w:cs="Times New Roman"/>
+          <w:b w:val="0"/>
+          <w:color w:val="D4D4D4"/>
+          <w:sz w:val="21"/>
+          <w:szCs w:val="21"/>
+          <w:lang w:eastAsia="ru-RU"/>
+        </w:rPr>
+        <w:t>;</w:t>
+      </w:r>
+    </w:p>
+    <w:p>
+      <w:pPr>
+        <w:shd w:val="clear" w:color="auto" w:fill="1E1E1E"/>
+        <w:spacing w:line="285" w:lineRule="atLeast"/>
+        <w:jc w:val="left"/>
+        <w:rPr>
+          <w:rFonts w:ascii="Consolas" w:eastAsia="Times New Roman" w:hAnsi="Consolas" w:cs="Times New Roman"/>
+          <w:b w:val="0"/>
+          <w:color w:val="D4D4D4"/>
+          <w:sz w:val="21"/>
+          <w:szCs w:val="21"/>
+          <w:lang w:eastAsia="ru-RU"/>
+        </w:rPr>
+      </w:pPr>
+    </w:p>
+    <w:p>
+      <w:pPr>
+        <w:shd w:val="clear" w:color="auto" w:fill="1E1E1E"/>
+        <w:spacing w:line="285" w:lineRule="atLeast"/>
+        <w:jc w:val="left"/>
+        <w:rPr>
+          <w:rFonts w:ascii="Consolas" w:eastAsia="Times New Roman" w:hAnsi="Consolas" w:cs="Times New Roman"/>
+          <w:b w:val="0"/>
+          <w:color w:val="D4D4D4"/>
+          <w:sz w:val="21"/>
+          <w:szCs w:val="21"/>
+          <w:lang w:val="en-US" w:eastAsia="ru-RU"/>
+        </w:rPr>
+      </w:pPr>
+      <w:proofErr w:type="gramStart"/>
+      <w:r>
+        <w:rPr>
+          <w:rFonts w:ascii="Consolas" w:eastAsia="Times New Roman" w:hAnsi="Consolas" w:cs="Times New Roman"/>
+          <w:b w:val="0"/>
+          <w:color w:val="9CDCFE"/>
+          <w:sz w:val="21"/>
+          <w:szCs w:val="21"/>
+          <w:lang w:val="en-US" w:eastAsia="ru-RU"/>
+        </w:rPr>
+        <w:t>console</w:t>
+      </w:r>
+      <w:r>
+        <w:rPr>
+          <w:rFonts w:ascii="Consolas" w:eastAsia="Times New Roman" w:hAnsi="Consolas" w:cs="Times New Roman"/>
+          <w:b w:val="0"/>
+          <w:color w:val="D4D4D4"/>
+          <w:sz w:val="21"/>
+          <w:szCs w:val="21"/>
+          <w:lang w:val="en-US" w:eastAsia="ru-RU"/>
+        </w:rPr>
+        <w:t>.</w:t>
+      </w:r>
+      <w:r>
+        <w:rPr>
+          <w:rFonts w:ascii="Consolas" w:eastAsia="Times New Roman" w:hAnsi="Consolas" w:cs="Times New Roman"/>
+          <w:b w:val="0"/>
+          <w:color w:val="DCDCAA"/>
+          <w:sz w:val="21"/>
+          <w:szCs w:val="21"/>
+          <w:lang w:val="en-US" w:eastAsia="ru-RU"/>
+        </w:rPr>
+        <w:t>log</w:t>
+      </w:r>
+      <w:r>
+        <w:rPr>
+          <w:rFonts w:ascii="Consolas" w:eastAsia="Times New Roman" w:hAnsi="Consolas" w:cs="Times New Roman"/>
+          <w:b w:val="0"/>
+          <w:color w:val="D4D4D4"/>
+          <w:sz w:val="21"/>
+          <w:szCs w:val="21"/>
+          <w:lang w:val="en-US" w:eastAsia="ru-RU"/>
+        </w:rPr>
+        <w:t>(</w:t>
+      </w:r>
+      <w:proofErr w:type="gramEnd"/>
+      <w:r>
+        <w:rPr>
+          <w:rFonts w:ascii="Consolas" w:eastAsia="Times New Roman" w:hAnsi="Consolas" w:cs="Times New Roman"/>
+          <w:b w:val="0"/>
+          <w:color w:val="4FC1FF"/>
+          <w:sz w:val="21"/>
+          <w:szCs w:val="21"/>
+          <w:lang w:val="en-US" w:eastAsia="ru-RU"/>
+        </w:rPr>
+        <w:t>border</w:t>
+      </w:r>
+      <w:r>
+        <w:rPr>
+          <w:rFonts w:ascii="Consolas" w:eastAsia="Times New Roman" w:hAnsi="Consolas" w:cs="Times New Roman"/>
+          <w:b w:val="0"/>
+          <w:color w:val="D4D4D4"/>
+          <w:sz w:val="21"/>
+          <w:szCs w:val="21"/>
+          <w:lang w:val="en-US" w:eastAsia="ru-RU"/>
+        </w:rPr>
+        <w:t>);</w:t>
+      </w:r>
+    </w:p>
+    <w:p>
+      <w:pPr>
+        <w:shd w:val="clear" w:color="auto" w:fill="1E1E1E"/>
+        <w:spacing w:line="285" w:lineRule="atLeast"/>
+        <w:jc w:val="left"/>
+        <w:rPr>
+          <w:rFonts w:ascii="Consolas" w:eastAsia="Times New Roman" w:hAnsi="Consolas" w:cs="Times New Roman"/>
+          <w:b w:val="0"/>
+          <w:color w:val="D4D4D4"/>
+          <w:sz w:val="21"/>
+          <w:szCs w:val="21"/>
+          <w:lang w:val="en-US" w:eastAsia="ru-RU"/>
+        </w:rPr>
+      </w:pPr>
+      <w:proofErr w:type="gramStart"/>
+      <w:r>
+        <w:rPr>
+          <w:rFonts w:ascii="Consolas" w:eastAsia="Times New Roman" w:hAnsi="Consolas" w:cs="Times New Roman"/>
+          <w:b w:val="0"/>
+          <w:color w:val="9CDCFE"/>
+          <w:sz w:val="21"/>
+          <w:szCs w:val="21"/>
+          <w:lang w:val="en-US" w:eastAsia="ru-RU"/>
+        </w:rPr>
+        <w:t>console</w:t>
+      </w:r>
+      <w:r>
+        <w:rPr>
+          <w:rFonts w:ascii="Consolas" w:eastAsia="Times New Roman" w:hAnsi="Consolas" w:cs="Times New Roman"/>
+          <w:b w:val="0"/>
+          <w:color w:val="D4D4D4"/>
+          <w:sz w:val="21"/>
+          <w:szCs w:val="21"/>
+          <w:lang w:val="en-US" w:eastAsia="ru-RU"/>
+        </w:rPr>
+        <w:t>.</w:t>
+      </w:r>
+      <w:r>
+        <w:rPr>
+          <w:rFonts w:ascii="Consolas" w:eastAsia="Times New Roman" w:hAnsi="Consolas" w:cs="Times New Roman"/>
+          <w:b w:val="0"/>
+          <w:color w:val="DCDCAA"/>
+          <w:sz w:val="21"/>
+          <w:szCs w:val="21"/>
+          <w:lang w:val="en-US" w:eastAsia="ru-RU"/>
+        </w:rPr>
+        <w:t>log</w:t>
+      </w:r>
+      <w:r>
+        <w:rPr>
+          <w:rFonts w:ascii="Consolas" w:eastAsia="Times New Roman" w:hAnsi="Consolas" w:cs="Times New Roman"/>
+          <w:b w:val="0"/>
+          <w:color w:val="D4D4D4"/>
+          <w:sz w:val="21"/>
+          <w:szCs w:val="21"/>
+          <w:lang w:val="en-US" w:eastAsia="ru-RU"/>
+        </w:rPr>
+        <w:t>(</w:t>
+      </w:r>
+      <w:proofErr w:type="spellStart"/>
+      <w:proofErr w:type="gramEnd"/>
+      <w:r>
+        <w:rPr>
+          <w:rFonts w:ascii="Consolas" w:eastAsia="Times New Roman" w:hAnsi="Consolas" w:cs="Times New Roman"/>
+          <w:b w:val="0"/>
+          <w:color w:val="4FC1FF"/>
+          <w:sz w:val="21"/>
+          <w:szCs w:val="21"/>
+          <w:lang w:val="en-US" w:eastAsia="ru-RU"/>
+        </w:rPr>
+        <w:t>bg</w:t>
+      </w:r>
+      <w:proofErr w:type="spellEnd"/>
+      <w:r>
+        <w:rPr>
+          <w:rFonts w:ascii="Consolas" w:eastAsia="Times New Roman" w:hAnsi="Consolas" w:cs="Times New Roman"/>
+          <w:b w:val="0"/>
+          <w:color w:val="D4D4D4"/>
+          <w:sz w:val="21"/>
+          <w:szCs w:val="21"/>
+          <w:lang w:val="en-US" w:eastAsia="ru-RU"/>
+        </w:rPr>
+        <w:t>);</w:t>
+      </w:r>
+    </w:p>
+    <w:p>
+      <w:pPr>
+        <w:shd w:val="clear" w:color="auto" w:fill="1E1E1E"/>
+        <w:spacing w:after="240" w:line="285" w:lineRule="atLeast"/>
+        <w:jc w:val="left"/>
+        <w:rPr>
+          <w:rFonts w:ascii="Consolas" w:eastAsia="Times New Roman" w:hAnsi="Consolas" w:cs="Times New Roman"/>
+          <w:b w:val="0"/>
+          <w:color w:val="D4D4D4"/>
+          <w:sz w:val="21"/>
+          <w:szCs w:val="21"/>
+          <w:lang w:val="en-US" w:eastAsia="ru-RU"/>
+        </w:rPr>
+      </w:pPr>
+    </w:p>
+    <w:p>
+      <w:pPr>
+        <w:pStyle w:val="a3"/>
+        <w:rPr>
+          <w:lang w:val="en-US"/>
+        </w:rPr>
+      </w:pPr>
     </w:p>
     <w:p>
       <w:pPr>

</xml_diff>

<commit_message>
chapter 22 part 1
</commit_message>
<xml_diff>
--- a/Udemy/Lecture/JSLecture.docx
+++ b/Udemy/Lecture/JSLecture.docx
@@ -24608,6 +24608,7 @@
         <w:lastRenderedPageBreak/>
         <w:t>    </w:t>
       </w:r>
+      <w:proofErr w:type="gramStart"/>
       <w:r>
         <w:rPr>
           <w:rFonts w:ascii="Consolas" w:eastAsia="Times New Roman" w:hAnsi="Consolas" w:cs="Times New Roman"/>
@@ -24617,7 +24618,19 @@
           <w:szCs w:val="21"/>
           <w:lang w:val="en-US" w:eastAsia="ru-RU"/>
         </w:rPr>
-        <w:t>name:</w:t>
+        <w:t>name</w:t>
+      </w:r>
+      <w:proofErr w:type="gramEnd"/>
+      <w:r>
+        <w:rPr>
+          <w:rFonts w:ascii="Consolas" w:eastAsia="Times New Roman" w:hAnsi="Consolas" w:cs="Times New Roman"/>
+          <w:b w:val="0"/>
+          <w:color w:val="9CDCFE"/>
+          <w:sz w:val="21"/>
+          <w:szCs w:val="21"/>
+          <w:lang w:val="en-US" w:eastAsia="ru-RU"/>
+        </w:rPr>
+        <w:t>:</w:t>
       </w:r>
       <w:r>
         <w:rPr>
@@ -24702,6 +24715,7 @@
         </w:rPr>
         <w:t>    </w:t>
       </w:r>
+      <w:proofErr w:type="gramStart"/>
       <w:r>
         <w:rPr>
           <w:rFonts w:ascii="Consolas" w:eastAsia="Times New Roman" w:hAnsi="Consolas" w:cs="Times New Roman"/>
@@ -24711,7 +24725,19 @@
           <w:szCs w:val="21"/>
           <w:lang w:val="en-US" w:eastAsia="ru-RU"/>
         </w:rPr>
-        <w:t>width:</w:t>
+        <w:t>width</w:t>
+      </w:r>
+      <w:proofErr w:type="gramEnd"/>
+      <w:r>
+        <w:rPr>
+          <w:rFonts w:ascii="Consolas" w:eastAsia="Times New Roman" w:hAnsi="Consolas" w:cs="Times New Roman"/>
+          <w:b w:val="0"/>
+          <w:color w:val="9CDCFE"/>
+          <w:sz w:val="21"/>
+          <w:szCs w:val="21"/>
+          <w:lang w:val="en-US" w:eastAsia="ru-RU"/>
+        </w:rPr>
+        <w:t>:</w:t>
       </w:r>
       <w:r>
         <w:rPr>
@@ -24772,6 +24798,7 @@
         </w:rPr>
         <w:t>    </w:t>
       </w:r>
+      <w:proofErr w:type="gramStart"/>
       <w:r>
         <w:rPr>
           <w:rFonts w:ascii="Consolas" w:eastAsia="Times New Roman" w:hAnsi="Consolas" w:cs="Times New Roman"/>
@@ -24781,7 +24808,19 @@
           <w:szCs w:val="21"/>
           <w:lang w:val="en-US" w:eastAsia="ru-RU"/>
         </w:rPr>
-        <w:t>height:</w:t>
+        <w:t>height</w:t>
+      </w:r>
+      <w:proofErr w:type="gramEnd"/>
+      <w:r>
+        <w:rPr>
+          <w:rFonts w:ascii="Consolas" w:eastAsia="Times New Roman" w:hAnsi="Consolas" w:cs="Times New Roman"/>
+          <w:b w:val="0"/>
+          <w:color w:val="9CDCFE"/>
+          <w:sz w:val="21"/>
+          <w:szCs w:val="21"/>
+          <w:lang w:val="en-US" w:eastAsia="ru-RU"/>
+        </w:rPr>
+        <w:t>:</w:t>
       </w:r>
       <w:r>
         <w:rPr>
@@ -25260,6 +25299,7 @@
         </w:rPr>
         <w:t>        </w:t>
       </w:r>
+      <w:proofErr w:type="gramStart"/>
       <w:r>
         <w:rPr>
           <w:rFonts w:ascii="Consolas" w:eastAsia="Times New Roman" w:hAnsi="Consolas" w:cs="Times New Roman"/>
@@ -25271,6 +25311,7 @@
         </w:rPr>
         <w:t>return</w:t>
       </w:r>
+      <w:proofErr w:type="gramEnd"/>
       <w:r>
         <w:rPr>
           <w:rFonts w:ascii="Consolas" w:eastAsia="Times New Roman" w:hAnsi="Consolas" w:cs="Times New Roman"/>
@@ -25651,6 +25692,7 @@
           <w:lang w:val="en-US" w:eastAsia="ru-RU"/>
         </w:rPr>
       </w:pPr>
+      <w:proofErr w:type="gramStart"/>
       <w:r>
         <w:rPr>
           <w:rFonts w:ascii="Consolas" w:eastAsia="Times New Roman" w:hAnsi="Consolas" w:cs="Times New Roman"/>
@@ -25692,197 +25734,6 @@
           <w:sz w:val="21"/>
           <w:szCs w:val="21"/>
           <w:lang w:val="en-US" w:eastAsia="ru-RU"/>
-        </w:rPr>
-        <w:t>(</w:t>
-      </w:r>
-      <w:proofErr w:type="spellStart"/>
-      <w:r>
-        <w:rPr>
-          <w:rFonts w:ascii="Consolas" w:eastAsia="Times New Roman" w:hAnsi="Consolas" w:cs="Times New Roman"/>
-          <w:b w:val="0"/>
-          <w:color w:val="4EC9B0"/>
-          <w:sz w:val="21"/>
-          <w:szCs w:val="21"/>
-          <w:lang w:val="en-US" w:eastAsia="ru-RU"/>
-        </w:rPr>
-        <w:t>Object</w:t>
-      </w:r>
-      <w:r>
-        <w:rPr>
-          <w:rFonts w:ascii="Consolas" w:eastAsia="Times New Roman" w:hAnsi="Consolas" w:cs="Times New Roman"/>
-          <w:b w:val="0"/>
-          <w:color w:val="D4D4D4"/>
-          <w:sz w:val="21"/>
-          <w:szCs w:val="21"/>
-          <w:lang w:val="en-US" w:eastAsia="ru-RU"/>
-        </w:rPr>
-        <w:t>.</w:t>
-      </w:r>
-      <w:r>
-        <w:rPr>
-          <w:rFonts w:ascii="Consolas" w:eastAsia="Times New Roman" w:hAnsi="Consolas" w:cs="Times New Roman"/>
-          <w:b w:val="0"/>
-          <w:color w:val="DCDCAA"/>
-          <w:sz w:val="21"/>
-          <w:szCs w:val="21"/>
-          <w:lang w:val="en-US" w:eastAsia="ru-RU"/>
-        </w:rPr>
-        <w:t>keys</w:t>
-      </w:r>
-      <w:proofErr w:type="spellEnd"/>
-      <w:r>
-        <w:rPr>
-          <w:rFonts w:ascii="Consolas" w:eastAsia="Times New Roman" w:hAnsi="Consolas" w:cs="Times New Roman"/>
-          <w:b w:val="0"/>
-          <w:color w:val="D4D4D4"/>
-          <w:sz w:val="21"/>
-          <w:szCs w:val="21"/>
-          <w:lang w:val="en-US" w:eastAsia="ru-RU"/>
-        </w:rPr>
-        <w:t>(</w:t>
-      </w:r>
-      <w:r>
-        <w:rPr>
-          <w:rFonts w:ascii="Consolas" w:eastAsia="Times New Roman" w:hAnsi="Consolas" w:cs="Times New Roman"/>
-          <w:b w:val="0"/>
-          <w:color w:val="4FC1FF"/>
-          <w:sz w:val="21"/>
-          <w:szCs w:val="21"/>
-          <w:lang w:val="en-US" w:eastAsia="ru-RU"/>
-        </w:rPr>
-        <w:t>options</w:t>
-      </w:r>
-      <w:r>
-        <w:rPr>
-          <w:rFonts w:ascii="Consolas" w:eastAsia="Times New Roman" w:hAnsi="Consolas" w:cs="Times New Roman"/>
-          <w:b w:val="0"/>
-          <w:color w:val="D4D4D4"/>
-          <w:sz w:val="21"/>
-          <w:szCs w:val="21"/>
-          <w:lang w:val="en-US" w:eastAsia="ru-RU"/>
-        </w:rPr>
-        <w:t>).</w:t>
-      </w:r>
-      <w:r>
-        <w:rPr>
-          <w:rFonts w:ascii="Consolas" w:eastAsia="Times New Roman" w:hAnsi="Consolas" w:cs="Times New Roman"/>
-          <w:b w:val="0"/>
-          <w:color w:val="9CDCFE"/>
-          <w:sz w:val="21"/>
-          <w:szCs w:val="21"/>
-          <w:lang w:val="en-US" w:eastAsia="ru-RU"/>
-        </w:rPr>
-        <w:t>length</w:t>
-      </w:r>
-      <w:r>
-        <w:rPr>
-          <w:rFonts w:ascii="Consolas" w:eastAsia="Times New Roman" w:hAnsi="Consolas" w:cs="Times New Roman"/>
-          <w:b w:val="0"/>
-          <w:color w:val="D4D4D4"/>
-          <w:sz w:val="21"/>
-          <w:szCs w:val="21"/>
-          <w:lang w:val="en-US" w:eastAsia="ru-RU"/>
-        </w:rPr>
-        <w:t>);</w:t>
-      </w:r>
-    </w:p>
-    <w:p>
-      <w:pPr>
-        <w:shd w:val="clear" w:color="auto" w:fill="1E1E1E"/>
-        <w:spacing w:line="285" w:lineRule="atLeast"/>
-        <w:jc w:val="left"/>
-        <w:rPr>
-          <w:rFonts w:ascii="Consolas" w:eastAsia="Times New Roman" w:hAnsi="Consolas" w:cs="Times New Roman"/>
-          <w:b w:val="0"/>
-          <w:color w:val="D4D4D4"/>
-          <w:sz w:val="21"/>
-          <w:szCs w:val="21"/>
-          <w:lang w:val="en-US" w:eastAsia="ru-RU"/>
-        </w:rPr>
-      </w:pPr>
-    </w:p>
-    <w:p>
-      <w:pPr>
-        <w:shd w:val="clear" w:color="auto" w:fill="1E1E1E"/>
-        <w:spacing w:line="285" w:lineRule="atLeast"/>
-        <w:jc w:val="left"/>
-        <w:rPr>
-          <w:rFonts w:ascii="Consolas" w:eastAsia="Times New Roman" w:hAnsi="Consolas" w:cs="Times New Roman"/>
-          <w:b w:val="0"/>
-          <w:color w:val="D4D4D4"/>
-          <w:sz w:val="21"/>
-          <w:szCs w:val="21"/>
-          <w:lang w:eastAsia="ru-RU"/>
-        </w:rPr>
-      </w:pPr>
-      <w:r>
-        <w:rPr>
-          <w:rFonts w:ascii="Consolas" w:eastAsia="Times New Roman" w:hAnsi="Consolas" w:cs="Times New Roman"/>
-          <w:b w:val="0"/>
-          <w:color w:val="6A9955"/>
-          <w:sz w:val="21"/>
-          <w:szCs w:val="21"/>
-          <w:lang w:eastAsia="ru-RU"/>
-        </w:rPr>
-        <w:t>// вызовем метод из объекта</w:t>
-      </w:r>
-    </w:p>
-    <w:p>
-      <w:pPr>
-        <w:shd w:val="clear" w:color="auto" w:fill="1E1E1E"/>
-        <w:spacing w:line="285" w:lineRule="atLeast"/>
-        <w:jc w:val="left"/>
-        <w:rPr>
-          <w:rFonts w:ascii="Consolas" w:eastAsia="Times New Roman" w:hAnsi="Consolas" w:cs="Times New Roman"/>
-          <w:b w:val="0"/>
-          <w:color w:val="D4D4D4"/>
-          <w:sz w:val="21"/>
-          <w:szCs w:val="21"/>
-          <w:lang w:eastAsia="ru-RU"/>
-        </w:rPr>
-      </w:pPr>
-      <w:proofErr w:type="gramStart"/>
-      <w:r>
-        <w:rPr>
-          <w:rFonts w:ascii="Consolas" w:eastAsia="Times New Roman" w:hAnsi="Consolas" w:cs="Times New Roman"/>
-          <w:b w:val="0"/>
-          <w:color w:val="9CDCFE"/>
-          <w:sz w:val="21"/>
-          <w:szCs w:val="21"/>
-          <w:lang w:eastAsia="ru-RU"/>
-        </w:rPr>
-        <w:t>console</w:t>
-      </w:r>
-      <w:r>
-        <w:rPr>
-          <w:rFonts w:ascii="Consolas" w:eastAsia="Times New Roman" w:hAnsi="Consolas" w:cs="Times New Roman"/>
-          <w:b w:val="0"/>
-          <w:color w:val="D4D4D4"/>
-          <w:sz w:val="21"/>
-          <w:szCs w:val="21"/>
-          <w:lang w:eastAsia="ru-RU"/>
-        </w:rPr>
-        <w:t>.</w:t>
-      </w:r>
-      <w:r>
-        <w:rPr>
-          <w:rFonts w:ascii="Consolas" w:eastAsia="Times New Roman" w:hAnsi="Consolas" w:cs="Times New Roman"/>
-          <w:b w:val="0"/>
-          <w:color w:val="DCDCAA"/>
-          <w:sz w:val="21"/>
-          <w:szCs w:val="21"/>
-          <w:lang w:eastAsia="ru-RU"/>
-        </w:rPr>
-        <w:t>log</w:t>
-      </w:r>
-      <w:r>
-        <w:rPr>
-          <w:rFonts w:ascii="Consolas" w:eastAsia="Times New Roman" w:hAnsi="Consolas" w:cs="Times New Roman"/>
-          <w:b w:val="0"/>
-          <w:color w:val="D4D4D4"/>
-          <w:sz w:val="21"/>
-          <w:szCs w:val="21"/>
-          <w:lang w:eastAsia="ru-RU"/>
         </w:rPr>
         <w:t>(</w:t>
       </w:r>
@@ -25892,10 +25743,55 @@
         <w:rPr>
           <w:rFonts w:ascii="Consolas" w:eastAsia="Times New Roman" w:hAnsi="Consolas" w:cs="Times New Roman"/>
           <w:b w:val="0"/>
+          <w:color w:val="4EC9B0"/>
+          <w:sz w:val="21"/>
+          <w:szCs w:val="21"/>
+          <w:lang w:val="en-US" w:eastAsia="ru-RU"/>
+        </w:rPr>
+        <w:t>Object</w:t>
+      </w:r>
+      <w:r>
+        <w:rPr>
+          <w:rFonts w:ascii="Consolas" w:eastAsia="Times New Roman" w:hAnsi="Consolas" w:cs="Times New Roman"/>
+          <w:b w:val="0"/>
+          <w:color w:val="D4D4D4"/>
+          <w:sz w:val="21"/>
+          <w:szCs w:val="21"/>
+          <w:lang w:val="en-US" w:eastAsia="ru-RU"/>
+        </w:rPr>
+        <w:t>.</w:t>
+      </w:r>
+      <w:r>
+        <w:rPr>
+          <w:rFonts w:ascii="Consolas" w:eastAsia="Times New Roman" w:hAnsi="Consolas" w:cs="Times New Roman"/>
+          <w:b w:val="0"/>
+          <w:color w:val="DCDCAA"/>
+          <w:sz w:val="21"/>
+          <w:szCs w:val="21"/>
+          <w:lang w:val="en-US" w:eastAsia="ru-RU"/>
+        </w:rPr>
+        <w:t>keys</w:t>
+      </w:r>
+      <w:proofErr w:type="spellEnd"/>
+      <w:r>
+        <w:rPr>
+          <w:rFonts w:ascii="Consolas" w:eastAsia="Times New Roman" w:hAnsi="Consolas" w:cs="Times New Roman"/>
+          <w:b w:val="0"/>
+          <w:color w:val="D4D4D4"/>
+          <w:sz w:val="21"/>
+          <w:szCs w:val="21"/>
+          <w:lang w:val="en-US" w:eastAsia="ru-RU"/>
+        </w:rPr>
+        <w:t>(</w:t>
+      </w:r>
+      <w:r>
+        <w:rPr>
+          <w:rFonts w:ascii="Consolas" w:eastAsia="Times New Roman" w:hAnsi="Consolas" w:cs="Times New Roman"/>
+          <w:b w:val="0"/>
           <w:color w:val="4FC1FF"/>
           <w:sz w:val="21"/>
           <w:szCs w:val="21"/>
-          <w:lang w:eastAsia="ru-RU"/>
+          <w:lang w:val="en-US" w:eastAsia="ru-RU"/>
         </w:rPr>
         <w:t>options</w:t>
       </w:r>
@@ -25906,6 +25802,107 @@
           <w:color w:val="D4D4D4"/>
           <w:sz w:val="21"/>
           <w:szCs w:val="21"/>
+          <w:lang w:val="en-US" w:eastAsia="ru-RU"/>
+        </w:rPr>
+        <w:t>).</w:t>
+      </w:r>
+      <w:r>
+        <w:rPr>
+          <w:rFonts w:ascii="Consolas" w:eastAsia="Times New Roman" w:hAnsi="Consolas" w:cs="Times New Roman"/>
+          <w:b w:val="0"/>
+          <w:color w:val="9CDCFE"/>
+          <w:sz w:val="21"/>
+          <w:szCs w:val="21"/>
+          <w:lang w:val="en-US" w:eastAsia="ru-RU"/>
+        </w:rPr>
+        <w:t>length</w:t>
+      </w:r>
+      <w:r>
+        <w:rPr>
+          <w:rFonts w:ascii="Consolas" w:eastAsia="Times New Roman" w:hAnsi="Consolas" w:cs="Times New Roman"/>
+          <w:b w:val="0"/>
+          <w:color w:val="D4D4D4"/>
+          <w:sz w:val="21"/>
+          <w:szCs w:val="21"/>
+          <w:lang w:val="en-US" w:eastAsia="ru-RU"/>
+        </w:rPr>
+        <w:t>);</w:t>
+      </w:r>
+    </w:p>
+    <w:p>
+      <w:pPr>
+        <w:shd w:val="clear" w:color="auto" w:fill="1E1E1E"/>
+        <w:spacing w:line="285" w:lineRule="atLeast"/>
+        <w:jc w:val="left"/>
+        <w:rPr>
+          <w:rFonts w:ascii="Consolas" w:eastAsia="Times New Roman" w:hAnsi="Consolas" w:cs="Times New Roman"/>
+          <w:b w:val="0"/>
+          <w:color w:val="D4D4D4"/>
+          <w:sz w:val="21"/>
+          <w:szCs w:val="21"/>
+          <w:lang w:val="en-US" w:eastAsia="ru-RU"/>
+        </w:rPr>
+      </w:pPr>
+    </w:p>
+    <w:p>
+      <w:pPr>
+        <w:shd w:val="clear" w:color="auto" w:fill="1E1E1E"/>
+        <w:spacing w:line="285" w:lineRule="atLeast"/>
+        <w:jc w:val="left"/>
+        <w:rPr>
+          <w:rFonts w:ascii="Consolas" w:eastAsia="Times New Roman" w:hAnsi="Consolas" w:cs="Times New Roman"/>
+          <w:b w:val="0"/>
+          <w:color w:val="D4D4D4"/>
+          <w:sz w:val="21"/>
+          <w:szCs w:val="21"/>
+          <w:lang w:eastAsia="ru-RU"/>
+        </w:rPr>
+      </w:pPr>
+      <w:r>
+        <w:rPr>
+          <w:rFonts w:ascii="Consolas" w:eastAsia="Times New Roman" w:hAnsi="Consolas" w:cs="Times New Roman"/>
+          <w:b w:val="0"/>
+          <w:color w:val="6A9955"/>
+          <w:sz w:val="21"/>
+          <w:szCs w:val="21"/>
+          <w:lang w:eastAsia="ru-RU"/>
+        </w:rPr>
+        <w:t>// вызовем метод из объекта</w:t>
+      </w:r>
+    </w:p>
+    <w:p>
+      <w:pPr>
+        <w:shd w:val="clear" w:color="auto" w:fill="1E1E1E"/>
+        <w:spacing w:line="285" w:lineRule="atLeast"/>
+        <w:jc w:val="left"/>
+        <w:rPr>
+          <w:rFonts w:ascii="Consolas" w:eastAsia="Times New Roman" w:hAnsi="Consolas" w:cs="Times New Roman"/>
+          <w:b w:val="0"/>
+          <w:color w:val="D4D4D4"/>
+          <w:sz w:val="21"/>
+          <w:szCs w:val="21"/>
+          <w:lang w:eastAsia="ru-RU"/>
+        </w:rPr>
+      </w:pPr>
+      <w:proofErr w:type="gramStart"/>
+      <w:r>
+        <w:rPr>
+          <w:rFonts w:ascii="Consolas" w:eastAsia="Times New Roman" w:hAnsi="Consolas" w:cs="Times New Roman"/>
+          <w:b w:val="0"/>
+          <w:color w:val="9CDCFE"/>
+          <w:sz w:val="21"/>
+          <w:szCs w:val="21"/>
+          <w:lang w:eastAsia="ru-RU"/>
+        </w:rPr>
+        <w:t>console</w:t>
+      </w:r>
+      <w:r>
+        <w:rPr>
+          <w:rFonts w:ascii="Consolas" w:eastAsia="Times New Roman" w:hAnsi="Consolas" w:cs="Times New Roman"/>
+          <w:b w:val="0"/>
+          <w:color w:val="D4D4D4"/>
+          <w:sz w:val="21"/>
+          <w:szCs w:val="21"/>
           <w:lang w:eastAsia="ru-RU"/>
         </w:rPr>
         <w:t>.</w:t>
@@ -25919,324 +25916,6 @@
           <w:szCs w:val="21"/>
           <w:lang w:eastAsia="ru-RU"/>
         </w:rPr>
-        <w:t>makeTest</w:t>
-      </w:r>
-      <w:proofErr w:type="spellEnd"/>
-      <w:r>
-        <w:rPr>
-          <w:rFonts w:ascii="Consolas" w:eastAsia="Times New Roman" w:hAnsi="Consolas" w:cs="Times New Roman"/>
-          <w:b w:val="0"/>
-          <w:color w:val="D4D4D4"/>
-          <w:sz w:val="21"/>
-          <w:szCs w:val="21"/>
-          <w:lang w:eastAsia="ru-RU"/>
-        </w:rPr>
-        <w:t>(</w:t>
-      </w:r>
-      <w:r>
-        <w:rPr>
-          <w:rFonts w:ascii="Consolas" w:eastAsia="Times New Roman" w:hAnsi="Consolas" w:cs="Times New Roman"/>
-          <w:b w:val="0"/>
-          <w:color w:val="B5CEA8"/>
-          <w:sz w:val="21"/>
-          <w:szCs w:val="21"/>
-          <w:lang w:eastAsia="ru-RU"/>
-        </w:rPr>
-        <w:t>1</w:t>
-      </w:r>
-      <w:r>
-        <w:rPr>
-          <w:rFonts w:ascii="Consolas" w:eastAsia="Times New Roman" w:hAnsi="Consolas" w:cs="Times New Roman"/>
-          <w:b w:val="0"/>
-          <w:color w:val="D4D4D4"/>
-          <w:sz w:val="21"/>
-          <w:szCs w:val="21"/>
-          <w:lang w:eastAsia="ru-RU"/>
-        </w:rPr>
-        <w:t>, </w:t>
-      </w:r>
-      <w:r>
-        <w:rPr>
-          <w:rFonts w:ascii="Consolas" w:eastAsia="Times New Roman" w:hAnsi="Consolas" w:cs="Times New Roman"/>
-          <w:b w:val="0"/>
-          <w:color w:val="B5CEA8"/>
-          <w:sz w:val="21"/>
-          <w:szCs w:val="21"/>
-          <w:lang w:eastAsia="ru-RU"/>
-        </w:rPr>
-        <w:t>41</w:t>
-      </w:r>
-      <w:r>
-        <w:rPr>
-          <w:rFonts w:ascii="Consolas" w:eastAsia="Times New Roman" w:hAnsi="Consolas" w:cs="Times New Roman"/>
-          <w:b w:val="0"/>
-          <w:color w:val="D4D4D4"/>
-          <w:sz w:val="21"/>
-          <w:szCs w:val="21"/>
-          <w:lang w:eastAsia="ru-RU"/>
-        </w:rPr>
-        <w:t>));</w:t>
-      </w:r>
-    </w:p>
-    <w:p>
-      <w:pPr>
-        <w:shd w:val="clear" w:color="auto" w:fill="1E1E1E"/>
-        <w:spacing w:after="240" w:line="285" w:lineRule="atLeast"/>
-        <w:jc w:val="left"/>
-        <w:rPr>
-          <w:rFonts w:ascii="Consolas" w:eastAsia="Times New Roman" w:hAnsi="Consolas" w:cs="Times New Roman"/>
-          <w:b w:val="0"/>
-          <w:color w:val="D4D4D4"/>
-          <w:sz w:val="21"/>
-          <w:szCs w:val="21"/>
-          <w:lang w:eastAsia="ru-RU"/>
-        </w:rPr>
-      </w:pPr>
-    </w:p>
-    <w:p>
-      <w:pPr>
-        <w:shd w:val="clear" w:color="auto" w:fill="1E1E1E"/>
-        <w:spacing w:line="285" w:lineRule="atLeast"/>
-        <w:jc w:val="left"/>
-        <w:rPr>
-          <w:rFonts w:ascii="Consolas" w:eastAsia="Times New Roman" w:hAnsi="Consolas" w:cs="Times New Roman"/>
-          <w:b w:val="0"/>
-          <w:color w:val="D4D4D4"/>
-          <w:sz w:val="21"/>
-          <w:szCs w:val="21"/>
-          <w:lang w:eastAsia="ru-RU"/>
-        </w:rPr>
-      </w:pPr>
-      <w:r>
-        <w:rPr>
-          <w:rFonts w:ascii="Consolas" w:eastAsia="Times New Roman" w:hAnsi="Consolas" w:cs="Times New Roman"/>
-          <w:b w:val="0"/>
-          <w:color w:val="6A9955"/>
-          <w:sz w:val="21"/>
-          <w:szCs w:val="21"/>
-          <w:lang w:eastAsia="ru-RU"/>
-        </w:rPr>
-        <w:t>// для деструктуризации, можно вытаскивать объекты </w:t>
-      </w:r>
-    </w:p>
-    <w:p>
-      <w:pPr>
-        <w:shd w:val="clear" w:color="auto" w:fill="1E1E1E"/>
-        <w:spacing w:line="285" w:lineRule="atLeast"/>
-        <w:jc w:val="left"/>
-        <w:rPr>
-          <w:rFonts w:ascii="Consolas" w:eastAsia="Times New Roman" w:hAnsi="Consolas" w:cs="Times New Roman"/>
-          <w:b w:val="0"/>
-          <w:color w:val="D4D4D4"/>
-          <w:sz w:val="21"/>
-          <w:szCs w:val="21"/>
-          <w:lang w:eastAsia="ru-RU"/>
-        </w:rPr>
-      </w:pPr>
-      <w:r>
-        <w:rPr>
-          <w:rFonts w:ascii="Consolas" w:eastAsia="Times New Roman" w:hAnsi="Consolas" w:cs="Times New Roman"/>
-          <w:b w:val="0"/>
-          <w:color w:val="6A9955"/>
-          <w:sz w:val="21"/>
-          <w:szCs w:val="21"/>
-          <w:lang w:eastAsia="ru-RU"/>
-        </w:rPr>
-        <w:t>// из родительского объекта</w:t>
-      </w:r>
-    </w:p>
-    <w:p>
-      <w:pPr>
-        <w:shd w:val="clear" w:color="auto" w:fill="1E1E1E"/>
-        <w:spacing w:line="285" w:lineRule="atLeast"/>
-        <w:jc w:val="left"/>
-        <w:rPr>
-          <w:rFonts w:ascii="Consolas" w:eastAsia="Times New Roman" w:hAnsi="Consolas" w:cs="Times New Roman"/>
-          <w:b w:val="0"/>
-          <w:color w:val="D4D4D4"/>
-          <w:sz w:val="21"/>
-          <w:szCs w:val="21"/>
-          <w:lang w:val="en-US" w:eastAsia="ru-RU"/>
-        </w:rPr>
-      </w:pPr>
-      <w:proofErr w:type="spellStart"/>
-      <w:r>
-        <w:rPr>
-          <w:rFonts w:ascii="Consolas" w:eastAsia="Times New Roman" w:hAnsi="Consolas" w:cs="Times New Roman"/>
-          <w:b w:val="0"/>
-          <w:color w:val="569CD6"/>
-          <w:sz w:val="21"/>
-          <w:szCs w:val="21"/>
-          <w:lang w:val="en-US" w:eastAsia="ru-RU"/>
-        </w:rPr>
-        <w:t>const</w:t>
-      </w:r>
-      <w:proofErr w:type="spellEnd"/>
-      <w:r>
-        <w:rPr>
-          <w:rFonts w:ascii="Consolas" w:eastAsia="Times New Roman" w:hAnsi="Consolas" w:cs="Times New Roman"/>
-          <w:b w:val="0"/>
-          <w:color w:val="D4D4D4"/>
-          <w:sz w:val="21"/>
-          <w:szCs w:val="21"/>
-          <w:lang w:val="en-US" w:eastAsia="ru-RU"/>
-        </w:rPr>
-        <w:t> {</w:t>
-      </w:r>
-      <w:r>
-        <w:rPr>
-          <w:rFonts w:ascii="Consolas" w:eastAsia="Times New Roman" w:hAnsi="Consolas" w:cs="Times New Roman"/>
-          <w:b w:val="0"/>
-          <w:color w:val="4FC1FF"/>
-          <w:sz w:val="21"/>
-          <w:szCs w:val="21"/>
-          <w:lang w:val="en-US" w:eastAsia="ru-RU"/>
-        </w:rPr>
-        <w:t>border</w:t>
-      </w:r>
-      <w:r>
-        <w:rPr>
-          <w:rFonts w:ascii="Consolas" w:eastAsia="Times New Roman" w:hAnsi="Consolas" w:cs="Times New Roman"/>
-          <w:b w:val="0"/>
-          <w:color w:val="D4D4D4"/>
-          <w:sz w:val="21"/>
-          <w:szCs w:val="21"/>
-          <w:lang w:val="en-US" w:eastAsia="ru-RU"/>
-        </w:rPr>
-        <w:t>, </w:t>
-      </w:r>
-      <w:proofErr w:type="spellStart"/>
-      <w:r>
-        <w:rPr>
-          <w:rFonts w:ascii="Consolas" w:eastAsia="Times New Roman" w:hAnsi="Consolas" w:cs="Times New Roman"/>
-          <w:b w:val="0"/>
-          <w:color w:val="4FC1FF"/>
-          <w:sz w:val="21"/>
-          <w:szCs w:val="21"/>
-          <w:lang w:val="en-US" w:eastAsia="ru-RU"/>
-        </w:rPr>
-        <w:t>bg</w:t>
-      </w:r>
-      <w:proofErr w:type="spellEnd"/>
-      <w:r>
-        <w:rPr>
-          <w:rFonts w:ascii="Consolas" w:eastAsia="Times New Roman" w:hAnsi="Consolas" w:cs="Times New Roman"/>
-          <w:b w:val="0"/>
-          <w:color w:val="D4D4D4"/>
-          <w:sz w:val="21"/>
-          <w:szCs w:val="21"/>
-          <w:lang w:val="en-US" w:eastAsia="ru-RU"/>
-        </w:rPr>
-        <w:t>} = </w:t>
-      </w:r>
-      <w:proofErr w:type="spellStart"/>
-      <w:r>
-        <w:rPr>
-          <w:rFonts w:ascii="Consolas" w:eastAsia="Times New Roman" w:hAnsi="Consolas" w:cs="Times New Roman"/>
-          <w:b w:val="0"/>
-          <w:color w:val="4FC1FF"/>
-          <w:sz w:val="21"/>
-          <w:szCs w:val="21"/>
-          <w:lang w:val="en-US" w:eastAsia="ru-RU"/>
-        </w:rPr>
-        <w:t>options</w:t>
-      </w:r>
-      <w:r>
-        <w:rPr>
-          <w:rFonts w:ascii="Consolas" w:eastAsia="Times New Roman" w:hAnsi="Consolas" w:cs="Times New Roman"/>
-          <w:b w:val="0"/>
-          <w:color w:val="D4D4D4"/>
-          <w:sz w:val="21"/>
-          <w:szCs w:val="21"/>
-          <w:lang w:val="en-US" w:eastAsia="ru-RU"/>
-        </w:rPr>
-        <w:t>.</w:t>
-      </w:r>
-      <w:r>
-        <w:rPr>
-          <w:rFonts w:ascii="Consolas" w:eastAsia="Times New Roman" w:hAnsi="Consolas" w:cs="Times New Roman"/>
-          <w:b w:val="0"/>
-          <w:color w:val="9CDCFE"/>
-          <w:sz w:val="21"/>
-          <w:szCs w:val="21"/>
-          <w:lang w:val="en-US" w:eastAsia="ru-RU"/>
-        </w:rPr>
-        <w:t>color</w:t>
-      </w:r>
-      <w:proofErr w:type="spellEnd"/>
-      <w:r>
-        <w:rPr>
-          <w:rFonts w:ascii="Consolas" w:eastAsia="Times New Roman" w:hAnsi="Consolas" w:cs="Times New Roman"/>
-          <w:b w:val="0"/>
-          <w:color w:val="D4D4D4"/>
-          <w:sz w:val="21"/>
-          <w:szCs w:val="21"/>
-          <w:lang w:val="en-US" w:eastAsia="ru-RU"/>
-        </w:rPr>
-        <w:t>;</w:t>
-      </w:r>
-    </w:p>
-    <w:p>
-      <w:pPr>
-        <w:shd w:val="clear" w:color="auto" w:fill="1E1E1E"/>
-        <w:spacing w:line="285" w:lineRule="atLeast"/>
-        <w:jc w:val="left"/>
-        <w:rPr>
-          <w:rFonts w:ascii="Consolas" w:eastAsia="Times New Roman" w:hAnsi="Consolas" w:cs="Times New Roman"/>
-          <w:b w:val="0"/>
-          <w:color w:val="D4D4D4"/>
-          <w:sz w:val="21"/>
-          <w:szCs w:val="21"/>
-          <w:lang w:val="en-US" w:eastAsia="ru-RU"/>
-        </w:rPr>
-      </w:pPr>
-    </w:p>
-    <w:p>
-      <w:pPr>
-        <w:shd w:val="clear" w:color="auto" w:fill="1E1E1E"/>
-        <w:spacing w:line="285" w:lineRule="atLeast"/>
-        <w:jc w:val="left"/>
-        <w:rPr>
-          <w:rFonts w:ascii="Consolas" w:eastAsia="Times New Roman" w:hAnsi="Consolas" w:cs="Times New Roman"/>
-          <w:b w:val="0"/>
-          <w:color w:val="D4D4D4"/>
-          <w:sz w:val="21"/>
-          <w:szCs w:val="21"/>
-          <w:lang w:val="en-US" w:eastAsia="ru-RU"/>
-        </w:rPr>
-      </w:pPr>
-      <w:proofErr w:type="gramStart"/>
-      <w:r>
-        <w:rPr>
-          <w:rFonts w:ascii="Consolas" w:eastAsia="Times New Roman" w:hAnsi="Consolas" w:cs="Times New Roman"/>
-          <w:b w:val="0"/>
-          <w:color w:val="9CDCFE"/>
-          <w:sz w:val="21"/>
-          <w:szCs w:val="21"/>
-          <w:lang w:val="en-US" w:eastAsia="ru-RU"/>
-        </w:rPr>
-        <w:t>console</w:t>
-      </w:r>
-      <w:r>
-        <w:rPr>
-          <w:rFonts w:ascii="Consolas" w:eastAsia="Times New Roman" w:hAnsi="Consolas" w:cs="Times New Roman"/>
-          <w:b w:val="0"/>
-          <w:color w:val="D4D4D4"/>
-          <w:sz w:val="21"/>
-          <w:szCs w:val="21"/>
-          <w:lang w:val="en-US" w:eastAsia="ru-RU"/>
-        </w:rPr>
-        <w:t>.</w:t>
-      </w:r>
-      <w:r>
-        <w:rPr>
-          <w:rFonts w:ascii="Consolas" w:eastAsia="Times New Roman" w:hAnsi="Consolas" w:cs="Times New Roman"/>
-          <w:b w:val="0"/>
-          <w:color w:val="DCDCAA"/>
-          <w:sz w:val="21"/>
-          <w:szCs w:val="21"/>
-          <w:lang w:val="en-US" w:eastAsia="ru-RU"/>
-        </w:rPr>
         <w:t>log</w:t>
       </w:r>
       <w:r>
@@ -26246,90 +25925,7 @@
           <w:color w:val="D4D4D4"/>
           <w:sz w:val="21"/>
           <w:szCs w:val="21"/>
-          <w:lang w:val="en-US" w:eastAsia="ru-RU"/>
-        </w:rPr>
-        <w:t>(</w:t>
-      </w:r>
-      <w:proofErr w:type="gramEnd"/>
-      <w:r>
-        <w:rPr>
-          <w:rFonts w:ascii="Consolas" w:eastAsia="Times New Roman" w:hAnsi="Consolas" w:cs="Times New Roman"/>
-          <w:b w:val="0"/>
-          <w:color w:val="4FC1FF"/>
-          <w:sz w:val="21"/>
-          <w:szCs w:val="21"/>
-          <w:lang w:val="en-US" w:eastAsia="ru-RU"/>
-        </w:rPr>
-        <w:t>border</w:t>
-      </w:r>
-      <w:r>
-        <w:rPr>
-          <w:rFonts w:ascii="Consolas" w:eastAsia="Times New Roman" w:hAnsi="Consolas" w:cs="Times New Roman"/>
-          <w:b w:val="0"/>
-          <w:color w:val="D4D4D4"/>
-          <w:sz w:val="21"/>
-          <w:szCs w:val="21"/>
-          <w:lang w:val="en-US" w:eastAsia="ru-RU"/>
-        </w:rPr>
-        <w:t>);</w:t>
-      </w:r>
-    </w:p>
-    <w:p>
-      <w:pPr>
-        <w:shd w:val="clear" w:color="auto" w:fill="1E1E1E"/>
-        <w:spacing w:line="285" w:lineRule="atLeast"/>
-        <w:jc w:val="left"/>
-        <w:rPr>
-          <w:rFonts w:ascii="Consolas" w:eastAsia="Times New Roman" w:hAnsi="Consolas" w:cs="Times New Roman"/>
-          <w:b w:val="0"/>
-          <w:color w:val="D4D4D4"/>
-          <w:sz w:val="21"/>
-          <w:szCs w:val="21"/>
-          <w:lang w:val="en-US" w:eastAsia="ru-RU"/>
-        </w:rPr>
-      </w:pPr>
-      <w:proofErr w:type="gramStart"/>
-      <w:r>
-        <w:rPr>
-          <w:rFonts w:ascii="Consolas" w:eastAsia="Times New Roman" w:hAnsi="Consolas" w:cs="Times New Roman"/>
-          <w:b w:val="0"/>
-          <w:color w:val="9CDCFE"/>
-          <w:sz w:val="21"/>
-          <w:szCs w:val="21"/>
-          <w:lang w:val="en-US" w:eastAsia="ru-RU"/>
-        </w:rPr>
-        <w:t>console</w:t>
-      </w:r>
-      <w:r>
-        <w:rPr>
-          <w:rFonts w:ascii="Consolas" w:eastAsia="Times New Roman" w:hAnsi="Consolas" w:cs="Times New Roman"/>
-          <w:b w:val="0"/>
-          <w:color w:val="D4D4D4"/>
-          <w:sz w:val="21"/>
-          <w:szCs w:val="21"/>
-          <w:lang w:val="en-US" w:eastAsia="ru-RU"/>
-        </w:rPr>
-        <w:t>.</w:t>
-      </w:r>
-      <w:r>
-        <w:rPr>
-          <w:rFonts w:ascii="Consolas" w:eastAsia="Times New Roman" w:hAnsi="Consolas" w:cs="Times New Roman"/>
-          <w:b w:val="0"/>
-          <w:color w:val="DCDCAA"/>
-          <w:sz w:val="21"/>
-          <w:szCs w:val="21"/>
-          <w:lang w:val="en-US" w:eastAsia="ru-RU"/>
-        </w:rPr>
-        <w:t>log</w:t>
-      </w:r>
-      <w:r>
-        <w:rPr>
-          <w:rFonts w:ascii="Consolas" w:eastAsia="Times New Roman" w:hAnsi="Consolas" w:cs="Times New Roman"/>
-          <w:b w:val="0"/>
-          <w:color w:val="D4D4D4"/>
-          <w:sz w:val="21"/>
-          <w:szCs w:val="21"/>
-          <w:lang w:val="en-US" w:eastAsia="ru-RU"/>
+          <w:lang w:eastAsia="ru-RU"/>
         </w:rPr>
         <w:t>(</w:t>
       </w:r>
@@ -26342,6 +25938,455 @@
           <w:color w:val="4FC1FF"/>
           <w:sz w:val="21"/>
           <w:szCs w:val="21"/>
+          <w:lang w:eastAsia="ru-RU"/>
+        </w:rPr>
+        <w:t>options</w:t>
+      </w:r>
+      <w:r>
+        <w:rPr>
+          <w:rFonts w:ascii="Consolas" w:eastAsia="Times New Roman" w:hAnsi="Consolas" w:cs="Times New Roman"/>
+          <w:b w:val="0"/>
+          <w:color w:val="D4D4D4"/>
+          <w:sz w:val="21"/>
+          <w:szCs w:val="21"/>
+          <w:lang w:eastAsia="ru-RU"/>
+        </w:rPr>
+        <w:t>.</w:t>
+      </w:r>
+      <w:r>
+        <w:rPr>
+          <w:rFonts w:ascii="Consolas" w:eastAsia="Times New Roman" w:hAnsi="Consolas" w:cs="Times New Roman"/>
+          <w:b w:val="0"/>
+          <w:color w:val="DCDCAA"/>
+          <w:sz w:val="21"/>
+          <w:szCs w:val="21"/>
+          <w:lang w:eastAsia="ru-RU"/>
+        </w:rPr>
+        <w:t>makeTest</w:t>
+      </w:r>
+      <w:proofErr w:type="spellEnd"/>
+      <w:r>
+        <w:rPr>
+          <w:rFonts w:ascii="Consolas" w:eastAsia="Times New Roman" w:hAnsi="Consolas" w:cs="Times New Roman"/>
+          <w:b w:val="0"/>
+          <w:color w:val="D4D4D4"/>
+          <w:sz w:val="21"/>
+          <w:szCs w:val="21"/>
+          <w:lang w:eastAsia="ru-RU"/>
+        </w:rPr>
+        <w:t>(</w:t>
+      </w:r>
+      <w:r>
+        <w:rPr>
+          <w:rFonts w:ascii="Consolas" w:eastAsia="Times New Roman" w:hAnsi="Consolas" w:cs="Times New Roman"/>
+          <w:b w:val="0"/>
+          <w:color w:val="B5CEA8"/>
+          <w:sz w:val="21"/>
+          <w:szCs w:val="21"/>
+          <w:lang w:eastAsia="ru-RU"/>
+        </w:rPr>
+        <w:t>1</w:t>
+      </w:r>
+      <w:r>
+        <w:rPr>
+          <w:rFonts w:ascii="Consolas" w:eastAsia="Times New Roman" w:hAnsi="Consolas" w:cs="Times New Roman"/>
+          <w:b w:val="0"/>
+          <w:color w:val="D4D4D4"/>
+          <w:sz w:val="21"/>
+          <w:szCs w:val="21"/>
+          <w:lang w:eastAsia="ru-RU"/>
+        </w:rPr>
+        <w:t>, </w:t>
+      </w:r>
+      <w:r>
+        <w:rPr>
+          <w:rFonts w:ascii="Consolas" w:eastAsia="Times New Roman" w:hAnsi="Consolas" w:cs="Times New Roman"/>
+          <w:b w:val="0"/>
+          <w:color w:val="B5CEA8"/>
+          <w:sz w:val="21"/>
+          <w:szCs w:val="21"/>
+          <w:lang w:eastAsia="ru-RU"/>
+        </w:rPr>
+        <w:t>41</w:t>
+      </w:r>
+      <w:r>
+        <w:rPr>
+          <w:rFonts w:ascii="Consolas" w:eastAsia="Times New Roman" w:hAnsi="Consolas" w:cs="Times New Roman"/>
+          <w:b w:val="0"/>
+          <w:color w:val="D4D4D4"/>
+          <w:sz w:val="21"/>
+          <w:szCs w:val="21"/>
+          <w:lang w:eastAsia="ru-RU"/>
+        </w:rPr>
+        <w:t>));</w:t>
+      </w:r>
+    </w:p>
+    <w:p>
+      <w:pPr>
+        <w:shd w:val="clear" w:color="auto" w:fill="1E1E1E"/>
+        <w:spacing w:after="240" w:line="285" w:lineRule="atLeast"/>
+        <w:jc w:val="left"/>
+        <w:rPr>
+          <w:rFonts w:ascii="Consolas" w:eastAsia="Times New Roman" w:hAnsi="Consolas" w:cs="Times New Roman"/>
+          <w:b w:val="0"/>
+          <w:color w:val="D4D4D4"/>
+          <w:sz w:val="21"/>
+          <w:szCs w:val="21"/>
+          <w:lang w:eastAsia="ru-RU"/>
+        </w:rPr>
+      </w:pPr>
+    </w:p>
+    <w:p>
+      <w:pPr>
+        <w:shd w:val="clear" w:color="auto" w:fill="1E1E1E"/>
+        <w:spacing w:line="285" w:lineRule="atLeast"/>
+        <w:jc w:val="left"/>
+        <w:rPr>
+          <w:rFonts w:ascii="Consolas" w:eastAsia="Times New Roman" w:hAnsi="Consolas" w:cs="Times New Roman"/>
+          <w:b w:val="0"/>
+          <w:color w:val="D4D4D4"/>
+          <w:sz w:val="21"/>
+          <w:szCs w:val="21"/>
+          <w:lang w:eastAsia="ru-RU"/>
+        </w:rPr>
+      </w:pPr>
+      <w:r>
+        <w:rPr>
+          <w:rFonts w:ascii="Consolas" w:eastAsia="Times New Roman" w:hAnsi="Consolas" w:cs="Times New Roman"/>
+          <w:b w:val="0"/>
+          <w:color w:val="6A9955"/>
+          <w:sz w:val="21"/>
+          <w:szCs w:val="21"/>
+          <w:lang w:eastAsia="ru-RU"/>
+        </w:rPr>
+        <w:t>// для деструктуризации, можно вытаскивать объекты </w:t>
+      </w:r>
+    </w:p>
+    <w:p>
+      <w:pPr>
+        <w:shd w:val="clear" w:color="auto" w:fill="1E1E1E"/>
+        <w:spacing w:line="285" w:lineRule="atLeast"/>
+        <w:jc w:val="left"/>
+        <w:rPr>
+          <w:rFonts w:ascii="Consolas" w:eastAsia="Times New Roman" w:hAnsi="Consolas" w:cs="Times New Roman"/>
+          <w:b w:val="0"/>
+          <w:color w:val="D4D4D4"/>
+          <w:sz w:val="21"/>
+          <w:szCs w:val="21"/>
+          <w:lang w:eastAsia="ru-RU"/>
+        </w:rPr>
+      </w:pPr>
+      <w:r>
+        <w:rPr>
+          <w:rFonts w:ascii="Consolas" w:eastAsia="Times New Roman" w:hAnsi="Consolas" w:cs="Times New Roman"/>
+          <w:b w:val="0"/>
+          <w:color w:val="6A9955"/>
+          <w:sz w:val="21"/>
+          <w:szCs w:val="21"/>
+          <w:lang w:eastAsia="ru-RU"/>
+        </w:rPr>
+        <w:t>// из родительского объекта</w:t>
+      </w:r>
+    </w:p>
+    <w:p>
+      <w:pPr>
+        <w:shd w:val="clear" w:color="auto" w:fill="1E1E1E"/>
+        <w:spacing w:line="285" w:lineRule="atLeast"/>
+        <w:jc w:val="left"/>
+        <w:rPr>
+          <w:rFonts w:ascii="Consolas" w:eastAsia="Times New Roman" w:hAnsi="Consolas" w:cs="Times New Roman"/>
+          <w:b w:val="0"/>
+          <w:color w:val="D4D4D4"/>
+          <w:sz w:val="21"/>
+          <w:szCs w:val="21"/>
+          <w:lang w:val="en-US" w:eastAsia="ru-RU"/>
+        </w:rPr>
+      </w:pPr>
+      <w:proofErr w:type="spellStart"/>
+      <w:proofErr w:type="gramStart"/>
+      <w:r>
+        <w:rPr>
+          <w:rFonts w:ascii="Consolas" w:eastAsia="Times New Roman" w:hAnsi="Consolas" w:cs="Times New Roman"/>
+          <w:b w:val="0"/>
+          <w:color w:val="569CD6"/>
+          <w:sz w:val="21"/>
+          <w:szCs w:val="21"/>
+          <w:lang w:val="en-US" w:eastAsia="ru-RU"/>
+        </w:rPr>
+        <w:t>const</w:t>
+      </w:r>
+      <w:proofErr w:type="spellEnd"/>
+      <w:proofErr w:type="gramEnd"/>
+      <w:r>
+        <w:rPr>
+          <w:rFonts w:ascii="Consolas" w:eastAsia="Times New Roman" w:hAnsi="Consolas" w:cs="Times New Roman"/>
+          <w:b w:val="0"/>
+          <w:color w:val="D4D4D4"/>
+          <w:sz w:val="21"/>
+          <w:szCs w:val="21"/>
+          <w:lang w:val="en-US" w:eastAsia="ru-RU"/>
+        </w:rPr>
+        <w:t> {</w:t>
+      </w:r>
+      <w:r>
+        <w:rPr>
+          <w:rFonts w:ascii="Consolas" w:eastAsia="Times New Roman" w:hAnsi="Consolas" w:cs="Times New Roman"/>
+          <w:b w:val="0"/>
+          <w:color w:val="4FC1FF"/>
+          <w:sz w:val="21"/>
+          <w:szCs w:val="21"/>
+          <w:lang w:val="en-US" w:eastAsia="ru-RU"/>
+        </w:rPr>
+        <w:t>border</w:t>
+      </w:r>
+      <w:r>
+        <w:rPr>
+          <w:rFonts w:ascii="Consolas" w:eastAsia="Times New Roman" w:hAnsi="Consolas" w:cs="Times New Roman"/>
+          <w:b w:val="0"/>
+          <w:color w:val="D4D4D4"/>
+          <w:sz w:val="21"/>
+          <w:szCs w:val="21"/>
+          <w:lang w:val="en-US" w:eastAsia="ru-RU"/>
+        </w:rPr>
+        <w:t>, </w:t>
+      </w:r>
+      <w:proofErr w:type="spellStart"/>
+      <w:r>
+        <w:rPr>
+          <w:rFonts w:ascii="Consolas" w:eastAsia="Times New Roman" w:hAnsi="Consolas" w:cs="Times New Roman"/>
+          <w:b w:val="0"/>
+          <w:color w:val="4FC1FF"/>
+          <w:sz w:val="21"/>
+          <w:szCs w:val="21"/>
+          <w:lang w:val="en-US" w:eastAsia="ru-RU"/>
+        </w:rPr>
+        <w:t>bg</w:t>
+      </w:r>
+      <w:proofErr w:type="spellEnd"/>
+      <w:r>
+        <w:rPr>
+          <w:rFonts w:ascii="Consolas" w:eastAsia="Times New Roman" w:hAnsi="Consolas" w:cs="Times New Roman"/>
+          <w:b w:val="0"/>
+          <w:color w:val="D4D4D4"/>
+          <w:sz w:val="21"/>
+          <w:szCs w:val="21"/>
+          <w:lang w:val="en-US" w:eastAsia="ru-RU"/>
+        </w:rPr>
+        <w:t>} = </w:t>
+      </w:r>
+      <w:proofErr w:type="spellStart"/>
+      <w:r>
+        <w:rPr>
+          <w:rFonts w:ascii="Consolas" w:eastAsia="Times New Roman" w:hAnsi="Consolas" w:cs="Times New Roman"/>
+          <w:b w:val="0"/>
+          <w:color w:val="4FC1FF"/>
+          <w:sz w:val="21"/>
+          <w:szCs w:val="21"/>
+          <w:lang w:val="en-US" w:eastAsia="ru-RU"/>
+        </w:rPr>
+        <w:t>options</w:t>
+      </w:r>
+      <w:r>
+        <w:rPr>
+          <w:rFonts w:ascii="Consolas" w:eastAsia="Times New Roman" w:hAnsi="Consolas" w:cs="Times New Roman"/>
+          <w:b w:val="0"/>
+          <w:color w:val="D4D4D4"/>
+          <w:sz w:val="21"/>
+          <w:szCs w:val="21"/>
+          <w:lang w:val="en-US" w:eastAsia="ru-RU"/>
+        </w:rPr>
+        <w:t>.</w:t>
+      </w:r>
+      <w:r>
+        <w:rPr>
+          <w:rFonts w:ascii="Consolas" w:eastAsia="Times New Roman" w:hAnsi="Consolas" w:cs="Times New Roman"/>
+          <w:b w:val="0"/>
+          <w:color w:val="9CDCFE"/>
+          <w:sz w:val="21"/>
+          <w:szCs w:val="21"/>
+          <w:lang w:val="en-US" w:eastAsia="ru-RU"/>
+        </w:rPr>
+        <w:t>color</w:t>
+      </w:r>
+      <w:proofErr w:type="spellEnd"/>
+      <w:r>
+        <w:rPr>
+          <w:rFonts w:ascii="Consolas" w:eastAsia="Times New Roman" w:hAnsi="Consolas" w:cs="Times New Roman"/>
+          <w:b w:val="0"/>
+          <w:color w:val="D4D4D4"/>
+          <w:sz w:val="21"/>
+          <w:szCs w:val="21"/>
+          <w:lang w:val="en-US" w:eastAsia="ru-RU"/>
+        </w:rPr>
+        <w:t>;</w:t>
+      </w:r>
+    </w:p>
+    <w:p>
+      <w:pPr>
+        <w:shd w:val="clear" w:color="auto" w:fill="1E1E1E"/>
+        <w:spacing w:line="285" w:lineRule="atLeast"/>
+        <w:jc w:val="left"/>
+        <w:rPr>
+          <w:rFonts w:ascii="Consolas" w:eastAsia="Times New Roman" w:hAnsi="Consolas" w:cs="Times New Roman"/>
+          <w:b w:val="0"/>
+          <w:color w:val="D4D4D4"/>
+          <w:sz w:val="21"/>
+          <w:szCs w:val="21"/>
+          <w:lang w:val="en-US" w:eastAsia="ru-RU"/>
+        </w:rPr>
+      </w:pPr>
+    </w:p>
+    <w:p>
+      <w:pPr>
+        <w:shd w:val="clear" w:color="auto" w:fill="1E1E1E"/>
+        <w:spacing w:line="285" w:lineRule="atLeast"/>
+        <w:jc w:val="left"/>
+        <w:rPr>
+          <w:rFonts w:ascii="Consolas" w:eastAsia="Times New Roman" w:hAnsi="Consolas" w:cs="Times New Roman"/>
+          <w:b w:val="0"/>
+          <w:color w:val="D4D4D4"/>
+          <w:sz w:val="21"/>
+          <w:szCs w:val="21"/>
+          <w:lang w:val="en-US" w:eastAsia="ru-RU"/>
+        </w:rPr>
+      </w:pPr>
+      <w:proofErr w:type="gramStart"/>
+      <w:r>
+        <w:rPr>
+          <w:rFonts w:ascii="Consolas" w:eastAsia="Times New Roman" w:hAnsi="Consolas" w:cs="Times New Roman"/>
+          <w:b w:val="0"/>
+          <w:color w:val="9CDCFE"/>
+          <w:sz w:val="21"/>
+          <w:szCs w:val="21"/>
+          <w:lang w:val="en-US" w:eastAsia="ru-RU"/>
+        </w:rPr>
+        <w:t>console</w:t>
+      </w:r>
+      <w:r>
+        <w:rPr>
+          <w:rFonts w:ascii="Consolas" w:eastAsia="Times New Roman" w:hAnsi="Consolas" w:cs="Times New Roman"/>
+          <w:b w:val="0"/>
+          <w:color w:val="D4D4D4"/>
+          <w:sz w:val="21"/>
+          <w:szCs w:val="21"/>
+          <w:lang w:val="en-US" w:eastAsia="ru-RU"/>
+        </w:rPr>
+        <w:t>.</w:t>
+      </w:r>
+      <w:r>
+        <w:rPr>
+          <w:rFonts w:ascii="Consolas" w:eastAsia="Times New Roman" w:hAnsi="Consolas" w:cs="Times New Roman"/>
+          <w:b w:val="0"/>
+          <w:color w:val="DCDCAA"/>
+          <w:sz w:val="21"/>
+          <w:szCs w:val="21"/>
+          <w:lang w:val="en-US" w:eastAsia="ru-RU"/>
+        </w:rPr>
+        <w:t>log</w:t>
+      </w:r>
+      <w:r>
+        <w:rPr>
+          <w:rFonts w:ascii="Consolas" w:eastAsia="Times New Roman" w:hAnsi="Consolas" w:cs="Times New Roman"/>
+          <w:b w:val="0"/>
+          <w:color w:val="D4D4D4"/>
+          <w:sz w:val="21"/>
+          <w:szCs w:val="21"/>
+          <w:lang w:val="en-US" w:eastAsia="ru-RU"/>
+        </w:rPr>
+        <w:t>(</w:t>
+      </w:r>
+      <w:proofErr w:type="gramEnd"/>
+      <w:r>
+        <w:rPr>
+          <w:rFonts w:ascii="Consolas" w:eastAsia="Times New Roman" w:hAnsi="Consolas" w:cs="Times New Roman"/>
+          <w:b w:val="0"/>
+          <w:color w:val="4FC1FF"/>
+          <w:sz w:val="21"/>
+          <w:szCs w:val="21"/>
+          <w:lang w:val="en-US" w:eastAsia="ru-RU"/>
+        </w:rPr>
+        <w:t>border</w:t>
+      </w:r>
+      <w:r>
+        <w:rPr>
+          <w:rFonts w:ascii="Consolas" w:eastAsia="Times New Roman" w:hAnsi="Consolas" w:cs="Times New Roman"/>
+          <w:b w:val="0"/>
+          <w:color w:val="D4D4D4"/>
+          <w:sz w:val="21"/>
+          <w:szCs w:val="21"/>
+          <w:lang w:val="en-US" w:eastAsia="ru-RU"/>
+        </w:rPr>
+        <w:t>);</w:t>
+      </w:r>
+    </w:p>
+    <w:p>
+      <w:pPr>
+        <w:shd w:val="clear" w:color="auto" w:fill="1E1E1E"/>
+        <w:spacing w:line="285" w:lineRule="atLeast"/>
+        <w:jc w:val="left"/>
+        <w:rPr>
+          <w:rFonts w:ascii="Consolas" w:eastAsia="Times New Roman" w:hAnsi="Consolas" w:cs="Times New Roman"/>
+          <w:b w:val="0"/>
+          <w:color w:val="D4D4D4"/>
+          <w:sz w:val="21"/>
+          <w:szCs w:val="21"/>
+          <w:lang w:val="en-US" w:eastAsia="ru-RU"/>
+        </w:rPr>
+      </w:pPr>
+      <w:proofErr w:type="gramStart"/>
+      <w:r>
+        <w:rPr>
+          <w:rFonts w:ascii="Consolas" w:eastAsia="Times New Roman" w:hAnsi="Consolas" w:cs="Times New Roman"/>
+          <w:b w:val="0"/>
+          <w:color w:val="9CDCFE"/>
+          <w:sz w:val="21"/>
+          <w:szCs w:val="21"/>
+          <w:lang w:val="en-US" w:eastAsia="ru-RU"/>
+        </w:rPr>
+        <w:t>console</w:t>
+      </w:r>
+      <w:r>
+        <w:rPr>
+          <w:rFonts w:ascii="Consolas" w:eastAsia="Times New Roman" w:hAnsi="Consolas" w:cs="Times New Roman"/>
+          <w:b w:val="0"/>
+          <w:color w:val="D4D4D4"/>
+          <w:sz w:val="21"/>
+          <w:szCs w:val="21"/>
+          <w:lang w:val="en-US" w:eastAsia="ru-RU"/>
+        </w:rPr>
+        <w:t>.</w:t>
+      </w:r>
+      <w:r>
+        <w:rPr>
+          <w:rFonts w:ascii="Consolas" w:eastAsia="Times New Roman" w:hAnsi="Consolas" w:cs="Times New Roman"/>
+          <w:b w:val="0"/>
+          <w:color w:val="DCDCAA"/>
+          <w:sz w:val="21"/>
+          <w:szCs w:val="21"/>
+          <w:lang w:val="en-US" w:eastAsia="ru-RU"/>
+        </w:rPr>
+        <w:t>log</w:t>
+      </w:r>
+      <w:r>
+        <w:rPr>
+          <w:rFonts w:ascii="Consolas" w:eastAsia="Times New Roman" w:hAnsi="Consolas" w:cs="Times New Roman"/>
+          <w:b w:val="0"/>
+          <w:color w:val="D4D4D4"/>
+          <w:sz w:val="21"/>
+          <w:szCs w:val="21"/>
+          <w:lang w:val="en-US" w:eastAsia="ru-RU"/>
+        </w:rPr>
+        <w:t>(</w:t>
+      </w:r>
+      <w:proofErr w:type="spellStart"/>
+      <w:proofErr w:type="gramEnd"/>
+      <w:r>
+        <w:rPr>
+          <w:rFonts w:ascii="Consolas" w:eastAsia="Times New Roman" w:hAnsi="Consolas" w:cs="Times New Roman"/>
+          <w:b w:val="0"/>
+          <w:color w:val="4FC1FF"/>
+          <w:sz w:val="21"/>
+          <w:szCs w:val="21"/>
           <w:lang w:val="en-US" w:eastAsia="ru-RU"/>
         </w:rPr>
         <w:t>bg</w:t>
@@ -26833,6 +26878,7 @@
         </w:rPr>
       </w:pPr>
       <w:proofErr w:type="spellStart"/>
+      <w:proofErr w:type="gramStart"/>
       <w:r>
         <w:rPr>
           <w:rFonts w:ascii="Consolas" w:eastAsia="Times New Roman" w:hAnsi="Consolas" w:cs="Times New Roman"/>
@@ -26876,23 +26922,36 @@
           <w:szCs w:val="21"/>
           <w:lang w:val="en-US" w:eastAsia="ru-RU"/>
         </w:rPr>
-        <w:t>();</w:t>
-      </w:r>
-    </w:p>
-    <w:p>
-      <w:pPr>
-        <w:shd w:val="clear" w:color="auto" w:fill="1E1E1E"/>
-        <w:spacing w:line="285" w:lineRule="atLeast"/>
-        <w:jc w:val="left"/>
-        <w:rPr>
-          <w:rFonts w:ascii="Consolas" w:eastAsia="Times New Roman" w:hAnsi="Consolas" w:cs="Times New Roman"/>
-          <w:b w:val="0"/>
-          <w:color w:val="D4D4D4"/>
-          <w:sz w:val="21"/>
-          <w:szCs w:val="21"/>
-          <w:lang w:val="en-US" w:eastAsia="ru-RU"/>
-        </w:rPr>
-      </w:pPr>
+        <w:t>(</w:t>
+      </w:r>
+      <w:proofErr w:type="gramEnd"/>
+      <w:r>
+        <w:rPr>
+          <w:rFonts w:ascii="Consolas" w:eastAsia="Times New Roman" w:hAnsi="Consolas" w:cs="Times New Roman"/>
+          <w:b w:val="0"/>
+          <w:color w:val="D4D4D4"/>
+          <w:sz w:val="21"/>
+          <w:szCs w:val="21"/>
+          <w:lang w:val="en-US" w:eastAsia="ru-RU"/>
+        </w:rPr>
+        <w:t>);</w:t>
+      </w:r>
+    </w:p>
+    <w:p>
+      <w:pPr>
+        <w:shd w:val="clear" w:color="auto" w:fill="1E1E1E"/>
+        <w:spacing w:line="285" w:lineRule="atLeast"/>
+        <w:jc w:val="left"/>
+        <w:rPr>
+          <w:rFonts w:ascii="Consolas" w:eastAsia="Times New Roman" w:hAnsi="Consolas" w:cs="Times New Roman"/>
+          <w:b w:val="0"/>
+          <w:color w:val="D4D4D4"/>
+          <w:sz w:val="21"/>
+          <w:szCs w:val="21"/>
+          <w:lang w:val="en-US" w:eastAsia="ru-RU"/>
+        </w:rPr>
+      </w:pPr>
+      <w:proofErr w:type="gramStart"/>
       <w:r>
         <w:rPr>
           <w:rFonts w:ascii="Consolas" w:eastAsia="Times New Roman" w:hAnsi="Consolas" w:cs="Times New Roman"/>
@@ -26938,6 +26997,7 @@
         <w:t>(</w:t>
       </w:r>
       <w:proofErr w:type="spellStart"/>
+      <w:proofErr w:type="gramEnd"/>
       <w:r>
         <w:rPr>
           <w:rFonts w:ascii="Consolas" w:eastAsia="Times New Roman" w:hAnsi="Consolas" w:cs="Times New Roman"/>
@@ -27226,6 +27286,7 @@
           <w:lang w:val="en-US" w:eastAsia="ru-RU"/>
         </w:rPr>
       </w:pPr>
+      <w:proofErr w:type="gramStart"/>
       <w:r>
         <w:rPr>
           <w:rFonts w:ascii="Consolas" w:eastAsia="Times New Roman" w:hAnsi="Consolas" w:cs="Times New Roman"/>
@@ -27248,6 +27309,7 @@
         </w:rPr>
         <w:t>(</w:t>
       </w:r>
+      <w:proofErr w:type="gramEnd"/>
       <w:r>
         <w:rPr>
           <w:rFonts w:ascii="Consolas" w:eastAsia="Times New Roman" w:hAnsi="Consolas" w:cs="Times New Roman"/>
@@ -27616,6 +27678,7 @@
           <w:lang w:val="en-US" w:eastAsia="ru-RU"/>
         </w:rPr>
       </w:pPr>
+      <w:proofErr w:type="gramStart"/>
       <w:r>
         <w:rPr>
           <w:rFonts w:ascii="Consolas" w:eastAsia="Times New Roman" w:hAnsi="Consolas" w:cs="Times New Roman"/>
@@ -27627,6 +27690,7 @@
         </w:rPr>
         <w:t>let</w:t>
       </w:r>
+      <w:proofErr w:type="gramEnd"/>
       <w:r>
         <w:rPr>
           <w:rFonts w:ascii="Consolas" w:eastAsia="Times New Roman" w:hAnsi="Consolas" w:cs="Times New Roman"/>
@@ -27741,6 +27805,7 @@
           <w:lang w:val="en-US" w:eastAsia="ru-RU"/>
         </w:rPr>
       </w:pPr>
+      <w:proofErr w:type="gramStart"/>
       <w:r>
         <w:rPr>
           <w:rFonts w:ascii="Consolas" w:eastAsia="Times New Roman" w:hAnsi="Consolas" w:cs="Times New Roman"/>
@@ -27763,6 +27828,7 @@
         </w:rPr>
         <w:t>[</w:t>
       </w:r>
+      <w:proofErr w:type="gramEnd"/>
       <w:r>
         <w:rPr>
           <w:rFonts w:ascii="Consolas" w:eastAsia="Times New Roman" w:hAnsi="Consolas" w:cs="Times New Roman"/>
@@ -27822,6 +27888,7 @@
           <w:lang w:val="en-US" w:eastAsia="ru-RU"/>
         </w:rPr>
       </w:pPr>
+      <w:proofErr w:type="gramStart"/>
       <w:r>
         <w:rPr>
           <w:rFonts w:ascii="Consolas" w:eastAsia="Times New Roman" w:hAnsi="Consolas" w:cs="Times New Roman"/>
@@ -27866,6 +27933,7 @@
         </w:rPr>
         <w:t>(</w:t>
       </w:r>
+      <w:proofErr w:type="gramEnd"/>
       <w:r>
         <w:rPr>
           <w:rFonts w:ascii="Consolas" w:eastAsia="Times New Roman" w:hAnsi="Consolas" w:cs="Times New Roman"/>
@@ -28156,6 +28224,7 @@
         </w:rPr>
       </w:pPr>
       <w:proofErr w:type="spellStart"/>
+      <w:proofErr w:type="gramStart"/>
       <w:r>
         <w:rPr>
           <w:rFonts w:ascii="Consolas" w:eastAsia="Times New Roman" w:hAnsi="Consolas" w:cs="Times New Roman"/>
@@ -28201,6 +28270,7 @@
         </w:rPr>
         <w:t>(</w:t>
       </w:r>
+      <w:proofErr w:type="gramEnd"/>
       <w:r>
         <w:rPr>
           <w:rFonts w:ascii="Consolas" w:eastAsia="Times New Roman" w:hAnsi="Consolas" w:cs="Times New Roman"/>
@@ -28754,6 +28824,7 @@
           <w:lang w:val="en-US" w:eastAsia="ru-RU"/>
         </w:rPr>
       </w:pPr>
+      <w:proofErr w:type="gramStart"/>
       <w:r>
         <w:rPr>
           <w:rFonts w:ascii="Consolas" w:eastAsia="Times New Roman" w:hAnsi="Consolas" w:cs="Times New Roman"/>
@@ -28765,6 +28836,7 @@
         </w:rPr>
         <w:t>let</w:t>
       </w:r>
+      <w:proofErr w:type="gramEnd"/>
       <w:r>
         <w:rPr>
           <w:rFonts w:ascii="Consolas" w:eastAsia="Times New Roman" w:hAnsi="Consolas" w:cs="Times New Roman"/>
@@ -28862,6 +28934,7 @@
         </w:rPr>
       </w:pPr>
       <w:proofErr w:type="spellStart"/>
+      <w:proofErr w:type="gramStart"/>
       <w:r>
         <w:rPr>
           <w:rFonts w:ascii="Consolas" w:eastAsia="Times New Roman" w:hAnsi="Consolas" w:cs="Times New Roman"/>
@@ -28874,6 +28947,7 @@
         <w:t>const</w:t>
       </w:r>
       <w:proofErr w:type="spellEnd"/>
+      <w:proofErr w:type="gramEnd"/>
       <w:r>
         <w:rPr>
           <w:rFonts w:ascii="Consolas" w:eastAsia="Times New Roman" w:hAnsi="Consolas" w:cs="Times New Roman"/>
@@ -28990,6 +29064,7 @@
           <w:lang w:val="en-US" w:eastAsia="ru-RU"/>
         </w:rPr>
       </w:pPr>
+      <w:proofErr w:type="gramStart"/>
       <w:r>
         <w:rPr>
           <w:rFonts w:ascii="Consolas" w:eastAsia="Times New Roman" w:hAnsi="Consolas" w:cs="Times New Roman"/>
@@ -29034,6 +29109,7 @@
         </w:rPr>
         <w:t>(</w:t>
       </w:r>
+      <w:proofErr w:type="gramEnd"/>
       <w:r>
         <w:rPr>
           <w:rFonts w:ascii="Consolas" w:eastAsia="Times New Roman" w:hAnsi="Consolas" w:cs="Times New Roman"/>
@@ -29259,6 +29335,7 @@
           <w:lang w:val="en-US" w:eastAsia="ru-RU"/>
         </w:rPr>
       </w:pPr>
+      <w:proofErr w:type="gramStart"/>
       <w:r>
         <w:rPr>
           <w:rFonts w:ascii="Consolas" w:eastAsia="Times New Roman" w:hAnsi="Consolas" w:cs="Times New Roman"/>
@@ -29270,6 +29347,7 @@
         </w:rPr>
         <w:t>let</w:t>
       </w:r>
+      <w:proofErr w:type="gramEnd"/>
       <w:r>
         <w:rPr>
           <w:rFonts w:ascii="Consolas" w:eastAsia="Times New Roman" w:hAnsi="Consolas" w:cs="Times New Roman"/>
@@ -29386,6 +29464,7 @@
           <w:lang w:val="en-US" w:eastAsia="ru-RU"/>
         </w:rPr>
       </w:pPr>
+      <w:proofErr w:type="gramStart"/>
       <w:r>
         <w:rPr>
           <w:rFonts w:ascii="Consolas" w:eastAsia="Times New Roman" w:hAnsi="Consolas" w:cs="Times New Roman"/>
@@ -29430,6 +29509,7 @@
         </w:rPr>
         <w:t>(</w:t>
       </w:r>
+      <w:proofErr w:type="gramEnd"/>
       <w:r>
         <w:rPr>
           <w:rFonts w:ascii="Consolas" w:eastAsia="Times New Roman" w:hAnsi="Consolas" w:cs="Times New Roman"/>
@@ -29697,6 +29777,7 @@
           <w:lang w:val="en-US" w:eastAsia="ru-RU"/>
         </w:rPr>
       </w:pPr>
+      <w:proofErr w:type="gramStart"/>
       <w:r>
         <w:rPr>
           <w:rFonts w:ascii="Consolas" w:eastAsia="Times New Roman" w:hAnsi="Consolas" w:cs="Times New Roman"/>
@@ -29708,6 +29789,7 @@
         </w:rPr>
         <w:t>function</w:t>
       </w:r>
+      <w:proofErr w:type="gramEnd"/>
       <w:r>
         <w:rPr>
           <w:rFonts w:ascii="Consolas" w:eastAsia="Times New Roman" w:hAnsi="Consolas" w:cs="Times New Roman"/>
@@ -29811,6 +29893,7 @@
         </w:rPr>
         <w:t>    </w:t>
       </w:r>
+      <w:proofErr w:type="gramStart"/>
       <w:r>
         <w:rPr>
           <w:rFonts w:ascii="Consolas" w:eastAsia="Times New Roman" w:hAnsi="Consolas" w:cs="Times New Roman"/>
@@ -29822,6 +29905,7 @@
         </w:rPr>
         <w:t>return</w:t>
       </w:r>
+      <w:proofErr w:type="gramEnd"/>
       <w:r>
         <w:rPr>
           <w:rFonts w:ascii="Consolas" w:eastAsia="Times New Roman" w:hAnsi="Consolas" w:cs="Times New Roman"/>
@@ -29934,6 +30018,7 @@
         </w:rPr>
       </w:pPr>
       <w:proofErr w:type="spellStart"/>
+      <w:proofErr w:type="gramStart"/>
       <w:r>
         <w:rPr>
           <w:rFonts w:ascii="Consolas" w:eastAsia="Times New Roman" w:hAnsi="Consolas" w:cs="Times New Roman"/>
@@ -29946,6 +30031,7 @@
         <w:t>const</w:t>
       </w:r>
       <w:proofErr w:type="spellEnd"/>
+      <w:proofErr w:type="gramEnd"/>
       <w:r>
         <w:rPr>
           <w:rFonts w:ascii="Consolas" w:eastAsia="Times New Roman" w:hAnsi="Consolas" w:cs="Times New Roman"/>
@@ -30126,6 +30212,7 @@
           <w:lang w:val="en-US" w:eastAsia="ru-RU"/>
         </w:rPr>
       </w:pPr>
+      <w:proofErr w:type="gramStart"/>
       <w:r>
         <w:rPr>
           <w:rFonts w:ascii="Consolas" w:eastAsia="Times New Roman" w:hAnsi="Consolas" w:cs="Times New Roman"/>
@@ -30170,6 +30257,7 @@
         </w:rPr>
         <w:t>(</w:t>
       </w:r>
+      <w:proofErr w:type="gramEnd"/>
       <w:r>
         <w:rPr>
           <w:rFonts w:ascii="Consolas" w:eastAsia="Times New Roman" w:hAnsi="Consolas" w:cs="Times New Roman"/>
@@ -30313,6 +30401,13 @@
       </w:pPr>
     </w:p>
     <w:p>
+      <w:pPr>
+        <w:rPr>
+          <w:lang w:val="en-US"/>
+        </w:rPr>
+      </w:pPr>
+    </w:p>
+    <w:p>
       <w:r>
         <w:t xml:space="preserve">Глава №22 </w:t>
       </w:r>
@@ -30325,7 +30420,1904 @@
     <w:p/>
     <w:p>
       <w:pPr>
+        <w:shd w:val="clear" w:color="auto" w:fill="1E1E1E"/>
+        <w:spacing w:line="285" w:lineRule="atLeast"/>
+        <w:jc w:val="left"/>
+        <w:rPr>
+          <w:rFonts w:ascii="Consolas" w:eastAsia="Times New Roman" w:hAnsi="Consolas" w:cs="Times New Roman"/>
+          <w:b w:val="0"/>
+          <w:color w:val="D4D4D4"/>
+          <w:sz w:val="21"/>
+          <w:szCs w:val="21"/>
+          <w:lang w:eastAsia="ru-RU"/>
+        </w:rPr>
+      </w:pPr>
+      <w:r>
+        <w:rPr>
+          <w:rFonts w:ascii="Consolas" w:eastAsia="Times New Roman" w:hAnsi="Consolas" w:cs="Times New Roman"/>
+          <w:b w:val="0"/>
+          <w:color w:val="CE9178"/>
+          <w:sz w:val="21"/>
+          <w:szCs w:val="21"/>
+          <w:lang w:eastAsia="ru-RU"/>
+        </w:rPr>
+        <w:t>`</w:t>
+      </w:r>
+      <w:proofErr w:type="spellStart"/>
+      <w:r>
+        <w:rPr>
+          <w:rFonts w:ascii="Consolas" w:eastAsia="Times New Roman" w:hAnsi="Consolas" w:cs="Times New Roman"/>
+          <w:b w:val="0"/>
+          <w:color w:val="CE9178"/>
+          <w:sz w:val="21"/>
+          <w:szCs w:val="21"/>
+          <w:lang w:eastAsia="ru-RU"/>
+        </w:rPr>
+        <w:t>use</w:t>
+      </w:r>
+      <w:proofErr w:type="spellEnd"/>
+      <w:r>
+        <w:rPr>
+          <w:rFonts w:ascii="Consolas" w:eastAsia="Times New Roman" w:hAnsi="Consolas" w:cs="Times New Roman"/>
+          <w:b w:val="0"/>
+          <w:color w:val="CE9178"/>
+          <w:sz w:val="21"/>
+          <w:szCs w:val="21"/>
+          <w:lang w:eastAsia="ru-RU"/>
+        </w:rPr>
+        <w:t> </w:t>
+      </w:r>
+      <w:proofErr w:type="spellStart"/>
+      <w:r>
+        <w:rPr>
+          <w:rFonts w:ascii="Consolas" w:eastAsia="Times New Roman" w:hAnsi="Consolas" w:cs="Times New Roman"/>
+          <w:b w:val="0"/>
+          <w:color w:val="CE9178"/>
+          <w:sz w:val="21"/>
+          <w:szCs w:val="21"/>
+          <w:lang w:eastAsia="ru-RU"/>
+        </w:rPr>
+        <w:t>strict</w:t>
+      </w:r>
+      <w:proofErr w:type="spellEnd"/>
+      <w:r>
+        <w:rPr>
+          <w:rFonts w:ascii="Consolas" w:eastAsia="Times New Roman" w:hAnsi="Consolas" w:cs="Times New Roman"/>
+          <w:b w:val="0"/>
+          <w:color w:val="CE9178"/>
+          <w:sz w:val="21"/>
+          <w:szCs w:val="21"/>
+          <w:lang w:eastAsia="ru-RU"/>
+        </w:rPr>
+        <w:t>`</w:t>
+      </w:r>
+      <w:r>
+        <w:rPr>
+          <w:rFonts w:ascii="Consolas" w:eastAsia="Times New Roman" w:hAnsi="Consolas" w:cs="Times New Roman"/>
+          <w:b w:val="0"/>
+          <w:color w:val="D4D4D4"/>
+          <w:sz w:val="21"/>
+          <w:szCs w:val="21"/>
+          <w:lang w:eastAsia="ru-RU"/>
+        </w:rPr>
+        <w:t>;</w:t>
+      </w:r>
+    </w:p>
+    <w:p>
+      <w:pPr>
+        <w:shd w:val="clear" w:color="auto" w:fill="1E1E1E"/>
+        <w:spacing w:line="285" w:lineRule="atLeast"/>
+        <w:jc w:val="left"/>
+        <w:rPr>
+          <w:rFonts w:ascii="Consolas" w:eastAsia="Times New Roman" w:hAnsi="Consolas" w:cs="Times New Roman"/>
+          <w:b w:val="0"/>
+          <w:color w:val="D4D4D4"/>
+          <w:sz w:val="21"/>
+          <w:szCs w:val="21"/>
+          <w:lang w:eastAsia="ru-RU"/>
+        </w:rPr>
+      </w:pPr>
+      <w:r>
+        <w:rPr>
+          <w:rFonts w:ascii="Consolas" w:eastAsia="Times New Roman" w:hAnsi="Consolas" w:cs="Times New Roman"/>
+          <w:b w:val="0"/>
+          <w:color w:val="D4D4D4"/>
+          <w:sz w:val="21"/>
+          <w:szCs w:val="21"/>
+          <w:lang w:eastAsia="ru-RU"/>
+        </w:rPr>
+        <w:t> </w:t>
+      </w:r>
+    </w:p>
+    <w:p>
+      <w:pPr>
+        <w:shd w:val="clear" w:color="auto" w:fill="1E1E1E"/>
+        <w:spacing w:line="285" w:lineRule="atLeast"/>
+        <w:jc w:val="left"/>
+        <w:rPr>
+          <w:rFonts w:ascii="Consolas" w:eastAsia="Times New Roman" w:hAnsi="Consolas" w:cs="Times New Roman"/>
+          <w:b w:val="0"/>
+          <w:color w:val="D4D4D4"/>
+          <w:sz w:val="21"/>
+          <w:szCs w:val="21"/>
+          <w:lang w:eastAsia="ru-RU"/>
+        </w:rPr>
+      </w:pPr>
+      <w:r>
+        <w:rPr>
+          <w:rFonts w:ascii="Consolas" w:eastAsia="Times New Roman" w:hAnsi="Consolas" w:cs="Times New Roman"/>
+          <w:b w:val="0"/>
+          <w:color w:val="6A9955"/>
+          <w:sz w:val="21"/>
+          <w:szCs w:val="21"/>
+          <w:lang w:eastAsia="ru-RU"/>
+        </w:rPr>
+        <w:t>// при передаче примитивов в переменную записывается </w:t>
+      </w:r>
+    </w:p>
+    <w:p>
+      <w:pPr>
+        <w:shd w:val="clear" w:color="auto" w:fill="1E1E1E"/>
+        <w:spacing w:line="285" w:lineRule="atLeast"/>
+        <w:jc w:val="left"/>
+        <w:rPr>
+          <w:rFonts w:ascii="Consolas" w:eastAsia="Times New Roman" w:hAnsi="Consolas" w:cs="Times New Roman"/>
+          <w:b w:val="0"/>
+          <w:color w:val="D4D4D4"/>
+          <w:sz w:val="21"/>
+          <w:szCs w:val="21"/>
+          <w:lang w:eastAsia="ru-RU"/>
+        </w:rPr>
+      </w:pPr>
+      <w:r>
+        <w:rPr>
+          <w:rFonts w:ascii="Consolas" w:eastAsia="Times New Roman" w:hAnsi="Consolas" w:cs="Times New Roman"/>
+          <w:b w:val="0"/>
+          <w:color w:val="6A9955"/>
+          <w:sz w:val="21"/>
+          <w:szCs w:val="21"/>
+          <w:lang w:eastAsia="ru-RU"/>
+        </w:rPr>
+        <w:t>// байт код назначенного значения</w:t>
+      </w:r>
+    </w:p>
+    <w:p>
+      <w:pPr>
+        <w:shd w:val="clear" w:color="auto" w:fill="1E1E1E"/>
+        <w:spacing w:line="285" w:lineRule="atLeast"/>
+        <w:jc w:val="left"/>
+        <w:rPr>
+          <w:rFonts w:ascii="Consolas" w:eastAsia="Times New Roman" w:hAnsi="Consolas" w:cs="Times New Roman"/>
+          <w:b w:val="0"/>
+          <w:color w:val="D4D4D4"/>
+          <w:sz w:val="21"/>
+          <w:szCs w:val="21"/>
+          <w:lang w:eastAsia="ru-RU"/>
+        </w:rPr>
+      </w:pPr>
+      <w:r>
+        <w:rPr>
+          <w:rFonts w:ascii="Consolas" w:eastAsia="Times New Roman" w:hAnsi="Consolas" w:cs="Times New Roman"/>
+          <w:b w:val="0"/>
+          <w:color w:val="6A9955"/>
+          <w:sz w:val="21"/>
+          <w:szCs w:val="21"/>
+          <w:lang w:eastAsia="ru-RU"/>
+        </w:rPr>
+        <w:t>// объекты передаются по ссылке</w:t>
+      </w:r>
+    </w:p>
+    <w:p>
+      <w:pPr>
+        <w:shd w:val="clear" w:color="auto" w:fill="1E1E1E"/>
+        <w:spacing w:after="240" w:line="285" w:lineRule="atLeast"/>
+        <w:jc w:val="left"/>
+        <w:rPr>
+          <w:rFonts w:ascii="Consolas" w:eastAsia="Times New Roman" w:hAnsi="Consolas" w:cs="Times New Roman"/>
+          <w:b w:val="0"/>
+          <w:color w:val="D4D4D4"/>
+          <w:sz w:val="21"/>
+          <w:szCs w:val="21"/>
+          <w:lang w:eastAsia="ru-RU"/>
+        </w:rPr>
+      </w:pPr>
+    </w:p>
+    <w:p>
+      <w:pPr>
+        <w:shd w:val="clear" w:color="auto" w:fill="1E1E1E"/>
+        <w:spacing w:line="285" w:lineRule="atLeast"/>
+        <w:jc w:val="left"/>
+        <w:rPr>
+          <w:rFonts w:ascii="Consolas" w:eastAsia="Times New Roman" w:hAnsi="Consolas" w:cs="Times New Roman"/>
+          <w:b w:val="0"/>
+          <w:color w:val="D4D4D4"/>
+          <w:sz w:val="21"/>
+          <w:szCs w:val="21"/>
+          <w:lang w:eastAsia="ru-RU"/>
+        </w:rPr>
+      </w:pPr>
+      <w:r>
+        <w:rPr>
+          <w:rFonts w:ascii="Consolas" w:eastAsia="Times New Roman" w:hAnsi="Consolas" w:cs="Times New Roman"/>
+          <w:b w:val="0"/>
+          <w:color w:val="6A9955"/>
+          <w:sz w:val="21"/>
+          <w:szCs w:val="21"/>
+          <w:lang w:eastAsia="ru-RU"/>
+        </w:rPr>
+        <w:t>// чтобы скопировать объект можно использовать цикл</w:t>
+      </w:r>
+    </w:p>
+    <w:p>
+      <w:pPr>
+        <w:shd w:val="clear" w:color="auto" w:fill="1E1E1E"/>
+        <w:spacing w:line="285" w:lineRule="atLeast"/>
+        <w:jc w:val="left"/>
+        <w:rPr>
+          <w:rFonts w:ascii="Consolas" w:eastAsia="Times New Roman" w:hAnsi="Consolas" w:cs="Times New Roman"/>
+          <w:b w:val="0"/>
+          <w:color w:val="D4D4D4"/>
+          <w:sz w:val="21"/>
+          <w:szCs w:val="21"/>
+          <w:lang w:eastAsia="ru-RU"/>
+        </w:rPr>
+      </w:pPr>
+      <w:r>
+        <w:rPr>
+          <w:rFonts w:ascii="Consolas" w:eastAsia="Times New Roman" w:hAnsi="Consolas" w:cs="Times New Roman"/>
+          <w:b w:val="0"/>
+          <w:color w:val="6A9955"/>
+          <w:sz w:val="21"/>
+          <w:szCs w:val="21"/>
+          <w:lang w:eastAsia="ru-RU"/>
+        </w:rPr>
+        <w:t>// данный метод может скопировать отдельные переменные</w:t>
+      </w:r>
+    </w:p>
+    <w:p>
+      <w:pPr>
+        <w:shd w:val="clear" w:color="auto" w:fill="1E1E1E"/>
+        <w:spacing w:line="285" w:lineRule="atLeast"/>
+        <w:jc w:val="left"/>
+        <w:rPr>
+          <w:rFonts w:ascii="Consolas" w:eastAsia="Times New Roman" w:hAnsi="Consolas" w:cs="Times New Roman"/>
+          <w:b w:val="0"/>
+          <w:color w:val="D4D4D4"/>
+          <w:sz w:val="21"/>
+          <w:szCs w:val="21"/>
+          <w:lang w:eastAsia="ru-RU"/>
+        </w:rPr>
+      </w:pPr>
+      <w:r>
+        <w:rPr>
+          <w:rFonts w:ascii="Consolas" w:eastAsia="Times New Roman" w:hAnsi="Consolas" w:cs="Times New Roman"/>
+          <w:b w:val="0"/>
+          <w:color w:val="6A9955"/>
+          <w:sz w:val="21"/>
+          <w:szCs w:val="21"/>
+          <w:lang w:eastAsia="ru-RU"/>
+        </w:rPr>
+        <w:t>// но если у нас есть объект в объекте, то метод</w:t>
+      </w:r>
+    </w:p>
+    <w:p>
+      <w:pPr>
+        <w:shd w:val="clear" w:color="auto" w:fill="1E1E1E"/>
+        <w:spacing w:line="285" w:lineRule="atLeast"/>
+        <w:jc w:val="left"/>
+        <w:rPr>
+          <w:rFonts w:ascii="Consolas" w:eastAsia="Times New Roman" w:hAnsi="Consolas" w:cs="Times New Roman"/>
+          <w:b w:val="0"/>
+          <w:color w:val="D4D4D4"/>
+          <w:sz w:val="21"/>
+          <w:szCs w:val="21"/>
+          <w:lang w:eastAsia="ru-RU"/>
+        </w:rPr>
+      </w:pPr>
+      <w:r>
+        <w:rPr>
+          <w:rFonts w:ascii="Consolas" w:eastAsia="Times New Roman" w:hAnsi="Consolas" w:cs="Times New Roman"/>
+          <w:b w:val="0"/>
+          <w:color w:val="6A9955"/>
+          <w:sz w:val="21"/>
+          <w:szCs w:val="21"/>
+          <w:lang w:eastAsia="ru-RU"/>
+        </w:rPr>
+        <w:t>// не сделает отдельную копию, а кинет уже существующую ссылку</w:t>
+      </w:r>
+    </w:p>
+    <w:p>
+      <w:pPr>
+        <w:shd w:val="clear" w:color="auto" w:fill="1E1E1E"/>
+        <w:spacing w:line="285" w:lineRule="atLeast"/>
+        <w:jc w:val="left"/>
+        <w:rPr>
+          <w:rFonts w:ascii="Consolas" w:eastAsia="Times New Roman" w:hAnsi="Consolas" w:cs="Times New Roman"/>
+          <w:b w:val="0"/>
+          <w:color w:val="D4D4D4"/>
+          <w:sz w:val="21"/>
+          <w:szCs w:val="21"/>
+          <w:lang w:val="en-US" w:eastAsia="ru-RU"/>
+        </w:rPr>
+      </w:pPr>
+      <w:proofErr w:type="gramStart"/>
+      <w:r>
+        <w:rPr>
+          <w:rFonts w:ascii="Consolas" w:eastAsia="Times New Roman" w:hAnsi="Consolas" w:cs="Times New Roman"/>
+          <w:b w:val="0"/>
+          <w:color w:val="569CD6"/>
+          <w:sz w:val="21"/>
+          <w:szCs w:val="21"/>
+          <w:lang w:val="en-US" w:eastAsia="ru-RU"/>
+        </w:rPr>
+        <w:t>function</w:t>
+      </w:r>
+      <w:proofErr w:type="gramEnd"/>
+      <w:r>
+        <w:rPr>
+          <w:rFonts w:ascii="Consolas" w:eastAsia="Times New Roman" w:hAnsi="Consolas" w:cs="Times New Roman"/>
+          <w:b w:val="0"/>
+          <w:color w:val="D4D4D4"/>
+          <w:sz w:val="21"/>
+          <w:szCs w:val="21"/>
+          <w:lang w:val="en-US" w:eastAsia="ru-RU"/>
+        </w:rPr>
+        <w:t> </w:t>
+      </w:r>
+      <w:r>
+        <w:rPr>
+          <w:rFonts w:ascii="Consolas" w:eastAsia="Times New Roman" w:hAnsi="Consolas" w:cs="Times New Roman"/>
+          <w:b w:val="0"/>
+          <w:color w:val="DCDCAA"/>
+          <w:sz w:val="21"/>
+          <w:szCs w:val="21"/>
+          <w:lang w:val="en-US" w:eastAsia="ru-RU"/>
+        </w:rPr>
+        <w:t>copy</w:t>
+      </w:r>
+      <w:r>
+        <w:rPr>
+          <w:rFonts w:ascii="Consolas" w:eastAsia="Times New Roman" w:hAnsi="Consolas" w:cs="Times New Roman"/>
+          <w:b w:val="0"/>
+          <w:color w:val="D4D4D4"/>
+          <w:sz w:val="21"/>
+          <w:szCs w:val="21"/>
+          <w:lang w:val="en-US" w:eastAsia="ru-RU"/>
+        </w:rPr>
+        <w:t>(</w:t>
+      </w:r>
+      <w:proofErr w:type="spellStart"/>
+      <w:r>
+        <w:rPr>
+          <w:rFonts w:ascii="Consolas" w:eastAsia="Times New Roman" w:hAnsi="Consolas" w:cs="Times New Roman"/>
+          <w:b w:val="0"/>
+          <w:color w:val="9CDCFE"/>
+          <w:sz w:val="21"/>
+          <w:szCs w:val="21"/>
+          <w:lang w:val="en-US" w:eastAsia="ru-RU"/>
+        </w:rPr>
+        <w:t>mainObj</w:t>
+      </w:r>
+      <w:proofErr w:type="spellEnd"/>
+      <w:r>
+        <w:rPr>
+          <w:rFonts w:ascii="Consolas" w:eastAsia="Times New Roman" w:hAnsi="Consolas" w:cs="Times New Roman"/>
+          <w:b w:val="0"/>
+          <w:color w:val="D4D4D4"/>
+          <w:sz w:val="21"/>
+          <w:szCs w:val="21"/>
+          <w:lang w:val="en-US" w:eastAsia="ru-RU"/>
+        </w:rPr>
+        <w:t>){</w:t>
+      </w:r>
+    </w:p>
+    <w:p>
+      <w:pPr>
+        <w:shd w:val="clear" w:color="auto" w:fill="1E1E1E"/>
+        <w:spacing w:line="285" w:lineRule="atLeast"/>
+        <w:jc w:val="left"/>
+        <w:rPr>
+          <w:rFonts w:ascii="Consolas" w:eastAsia="Times New Roman" w:hAnsi="Consolas" w:cs="Times New Roman"/>
+          <w:b w:val="0"/>
+          <w:color w:val="D4D4D4"/>
+          <w:sz w:val="21"/>
+          <w:szCs w:val="21"/>
+          <w:lang w:val="en-US" w:eastAsia="ru-RU"/>
+        </w:rPr>
+      </w:pPr>
+      <w:r>
+        <w:rPr>
+          <w:rFonts w:ascii="Consolas" w:eastAsia="Times New Roman" w:hAnsi="Consolas" w:cs="Times New Roman"/>
+          <w:b w:val="0"/>
+          <w:color w:val="D4D4D4"/>
+          <w:sz w:val="21"/>
+          <w:szCs w:val="21"/>
+          <w:lang w:val="en-US" w:eastAsia="ru-RU"/>
+        </w:rPr>
+        <w:t>    </w:t>
+      </w:r>
+      <w:proofErr w:type="gramStart"/>
+      <w:r>
+        <w:rPr>
+          <w:rFonts w:ascii="Consolas" w:eastAsia="Times New Roman" w:hAnsi="Consolas" w:cs="Times New Roman"/>
+          <w:b w:val="0"/>
+          <w:color w:val="569CD6"/>
+          <w:sz w:val="21"/>
+          <w:szCs w:val="21"/>
+          <w:lang w:val="en-US" w:eastAsia="ru-RU"/>
+        </w:rPr>
+        <w:t>let</w:t>
+      </w:r>
+      <w:proofErr w:type="gramEnd"/>
+      <w:r>
+        <w:rPr>
+          <w:rFonts w:ascii="Consolas" w:eastAsia="Times New Roman" w:hAnsi="Consolas" w:cs="Times New Roman"/>
+          <w:b w:val="0"/>
+          <w:color w:val="D4D4D4"/>
+          <w:sz w:val="21"/>
+          <w:szCs w:val="21"/>
+          <w:lang w:val="en-US" w:eastAsia="ru-RU"/>
+        </w:rPr>
+        <w:t> </w:t>
+      </w:r>
+      <w:proofErr w:type="spellStart"/>
+      <w:r>
+        <w:rPr>
+          <w:rFonts w:ascii="Consolas" w:eastAsia="Times New Roman" w:hAnsi="Consolas" w:cs="Times New Roman"/>
+          <w:b w:val="0"/>
+          <w:color w:val="9CDCFE"/>
+          <w:sz w:val="21"/>
+          <w:szCs w:val="21"/>
+          <w:lang w:val="en-US" w:eastAsia="ru-RU"/>
+        </w:rPr>
+        <w:t>objCopy</w:t>
+      </w:r>
+      <w:proofErr w:type="spellEnd"/>
+      <w:r>
+        <w:rPr>
+          <w:rFonts w:ascii="Consolas" w:eastAsia="Times New Roman" w:hAnsi="Consolas" w:cs="Times New Roman"/>
+          <w:b w:val="0"/>
+          <w:color w:val="D4D4D4"/>
+          <w:sz w:val="21"/>
+          <w:szCs w:val="21"/>
+          <w:lang w:val="en-US" w:eastAsia="ru-RU"/>
+        </w:rPr>
+        <w:t> = {};</w:t>
+      </w:r>
+    </w:p>
+    <w:p>
+      <w:pPr>
+        <w:shd w:val="clear" w:color="auto" w:fill="1E1E1E"/>
+        <w:spacing w:line="285" w:lineRule="atLeast"/>
+        <w:jc w:val="left"/>
+        <w:rPr>
+          <w:rFonts w:ascii="Consolas" w:eastAsia="Times New Roman" w:hAnsi="Consolas" w:cs="Times New Roman"/>
+          <w:b w:val="0"/>
+          <w:color w:val="D4D4D4"/>
+          <w:sz w:val="21"/>
+          <w:szCs w:val="21"/>
+          <w:lang w:val="en-US" w:eastAsia="ru-RU"/>
+        </w:rPr>
+      </w:pPr>
+    </w:p>
+    <w:p>
+      <w:pPr>
+        <w:shd w:val="clear" w:color="auto" w:fill="1E1E1E"/>
+        <w:spacing w:line="285" w:lineRule="atLeast"/>
+        <w:jc w:val="left"/>
+        <w:rPr>
+          <w:rFonts w:ascii="Consolas" w:eastAsia="Times New Roman" w:hAnsi="Consolas" w:cs="Times New Roman"/>
+          <w:b w:val="0"/>
+          <w:color w:val="D4D4D4"/>
+          <w:sz w:val="21"/>
+          <w:szCs w:val="21"/>
+          <w:lang w:val="en-US" w:eastAsia="ru-RU"/>
+        </w:rPr>
+      </w:pPr>
+      <w:r>
+        <w:rPr>
+          <w:rFonts w:ascii="Consolas" w:eastAsia="Times New Roman" w:hAnsi="Consolas" w:cs="Times New Roman"/>
+          <w:b w:val="0"/>
+          <w:color w:val="D4D4D4"/>
+          <w:sz w:val="21"/>
+          <w:szCs w:val="21"/>
+          <w:lang w:val="en-US" w:eastAsia="ru-RU"/>
+        </w:rPr>
+        <w:t>    </w:t>
+      </w:r>
+      <w:proofErr w:type="gramStart"/>
+      <w:r>
+        <w:rPr>
+          <w:rFonts w:ascii="Consolas" w:eastAsia="Times New Roman" w:hAnsi="Consolas" w:cs="Times New Roman"/>
+          <w:b w:val="0"/>
+          <w:color w:val="569CD6"/>
+          <w:sz w:val="21"/>
+          <w:szCs w:val="21"/>
+          <w:lang w:val="en-US" w:eastAsia="ru-RU"/>
+        </w:rPr>
+        <w:t>let</w:t>
+      </w:r>
+      <w:proofErr w:type="gramEnd"/>
+      <w:r>
+        <w:rPr>
+          <w:rFonts w:ascii="Consolas" w:eastAsia="Times New Roman" w:hAnsi="Consolas" w:cs="Times New Roman"/>
+          <w:b w:val="0"/>
+          <w:color w:val="D4D4D4"/>
+          <w:sz w:val="21"/>
+          <w:szCs w:val="21"/>
+          <w:lang w:val="en-US" w:eastAsia="ru-RU"/>
+        </w:rPr>
+        <w:t> </w:t>
+      </w:r>
+      <w:r>
+        <w:rPr>
+          <w:rFonts w:ascii="Consolas" w:eastAsia="Times New Roman" w:hAnsi="Consolas" w:cs="Times New Roman"/>
+          <w:b w:val="0"/>
+          <w:color w:val="9CDCFE"/>
+          <w:sz w:val="21"/>
+          <w:szCs w:val="21"/>
+          <w:lang w:val="en-US" w:eastAsia="ru-RU"/>
+        </w:rPr>
+        <w:t>key</w:t>
+      </w:r>
+      <w:r>
+        <w:rPr>
+          <w:rFonts w:ascii="Consolas" w:eastAsia="Times New Roman" w:hAnsi="Consolas" w:cs="Times New Roman"/>
+          <w:b w:val="0"/>
+          <w:color w:val="D4D4D4"/>
+          <w:sz w:val="21"/>
+          <w:szCs w:val="21"/>
+          <w:lang w:val="en-US" w:eastAsia="ru-RU"/>
+        </w:rPr>
+        <w:t>;</w:t>
+      </w:r>
+    </w:p>
+    <w:p>
+      <w:pPr>
+        <w:shd w:val="clear" w:color="auto" w:fill="1E1E1E"/>
+        <w:spacing w:line="285" w:lineRule="atLeast"/>
+        <w:jc w:val="left"/>
+        <w:rPr>
+          <w:rFonts w:ascii="Consolas" w:eastAsia="Times New Roman" w:hAnsi="Consolas" w:cs="Times New Roman"/>
+          <w:b w:val="0"/>
+          <w:color w:val="D4D4D4"/>
+          <w:sz w:val="21"/>
+          <w:szCs w:val="21"/>
+          <w:lang w:val="en-US" w:eastAsia="ru-RU"/>
+        </w:rPr>
+      </w:pPr>
+      <w:r>
+        <w:rPr>
+          <w:rFonts w:ascii="Consolas" w:eastAsia="Times New Roman" w:hAnsi="Consolas" w:cs="Times New Roman"/>
+          <w:b w:val="0"/>
+          <w:color w:val="D4D4D4"/>
+          <w:sz w:val="21"/>
+          <w:szCs w:val="21"/>
+          <w:lang w:val="en-US" w:eastAsia="ru-RU"/>
+        </w:rPr>
+        <w:t>    </w:t>
+      </w:r>
+      <w:proofErr w:type="gramStart"/>
+      <w:r>
+        <w:rPr>
+          <w:rFonts w:ascii="Consolas" w:eastAsia="Times New Roman" w:hAnsi="Consolas" w:cs="Times New Roman"/>
+          <w:b w:val="0"/>
+          <w:color w:val="C586C0"/>
+          <w:sz w:val="21"/>
+          <w:szCs w:val="21"/>
+          <w:lang w:val="en-US" w:eastAsia="ru-RU"/>
+        </w:rPr>
+        <w:t>for</w:t>
+      </w:r>
+      <w:proofErr w:type="gramEnd"/>
+      <w:r>
+        <w:rPr>
+          <w:rFonts w:ascii="Consolas" w:eastAsia="Times New Roman" w:hAnsi="Consolas" w:cs="Times New Roman"/>
+          <w:b w:val="0"/>
+          <w:color w:val="D4D4D4"/>
+          <w:sz w:val="21"/>
+          <w:szCs w:val="21"/>
+          <w:lang w:val="en-US" w:eastAsia="ru-RU"/>
+        </w:rPr>
+        <w:t> (</w:t>
+      </w:r>
+      <w:r>
+        <w:rPr>
+          <w:rFonts w:ascii="Consolas" w:eastAsia="Times New Roman" w:hAnsi="Consolas" w:cs="Times New Roman"/>
+          <w:b w:val="0"/>
+          <w:color w:val="9CDCFE"/>
+          <w:sz w:val="21"/>
+          <w:szCs w:val="21"/>
+          <w:lang w:val="en-US" w:eastAsia="ru-RU"/>
+        </w:rPr>
+        <w:t>key</w:t>
+      </w:r>
+      <w:r>
+        <w:rPr>
+          <w:rFonts w:ascii="Consolas" w:eastAsia="Times New Roman" w:hAnsi="Consolas" w:cs="Times New Roman"/>
+          <w:b w:val="0"/>
+          <w:color w:val="D4D4D4"/>
+          <w:sz w:val="21"/>
+          <w:szCs w:val="21"/>
+          <w:lang w:val="en-US" w:eastAsia="ru-RU"/>
+        </w:rPr>
+        <w:t> </w:t>
+      </w:r>
+      <w:r>
+        <w:rPr>
+          <w:rFonts w:ascii="Consolas" w:eastAsia="Times New Roman" w:hAnsi="Consolas" w:cs="Times New Roman"/>
+          <w:b w:val="0"/>
+          <w:color w:val="569CD6"/>
+          <w:sz w:val="21"/>
+          <w:szCs w:val="21"/>
+          <w:lang w:val="en-US" w:eastAsia="ru-RU"/>
+        </w:rPr>
+        <w:t>in</w:t>
+      </w:r>
+      <w:r>
+        <w:rPr>
+          <w:rFonts w:ascii="Consolas" w:eastAsia="Times New Roman" w:hAnsi="Consolas" w:cs="Times New Roman"/>
+          <w:b w:val="0"/>
+          <w:color w:val="D4D4D4"/>
+          <w:sz w:val="21"/>
+          <w:szCs w:val="21"/>
+          <w:lang w:val="en-US" w:eastAsia="ru-RU"/>
+        </w:rPr>
+        <w:t> </w:t>
+      </w:r>
+      <w:proofErr w:type="spellStart"/>
+      <w:r>
+        <w:rPr>
+          <w:rFonts w:ascii="Consolas" w:eastAsia="Times New Roman" w:hAnsi="Consolas" w:cs="Times New Roman"/>
+          <w:b w:val="0"/>
+          <w:color w:val="9CDCFE"/>
+          <w:sz w:val="21"/>
+          <w:szCs w:val="21"/>
+          <w:lang w:val="en-US" w:eastAsia="ru-RU"/>
+        </w:rPr>
+        <w:t>mainObj</w:t>
+      </w:r>
+      <w:proofErr w:type="spellEnd"/>
+      <w:r>
+        <w:rPr>
+          <w:rFonts w:ascii="Consolas" w:eastAsia="Times New Roman" w:hAnsi="Consolas" w:cs="Times New Roman"/>
+          <w:b w:val="0"/>
+          <w:color w:val="D4D4D4"/>
+          <w:sz w:val="21"/>
+          <w:szCs w:val="21"/>
+          <w:lang w:val="en-US" w:eastAsia="ru-RU"/>
+        </w:rPr>
+        <w:t>){</w:t>
+      </w:r>
+    </w:p>
+    <w:p>
+      <w:pPr>
+        <w:shd w:val="clear" w:color="auto" w:fill="1E1E1E"/>
+        <w:spacing w:line="285" w:lineRule="atLeast"/>
+        <w:jc w:val="left"/>
+        <w:rPr>
+          <w:rFonts w:ascii="Consolas" w:eastAsia="Times New Roman" w:hAnsi="Consolas" w:cs="Times New Roman"/>
+          <w:b w:val="0"/>
+          <w:color w:val="D4D4D4"/>
+          <w:sz w:val="21"/>
+          <w:szCs w:val="21"/>
+          <w:lang w:val="en-US" w:eastAsia="ru-RU"/>
+        </w:rPr>
+      </w:pPr>
+    </w:p>
+    <w:p>
+      <w:pPr>
+        <w:shd w:val="clear" w:color="auto" w:fill="1E1E1E"/>
+        <w:spacing w:line="285" w:lineRule="atLeast"/>
+        <w:jc w:val="left"/>
+        <w:rPr>
+          <w:rFonts w:ascii="Consolas" w:eastAsia="Times New Roman" w:hAnsi="Consolas" w:cs="Times New Roman"/>
+          <w:b w:val="0"/>
+          <w:color w:val="D4D4D4"/>
+          <w:sz w:val="21"/>
+          <w:szCs w:val="21"/>
+          <w:lang w:val="en-US" w:eastAsia="ru-RU"/>
+        </w:rPr>
+      </w:pPr>
+      <w:r>
+        <w:rPr>
+          <w:rFonts w:ascii="Consolas" w:eastAsia="Times New Roman" w:hAnsi="Consolas" w:cs="Times New Roman"/>
+          <w:b w:val="0"/>
+          <w:color w:val="D4D4D4"/>
+          <w:sz w:val="21"/>
+          <w:szCs w:val="21"/>
+          <w:lang w:val="en-US" w:eastAsia="ru-RU"/>
+        </w:rPr>
+        <w:t>        </w:t>
+      </w:r>
+      <w:proofErr w:type="spellStart"/>
+      <w:proofErr w:type="gramStart"/>
+      <w:r>
+        <w:rPr>
+          <w:rFonts w:ascii="Consolas" w:eastAsia="Times New Roman" w:hAnsi="Consolas" w:cs="Times New Roman"/>
+          <w:b w:val="0"/>
+          <w:color w:val="9CDCFE"/>
+          <w:sz w:val="21"/>
+          <w:szCs w:val="21"/>
+          <w:lang w:val="en-US" w:eastAsia="ru-RU"/>
+        </w:rPr>
+        <w:t>objCopy</w:t>
+      </w:r>
+      <w:proofErr w:type="spellEnd"/>
+      <w:r>
+        <w:rPr>
+          <w:rFonts w:ascii="Consolas" w:eastAsia="Times New Roman" w:hAnsi="Consolas" w:cs="Times New Roman"/>
+          <w:b w:val="0"/>
+          <w:color w:val="D4D4D4"/>
+          <w:sz w:val="21"/>
+          <w:szCs w:val="21"/>
+          <w:lang w:val="en-US" w:eastAsia="ru-RU"/>
+        </w:rPr>
+        <w:t>[</w:t>
+      </w:r>
+      <w:proofErr w:type="gramEnd"/>
+      <w:r>
+        <w:rPr>
+          <w:rFonts w:ascii="Consolas" w:eastAsia="Times New Roman" w:hAnsi="Consolas" w:cs="Times New Roman"/>
+          <w:b w:val="0"/>
+          <w:color w:val="9CDCFE"/>
+          <w:sz w:val="21"/>
+          <w:szCs w:val="21"/>
+          <w:lang w:val="en-US" w:eastAsia="ru-RU"/>
+        </w:rPr>
+        <w:t>key</w:t>
+      </w:r>
+      <w:r>
+        <w:rPr>
+          <w:rFonts w:ascii="Consolas" w:eastAsia="Times New Roman" w:hAnsi="Consolas" w:cs="Times New Roman"/>
+          <w:b w:val="0"/>
+          <w:color w:val="D4D4D4"/>
+          <w:sz w:val="21"/>
+          <w:szCs w:val="21"/>
+          <w:lang w:val="en-US" w:eastAsia="ru-RU"/>
+        </w:rPr>
+        <w:t>] = </w:t>
+      </w:r>
+      <w:proofErr w:type="spellStart"/>
+      <w:r>
+        <w:rPr>
+          <w:rFonts w:ascii="Consolas" w:eastAsia="Times New Roman" w:hAnsi="Consolas" w:cs="Times New Roman"/>
+          <w:b w:val="0"/>
+          <w:color w:val="9CDCFE"/>
+          <w:sz w:val="21"/>
+          <w:szCs w:val="21"/>
+          <w:lang w:val="en-US" w:eastAsia="ru-RU"/>
+        </w:rPr>
+        <w:t>mainObj</w:t>
+      </w:r>
+      <w:proofErr w:type="spellEnd"/>
+      <w:r>
+        <w:rPr>
+          <w:rFonts w:ascii="Consolas" w:eastAsia="Times New Roman" w:hAnsi="Consolas" w:cs="Times New Roman"/>
+          <w:b w:val="0"/>
+          <w:color w:val="D4D4D4"/>
+          <w:sz w:val="21"/>
+          <w:szCs w:val="21"/>
+          <w:lang w:val="en-US" w:eastAsia="ru-RU"/>
+        </w:rPr>
+        <w:t>[</w:t>
+      </w:r>
+      <w:r>
+        <w:rPr>
+          <w:rFonts w:ascii="Consolas" w:eastAsia="Times New Roman" w:hAnsi="Consolas" w:cs="Times New Roman"/>
+          <w:b w:val="0"/>
+          <w:color w:val="9CDCFE"/>
+          <w:sz w:val="21"/>
+          <w:szCs w:val="21"/>
+          <w:lang w:val="en-US" w:eastAsia="ru-RU"/>
+        </w:rPr>
+        <w:t>key</w:t>
+      </w:r>
+      <w:r>
+        <w:rPr>
+          <w:rFonts w:ascii="Consolas" w:eastAsia="Times New Roman" w:hAnsi="Consolas" w:cs="Times New Roman"/>
+          <w:b w:val="0"/>
+          <w:color w:val="D4D4D4"/>
+          <w:sz w:val="21"/>
+          <w:szCs w:val="21"/>
+          <w:lang w:val="en-US" w:eastAsia="ru-RU"/>
+        </w:rPr>
+        <w:t>];</w:t>
+      </w:r>
+    </w:p>
+    <w:p>
+      <w:pPr>
+        <w:shd w:val="clear" w:color="auto" w:fill="1E1E1E"/>
+        <w:spacing w:line="285" w:lineRule="atLeast"/>
+        <w:jc w:val="left"/>
+        <w:rPr>
+          <w:rFonts w:ascii="Consolas" w:eastAsia="Times New Roman" w:hAnsi="Consolas" w:cs="Times New Roman"/>
+          <w:b w:val="0"/>
+          <w:color w:val="D4D4D4"/>
+          <w:sz w:val="21"/>
+          <w:szCs w:val="21"/>
+          <w:lang w:val="en-US" w:eastAsia="ru-RU"/>
+        </w:rPr>
+      </w:pPr>
+    </w:p>
+    <w:p>
+      <w:pPr>
+        <w:shd w:val="clear" w:color="auto" w:fill="1E1E1E"/>
+        <w:spacing w:line="285" w:lineRule="atLeast"/>
+        <w:jc w:val="left"/>
+        <w:rPr>
+          <w:rFonts w:ascii="Consolas" w:eastAsia="Times New Roman" w:hAnsi="Consolas" w:cs="Times New Roman"/>
+          <w:b w:val="0"/>
+          <w:color w:val="D4D4D4"/>
+          <w:sz w:val="21"/>
+          <w:szCs w:val="21"/>
+          <w:lang w:val="en-US" w:eastAsia="ru-RU"/>
+        </w:rPr>
+      </w:pPr>
+      <w:r>
+        <w:rPr>
+          <w:rFonts w:ascii="Consolas" w:eastAsia="Times New Roman" w:hAnsi="Consolas" w:cs="Times New Roman"/>
+          <w:b w:val="0"/>
+          <w:color w:val="D4D4D4"/>
+          <w:sz w:val="21"/>
+          <w:szCs w:val="21"/>
+          <w:lang w:val="en-US" w:eastAsia="ru-RU"/>
+        </w:rPr>
+        <w:t>    }</w:t>
+      </w:r>
+    </w:p>
+    <w:p>
+      <w:pPr>
+        <w:shd w:val="clear" w:color="auto" w:fill="1E1E1E"/>
+        <w:spacing w:line="285" w:lineRule="atLeast"/>
+        <w:jc w:val="left"/>
+        <w:rPr>
+          <w:rFonts w:ascii="Consolas" w:eastAsia="Times New Roman" w:hAnsi="Consolas" w:cs="Times New Roman"/>
+          <w:b w:val="0"/>
+          <w:color w:val="D4D4D4"/>
+          <w:sz w:val="21"/>
+          <w:szCs w:val="21"/>
+          <w:lang w:val="en-US" w:eastAsia="ru-RU"/>
+        </w:rPr>
+      </w:pPr>
+    </w:p>
+    <w:p>
+      <w:pPr>
+        <w:shd w:val="clear" w:color="auto" w:fill="1E1E1E"/>
+        <w:spacing w:line="285" w:lineRule="atLeast"/>
+        <w:jc w:val="left"/>
+        <w:rPr>
+          <w:rFonts w:ascii="Consolas" w:eastAsia="Times New Roman" w:hAnsi="Consolas" w:cs="Times New Roman"/>
+          <w:b w:val="0"/>
+          <w:color w:val="D4D4D4"/>
+          <w:sz w:val="21"/>
+          <w:szCs w:val="21"/>
+          <w:lang w:val="en-US" w:eastAsia="ru-RU"/>
+        </w:rPr>
+      </w:pPr>
+      <w:r>
+        <w:rPr>
+          <w:rFonts w:ascii="Consolas" w:eastAsia="Times New Roman" w:hAnsi="Consolas" w:cs="Times New Roman"/>
+          <w:b w:val="0"/>
+          <w:color w:val="D4D4D4"/>
+          <w:sz w:val="21"/>
+          <w:szCs w:val="21"/>
+          <w:lang w:val="en-US" w:eastAsia="ru-RU"/>
+        </w:rPr>
+        <w:t>    </w:t>
+      </w:r>
+      <w:proofErr w:type="gramStart"/>
+      <w:r>
+        <w:rPr>
+          <w:rFonts w:ascii="Consolas" w:eastAsia="Times New Roman" w:hAnsi="Consolas" w:cs="Times New Roman"/>
+          <w:b w:val="0"/>
+          <w:color w:val="C586C0"/>
+          <w:sz w:val="21"/>
+          <w:szCs w:val="21"/>
+          <w:lang w:val="en-US" w:eastAsia="ru-RU"/>
+        </w:rPr>
+        <w:t>return</w:t>
+      </w:r>
+      <w:proofErr w:type="gramEnd"/>
+      <w:r>
+        <w:rPr>
+          <w:rFonts w:ascii="Consolas" w:eastAsia="Times New Roman" w:hAnsi="Consolas" w:cs="Times New Roman"/>
+          <w:b w:val="0"/>
+          <w:color w:val="D4D4D4"/>
+          <w:sz w:val="21"/>
+          <w:szCs w:val="21"/>
+          <w:lang w:val="en-US" w:eastAsia="ru-RU"/>
+        </w:rPr>
+        <w:t> </w:t>
+      </w:r>
+      <w:proofErr w:type="spellStart"/>
+      <w:r>
+        <w:rPr>
+          <w:rFonts w:ascii="Consolas" w:eastAsia="Times New Roman" w:hAnsi="Consolas" w:cs="Times New Roman"/>
+          <w:b w:val="0"/>
+          <w:color w:val="9CDCFE"/>
+          <w:sz w:val="21"/>
+          <w:szCs w:val="21"/>
+          <w:lang w:val="en-US" w:eastAsia="ru-RU"/>
+        </w:rPr>
+        <w:t>objCopy</w:t>
+      </w:r>
+      <w:proofErr w:type="spellEnd"/>
+      <w:r>
+        <w:rPr>
+          <w:rFonts w:ascii="Consolas" w:eastAsia="Times New Roman" w:hAnsi="Consolas" w:cs="Times New Roman"/>
+          <w:b w:val="0"/>
+          <w:color w:val="D4D4D4"/>
+          <w:sz w:val="21"/>
+          <w:szCs w:val="21"/>
+          <w:lang w:val="en-US" w:eastAsia="ru-RU"/>
+        </w:rPr>
+        <w:t>;</w:t>
+      </w:r>
+    </w:p>
+    <w:p>
+      <w:pPr>
+        <w:shd w:val="clear" w:color="auto" w:fill="1E1E1E"/>
+        <w:spacing w:line="285" w:lineRule="atLeast"/>
+        <w:jc w:val="left"/>
+        <w:rPr>
+          <w:rFonts w:ascii="Consolas" w:eastAsia="Times New Roman" w:hAnsi="Consolas" w:cs="Times New Roman"/>
+          <w:b w:val="0"/>
+          <w:color w:val="D4D4D4"/>
+          <w:sz w:val="21"/>
+          <w:szCs w:val="21"/>
+          <w:lang w:val="en-US" w:eastAsia="ru-RU"/>
+        </w:rPr>
+      </w:pPr>
+      <w:r>
+        <w:rPr>
+          <w:rFonts w:ascii="Consolas" w:eastAsia="Times New Roman" w:hAnsi="Consolas" w:cs="Times New Roman"/>
+          <w:b w:val="0"/>
+          <w:color w:val="D4D4D4"/>
+          <w:sz w:val="21"/>
+          <w:szCs w:val="21"/>
+          <w:lang w:val="en-US" w:eastAsia="ru-RU"/>
+        </w:rPr>
+        <w:t>}</w:t>
+      </w:r>
+    </w:p>
+    <w:p>
+      <w:pPr>
+        <w:shd w:val="clear" w:color="auto" w:fill="1E1E1E"/>
+        <w:spacing w:after="240" w:line="285" w:lineRule="atLeast"/>
+        <w:jc w:val="left"/>
+        <w:rPr>
+          <w:rFonts w:ascii="Consolas" w:eastAsia="Times New Roman" w:hAnsi="Consolas" w:cs="Times New Roman"/>
+          <w:b w:val="0"/>
+          <w:color w:val="D4D4D4"/>
+          <w:sz w:val="21"/>
+          <w:szCs w:val="21"/>
+          <w:lang w:val="en-US" w:eastAsia="ru-RU"/>
+        </w:rPr>
+      </w:pPr>
+    </w:p>
+    <w:p>
+      <w:pPr>
+        <w:shd w:val="clear" w:color="auto" w:fill="1E1E1E"/>
+        <w:spacing w:line="285" w:lineRule="atLeast"/>
+        <w:jc w:val="left"/>
+        <w:rPr>
+          <w:rFonts w:ascii="Consolas" w:eastAsia="Times New Roman" w:hAnsi="Consolas" w:cs="Times New Roman"/>
+          <w:b w:val="0"/>
+          <w:color w:val="D4D4D4"/>
+          <w:sz w:val="21"/>
+          <w:szCs w:val="21"/>
+          <w:lang w:val="en-US" w:eastAsia="ru-RU"/>
+        </w:rPr>
+      </w:pPr>
+      <w:proofErr w:type="spellStart"/>
+      <w:proofErr w:type="gramStart"/>
+      <w:r>
+        <w:rPr>
+          <w:rFonts w:ascii="Consolas" w:eastAsia="Times New Roman" w:hAnsi="Consolas" w:cs="Times New Roman"/>
+          <w:b w:val="0"/>
+          <w:color w:val="569CD6"/>
+          <w:sz w:val="21"/>
+          <w:szCs w:val="21"/>
+          <w:lang w:val="en-US" w:eastAsia="ru-RU"/>
+        </w:rPr>
+        <w:t>const</w:t>
+      </w:r>
+      <w:proofErr w:type="spellEnd"/>
+      <w:proofErr w:type="gramEnd"/>
+      <w:r>
+        <w:rPr>
+          <w:rFonts w:ascii="Consolas" w:eastAsia="Times New Roman" w:hAnsi="Consolas" w:cs="Times New Roman"/>
+          <w:b w:val="0"/>
+          <w:color w:val="D4D4D4"/>
+          <w:sz w:val="21"/>
+          <w:szCs w:val="21"/>
+          <w:lang w:val="en-US" w:eastAsia="ru-RU"/>
+        </w:rPr>
+        <w:t> </w:t>
+      </w:r>
+      <w:r>
+        <w:rPr>
+          <w:rFonts w:ascii="Consolas" w:eastAsia="Times New Roman" w:hAnsi="Consolas" w:cs="Times New Roman"/>
+          <w:b w:val="0"/>
+          <w:color w:val="4FC1FF"/>
+          <w:sz w:val="21"/>
+          <w:szCs w:val="21"/>
+          <w:lang w:val="en-US" w:eastAsia="ru-RU"/>
+        </w:rPr>
+        <w:t>numbers</w:t>
+      </w:r>
+      <w:r>
+        <w:rPr>
+          <w:rFonts w:ascii="Consolas" w:eastAsia="Times New Roman" w:hAnsi="Consolas" w:cs="Times New Roman"/>
+          <w:b w:val="0"/>
+          <w:color w:val="D4D4D4"/>
+          <w:sz w:val="21"/>
+          <w:szCs w:val="21"/>
+          <w:lang w:val="en-US" w:eastAsia="ru-RU"/>
+        </w:rPr>
+        <w:t> = {</w:t>
+      </w:r>
+    </w:p>
+    <w:p>
+      <w:pPr>
+        <w:shd w:val="clear" w:color="auto" w:fill="1E1E1E"/>
+        <w:spacing w:line="285" w:lineRule="atLeast"/>
+        <w:jc w:val="left"/>
+        <w:rPr>
+          <w:rFonts w:ascii="Consolas" w:eastAsia="Times New Roman" w:hAnsi="Consolas" w:cs="Times New Roman"/>
+          <w:b w:val="0"/>
+          <w:color w:val="D4D4D4"/>
+          <w:sz w:val="21"/>
+          <w:szCs w:val="21"/>
+          <w:lang w:val="en-US" w:eastAsia="ru-RU"/>
+        </w:rPr>
+      </w:pPr>
+      <w:r>
+        <w:rPr>
+          <w:rFonts w:ascii="Consolas" w:eastAsia="Times New Roman" w:hAnsi="Consolas" w:cs="Times New Roman"/>
+          <w:b w:val="0"/>
+          <w:color w:val="D4D4D4"/>
+          <w:sz w:val="21"/>
+          <w:szCs w:val="21"/>
+          <w:lang w:val="en-US" w:eastAsia="ru-RU"/>
+        </w:rPr>
+        <w:t>    </w:t>
+      </w:r>
+      <w:proofErr w:type="gramStart"/>
+      <w:r>
+        <w:rPr>
+          <w:rFonts w:ascii="Consolas" w:eastAsia="Times New Roman" w:hAnsi="Consolas" w:cs="Times New Roman"/>
+          <w:b w:val="0"/>
+          <w:color w:val="9CDCFE"/>
+          <w:sz w:val="21"/>
+          <w:szCs w:val="21"/>
+          <w:lang w:val="en-US" w:eastAsia="ru-RU"/>
+        </w:rPr>
+        <w:t>a</w:t>
+      </w:r>
+      <w:proofErr w:type="gramEnd"/>
+      <w:r>
+        <w:rPr>
+          <w:rFonts w:ascii="Consolas" w:eastAsia="Times New Roman" w:hAnsi="Consolas" w:cs="Times New Roman"/>
+          <w:b w:val="0"/>
+          <w:color w:val="9CDCFE"/>
+          <w:sz w:val="21"/>
+          <w:szCs w:val="21"/>
+          <w:lang w:val="en-US" w:eastAsia="ru-RU"/>
+        </w:rPr>
+        <w:t>:</w:t>
+      </w:r>
+      <w:r>
+        <w:rPr>
+          <w:rFonts w:ascii="Consolas" w:eastAsia="Times New Roman" w:hAnsi="Consolas" w:cs="Times New Roman"/>
+          <w:b w:val="0"/>
+          <w:color w:val="D4D4D4"/>
+          <w:sz w:val="21"/>
+          <w:szCs w:val="21"/>
+          <w:lang w:val="en-US" w:eastAsia="ru-RU"/>
+        </w:rPr>
+        <w:t> </w:t>
+      </w:r>
+      <w:r>
+        <w:rPr>
+          <w:rFonts w:ascii="Consolas" w:eastAsia="Times New Roman" w:hAnsi="Consolas" w:cs="Times New Roman"/>
+          <w:b w:val="0"/>
+          <w:color w:val="B5CEA8"/>
+          <w:sz w:val="21"/>
+          <w:szCs w:val="21"/>
+          <w:lang w:val="en-US" w:eastAsia="ru-RU"/>
+        </w:rPr>
+        <w:t>2</w:t>
+      </w:r>
+      <w:r>
+        <w:rPr>
+          <w:rFonts w:ascii="Consolas" w:eastAsia="Times New Roman" w:hAnsi="Consolas" w:cs="Times New Roman"/>
+          <w:b w:val="0"/>
+          <w:color w:val="D4D4D4"/>
+          <w:sz w:val="21"/>
+          <w:szCs w:val="21"/>
+          <w:lang w:val="en-US" w:eastAsia="ru-RU"/>
+        </w:rPr>
+        <w:t>,</w:t>
+      </w:r>
+    </w:p>
+    <w:p>
+      <w:pPr>
+        <w:shd w:val="clear" w:color="auto" w:fill="1E1E1E"/>
+        <w:spacing w:line="285" w:lineRule="atLeast"/>
+        <w:jc w:val="left"/>
+        <w:rPr>
+          <w:rFonts w:ascii="Consolas" w:eastAsia="Times New Roman" w:hAnsi="Consolas" w:cs="Times New Roman"/>
+          <w:b w:val="0"/>
+          <w:color w:val="D4D4D4"/>
+          <w:sz w:val="21"/>
+          <w:szCs w:val="21"/>
+          <w:lang w:val="en-US" w:eastAsia="ru-RU"/>
+        </w:rPr>
+      </w:pPr>
+      <w:r>
+        <w:rPr>
+          <w:rFonts w:ascii="Consolas" w:eastAsia="Times New Roman" w:hAnsi="Consolas" w:cs="Times New Roman"/>
+          <w:b w:val="0"/>
+          <w:color w:val="D4D4D4"/>
+          <w:sz w:val="21"/>
+          <w:szCs w:val="21"/>
+          <w:lang w:val="en-US" w:eastAsia="ru-RU"/>
+        </w:rPr>
+        <w:t>    </w:t>
+      </w:r>
+      <w:proofErr w:type="gramStart"/>
+      <w:r>
+        <w:rPr>
+          <w:rFonts w:ascii="Consolas" w:eastAsia="Times New Roman" w:hAnsi="Consolas" w:cs="Times New Roman"/>
+          <w:b w:val="0"/>
+          <w:color w:val="9CDCFE"/>
+          <w:sz w:val="21"/>
+          <w:szCs w:val="21"/>
+          <w:lang w:val="en-US" w:eastAsia="ru-RU"/>
+        </w:rPr>
+        <w:t>b</w:t>
+      </w:r>
+      <w:proofErr w:type="gramEnd"/>
+      <w:r>
+        <w:rPr>
+          <w:rFonts w:ascii="Consolas" w:eastAsia="Times New Roman" w:hAnsi="Consolas" w:cs="Times New Roman"/>
+          <w:b w:val="0"/>
+          <w:color w:val="9CDCFE"/>
+          <w:sz w:val="21"/>
+          <w:szCs w:val="21"/>
+          <w:lang w:val="en-US" w:eastAsia="ru-RU"/>
+        </w:rPr>
+        <w:t>:</w:t>
+      </w:r>
+      <w:r>
+        <w:rPr>
+          <w:rFonts w:ascii="Consolas" w:eastAsia="Times New Roman" w:hAnsi="Consolas" w:cs="Times New Roman"/>
+          <w:b w:val="0"/>
+          <w:color w:val="D4D4D4"/>
+          <w:sz w:val="21"/>
+          <w:szCs w:val="21"/>
+          <w:lang w:val="en-US" w:eastAsia="ru-RU"/>
+        </w:rPr>
+        <w:t> </w:t>
+      </w:r>
+      <w:r>
+        <w:rPr>
+          <w:rFonts w:ascii="Consolas" w:eastAsia="Times New Roman" w:hAnsi="Consolas" w:cs="Times New Roman"/>
+          <w:b w:val="0"/>
+          <w:color w:val="B5CEA8"/>
+          <w:sz w:val="21"/>
+          <w:szCs w:val="21"/>
+          <w:lang w:val="en-US" w:eastAsia="ru-RU"/>
+        </w:rPr>
+        <w:t>5</w:t>
+      </w:r>
+      <w:r>
+        <w:rPr>
+          <w:rFonts w:ascii="Consolas" w:eastAsia="Times New Roman" w:hAnsi="Consolas" w:cs="Times New Roman"/>
+          <w:b w:val="0"/>
+          <w:color w:val="D4D4D4"/>
+          <w:sz w:val="21"/>
+          <w:szCs w:val="21"/>
+          <w:lang w:val="en-US" w:eastAsia="ru-RU"/>
+        </w:rPr>
+        <w:t>,</w:t>
+      </w:r>
+    </w:p>
+    <w:p>
+      <w:pPr>
+        <w:shd w:val="clear" w:color="auto" w:fill="1E1E1E"/>
+        <w:spacing w:line="285" w:lineRule="atLeast"/>
+        <w:jc w:val="left"/>
+        <w:rPr>
+          <w:rFonts w:ascii="Consolas" w:eastAsia="Times New Roman" w:hAnsi="Consolas" w:cs="Times New Roman"/>
+          <w:b w:val="0"/>
+          <w:color w:val="D4D4D4"/>
+          <w:sz w:val="21"/>
+          <w:szCs w:val="21"/>
+          <w:lang w:val="en-US" w:eastAsia="ru-RU"/>
+        </w:rPr>
+      </w:pPr>
+      <w:r>
+        <w:rPr>
+          <w:rFonts w:ascii="Consolas" w:eastAsia="Times New Roman" w:hAnsi="Consolas" w:cs="Times New Roman"/>
+          <w:b w:val="0"/>
+          <w:color w:val="D4D4D4"/>
+          <w:sz w:val="21"/>
+          <w:szCs w:val="21"/>
+          <w:lang w:val="en-US" w:eastAsia="ru-RU"/>
+        </w:rPr>
+        <w:t>    </w:t>
+      </w:r>
+      <w:proofErr w:type="gramStart"/>
+      <w:r>
+        <w:rPr>
+          <w:rFonts w:ascii="Consolas" w:eastAsia="Times New Roman" w:hAnsi="Consolas" w:cs="Times New Roman"/>
+          <w:b w:val="0"/>
+          <w:color w:val="9CDCFE"/>
+          <w:sz w:val="21"/>
+          <w:szCs w:val="21"/>
+          <w:lang w:val="en-US" w:eastAsia="ru-RU"/>
+        </w:rPr>
+        <w:t>c</w:t>
+      </w:r>
+      <w:proofErr w:type="gramEnd"/>
+      <w:r>
+        <w:rPr>
+          <w:rFonts w:ascii="Consolas" w:eastAsia="Times New Roman" w:hAnsi="Consolas" w:cs="Times New Roman"/>
+          <w:b w:val="0"/>
+          <w:color w:val="9CDCFE"/>
+          <w:sz w:val="21"/>
+          <w:szCs w:val="21"/>
+          <w:lang w:val="en-US" w:eastAsia="ru-RU"/>
+        </w:rPr>
+        <w:t>:</w:t>
+      </w:r>
+      <w:r>
+        <w:rPr>
+          <w:rFonts w:ascii="Consolas" w:eastAsia="Times New Roman" w:hAnsi="Consolas" w:cs="Times New Roman"/>
+          <w:b w:val="0"/>
+          <w:color w:val="D4D4D4"/>
+          <w:sz w:val="21"/>
+          <w:szCs w:val="21"/>
+          <w:lang w:val="en-US" w:eastAsia="ru-RU"/>
+        </w:rPr>
+        <w:t> {</w:t>
+      </w:r>
+    </w:p>
+    <w:p>
+      <w:pPr>
+        <w:shd w:val="clear" w:color="auto" w:fill="1E1E1E"/>
+        <w:spacing w:line="285" w:lineRule="atLeast"/>
+        <w:jc w:val="left"/>
+        <w:rPr>
+          <w:rFonts w:ascii="Consolas" w:eastAsia="Times New Roman" w:hAnsi="Consolas" w:cs="Times New Roman"/>
+          <w:b w:val="0"/>
+          <w:color w:val="D4D4D4"/>
+          <w:sz w:val="21"/>
+          <w:szCs w:val="21"/>
+          <w:lang w:val="en-US" w:eastAsia="ru-RU"/>
+        </w:rPr>
+      </w:pPr>
+      <w:r>
+        <w:rPr>
+          <w:rFonts w:ascii="Consolas" w:eastAsia="Times New Roman" w:hAnsi="Consolas" w:cs="Times New Roman"/>
+          <w:b w:val="0"/>
+          <w:color w:val="D4D4D4"/>
+          <w:sz w:val="21"/>
+          <w:szCs w:val="21"/>
+          <w:lang w:val="en-US" w:eastAsia="ru-RU"/>
+        </w:rPr>
+        <w:t>        </w:t>
+      </w:r>
+      <w:proofErr w:type="gramStart"/>
+      <w:r>
+        <w:rPr>
+          <w:rFonts w:ascii="Consolas" w:eastAsia="Times New Roman" w:hAnsi="Consolas" w:cs="Times New Roman"/>
+          <w:b w:val="0"/>
+          <w:color w:val="9CDCFE"/>
+          <w:sz w:val="21"/>
+          <w:szCs w:val="21"/>
+          <w:lang w:val="en-US" w:eastAsia="ru-RU"/>
+        </w:rPr>
+        <w:t>x</w:t>
+      </w:r>
+      <w:proofErr w:type="gramEnd"/>
+      <w:r>
+        <w:rPr>
+          <w:rFonts w:ascii="Consolas" w:eastAsia="Times New Roman" w:hAnsi="Consolas" w:cs="Times New Roman"/>
+          <w:b w:val="0"/>
+          <w:color w:val="9CDCFE"/>
+          <w:sz w:val="21"/>
+          <w:szCs w:val="21"/>
+          <w:lang w:val="en-US" w:eastAsia="ru-RU"/>
+        </w:rPr>
+        <w:t>:</w:t>
+      </w:r>
+      <w:r>
+        <w:rPr>
+          <w:rFonts w:ascii="Consolas" w:eastAsia="Times New Roman" w:hAnsi="Consolas" w:cs="Times New Roman"/>
+          <w:b w:val="0"/>
+          <w:color w:val="D4D4D4"/>
+          <w:sz w:val="21"/>
+          <w:szCs w:val="21"/>
+          <w:lang w:val="en-US" w:eastAsia="ru-RU"/>
+        </w:rPr>
+        <w:t> </w:t>
+      </w:r>
+      <w:r>
+        <w:rPr>
+          <w:rFonts w:ascii="Consolas" w:eastAsia="Times New Roman" w:hAnsi="Consolas" w:cs="Times New Roman"/>
+          <w:b w:val="0"/>
+          <w:color w:val="B5CEA8"/>
+          <w:sz w:val="21"/>
+          <w:szCs w:val="21"/>
+          <w:lang w:val="en-US" w:eastAsia="ru-RU"/>
+        </w:rPr>
+        <w:t>8</w:t>
+      </w:r>
+      <w:r>
+        <w:rPr>
+          <w:rFonts w:ascii="Consolas" w:eastAsia="Times New Roman" w:hAnsi="Consolas" w:cs="Times New Roman"/>
+          <w:b w:val="0"/>
+          <w:color w:val="D4D4D4"/>
+          <w:sz w:val="21"/>
+          <w:szCs w:val="21"/>
+          <w:lang w:val="en-US" w:eastAsia="ru-RU"/>
+        </w:rPr>
+        <w:t>,</w:t>
+      </w:r>
+    </w:p>
+    <w:p>
+      <w:pPr>
+        <w:shd w:val="clear" w:color="auto" w:fill="1E1E1E"/>
+        <w:spacing w:line="285" w:lineRule="atLeast"/>
+        <w:jc w:val="left"/>
+        <w:rPr>
+          <w:rFonts w:ascii="Consolas" w:eastAsia="Times New Roman" w:hAnsi="Consolas" w:cs="Times New Roman"/>
+          <w:b w:val="0"/>
+          <w:color w:val="D4D4D4"/>
+          <w:sz w:val="21"/>
+          <w:szCs w:val="21"/>
+          <w:lang w:val="en-US" w:eastAsia="ru-RU"/>
+        </w:rPr>
+      </w:pPr>
+      <w:r>
+        <w:rPr>
+          <w:rFonts w:ascii="Consolas" w:eastAsia="Times New Roman" w:hAnsi="Consolas" w:cs="Times New Roman"/>
+          <w:b w:val="0"/>
+          <w:color w:val="D4D4D4"/>
+          <w:sz w:val="21"/>
+          <w:szCs w:val="21"/>
+          <w:lang w:val="en-US" w:eastAsia="ru-RU"/>
+        </w:rPr>
+        <w:t>        </w:t>
+      </w:r>
+      <w:proofErr w:type="gramStart"/>
+      <w:r>
+        <w:rPr>
+          <w:rFonts w:ascii="Consolas" w:eastAsia="Times New Roman" w:hAnsi="Consolas" w:cs="Times New Roman"/>
+          <w:b w:val="0"/>
+          <w:color w:val="9CDCFE"/>
+          <w:sz w:val="21"/>
+          <w:szCs w:val="21"/>
+          <w:lang w:val="en-US" w:eastAsia="ru-RU"/>
+        </w:rPr>
+        <w:t>y</w:t>
+      </w:r>
+      <w:proofErr w:type="gramEnd"/>
+      <w:r>
+        <w:rPr>
+          <w:rFonts w:ascii="Consolas" w:eastAsia="Times New Roman" w:hAnsi="Consolas" w:cs="Times New Roman"/>
+          <w:b w:val="0"/>
+          <w:color w:val="9CDCFE"/>
+          <w:sz w:val="21"/>
+          <w:szCs w:val="21"/>
+          <w:lang w:val="en-US" w:eastAsia="ru-RU"/>
+        </w:rPr>
+        <w:t>:</w:t>
+      </w:r>
+      <w:r>
+        <w:rPr>
+          <w:rFonts w:ascii="Consolas" w:eastAsia="Times New Roman" w:hAnsi="Consolas" w:cs="Times New Roman"/>
+          <w:b w:val="0"/>
+          <w:color w:val="D4D4D4"/>
+          <w:sz w:val="21"/>
+          <w:szCs w:val="21"/>
+          <w:lang w:val="en-US" w:eastAsia="ru-RU"/>
+        </w:rPr>
+        <w:t> </w:t>
+      </w:r>
+      <w:r>
+        <w:rPr>
+          <w:rFonts w:ascii="Consolas" w:eastAsia="Times New Roman" w:hAnsi="Consolas" w:cs="Times New Roman"/>
+          <w:b w:val="0"/>
+          <w:color w:val="B5CEA8"/>
+          <w:sz w:val="21"/>
+          <w:szCs w:val="21"/>
+          <w:lang w:val="en-US" w:eastAsia="ru-RU"/>
+        </w:rPr>
+        <w:t>4</w:t>
+      </w:r>
+    </w:p>
+    <w:p>
+      <w:pPr>
+        <w:shd w:val="clear" w:color="auto" w:fill="1E1E1E"/>
+        <w:spacing w:line="285" w:lineRule="atLeast"/>
+        <w:jc w:val="left"/>
+        <w:rPr>
+          <w:rFonts w:ascii="Consolas" w:eastAsia="Times New Roman" w:hAnsi="Consolas" w:cs="Times New Roman"/>
+          <w:b w:val="0"/>
+          <w:color w:val="D4D4D4"/>
+          <w:sz w:val="21"/>
+          <w:szCs w:val="21"/>
+          <w:lang w:val="en-US" w:eastAsia="ru-RU"/>
+        </w:rPr>
+      </w:pPr>
+      <w:r>
+        <w:rPr>
+          <w:rFonts w:ascii="Consolas" w:eastAsia="Times New Roman" w:hAnsi="Consolas" w:cs="Times New Roman"/>
+          <w:b w:val="0"/>
+          <w:color w:val="D4D4D4"/>
+          <w:sz w:val="21"/>
+          <w:szCs w:val="21"/>
+          <w:lang w:val="en-US" w:eastAsia="ru-RU"/>
+        </w:rPr>
+        <w:t>    }</w:t>
+      </w:r>
+    </w:p>
+    <w:p>
+      <w:pPr>
+        <w:shd w:val="clear" w:color="auto" w:fill="1E1E1E"/>
+        <w:spacing w:line="285" w:lineRule="atLeast"/>
+        <w:jc w:val="left"/>
+        <w:rPr>
+          <w:rFonts w:ascii="Consolas" w:eastAsia="Times New Roman" w:hAnsi="Consolas" w:cs="Times New Roman"/>
+          <w:b w:val="0"/>
+          <w:color w:val="D4D4D4"/>
+          <w:sz w:val="21"/>
+          <w:szCs w:val="21"/>
+          <w:lang w:val="en-US" w:eastAsia="ru-RU"/>
+        </w:rPr>
+      </w:pPr>
+      <w:r>
+        <w:rPr>
+          <w:rFonts w:ascii="Consolas" w:eastAsia="Times New Roman" w:hAnsi="Consolas" w:cs="Times New Roman"/>
+          <w:b w:val="0"/>
+          <w:color w:val="D4D4D4"/>
+          <w:sz w:val="21"/>
+          <w:szCs w:val="21"/>
+          <w:lang w:val="en-US" w:eastAsia="ru-RU"/>
+        </w:rPr>
+        <w:t>};</w:t>
+      </w:r>
+    </w:p>
+    <w:p>
+      <w:pPr>
+        <w:shd w:val="clear" w:color="auto" w:fill="1E1E1E"/>
+        <w:spacing w:after="240" w:line="285" w:lineRule="atLeast"/>
+        <w:jc w:val="left"/>
+        <w:rPr>
+          <w:rFonts w:ascii="Consolas" w:eastAsia="Times New Roman" w:hAnsi="Consolas" w:cs="Times New Roman"/>
+          <w:b w:val="0"/>
+          <w:color w:val="D4D4D4"/>
+          <w:sz w:val="21"/>
+          <w:szCs w:val="21"/>
+          <w:lang w:val="en-US" w:eastAsia="ru-RU"/>
+        </w:rPr>
+      </w:pPr>
+    </w:p>
+    <w:p>
+      <w:pPr>
+        <w:shd w:val="clear" w:color="auto" w:fill="1E1E1E"/>
+        <w:spacing w:line="285" w:lineRule="atLeast"/>
+        <w:jc w:val="left"/>
+        <w:rPr>
+          <w:rFonts w:ascii="Consolas" w:eastAsia="Times New Roman" w:hAnsi="Consolas" w:cs="Times New Roman"/>
+          <w:b w:val="0"/>
+          <w:color w:val="D4D4D4"/>
+          <w:sz w:val="21"/>
+          <w:szCs w:val="21"/>
+          <w:lang w:val="en-US" w:eastAsia="ru-RU"/>
+        </w:rPr>
+      </w:pPr>
+      <w:proofErr w:type="spellStart"/>
+      <w:proofErr w:type="gramStart"/>
+      <w:r>
+        <w:rPr>
+          <w:rFonts w:ascii="Consolas" w:eastAsia="Times New Roman" w:hAnsi="Consolas" w:cs="Times New Roman"/>
+          <w:b w:val="0"/>
+          <w:color w:val="569CD6"/>
+          <w:sz w:val="21"/>
+          <w:szCs w:val="21"/>
+          <w:lang w:val="en-US" w:eastAsia="ru-RU"/>
+        </w:rPr>
+        <w:t>const</w:t>
+      </w:r>
+      <w:proofErr w:type="spellEnd"/>
+      <w:proofErr w:type="gramEnd"/>
+      <w:r>
+        <w:rPr>
+          <w:rFonts w:ascii="Consolas" w:eastAsia="Times New Roman" w:hAnsi="Consolas" w:cs="Times New Roman"/>
+          <w:b w:val="0"/>
+          <w:color w:val="D4D4D4"/>
+          <w:sz w:val="21"/>
+          <w:szCs w:val="21"/>
+          <w:lang w:val="en-US" w:eastAsia="ru-RU"/>
+        </w:rPr>
+        <w:t> </w:t>
+      </w:r>
+      <w:proofErr w:type="spellStart"/>
+      <w:r>
+        <w:rPr>
+          <w:rFonts w:ascii="Consolas" w:eastAsia="Times New Roman" w:hAnsi="Consolas" w:cs="Times New Roman"/>
+          <w:b w:val="0"/>
+          <w:color w:val="4FC1FF"/>
+          <w:sz w:val="21"/>
+          <w:szCs w:val="21"/>
+          <w:lang w:val="en-US" w:eastAsia="ru-RU"/>
+        </w:rPr>
+        <w:t>numbersNew</w:t>
+      </w:r>
+      <w:proofErr w:type="spellEnd"/>
+      <w:r>
+        <w:rPr>
+          <w:rFonts w:ascii="Consolas" w:eastAsia="Times New Roman" w:hAnsi="Consolas" w:cs="Times New Roman"/>
+          <w:b w:val="0"/>
+          <w:color w:val="D4D4D4"/>
+          <w:sz w:val="21"/>
+          <w:szCs w:val="21"/>
+          <w:lang w:val="en-US" w:eastAsia="ru-RU"/>
+        </w:rPr>
+        <w:t> = </w:t>
+      </w:r>
+      <w:r>
+        <w:rPr>
+          <w:rFonts w:ascii="Consolas" w:eastAsia="Times New Roman" w:hAnsi="Consolas" w:cs="Times New Roman"/>
+          <w:b w:val="0"/>
+          <w:color w:val="DCDCAA"/>
+          <w:sz w:val="21"/>
+          <w:szCs w:val="21"/>
+          <w:lang w:val="en-US" w:eastAsia="ru-RU"/>
+        </w:rPr>
+        <w:t>copy</w:t>
+      </w:r>
+      <w:r>
+        <w:rPr>
+          <w:rFonts w:ascii="Consolas" w:eastAsia="Times New Roman" w:hAnsi="Consolas" w:cs="Times New Roman"/>
+          <w:b w:val="0"/>
+          <w:color w:val="D4D4D4"/>
+          <w:sz w:val="21"/>
+          <w:szCs w:val="21"/>
+          <w:lang w:val="en-US" w:eastAsia="ru-RU"/>
+        </w:rPr>
+        <w:t>(</w:t>
+      </w:r>
+      <w:r>
+        <w:rPr>
+          <w:rFonts w:ascii="Consolas" w:eastAsia="Times New Roman" w:hAnsi="Consolas" w:cs="Times New Roman"/>
+          <w:b w:val="0"/>
+          <w:color w:val="4FC1FF"/>
+          <w:sz w:val="21"/>
+          <w:szCs w:val="21"/>
+          <w:lang w:val="en-US" w:eastAsia="ru-RU"/>
+        </w:rPr>
+        <w:t>numbers</w:t>
+      </w:r>
+      <w:r>
+        <w:rPr>
+          <w:rFonts w:ascii="Consolas" w:eastAsia="Times New Roman" w:hAnsi="Consolas" w:cs="Times New Roman"/>
+          <w:b w:val="0"/>
+          <w:color w:val="D4D4D4"/>
+          <w:sz w:val="21"/>
+          <w:szCs w:val="21"/>
+          <w:lang w:val="en-US" w:eastAsia="ru-RU"/>
+        </w:rPr>
+        <w:t>);</w:t>
+      </w:r>
+    </w:p>
+    <w:p>
+      <w:pPr>
+        <w:shd w:val="clear" w:color="auto" w:fill="1E1E1E"/>
+        <w:spacing w:line="285" w:lineRule="atLeast"/>
+        <w:jc w:val="left"/>
+        <w:rPr>
+          <w:rFonts w:ascii="Consolas" w:eastAsia="Times New Roman" w:hAnsi="Consolas" w:cs="Times New Roman"/>
+          <w:b w:val="0"/>
+          <w:color w:val="D4D4D4"/>
+          <w:sz w:val="21"/>
+          <w:szCs w:val="21"/>
+          <w:lang w:val="en-US" w:eastAsia="ru-RU"/>
+        </w:rPr>
+      </w:pPr>
+    </w:p>
+    <w:p>
+      <w:pPr>
+        <w:shd w:val="clear" w:color="auto" w:fill="1E1E1E"/>
+        <w:spacing w:line="285" w:lineRule="atLeast"/>
+        <w:jc w:val="left"/>
+        <w:rPr>
+          <w:rFonts w:ascii="Consolas" w:eastAsia="Times New Roman" w:hAnsi="Consolas" w:cs="Times New Roman"/>
+          <w:b w:val="0"/>
+          <w:color w:val="D4D4D4"/>
+          <w:sz w:val="21"/>
+          <w:szCs w:val="21"/>
+          <w:lang w:val="en-US" w:eastAsia="ru-RU"/>
+        </w:rPr>
+      </w:pPr>
+      <w:proofErr w:type="spellStart"/>
+      <w:r>
+        <w:rPr>
+          <w:rFonts w:ascii="Consolas" w:eastAsia="Times New Roman" w:hAnsi="Consolas" w:cs="Times New Roman"/>
+          <w:b w:val="0"/>
+          <w:color w:val="4FC1FF"/>
+          <w:sz w:val="21"/>
+          <w:szCs w:val="21"/>
+          <w:lang w:val="en-US" w:eastAsia="ru-RU"/>
+        </w:rPr>
+        <w:t>numbers</w:t>
+      </w:r>
+      <w:r>
+        <w:rPr>
+          <w:rFonts w:ascii="Consolas" w:eastAsia="Times New Roman" w:hAnsi="Consolas" w:cs="Times New Roman"/>
+          <w:b w:val="0"/>
+          <w:color w:val="D4D4D4"/>
+          <w:sz w:val="21"/>
+          <w:szCs w:val="21"/>
+          <w:lang w:val="en-US" w:eastAsia="ru-RU"/>
+        </w:rPr>
+        <w:t>.</w:t>
+      </w:r>
+      <w:r>
+        <w:rPr>
+          <w:rFonts w:ascii="Consolas" w:eastAsia="Times New Roman" w:hAnsi="Consolas" w:cs="Times New Roman"/>
+          <w:b w:val="0"/>
+          <w:color w:val="9CDCFE"/>
+          <w:sz w:val="21"/>
+          <w:szCs w:val="21"/>
+          <w:lang w:val="en-US" w:eastAsia="ru-RU"/>
+        </w:rPr>
+        <w:t>a</w:t>
+      </w:r>
+      <w:proofErr w:type="spellEnd"/>
+      <w:r>
+        <w:rPr>
+          <w:rFonts w:ascii="Consolas" w:eastAsia="Times New Roman" w:hAnsi="Consolas" w:cs="Times New Roman"/>
+          <w:b w:val="0"/>
+          <w:color w:val="D4D4D4"/>
+          <w:sz w:val="21"/>
+          <w:szCs w:val="21"/>
+          <w:lang w:val="en-US" w:eastAsia="ru-RU"/>
+        </w:rPr>
+        <w:t> = </w:t>
+      </w:r>
+      <w:r>
+        <w:rPr>
+          <w:rFonts w:ascii="Consolas" w:eastAsia="Times New Roman" w:hAnsi="Consolas" w:cs="Times New Roman"/>
+          <w:b w:val="0"/>
+          <w:color w:val="B5CEA8"/>
+          <w:sz w:val="21"/>
+          <w:szCs w:val="21"/>
+          <w:lang w:val="en-US" w:eastAsia="ru-RU"/>
+        </w:rPr>
+        <w:t>323223</w:t>
+      </w:r>
+      <w:r>
+        <w:rPr>
+          <w:rFonts w:ascii="Consolas" w:eastAsia="Times New Roman" w:hAnsi="Consolas" w:cs="Times New Roman"/>
+          <w:b w:val="0"/>
+          <w:color w:val="D4D4D4"/>
+          <w:sz w:val="21"/>
+          <w:szCs w:val="21"/>
+          <w:lang w:val="en-US" w:eastAsia="ru-RU"/>
+        </w:rPr>
+        <w:t>;</w:t>
+      </w:r>
+    </w:p>
+    <w:p>
+      <w:pPr>
+        <w:shd w:val="clear" w:color="auto" w:fill="1E1E1E"/>
+        <w:spacing w:line="285" w:lineRule="atLeast"/>
+        <w:jc w:val="left"/>
+        <w:rPr>
+          <w:rFonts w:ascii="Consolas" w:eastAsia="Times New Roman" w:hAnsi="Consolas" w:cs="Times New Roman"/>
+          <w:b w:val="0"/>
+          <w:color w:val="D4D4D4"/>
+          <w:sz w:val="21"/>
+          <w:szCs w:val="21"/>
+          <w:lang w:val="en-US" w:eastAsia="ru-RU"/>
+        </w:rPr>
+      </w:pPr>
+    </w:p>
+    <w:p>
+      <w:pPr>
+        <w:shd w:val="clear" w:color="auto" w:fill="1E1E1E"/>
+        <w:spacing w:line="285" w:lineRule="atLeast"/>
+        <w:jc w:val="left"/>
+        <w:rPr>
+          <w:rFonts w:ascii="Consolas" w:eastAsia="Times New Roman" w:hAnsi="Consolas" w:cs="Times New Roman"/>
+          <w:b w:val="0"/>
+          <w:color w:val="D4D4D4"/>
+          <w:sz w:val="21"/>
+          <w:szCs w:val="21"/>
+          <w:lang w:val="en-US" w:eastAsia="ru-RU"/>
+        </w:rPr>
+      </w:pPr>
+      <w:proofErr w:type="gramStart"/>
+      <w:r>
+        <w:rPr>
+          <w:rFonts w:ascii="Consolas" w:eastAsia="Times New Roman" w:hAnsi="Consolas" w:cs="Times New Roman"/>
+          <w:b w:val="0"/>
+          <w:color w:val="9CDCFE"/>
+          <w:sz w:val="21"/>
+          <w:szCs w:val="21"/>
+          <w:lang w:val="en-US" w:eastAsia="ru-RU"/>
+        </w:rPr>
+        <w:t>console</w:t>
+      </w:r>
+      <w:r>
+        <w:rPr>
+          <w:rFonts w:ascii="Consolas" w:eastAsia="Times New Roman" w:hAnsi="Consolas" w:cs="Times New Roman"/>
+          <w:b w:val="0"/>
+          <w:color w:val="D4D4D4"/>
+          <w:sz w:val="21"/>
+          <w:szCs w:val="21"/>
+          <w:lang w:val="en-US" w:eastAsia="ru-RU"/>
+        </w:rPr>
+        <w:t>.</w:t>
+      </w:r>
+      <w:r>
+        <w:rPr>
+          <w:rFonts w:ascii="Consolas" w:eastAsia="Times New Roman" w:hAnsi="Consolas" w:cs="Times New Roman"/>
+          <w:b w:val="0"/>
+          <w:color w:val="DCDCAA"/>
+          <w:sz w:val="21"/>
+          <w:szCs w:val="21"/>
+          <w:lang w:val="en-US" w:eastAsia="ru-RU"/>
+        </w:rPr>
+        <w:t>log</w:t>
+      </w:r>
+      <w:r>
+        <w:rPr>
+          <w:rFonts w:ascii="Consolas" w:eastAsia="Times New Roman" w:hAnsi="Consolas" w:cs="Times New Roman"/>
+          <w:b w:val="0"/>
+          <w:color w:val="D4D4D4"/>
+          <w:sz w:val="21"/>
+          <w:szCs w:val="21"/>
+          <w:lang w:val="en-US" w:eastAsia="ru-RU"/>
+        </w:rPr>
+        <w:t>(</w:t>
+      </w:r>
+      <w:proofErr w:type="gramEnd"/>
+      <w:r>
+        <w:rPr>
+          <w:rFonts w:ascii="Consolas" w:eastAsia="Times New Roman" w:hAnsi="Consolas" w:cs="Times New Roman"/>
+          <w:b w:val="0"/>
+          <w:color w:val="4FC1FF"/>
+          <w:sz w:val="21"/>
+          <w:szCs w:val="21"/>
+          <w:lang w:val="en-US" w:eastAsia="ru-RU"/>
+        </w:rPr>
+        <w:t>numbers</w:t>
+      </w:r>
+      <w:r>
+        <w:rPr>
+          <w:rFonts w:ascii="Consolas" w:eastAsia="Times New Roman" w:hAnsi="Consolas" w:cs="Times New Roman"/>
+          <w:b w:val="0"/>
+          <w:color w:val="D4D4D4"/>
+          <w:sz w:val="21"/>
+          <w:szCs w:val="21"/>
+          <w:lang w:val="en-US" w:eastAsia="ru-RU"/>
+        </w:rPr>
+        <w:t>);</w:t>
+      </w:r>
+    </w:p>
+    <w:p>
+      <w:pPr>
+        <w:shd w:val="clear" w:color="auto" w:fill="1E1E1E"/>
+        <w:spacing w:line="285" w:lineRule="atLeast"/>
+        <w:jc w:val="left"/>
+        <w:rPr>
+          <w:rFonts w:ascii="Consolas" w:eastAsia="Times New Roman" w:hAnsi="Consolas" w:cs="Times New Roman"/>
+          <w:b w:val="0"/>
+          <w:color w:val="D4D4D4"/>
+          <w:sz w:val="21"/>
+          <w:szCs w:val="21"/>
+          <w:lang w:eastAsia="ru-RU"/>
+        </w:rPr>
+      </w:pPr>
+      <w:r>
+        <w:rPr>
+          <w:rFonts w:ascii="Consolas" w:eastAsia="Times New Roman" w:hAnsi="Consolas" w:cs="Times New Roman"/>
+          <w:b w:val="0"/>
+          <w:color w:val="9CDCFE"/>
+          <w:sz w:val="21"/>
+          <w:szCs w:val="21"/>
+          <w:lang w:eastAsia="ru-RU"/>
+        </w:rPr>
+        <w:t>console</w:t>
+      </w:r>
+      <w:r>
+        <w:rPr>
+          <w:rFonts w:ascii="Consolas" w:eastAsia="Times New Roman" w:hAnsi="Consolas" w:cs="Times New Roman"/>
+          <w:b w:val="0"/>
+          <w:color w:val="D4D4D4"/>
+          <w:sz w:val="21"/>
+          <w:szCs w:val="21"/>
+          <w:lang w:eastAsia="ru-RU"/>
+        </w:rPr>
+        <w:t>.</w:t>
+      </w:r>
+      <w:r>
+        <w:rPr>
+          <w:rFonts w:ascii="Consolas" w:eastAsia="Times New Roman" w:hAnsi="Consolas" w:cs="Times New Roman"/>
+          <w:b w:val="0"/>
+          <w:color w:val="DCDCAA"/>
+          <w:sz w:val="21"/>
+          <w:szCs w:val="21"/>
+          <w:lang w:eastAsia="ru-RU"/>
+        </w:rPr>
+        <w:t>log</w:t>
+      </w:r>
+      <w:r>
+        <w:rPr>
+          <w:rFonts w:ascii="Consolas" w:eastAsia="Times New Roman" w:hAnsi="Consolas" w:cs="Times New Roman"/>
+          <w:b w:val="0"/>
+          <w:color w:val="D4D4D4"/>
+          <w:sz w:val="21"/>
+          <w:szCs w:val="21"/>
+          <w:lang w:eastAsia="ru-RU"/>
+        </w:rPr>
+        <w:t>(</w:t>
+      </w:r>
+      <w:proofErr w:type="spellStart"/>
+      <w:r>
+        <w:rPr>
+          <w:rFonts w:ascii="Consolas" w:eastAsia="Times New Roman" w:hAnsi="Consolas" w:cs="Times New Roman"/>
+          <w:b w:val="0"/>
+          <w:color w:val="4FC1FF"/>
+          <w:sz w:val="21"/>
+          <w:szCs w:val="21"/>
+          <w:lang w:eastAsia="ru-RU"/>
+        </w:rPr>
+        <w:t>numbersNew</w:t>
+      </w:r>
+      <w:proofErr w:type="spellEnd"/>
+      <w:r>
+        <w:rPr>
+          <w:rFonts w:ascii="Consolas" w:eastAsia="Times New Roman" w:hAnsi="Consolas" w:cs="Times New Roman"/>
+          <w:b w:val="0"/>
+          <w:color w:val="D4D4D4"/>
+          <w:sz w:val="21"/>
+          <w:szCs w:val="21"/>
+          <w:lang w:eastAsia="ru-RU"/>
+        </w:rPr>
+        <w:t>);</w:t>
+      </w:r>
+    </w:p>
+    <w:p>
+      <w:pPr>
         <w:pStyle w:val="a3"/>
+        <w:rPr>
+          <w:lang w:val="en-US"/>
+        </w:rPr>
+      </w:pPr>
+    </w:p>
+    <w:p>
+      <w:pPr>
+        <w:pStyle w:val="a3"/>
+        <w:rPr>
+          <w:lang w:val="en-US"/>
+        </w:rPr>
+      </w:pPr>
+    </w:p>
+    <w:p>
+      <w:pPr>
+        <w:pStyle w:val="a3"/>
+        <w:rPr>
+          <w:lang w:val="en-US"/>
+        </w:rPr>
       </w:pPr>
       <w:bookmarkStart w:id="0" w:name="_GoBack"/>
       <w:bookmarkEnd w:id="0"/>

</xml_diff>

<commit_message>
Add chapter 22 part 2
</commit_message>
<xml_diff>
--- a/Udemy/Lecture/JSLecture.docx
+++ b/Udemy/Lecture/JSLecture.docx
@@ -32311,6 +32311,3642 @@
           <w:lang w:val="en-US"/>
         </w:rPr>
       </w:pPr>
+    </w:p>
+    <w:p>
+      <w:pPr>
+        <w:shd w:val="clear" w:color="auto" w:fill="1E1E1E"/>
+        <w:spacing w:line="285" w:lineRule="atLeast"/>
+        <w:jc w:val="left"/>
+        <w:rPr>
+          <w:rFonts w:ascii="Consolas" w:eastAsia="Times New Roman" w:hAnsi="Consolas" w:cs="Times New Roman"/>
+          <w:b w:val="0"/>
+          <w:color w:val="D4D4D4"/>
+          <w:sz w:val="21"/>
+          <w:szCs w:val="21"/>
+          <w:lang w:eastAsia="ru-RU"/>
+        </w:rPr>
+      </w:pPr>
+      <w:r>
+        <w:rPr>
+          <w:rFonts w:ascii="Consolas" w:eastAsia="Times New Roman" w:hAnsi="Consolas" w:cs="Times New Roman"/>
+          <w:b w:val="0"/>
+          <w:color w:val="CE9178"/>
+          <w:sz w:val="21"/>
+          <w:szCs w:val="21"/>
+          <w:lang w:eastAsia="ru-RU"/>
+        </w:rPr>
+        <w:t>`</w:t>
+      </w:r>
+      <w:proofErr w:type="spellStart"/>
+      <w:r>
+        <w:rPr>
+          <w:rFonts w:ascii="Consolas" w:eastAsia="Times New Roman" w:hAnsi="Consolas" w:cs="Times New Roman"/>
+          <w:b w:val="0"/>
+          <w:color w:val="CE9178"/>
+          <w:sz w:val="21"/>
+          <w:szCs w:val="21"/>
+          <w:lang w:eastAsia="ru-RU"/>
+        </w:rPr>
+        <w:t>use</w:t>
+      </w:r>
+      <w:proofErr w:type="spellEnd"/>
+      <w:r>
+        <w:rPr>
+          <w:rFonts w:ascii="Consolas" w:eastAsia="Times New Roman" w:hAnsi="Consolas" w:cs="Times New Roman"/>
+          <w:b w:val="0"/>
+          <w:color w:val="CE9178"/>
+          <w:sz w:val="21"/>
+          <w:szCs w:val="21"/>
+          <w:lang w:eastAsia="ru-RU"/>
+        </w:rPr>
+        <w:t> </w:t>
+      </w:r>
+      <w:proofErr w:type="spellStart"/>
+      <w:r>
+        <w:rPr>
+          <w:rFonts w:ascii="Consolas" w:eastAsia="Times New Roman" w:hAnsi="Consolas" w:cs="Times New Roman"/>
+          <w:b w:val="0"/>
+          <w:color w:val="CE9178"/>
+          <w:sz w:val="21"/>
+          <w:szCs w:val="21"/>
+          <w:lang w:eastAsia="ru-RU"/>
+        </w:rPr>
+        <w:t>strict</w:t>
+      </w:r>
+      <w:proofErr w:type="spellEnd"/>
+      <w:r>
+        <w:rPr>
+          <w:rFonts w:ascii="Consolas" w:eastAsia="Times New Roman" w:hAnsi="Consolas" w:cs="Times New Roman"/>
+          <w:b w:val="0"/>
+          <w:color w:val="CE9178"/>
+          <w:sz w:val="21"/>
+          <w:szCs w:val="21"/>
+          <w:lang w:eastAsia="ru-RU"/>
+        </w:rPr>
+        <w:t>`</w:t>
+      </w:r>
+      <w:r>
+        <w:rPr>
+          <w:rFonts w:ascii="Consolas" w:eastAsia="Times New Roman" w:hAnsi="Consolas" w:cs="Times New Roman"/>
+          <w:b w:val="0"/>
+          <w:color w:val="D4D4D4"/>
+          <w:sz w:val="21"/>
+          <w:szCs w:val="21"/>
+          <w:lang w:eastAsia="ru-RU"/>
+        </w:rPr>
+        <w:t>;</w:t>
+      </w:r>
+    </w:p>
+    <w:p>
+      <w:pPr>
+        <w:shd w:val="clear" w:color="auto" w:fill="1E1E1E"/>
+        <w:spacing w:line="285" w:lineRule="atLeast"/>
+        <w:jc w:val="left"/>
+        <w:rPr>
+          <w:rFonts w:ascii="Consolas" w:eastAsia="Times New Roman" w:hAnsi="Consolas" w:cs="Times New Roman"/>
+          <w:b w:val="0"/>
+          <w:color w:val="D4D4D4"/>
+          <w:sz w:val="21"/>
+          <w:szCs w:val="21"/>
+          <w:lang w:eastAsia="ru-RU"/>
+        </w:rPr>
+      </w:pPr>
+    </w:p>
+    <w:p>
+      <w:pPr>
+        <w:shd w:val="clear" w:color="auto" w:fill="1E1E1E"/>
+        <w:spacing w:line="285" w:lineRule="atLeast"/>
+        <w:jc w:val="left"/>
+        <w:rPr>
+          <w:rFonts w:ascii="Consolas" w:eastAsia="Times New Roman" w:hAnsi="Consolas" w:cs="Times New Roman"/>
+          <w:b w:val="0"/>
+          <w:color w:val="D4D4D4"/>
+          <w:sz w:val="21"/>
+          <w:szCs w:val="21"/>
+          <w:lang w:eastAsia="ru-RU"/>
+        </w:rPr>
+      </w:pPr>
+      <w:r>
+        <w:rPr>
+          <w:rFonts w:ascii="Consolas" w:eastAsia="Times New Roman" w:hAnsi="Consolas" w:cs="Times New Roman"/>
+          <w:b w:val="0"/>
+          <w:color w:val="6A9955"/>
+          <w:sz w:val="21"/>
+          <w:szCs w:val="21"/>
+          <w:lang w:eastAsia="ru-RU"/>
+        </w:rPr>
+        <w:t>// чтобы </w:t>
+      </w:r>
+      <w:proofErr w:type="spellStart"/>
+      <w:r>
+        <w:rPr>
+          <w:rFonts w:ascii="Consolas" w:eastAsia="Times New Roman" w:hAnsi="Consolas" w:cs="Times New Roman"/>
+          <w:b w:val="0"/>
+          <w:color w:val="6A9955"/>
+          <w:sz w:val="21"/>
+          <w:szCs w:val="21"/>
+          <w:lang w:eastAsia="ru-RU"/>
+        </w:rPr>
+        <w:t>соеденить</w:t>
+      </w:r>
+      <w:proofErr w:type="spellEnd"/>
+      <w:r>
+        <w:rPr>
+          <w:rFonts w:ascii="Consolas" w:eastAsia="Times New Roman" w:hAnsi="Consolas" w:cs="Times New Roman"/>
+          <w:b w:val="0"/>
+          <w:color w:val="6A9955"/>
+          <w:sz w:val="21"/>
+          <w:szCs w:val="21"/>
+          <w:lang w:eastAsia="ru-RU"/>
+        </w:rPr>
+        <w:t> несколько объектов в один</w:t>
+      </w:r>
+    </w:p>
+    <w:p>
+      <w:pPr>
+        <w:shd w:val="clear" w:color="auto" w:fill="1E1E1E"/>
+        <w:spacing w:line="285" w:lineRule="atLeast"/>
+        <w:jc w:val="left"/>
+        <w:rPr>
+          <w:rFonts w:ascii="Consolas" w:eastAsia="Times New Roman" w:hAnsi="Consolas" w:cs="Times New Roman"/>
+          <w:b w:val="0"/>
+          <w:color w:val="D4D4D4"/>
+          <w:sz w:val="21"/>
+          <w:szCs w:val="21"/>
+          <w:lang w:eastAsia="ru-RU"/>
+        </w:rPr>
+      </w:pPr>
+      <w:r>
+        <w:rPr>
+          <w:rFonts w:ascii="Consolas" w:eastAsia="Times New Roman" w:hAnsi="Consolas" w:cs="Times New Roman"/>
+          <w:b w:val="0"/>
+          <w:color w:val="6A9955"/>
+          <w:sz w:val="21"/>
+          <w:szCs w:val="21"/>
+          <w:lang w:eastAsia="ru-RU"/>
+        </w:rPr>
+        <w:t>// используем метод интерфейса </w:t>
+      </w:r>
+      <w:proofErr w:type="spellStart"/>
+      <w:r>
+        <w:rPr>
+          <w:rFonts w:ascii="Consolas" w:eastAsia="Times New Roman" w:hAnsi="Consolas" w:cs="Times New Roman"/>
+          <w:b w:val="0"/>
+          <w:color w:val="6A9955"/>
+          <w:sz w:val="21"/>
+          <w:szCs w:val="21"/>
+          <w:lang w:eastAsia="ru-RU"/>
+        </w:rPr>
+        <w:t>Object</w:t>
+      </w:r>
+      <w:proofErr w:type="spellEnd"/>
+    </w:p>
+    <w:p>
+      <w:pPr>
+        <w:shd w:val="clear" w:color="auto" w:fill="1E1E1E"/>
+        <w:spacing w:line="285" w:lineRule="atLeast"/>
+        <w:jc w:val="left"/>
+        <w:rPr>
+          <w:rFonts w:ascii="Consolas" w:eastAsia="Times New Roman" w:hAnsi="Consolas" w:cs="Times New Roman"/>
+          <w:b w:val="0"/>
+          <w:color w:val="D4D4D4"/>
+          <w:sz w:val="21"/>
+          <w:szCs w:val="21"/>
+          <w:lang w:eastAsia="ru-RU"/>
+        </w:rPr>
+      </w:pPr>
+      <w:r>
+        <w:rPr>
+          <w:rFonts w:ascii="Consolas" w:eastAsia="Times New Roman" w:hAnsi="Consolas" w:cs="Times New Roman"/>
+          <w:b w:val="0"/>
+          <w:color w:val="6A9955"/>
+          <w:sz w:val="21"/>
+          <w:szCs w:val="21"/>
+          <w:lang w:eastAsia="ru-RU"/>
+        </w:rPr>
+        <w:t>// данный метод можно использовать для поверхностного клонирования </w:t>
+      </w:r>
+    </w:p>
+    <w:p>
+      <w:pPr>
+        <w:shd w:val="clear" w:color="auto" w:fill="1E1E1E"/>
+        <w:spacing w:line="285" w:lineRule="atLeast"/>
+        <w:jc w:val="left"/>
+        <w:rPr>
+          <w:rFonts w:ascii="Consolas" w:eastAsia="Times New Roman" w:hAnsi="Consolas" w:cs="Times New Roman"/>
+          <w:b w:val="0"/>
+          <w:color w:val="D4D4D4"/>
+          <w:sz w:val="21"/>
+          <w:szCs w:val="21"/>
+          <w:lang w:val="en-US" w:eastAsia="ru-RU"/>
+        </w:rPr>
+      </w:pPr>
+      <w:r>
+        <w:rPr>
+          <w:rFonts w:ascii="Consolas" w:eastAsia="Times New Roman" w:hAnsi="Consolas" w:cs="Times New Roman"/>
+          <w:b w:val="0"/>
+          <w:color w:val="6A9955"/>
+          <w:sz w:val="21"/>
+          <w:szCs w:val="21"/>
+          <w:lang w:val="en-US" w:eastAsia="ru-RU"/>
+        </w:rPr>
+        <w:t>// </w:t>
+      </w:r>
+      <w:r>
+        <w:rPr>
+          <w:rFonts w:ascii="Consolas" w:eastAsia="Times New Roman" w:hAnsi="Consolas" w:cs="Times New Roman"/>
+          <w:b w:val="0"/>
+          <w:color w:val="6A9955"/>
+          <w:sz w:val="21"/>
+          <w:szCs w:val="21"/>
+          <w:lang w:eastAsia="ru-RU"/>
+        </w:rPr>
+        <w:t>объектов</w:t>
+      </w:r>
+    </w:p>
+    <w:p>
+      <w:pPr>
+        <w:shd w:val="clear" w:color="auto" w:fill="1E1E1E"/>
+        <w:spacing w:line="285" w:lineRule="atLeast"/>
+        <w:jc w:val="left"/>
+        <w:rPr>
+          <w:rFonts w:ascii="Consolas" w:eastAsia="Times New Roman" w:hAnsi="Consolas" w:cs="Times New Roman"/>
+          <w:b w:val="0"/>
+          <w:color w:val="D4D4D4"/>
+          <w:sz w:val="21"/>
+          <w:szCs w:val="21"/>
+          <w:lang w:val="en-US" w:eastAsia="ru-RU"/>
+        </w:rPr>
+      </w:pPr>
+      <w:r>
+        <w:rPr>
+          <w:rFonts w:ascii="Consolas" w:eastAsia="Times New Roman" w:hAnsi="Consolas" w:cs="Times New Roman"/>
+          <w:b w:val="0"/>
+          <w:color w:val="569CD6"/>
+          <w:sz w:val="21"/>
+          <w:szCs w:val="21"/>
+          <w:lang w:val="en-US" w:eastAsia="ru-RU"/>
+        </w:rPr>
+        <w:t>const</w:t>
+      </w:r>
+      <w:r>
+        <w:rPr>
+          <w:rFonts w:ascii="Consolas" w:eastAsia="Times New Roman" w:hAnsi="Consolas" w:cs="Times New Roman"/>
+          <w:b w:val="0"/>
+          <w:color w:val="D4D4D4"/>
+          <w:sz w:val="21"/>
+          <w:szCs w:val="21"/>
+          <w:lang w:val="en-US" w:eastAsia="ru-RU"/>
+        </w:rPr>
+        <w:t> </w:t>
+      </w:r>
+      <w:r>
+        <w:rPr>
+          <w:rFonts w:ascii="Consolas" w:eastAsia="Times New Roman" w:hAnsi="Consolas" w:cs="Times New Roman"/>
+          <w:b w:val="0"/>
+          <w:color w:val="4FC1FF"/>
+          <w:sz w:val="21"/>
+          <w:szCs w:val="21"/>
+          <w:lang w:val="en-US" w:eastAsia="ru-RU"/>
+        </w:rPr>
+        <w:t>numbers</w:t>
+      </w:r>
+      <w:r>
+        <w:rPr>
+          <w:rFonts w:ascii="Consolas" w:eastAsia="Times New Roman" w:hAnsi="Consolas" w:cs="Times New Roman"/>
+          <w:b w:val="0"/>
+          <w:color w:val="D4D4D4"/>
+          <w:sz w:val="21"/>
+          <w:szCs w:val="21"/>
+          <w:lang w:val="en-US" w:eastAsia="ru-RU"/>
+        </w:rPr>
+        <w:t> = {</w:t>
+      </w:r>
+    </w:p>
+    <w:p>
+      <w:pPr>
+        <w:shd w:val="clear" w:color="auto" w:fill="1E1E1E"/>
+        <w:spacing w:line="285" w:lineRule="atLeast"/>
+        <w:jc w:val="left"/>
+        <w:rPr>
+          <w:rFonts w:ascii="Consolas" w:eastAsia="Times New Roman" w:hAnsi="Consolas" w:cs="Times New Roman"/>
+          <w:b w:val="0"/>
+          <w:color w:val="D4D4D4"/>
+          <w:sz w:val="21"/>
+          <w:szCs w:val="21"/>
+          <w:lang w:val="en-US" w:eastAsia="ru-RU"/>
+        </w:rPr>
+      </w:pPr>
+      <w:r>
+        <w:rPr>
+          <w:rFonts w:ascii="Consolas" w:eastAsia="Times New Roman" w:hAnsi="Consolas" w:cs="Times New Roman"/>
+          <w:b w:val="0"/>
+          <w:color w:val="D4D4D4"/>
+          <w:sz w:val="21"/>
+          <w:szCs w:val="21"/>
+          <w:lang w:val="en-US" w:eastAsia="ru-RU"/>
+        </w:rPr>
+        <w:t>    </w:t>
+      </w:r>
+      <w:r>
+        <w:rPr>
+          <w:rFonts w:ascii="Consolas" w:eastAsia="Times New Roman" w:hAnsi="Consolas" w:cs="Times New Roman"/>
+          <w:b w:val="0"/>
+          <w:color w:val="9CDCFE"/>
+          <w:sz w:val="21"/>
+          <w:szCs w:val="21"/>
+          <w:lang w:val="en-US" w:eastAsia="ru-RU"/>
+        </w:rPr>
+        <w:t>a:</w:t>
+      </w:r>
+      <w:r>
+        <w:rPr>
+          <w:rFonts w:ascii="Consolas" w:eastAsia="Times New Roman" w:hAnsi="Consolas" w:cs="Times New Roman"/>
+          <w:b w:val="0"/>
+          <w:color w:val="D4D4D4"/>
+          <w:sz w:val="21"/>
+          <w:szCs w:val="21"/>
+          <w:lang w:val="en-US" w:eastAsia="ru-RU"/>
+        </w:rPr>
+        <w:t> </w:t>
+      </w:r>
+      <w:r>
+        <w:rPr>
+          <w:rFonts w:ascii="Consolas" w:eastAsia="Times New Roman" w:hAnsi="Consolas" w:cs="Times New Roman"/>
+          <w:b w:val="0"/>
+          <w:color w:val="B5CEA8"/>
+          <w:sz w:val="21"/>
+          <w:szCs w:val="21"/>
+          <w:lang w:val="en-US" w:eastAsia="ru-RU"/>
+        </w:rPr>
+        <w:t>2</w:t>
+      </w:r>
+      <w:r>
+        <w:rPr>
+          <w:rFonts w:ascii="Consolas" w:eastAsia="Times New Roman" w:hAnsi="Consolas" w:cs="Times New Roman"/>
+          <w:b w:val="0"/>
+          <w:color w:val="D4D4D4"/>
+          <w:sz w:val="21"/>
+          <w:szCs w:val="21"/>
+          <w:lang w:val="en-US" w:eastAsia="ru-RU"/>
+        </w:rPr>
+        <w:t>,</w:t>
+      </w:r>
+    </w:p>
+    <w:p>
+      <w:pPr>
+        <w:shd w:val="clear" w:color="auto" w:fill="1E1E1E"/>
+        <w:spacing w:line="285" w:lineRule="atLeast"/>
+        <w:jc w:val="left"/>
+        <w:rPr>
+          <w:rFonts w:ascii="Consolas" w:eastAsia="Times New Roman" w:hAnsi="Consolas" w:cs="Times New Roman"/>
+          <w:b w:val="0"/>
+          <w:color w:val="D4D4D4"/>
+          <w:sz w:val="21"/>
+          <w:szCs w:val="21"/>
+          <w:lang w:val="en-US" w:eastAsia="ru-RU"/>
+        </w:rPr>
+      </w:pPr>
+      <w:r>
+        <w:rPr>
+          <w:rFonts w:ascii="Consolas" w:eastAsia="Times New Roman" w:hAnsi="Consolas" w:cs="Times New Roman"/>
+          <w:b w:val="0"/>
+          <w:color w:val="D4D4D4"/>
+          <w:sz w:val="21"/>
+          <w:szCs w:val="21"/>
+          <w:lang w:val="en-US" w:eastAsia="ru-RU"/>
+        </w:rPr>
+        <w:t>    </w:t>
+      </w:r>
+      <w:r>
+        <w:rPr>
+          <w:rFonts w:ascii="Consolas" w:eastAsia="Times New Roman" w:hAnsi="Consolas" w:cs="Times New Roman"/>
+          <w:b w:val="0"/>
+          <w:color w:val="9CDCFE"/>
+          <w:sz w:val="21"/>
+          <w:szCs w:val="21"/>
+          <w:lang w:val="en-US" w:eastAsia="ru-RU"/>
+        </w:rPr>
+        <w:t>b:</w:t>
+      </w:r>
+      <w:r>
+        <w:rPr>
+          <w:rFonts w:ascii="Consolas" w:eastAsia="Times New Roman" w:hAnsi="Consolas" w:cs="Times New Roman"/>
+          <w:b w:val="0"/>
+          <w:color w:val="D4D4D4"/>
+          <w:sz w:val="21"/>
+          <w:szCs w:val="21"/>
+          <w:lang w:val="en-US" w:eastAsia="ru-RU"/>
+        </w:rPr>
+        <w:t> </w:t>
+      </w:r>
+      <w:r>
+        <w:rPr>
+          <w:rFonts w:ascii="Consolas" w:eastAsia="Times New Roman" w:hAnsi="Consolas" w:cs="Times New Roman"/>
+          <w:b w:val="0"/>
+          <w:color w:val="B5CEA8"/>
+          <w:sz w:val="21"/>
+          <w:szCs w:val="21"/>
+          <w:lang w:val="en-US" w:eastAsia="ru-RU"/>
+        </w:rPr>
+        <w:t>5</w:t>
+      </w:r>
+      <w:r>
+        <w:rPr>
+          <w:rFonts w:ascii="Consolas" w:eastAsia="Times New Roman" w:hAnsi="Consolas" w:cs="Times New Roman"/>
+          <w:b w:val="0"/>
+          <w:color w:val="D4D4D4"/>
+          <w:sz w:val="21"/>
+          <w:szCs w:val="21"/>
+          <w:lang w:val="en-US" w:eastAsia="ru-RU"/>
+        </w:rPr>
+        <w:t>,</w:t>
+      </w:r>
+    </w:p>
+    <w:p>
+      <w:pPr>
+        <w:shd w:val="clear" w:color="auto" w:fill="1E1E1E"/>
+        <w:spacing w:line="285" w:lineRule="atLeast"/>
+        <w:jc w:val="left"/>
+        <w:rPr>
+          <w:rFonts w:ascii="Consolas" w:eastAsia="Times New Roman" w:hAnsi="Consolas" w:cs="Times New Roman"/>
+          <w:b w:val="0"/>
+          <w:color w:val="D4D4D4"/>
+          <w:sz w:val="21"/>
+          <w:szCs w:val="21"/>
+          <w:lang w:val="en-US" w:eastAsia="ru-RU"/>
+        </w:rPr>
+      </w:pPr>
+      <w:r>
+        <w:rPr>
+          <w:rFonts w:ascii="Consolas" w:eastAsia="Times New Roman" w:hAnsi="Consolas" w:cs="Times New Roman"/>
+          <w:b w:val="0"/>
+          <w:color w:val="D4D4D4"/>
+          <w:sz w:val="21"/>
+          <w:szCs w:val="21"/>
+          <w:lang w:val="en-US" w:eastAsia="ru-RU"/>
+        </w:rPr>
+        <w:t>    </w:t>
+      </w:r>
+      <w:r>
+        <w:rPr>
+          <w:rFonts w:ascii="Consolas" w:eastAsia="Times New Roman" w:hAnsi="Consolas" w:cs="Times New Roman"/>
+          <w:b w:val="0"/>
+          <w:color w:val="9CDCFE"/>
+          <w:sz w:val="21"/>
+          <w:szCs w:val="21"/>
+          <w:lang w:val="en-US" w:eastAsia="ru-RU"/>
+        </w:rPr>
+        <w:t>c:</w:t>
+      </w:r>
+      <w:r>
+        <w:rPr>
+          <w:rFonts w:ascii="Consolas" w:eastAsia="Times New Roman" w:hAnsi="Consolas" w:cs="Times New Roman"/>
+          <w:b w:val="0"/>
+          <w:color w:val="D4D4D4"/>
+          <w:sz w:val="21"/>
+          <w:szCs w:val="21"/>
+          <w:lang w:val="en-US" w:eastAsia="ru-RU"/>
+        </w:rPr>
+        <w:t> {</w:t>
+      </w:r>
+    </w:p>
+    <w:p>
+      <w:pPr>
+        <w:shd w:val="clear" w:color="auto" w:fill="1E1E1E"/>
+        <w:spacing w:line="285" w:lineRule="atLeast"/>
+        <w:jc w:val="left"/>
+        <w:rPr>
+          <w:rFonts w:ascii="Consolas" w:eastAsia="Times New Roman" w:hAnsi="Consolas" w:cs="Times New Roman"/>
+          <w:b w:val="0"/>
+          <w:color w:val="D4D4D4"/>
+          <w:sz w:val="21"/>
+          <w:szCs w:val="21"/>
+          <w:lang w:val="en-US" w:eastAsia="ru-RU"/>
+        </w:rPr>
+      </w:pPr>
+      <w:r>
+        <w:rPr>
+          <w:rFonts w:ascii="Consolas" w:eastAsia="Times New Roman" w:hAnsi="Consolas" w:cs="Times New Roman"/>
+          <w:b w:val="0"/>
+          <w:color w:val="D4D4D4"/>
+          <w:sz w:val="21"/>
+          <w:szCs w:val="21"/>
+          <w:lang w:val="en-US" w:eastAsia="ru-RU"/>
+        </w:rPr>
+        <w:t>        </w:t>
+      </w:r>
+      <w:r>
+        <w:rPr>
+          <w:rFonts w:ascii="Consolas" w:eastAsia="Times New Roman" w:hAnsi="Consolas" w:cs="Times New Roman"/>
+          <w:b w:val="0"/>
+          <w:color w:val="9CDCFE"/>
+          <w:sz w:val="21"/>
+          <w:szCs w:val="21"/>
+          <w:lang w:val="en-US" w:eastAsia="ru-RU"/>
+        </w:rPr>
+        <w:t>x:</w:t>
+      </w:r>
+      <w:r>
+        <w:rPr>
+          <w:rFonts w:ascii="Consolas" w:eastAsia="Times New Roman" w:hAnsi="Consolas" w:cs="Times New Roman"/>
+          <w:b w:val="0"/>
+          <w:color w:val="D4D4D4"/>
+          <w:sz w:val="21"/>
+          <w:szCs w:val="21"/>
+          <w:lang w:val="en-US" w:eastAsia="ru-RU"/>
+        </w:rPr>
+        <w:t> </w:t>
+      </w:r>
+      <w:r>
+        <w:rPr>
+          <w:rFonts w:ascii="Consolas" w:eastAsia="Times New Roman" w:hAnsi="Consolas" w:cs="Times New Roman"/>
+          <w:b w:val="0"/>
+          <w:color w:val="B5CEA8"/>
+          <w:sz w:val="21"/>
+          <w:szCs w:val="21"/>
+          <w:lang w:val="en-US" w:eastAsia="ru-RU"/>
+        </w:rPr>
+        <w:t>8</w:t>
+      </w:r>
+      <w:r>
+        <w:rPr>
+          <w:rFonts w:ascii="Consolas" w:eastAsia="Times New Roman" w:hAnsi="Consolas" w:cs="Times New Roman"/>
+          <w:b w:val="0"/>
+          <w:color w:val="D4D4D4"/>
+          <w:sz w:val="21"/>
+          <w:szCs w:val="21"/>
+          <w:lang w:val="en-US" w:eastAsia="ru-RU"/>
+        </w:rPr>
+        <w:t>,</w:t>
+      </w:r>
+    </w:p>
+    <w:p>
+      <w:pPr>
+        <w:shd w:val="clear" w:color="auto" w:fill="1E1E1E"/>
+        <w:spacing w:line="285" w:lineRule="atLeast"/>
+        <w:jc w:val="left"/>
+        <w:rPr>
+          <w:rFonts w:ascii="Consolas" w:eastAsia="Times New Roman" w:hAnsi="Consolas" w:cs="Times New Roman"/>
+          <w:b w:val="0"/>
+          <w:color w:val="D4D4D4"/>
+          <w:sz w:val="21"/>
+          <w:szCs w:val="21"/>
+          <w:lang w:val="en-US" w:eastAsia="ru-RU"/>
+        </w:rPr>
+      </w:pPr>
+      <w:r>
+        <w:rPr>
+          <w:rFonts w:ascii="Consolas" w:eastAsia="Times New Roman" w:hAnsi="Consolas" w:cs="Times New Roman"/>
+          <w:b w:val="0"/>
+          <w:color w:val="D4D4D4"/>
+          <w:sz w:val="21"/>
+          <w:szCs w:val="21"/>
+          <w:lang w:val="en-US" w:eastAsia="ru-RU"/>
+        </w:rPr>
+        <w:t>        </w:t>
+      </w:r>
+      <w:r>
+        <w:rPr>
+          <w:rFonts w:ascii="Consolas" w:eastAsia="Times New Roman" w:hAnsi="Consolas" w:cs="Times New Roman"/>
+          <w:b w:val="0"/>
+          <w:color w:val="9CDCFE"/>
+          <w:sz w:val="21"/>
+          <w:szCs w:val="21"/>
+          <w:lang w:val="en-US" w:eastAsia="ru-RU"/>
+        </w:rPr>
+        <w:t>y:</w:t>
+      </w:r>
+      <w:r>
+        <w:rPr>
+          <w:rFonts w:ascii="Consolas" w:eastAsia="Times New Roman" w:hAnsi="Consolas" w:cs="Times New Roman"/>
+          <w:b w:val="0"/>
+          <w:color w:val="D4D4D4"/>
+          <w:sz w:val="21"/>
+          <w:szCs w:val="21"/>
+          <w:lang w:val="en-US" w:eastAsia="ru-RU"/>
+        </w:rPr>
+        <w:t> </w:t>
+      </w:r>
+      <w:r>
+        <w:rPr>
+          <w:rFonts w:ascii="Consolas" w:eastAsia="Times New Roman" w:hAnsi="Consolas" w:cs="Times New Roman"/>
+          <w:b w:val="0"/>
+          <w:color w:val="B5CEA8"/>
+          <w:sz w:val="21"/>
+          <w:szCs w:val="21"/>
+          <w:lang w:val="en-US" w:eastAsia="ru-RU"/>
+        </w:rPr>
+        <w:t>4</w:t>
+      </w:r>
+    </w:p>
+    <w:p>
+      <w:pPr>
+        <w:shd w:val="clear" w:color="auto" w:fill="1E1E1E"/>
+        <w:spacing w:line="285" w:lineRule="atLeast"/>
+        <w:jc w:val="left"/>
+        <w:rPr>
+          <w:rFonts w:ascii="Consolas" w:eastAsia="Times New Roman" w:hAnsi="Consolas" w:cs="Times New Roman"/>
+          <w:b w:val="0"/>
+          <w:color w:val="D4D4D4"/>
+          <w:sz w:val="21"/>
+          <w:szCs w:val="21"/>
+          <w:lang w:val="en-US" w:eastAsia="ru-RU"/>
+        </w:rPr>
+      </w:pPr>
+      <w:r>
+        <w:rPr>
+          <w:rFonts w:ascii="Consolas" w:eastAsia="Times New Roman" w:hAnsi="Consolas" w:cs="Times New Roman"/>
+          <w:b w:val="0"/>
+          <w:color w:val="D4D4D4"/>
+          <w:sz w:val="21"/>
+          <w:szCs w:val="21"/>
+          <w:lang w:val="en-US" w:eastAsia="ru-RU"/>
+        </w:rPr>
+        <w:t>    }</w:t>
+      </w:r>
+    </w:p>
+    <w:p>
+      <w:pPr>
+        <w:shd w:val="clear" w:color="auto" w:fill="1E1E1E"/>
+        <w:spacing w:line="285" w:lineRule="atLeast"/>
+        <w:jc w:val="left"/>
+        <w:rPr>
+          <w:rFonts w:ascii="Consolas" w:eastAsia="Times New Roman" w:hAnsi="Consolas" w:cs="Times New Roman"/>
+          <w:b w:val="0"/>
+          <w:color w:val="D4D4D4"/>
+          <w:sz w:val="21"/>
+          <w:szCs w:val="21"/>
+          <w:lang w:val="en-US" w:eastAsia="ru-RU"/>
+        </w:rPr>
+      </w:pPr>
+      <w:r>
+        <w:rPr>
+          <w:rFonts w:ascii="Consolas" w:eastAsia="Times New Roman" w:hAnsi="Consolas" w:cs="Times New Roman"/>
+          <w:b w:val="0"/>
+          <w:color w:val="D4D4D4"/>
+          <w:sz w:val="21"/>
+          <w:szCs w:val="21"/>
+          <w:lang w:val="en-US" w:eastAsia="ru-RU"/>
+        </w:rPr>
+        <w:t>};</w:t>
+      </w:r>
+    </w:p>
+    <w:p>
+      <w:pPr>
+        <w:shd w:val="clear" w:color="auto" w:fill="1E1E1E"/>
+        <w:spacing w:line="285" w:lineRule="atLeast"/>
+        <w:jc w:val="left"/>
+        <w:rPr>
+          <w:rFonts w:ascii="Consolas" w:eastAsia="Times New Roman" w:hAnsi="Consolas" w:cs="Times New Roman"/>
+          <w:b w:val="0"/>
+          <w:color w:val="D4D4D4"/>
+          <w:sz w:val="21"/>
+          <w:szCs w:val="21"/>
+          <w:lang w:val="en-US" w:eastAsia="ru-RU"/>
+        </w:rPr>
+      </w:pPr>
+    </w:p>
+    <w:p>
+      <w:pPr>
+        <w:shd w:val="clear" w:color="auto" w:fill="1E1E1E"/>
+        <w:spacing w:line="285" w:lineRule="atLeast"/>
+        <w:jc w:val="left"/>
+        <w:rPr>
+          <w:rFonts w:ascii="Consolas" w:eastAsia="Times New Roman" w:hAnsi="Consolas" w:cs="Times New Roman"/>
+          <w:b w:val="0"/>
+          <w:color w:val="D4D4D4"/>
+          <w:sz w:val="21"/>
+          <w:szCs w:val="21"/>
+          <w:lang w:val="en-US" w:eastAsia="ru-RU"/>
+        </w:rPr>
+      </w:pPr>
+      <w:r>
+        <w:rPr>
+          <w:rFonts w:ascii="Consolas" w:eastAsia="Times New Roman" w:hAnsi="Consolas" w:cs="Times New Roman"/>
+          <w:b w:val="0"/>
+          <w:color w:val="569CD6"/>
+          <w:sz w:val="21"/>
+          <w:szCs w:val="21"/>
+          <w:lang w:val="en-US" w:eastAsia="ru-RU"/>
+        </w:rPr>
+        <w:t>const</w:t>
+      </w:r>
+      <w:r>
+        <w:rPr>
+          <w:rFonts w:ascii="Consolas" w:eastAsia="Times New Roman" w:hAnsi="Consolas" w:cs="Times New Roman"/>
+          <w:b w:val="0"/>
+          <w:color w:val="D4D4D4"/>
+          <w:sz w:val="21"/>
+          <w:szCs w:val="21"/>
+          <w:lang w:val="en-US" w:eastAsia="ru-RU"/>
+        </w:rPr>
+        <w:t> </w:t>
+      </w:r>
+      <w:r>
+        <w:rPr>
+          <w:rFonts w:ascii="Consolas" w:eastAsia="Times New Roman" w:hAnsi="Consolas" w:cs="Times New Roman"/>
+          <w:b w:val="0"/>
+          <w:color w:val="4FC1FF"/>
+          <w:sz w:val="21"/>
+          <w:szCs w:val="21"/>
+          <w:lang w:val="en-US" w:eastAsia="ru-RU"/>
+        </w:rPr>
+        <w:t>add</w:t>
+      </w:r>
+      <w:r>
+        <w:rPr>
+          <w:rFonts w:ascii="Consolas" w:eastAsia="Times New Roman" w:hAnsi="Consolas" w:cs="Times New Roman"/>
+          <w:b w:val="0"/>
+          <w:color w:val="D4D4D4"/>
+          <w:sz w:val="21"/>
+          <w:szCs w:val="21"/>
+          <w:lang w:val="en-US" w:eastAsia="ru-RU"/>
+        </w:rPr>
+        <w:t> = {</w:t>
+      </w:r>
+    </w:p>
+    <w:p>
+      <w:pPr>
+        <w:shd w:val="clear" w:color="auto" w:fill="1E1E1E"/>
+        <w:spacing w:line="285" w:lineRule="atLeast"/>
+        <w:jc w:val="left"/>
+        <w:rPr>
+          <w:rFonts w:ascii="Consolas" w:eastAsia="Times New Roman" w:hAnsi="Consolas" w:cs="Times New Roman"/>
+          <w:b w:val="0"/>
+          <w:color w:val="D4D4D4"/>
+          <w:sz w:val="21"/>
+          <w:szCs w:val="21"/>
+          <w:lang w:eastAsia="ru-RU"/>
+        </w:rPr>
+      </w:pPr>
+      <w:r>
+        <w:rPr>
+          <w:rFonts w:ascii="Consolas" w:eastAsia="Times New Roman" w:hAnsi="Consolas" w:cs="Times New Roman"/>
+          <w:b w:val="0"/>
+          <w:color w:val="D4D4D4"/>
+          <w:sz w:val="21"/>
+          <w:szCs w:val="21"/>
+          <w:lang w:val="en-US" w:eastAsia="ru-RU"/>
+        </w:rPr>
+        <w:t>    </w:t>
+      </w:r>
+      <w:r>
+        <w:rPr>
+          <w:rFonts w:ascii="Consolas" w:eastAsia="Times New Roman" w:hAnsi="Consolas" w:cs="Times New Roman"/>
+          <w:b w:val="0"/>
+          <w:color w:val="9CDCFE"/>
+          <w:sz w:val="21"/>
+          <w:szCs w:val="21"/>
+          <w:lang w:eastAsia="ru-RU"/>
+        </w:rPr>
+        <w:t>d:</w:t>
+      </w:r>
+      <w:r>
+        <w:rPr>
+          <w:rFonts w:ascii="Consolas" w:eastAsia="Times New Roman" w:hAnsi="Consolas" w:cs="Times New Roman"/>
+          <w:b w:val="0"/>
+          <w:color w:val="D4D4D4"/>
+          <w:sz w:val="21"/>
+          <w:szCs w:val="21"/>
+          <w:lang w:eastAsia="ru-RU"/>
+        </w:rPr>
+        <w:t> </w:t>
+      </w:r>
+      <w:r>
+        <w:rPr>
+          <w:rFonts w:ascii="Consolas" w:eastAsia="Times New Roman" w:hAnsi="Consolas" w:cs="Times New Roman"/>
+          <w:b w:val="0"/>
+          <w:color w:val="B5CEA8"/>
+          <w:sz w:val="21"/>
+          <w:szCs w:val="21"/>
+          <w:lang w:eastAsia="ru-RU"/>
+        </w:rPr>
+        <w:t>17</w:t>
+      </w:r>
+      <w:r>
+        <w:rPr>
+          <w:rFonts w:ascii="Consolas" w:eastAsia="Times New Roman" w:hAnsi="Consolas" w:cs="Times New Roman"/>
+          <w:b w:val="0"/>
+          <w:color w:val="D4D4D4"/>
+          <w:sz w:val="21"/>
+          <w:szCs w:val="21"/>
+          <w:lang w:eastAsia="ru-RU"/>
+        </w:rPr>
+        <w:t>,</w:t>
+      </w:r>
+    </w:p>
+    <w:p>
+      <w:pPr>
+        <w:shd w:val="clear" w:color="auto" w:fill="1E1E1E"/>
+        <w:spacing w:line="285" w:lineRule="atLeast"/>
+        <w:jc w:val="left"/>
+        <w:rPr>
+          <w:rFonts w:ascii="Consolas" w:eastAsia="Times New Roman" w:hAnsi="Consolas" w:cs="Times New Roman"/>
+          <w:b w:val="0"/>
+          <w:color w:val="D4D4D4"/>
+          <w:sz w:val="21"/>
+          <w:szCs w:val="21"/>
+          <w:lang w:eastAsia="ru-RU"/>
+        </w:rPr>
+      </w:pPr>
+      <w:r>
+        <w:rPr>
+          <w:rFonts w:ascii="Consolas" w:eastAsia="Times New Roman" w:hAnsi="Consolas" w:cs="Times New Roman"/>
+          <w:b w:val="0"/>
+          <w:color w:val="D4D4D4"/>
+          <w:sz w:val="21"/>
+          <w:szCs w:val="21"/>
+          <w:lang w:eastAsia="ru-RU"/>
+        </w:rPr>
+        <w:t>    </w:t>
+      </w:r>
+      <w:r>
+        <w:rPr>
+          <w:rFonts w:ascii="Consolas" w:eastAsia="Times New Roman" w:hAnsi="Consolas" w:cs="Times New Roman"/>
+          <w:b w:val="0"/>
+          <w:color w:val="9CDCFE"/>
+          <w:sz w:val="21"/>
+          <w:szCs w:val="21"/>
+          <w:lang w:eastAsia="ru-RU"/>
+        </w:rPr>
+        <w:t>e:</w:t>
+      </w:r>
+      <w:r>
+        <w:rPr>
+          <w:rFonts w:ascii="Consolas" w:eastAsia="Times New Roman" w:hAnsi="Consolas" w:cs="Times New Roman"/>
+          <w:b w:val="0"/>
+          <w:color w:val="D4D4D4"/>
+          <w:sz w:val="21"/>
+          <w:szCs w:val="21"/>
+          <w:lang w:eastAsia="ru-RU"/>
+        </w:rPr>
+        <w:t> </w:t>
+      </w:r>
+      <w:r>
+        <w:rPr>
+          <w:rFonts w:ascii="Consolas" w:eastAsia="Times New Roman" w:hAnsi="Consolas" w:cs="Times New Roman"/>
+          <w:b w:val="0"/>
+          <w:color w:val="B5CEA8"/>
+          <w:sz w:val="21"/>
+          <w:szCs w:val="21"/>
+          <w:lang w:eastAsia="ru-RU"/>
+        </w:rPr>
+        <w:t>20</w:t>
+      </w:r>
+    </w:p>
+    <w:p>
+      <w:pPr>
+        <w:shd w:val="clear" w:color="auto" w:fill="1E1E1E"/>
+        <w:spacing w:line="285" w:lineRule="atLeast"/>
+        <w:jc w:val="left"/>
+        <w:rPr>
+          <w:rFonts w:ascii="Consolas" w:eastAsia="Times New Roman" w:hAnsi="Consolas" w:cs="Times New Roman"/>
+          <w:b w:val="0"/>
+          <w:color w:val="D4D4D4"/>
+          <w:sz w:val="21"/>
+          <w:szCs w:val="21"/>
+          <w:lang w:eastAsia="ru-RU"/>
+        </w:rPr>
+      </w:pPr>
+      <w:r>
+        <w:rPr>
+          <w:rFonts w:ascii="Consolas" w:eastAsia="Times New Roman" w:hAnsi="Consolas" w:cs="Times New Roman"/>
+          <w:b w:val="0"/>
+          <w:color w:val="D4D4D4"/>
+          <w:sz w:val="21"/>
+          <w:szCs w:val="21"/>
+          <w:lang w:eastAsia="ru-RU"/>
+        </w:rPr>
+        <w:t>};</w:t>
+      </w:r>
+    </w:p>
+    <w:p>
+      <w:pPr>
+        <w:shd w:val="clear" w:color="auto" w:fill="1E1E1E"/>
+        <w:spacing w:line="285" w:lineRule="atLeast"/>
+        <w:jc w:val="left"/>
+        <w:rPr>
+          <w:rFonts w:ascii="Consolas" w:eastAsia="Times New Roman" w:hAnsi="Consolas" w:cs="Times New Roman"/>
+          <w:b w:val="0"/>
+          <w:color w:val="D4D4D4"/>
+          <w:sz w:val="21"/>
+          <w:szCs w:val="21"/>
+          <w:lang w:eastAsia="ru-RU"/>
+        </w:rPr>
+      </w:pPr>
+    </w:p>
+    <w:p>
+      <w:pPr>
+        <w:shd w:val="clear" w:color="auto" w:fill="1E1E1E"/>
+        <w:spacing w:line="285" w:lineRule="atLeast"/>
+        <w:jc w:val="left"/>
+        <w:rPr>
+          <w:rFonts w:ascii="Consolas" w:eastAsia="Times New Roman" w:hAnsi="Consolas" w:cs="Times New Roman"/>
+          <w:b w:val="0"/>
+          <w:color w:val="D4D4D4"/>
+          <w:sz w:val="21"/>
+          <w:szCs w:val="21"/>
+          <w:lang w:eastAsia="ru-RU"/>
+        </w:rPr>
+      </w:pPr>
+      <w:r>
+        <w:rPr>
+          <w:rFonts w:ascii="Consolas" w:eastAsia="Times New Roman" w:hAnsi="Consolas" w:cs="Times New Roman"/>
+          <w:b w:val="0"/>
+          <w:color w:val="6A9955"/>
+          <w:sz w:val="21"/>
+          <w:szCs w:val="21"/>
+          <w:lang w:eastAsia="ru-RU"/>
+        </w:rPr>
+        <w:t>// переносим </w:t>
+      </w:r>
+      <w:proofErr w:type="spellStart"/>
+      <w:r>
+        <w:rPr>
+          <w:rFonts w:ascii="Consolas" w:eastAsia="Times New Roman" w:hAnsi="Consolas" w:cs="Times New Roman"/>
+          <w:b w:val="0"/>
+          <w:color w:val="6A9955"/>
+          <w:sz w:val="21"/>
+          <w:szCs w:val="21"/>
+          <w:lang w:eastAsia="ru-RU"/>
+        </w:rPr>
+        <w:t>одтн</w:t>
+      </w:r>
+      <w:proofErr w:type="spellEnd"/>
+      <w:r>
+        <w:rPr>
+          <w:rFonts w:ascii="Consolas" w:eastAsia="Times New Roman" w:hAnsi="Consolas" w:cs="Times New Roman"/>
+          <w:b w:val="0"/>
+          <w:color w:val="6A9955"/>
+          <w:sz w:val="21"/>
+          <w:szCs w:val="21"/>
+          <w:lang w:eastAsia="ru-RU"/>
+        </w:rPr>
+        <w:t> объект в другой</w:t>
+      </w:r>
+    </w:p>
+    <w:p>
+      <w:pPr>
+        <w:shd w:val="clear" w:color="auto" w:fill="1E1E1E"/>
+        <w:spacing w:line="285" w:lineRule="atLeast"/>
+        <w:jc w:val="left"/>
+        <w:rPr>
+          <w:rFonts w:ascii="Consolas" w:eastAsia="Times New Roman" w:hAnsi="Consolas" w:cs="Times New Roman"/>
+          <w:b w:val="0"/>
+          <w:color w:val="D4D4D4"/>
+          <w:sz w:val="21"/>
+          <w:szCs w:val="21"/>
+          <w:lang w:val="en-US" w:eastAsia="ru-RU"/>
+        </w:rPr>
+      </w:pPr>
+      <w:r>
+        <w:rPr>
+          <w:rFonts w:ascii="Consolas" w:eastAsia="Times New Roman" w:hAnsi="Consolas" w:cs="Times New Roman"/>
+          <w:b w:val="0"/>
+          <w:color w:val="569CD6"/>
+          <w:sz w:val="21"/>
+          <w:szCs w:val="21"/>
+          <w:lang w:val="en-US" w:eastAsia="ru-RU"/>
+        </w:rPr>
+        <w:t>const</w:t>
+      </w:r>
+      <w:r>
+        <w:rPr>
+          <w:rFonts w:ascii="Consolas" w:eastAsia="Times New Roman" w:hAnsi="Consolas" w:cs="Times New Roman"/>
+          <w:b w:val="0"/>
+          <w:color w:val="D4D4D4"/>
+          <w:sz w:val="21"/>
+          <w:szCs w:val="21"/>
+          <w:lang w:val="en-US" w:eastAsia="ru-RU"/>
+        </w:rPr>
+        <w:t> </w:t>
+      </w:r>
+      <w:r>
+        <w:rPr>
+          <w:rFonts w:ascii="Consolas" w:eastAsia="Times New Roman" w:hAnsi="Consolas" w:cs="Times New Roman"/>
+          <w:b w:val="0"/>
+          <w:color w:val="4FC1FF"/>
+          <w:sz w:val="21"/>
+          <w:szCs w:val="21"/>
+          <w:lang w:val="en-US" w:eastAsia="ru-RU"/>
+        </w:rPr>
+        <w:t>tempConcat</w:t>
+      </w:r>
+      <w:r>
+        <w:rPr>
+          <w:rFonts w:ascii="Consolas" w:eastAsia="Times New Roman" w:hAnsi="Consolas" w:cs="Times New Roman"/>
+          <w:b w:val="0"/>
+          <w:color w:val="D4D4D4"/>
+          <w:sz w:val="21"/>
+          <w:szCs w:val="21"/>
+          <w:lang w:val="en-US" w:eastAsia="ru-RU"/>
+        </w:rPr>
+        <w:t> = </w:t>
+      </w:r>
+      <w:r>
+        <w:rPr>
+          <w:rFonts w:ascii="Consolas" w:eastAsia="Times New Roman" w:hAnsi="Consolas" w:cs="Times New Roman"/>
+          <w:b w:val="0"/>
+          <w:color w:val="4EC9B0"/>
+          <w:sz w:val="21"/>
+          <w:szCs w:val="21"/>
+          <w:lang w:val="en-US" w:eastAsia="ru-RU"/>
+        </w:rPr>
+        <w:t>Object</w:t>
+      </w:r>
+      <w:r>
+        <w:rPr>
+          <w:rFonts w:ascii="Consolas" w:eastAsia="Times New Roman" w:hAnsi="Consolas" w:cs="Times New Roman"/>
+          <w:b w:val="0"/>
+          <w:color w:val="D4D4D4"/>
+          <w:sz w:val="21"/>
+          <w:szCs w:val="21"/>
+          <w:lang w:val="en-US" w:eastAsia="ru-RU"/>
+        </w:rPr>
+        <w:t>.</w:t>
+      </w:r>
+      <w:r>
+        <w:rPr>
+          <w:rFonts w:ascii="Consolas" w:eastAsia="Times New Roman" w:hAnsi="Consolas" w:cs="Times New Roman"/>
+          <w:b w:val="0"/>
+          <w:color w:val="DCDCAA"/>
+          <w:sz w:val="21"/>
+          <w:szCs w:val="21"/>
+          <w:lang w:val="en-US" w:eastAsia="ru-RU"/>
+        </w:rPr>
+        <w:t>assign</w:t>
+      </w:r>
+      <w:r>
+        <w:rPr>
+          <w:rFonts w:ascii="Consolas" w:eastAsia="Times New Roman" w:hAnsi="Consolas" w:cs="Times New Roman"/>
+          <w:b w:val="0"/>
+          <w:color w:val="D4D4D4"/>
+          <w:sz w:val="21"/>
+          <w:szCs w:val="21"/>
+          <w:lang w:val="en-US" w:eastAsia="ru-RU"/>
+        </w:rPr>
+        <w:t>(</w:t>
+      </w:r>
+      <w:r>
+        <w:rPr>
+          <w:rFonts w:ascii="Consolas" w:eastAsia="Times New Roman" w:hAnsi="Consolas" w:cs="Times New Roman"/>
+          <w:b w:val="0"/>
+          <w:color w:val="4FC1FF"/>
+          <w:sz w:val="21"/>
+          <w:szCs w:val="21"/>
+          <w:lang w:val="en-US" w:eastAsia="ru-RU"/>
+        </w:rPr>
+        <w:t>numbers</w:t>
+      </w:r>
+      <w:r>
+        <w:rPr>
+          <w:rFonts w:ascii="Consolas" w:eastAsia="Times New Roman" w:hAnsi="Consolas" w:cs="Times New Roman"/>
+          <w:b w:val="0"/>
+          <w:color w:val="D4D4D4"/>
+          <w:sz w:val="21"/>
+          <w:szCs w:val="21"/>
+          <w:lang w:val="en-US" w:eastAsia="ru-RU"/>
+        </w:rPr>
+        <w:t>, </w:t>
+      </w:r>
+      <w:r>
+        <w:rPr>
+          <w:rFonts w:ascii="Consolas" w:eastAsia="Times New Roman" w:hAnsi="Consolas" w:cs="Times New Roman"/>
+          <w:b w:val="0"/>
+          <w:color w:val="4FC1FF"/>
+          <w:sz w:val="21"/>
+          <w:szCs w:val="21"/>
+          <w:lang w:val="en-US" w:eastAsia="ru-RU"/>
+        </w:rPr>
+        <w:t>add</w:t>
+      </w:r>
+      <w:r>
+        <w:rPr>
+          <w:rFonts w:ascii="Consolas" w:eastAsia="Times New Roman" w:hAnsi="Consolas" w:cs="Times New Roman"/>
+          <w:b w:val="0"/>
+          <w:color w:val="D4D4D4"/>
+          <w:sz w:val="21"/>
+          <w:szCs w:val="21"/>
+          <w:lang w:val="en-US" w:eastAsia="ru-RU"/>
+        </w:rPr>
+        <w:t>)</w:t>
+      </w:r>
+    </w:p>
+    <w:p>
+      <w:pPr>
+        <w:shd w:val="clear" w:color="auto" w:fill="1E1E1E"/>
+        <w:spacing w:line="285" w:lineRule="atLeast"/>
+        <w:jc w:val="left"/>
+        <w:rPr>
+          <w:rFonts w:ascii="Consolas" w:eastAsia="Times New Roman" w:hAnsi="Consolas" w:cs="Times New Roman"/>
+          <w:b w:val="0"/>
+          <w:color w:val="D4D4D4"/>
+          <w:sz w:val="21"/>
+          <w:szCs w:val="21"/>
+          <w:lang w:val="en-US" w:eastAsia="ru-RU"/>
+        </w:rPr>
+      </w:pPr>
+    </w:p>
+    <w:p>
+      <w:pPr>
+        <w:shd w:val="clear" w:color="auto" w:fill="1E1E1E"/>
+        <w:spacing w:line="285" w:lineRule="atLeast"/>
+        <w:jc w:val="left"/>
+        <w:rPr>
+          <w:rFonts w:ascii="Consolas" w:eastAsia="Times New Roman" w:hAnsi="Consolas" w:cs="Times New Roman"/>
+          <w:b w:val="0"/>
+          <w:color w:val="D4D4D4"/>
+          <w:sz w:val="21"/>
+          <w:szCs w:val="21"/>
+          <w:lang w:eastAsia="ru-RU"/>
+        </w:rPr>
+      </w:pPr>
+      <w:r>
+        <w:rPr>
+          <w:rFonts w:ascii="Consolas" w:eastAsia="Times New Roman" w:hAnsi="Consolas" w:cs="Times New Roman"/>
+          <w:b w:val="0"/>
+          <w:color w:val="6A9955"/>
+          <w:sz w:val="21"/>
+          <w:szCs w:val="21"/>
+          <w:lang w:eastAsia="ru-RU"/>
+        </w:rPr>
+        <w:lastRenderedPageBreak/>
+        <w:t>// клонируем поверхностно в пустой объект</w:t>
+      </w:r>
+    </w:p>
+    <w:p>
+      <w:pPr>
+        <w:shd w:val="clear" w:color="auto" w:fill="1E1E1E"/>
+        <w:spacing w:line="285" w:lineRule="atLeast"/>
+        <w:jc w:val="left"/>
+        <w:rPr>
+          <w:rFonts w:ascii="Consolas" w:eastAsia="Times New Roman" w:hAnsi="Consolas" w:cs="Times New Roman"/>
+          <w:b w:val="0"/>
+          <w:color w:val="D4D4D4"/>
+          <w:sz w:val="21"/>
+          <w:szCs w:val="21"/>
+          <w:lang w:eastAsia="ru-RU"/>
+        </w:rPr>
+      </w:pPr>
+      <w:r>
+        <w:rPr>
+          <w:rFonts w:ascii="Consolas" w:eastAsia="Times New Roman" w:hAnsi="Consolas" w:cs="Times New Roman"/>
+          <w:b w:val="0"/>
+          <w:color w:val="6A9955"/>
+          <w:sz w:val="21"/>
+          <w:szCs w:val="21"/>
+          <w:lang w:eastAsia="ru-RU"/>
+        </w:rPr>
+        <w:t>// уже существующий массив </w:t>
+      </w:r>
+      <w:proofErr w:type="spellStart"/>
+      <w:r>
+        <w:rPr>
+          <w:rFonts w:ascii="Consolas" w:eastAsia="Times New Roman" w:hAnsi="Consolas" w:cs="Times New Roman"/>
+          <w:b w:val="0"/>
+          <w:color w:val="6A9955"/>
+          <w:sz w:val="21"/>
+          <w:szCs w:val="21"/>
+          <w:lang w:eastAsia="ru-RU"/>
+        </w:rPr>
+        <w:t>add</w:t>
+      </w:r>
+      <w:proofErr w:type="spellEnd"/>
+    </w:p>
+    <w:p>
+      <w:pPr>
+        <w:shd w:val="clear" w:color="auto" w:fill="1E1E1E"/>
+        <w:spacing w:line="285" w:lineRule="atLeast"/>
+        <w:jc w:val="left"/>
+        <w:rPr>
+          <w:rFonts w:ascii="Consolas" w:eastAsia="Times New Roman" w:hAnsi="Consolas" w:cs="Times New Roman"/>
+          <w:b w:val="0"/>
+          <w:color w:val="D4D4D4"/>
+          <w:sz w:val="21"/>
+          <w:szCs w:val="21"/>
+          <w:lang w:eastAsia="ru-RU"/>
+        </w:rPr>
+      </w:pPr>
+      <w:proofErr w:type="spellStart"/>
+      <w:r>
+        <w:rPr>
+          <w:rFonts w:ascii="Consolas" w:eastAsia="Times New Roman" w:hAnsi="Consolas" w:cs="Times New Roman"/>
+          <w:b w:val="0"/>
+          <w:color w:val="569CD6"/>
+          <w:sz w:val="21"/>
+          <w:szCs w:val="21"/>
+          <w:lang w:eastAsia="ru-RU"/>
+        </w:rPr>
+        <w:t>const</w:t>
+      </w:r>
+      <w:proofErr w:type="spellEnd"/>
+      <w:r>
+        <w:rPr>
+          <w:rFonts w:ascii="Consolas" w:eastAsia="Times New Roman" w:hAnsi="Consolas" w:cs="Times New Roman"/>
+          <w:b w:val="0"/>
+          <w:color w:val="D4D4D4"/>
+          <w:sz w:val="21"/>
+          <w:szCs w:val="21"/>
+          <w:lang w:eastAsia="ru-RU"/>
+        </w:rPr>
+        <w:t> </w:t>
+      </w:r>
+      <w:proofErr w:type="spellStart"/>
+      <w:r>
+        <w:rPr>
+          <w:rFonts w:ascii="Consolas" w:eastAsia="Times New Roman" w:hAnsi="Consolas" w:cs="Times New Roman"/>
+          <w:b w:val="0"/>
+          <w:color w:val="4FC1FF"/>
+          <w:sz w:val="21"/>
+          <w:szCs w:val="21"/>
+          <w:lang w:eastAsia="ru-RU"/>
+        </w:rPr>
+        <w:t>clone</w:t>
+      </w:r>
+      <w:proofErr w:type="spellEnd"/>
+      <w:r>
+        <w:rPr>
+          <w:rFonts w:ascii="Consolas" w:eastAsia="Times New Roman" w:hAnsi="Consolas" w:cs="Times New Roman"/>
+          <w:b w:val="0"/>
+          <w:color w:val="D4D4D4"/>
+          <w:sz w:val="21"/>
+          <w:szCs w:val="21"/>
+          <w:lang w:eastAsia="ru-RU"/>
+        </w:rPr>
+        <w:t> = </w:t>
+      </w:r>
+      <w:proofErr w:type="spellStart"/>
+      <w:r>
+        <w:rPr>
+          <w:rFonts w:ascii="Consolas" w:eastAsia="Times New Roman" w:hAnsi="Consolas" w:cs="Times New Roman"/>
+          <w:b w:val="0"/>
+          <w:color w:val="4EC9B0"/>
+          <w:sz w:val="21"/>
+          <w:szCs w:val="21"/>
+          <w:lang w:eastAsia="ru-RU"/>
+        </w:rPr>
+        <w:t>Object</w:t>
+      </w:r>
+      <w:r>
+        <w:rPr>
+          <w:rFonts w:ascii="Consolas" w:eastAsia="Times New Roman" w:hAnsi="Consolas" w:cs="Times New Roman"/>
+          <w:b w:val="0"/>
+          <w:color w:val="D4D4D4"/>
+          <w:sz w:val="21"/>
+          <w:szCs w:val="21"/>
+          <w:lang w:eastAsia="ru-RU"/>
+        </w:rPr>
+        <w:t>.</w:t>
+      </w:r>
+      <w:r>
+        <w:rPr>
+          <w:rFonts w:ascii="Consolas" w:eastAsia="Times New Roman" w:hAnsi="Consolas" w:cs="Times New Roman"/>
+          <w:b w:val="0"/>
+          <w:color w:val="DCDCAA"/>
+          <w:sz w:val="21"/>
+          <w:szCs w:val="21"/>
+          <w:lang w:eastAsia="ru-RU"/>
+        </w:rPr>
+        <w:t>assign</w:t>
+      </w:r>
+      <w:proofErr w:type="spellEnd"/>
+      <w:r>
+        <w:rPr>
+          <w:rFonts w:ascii="Consolas" w:eastAsia="Times New Roman" w:hAnsi="Consolas" w:cs="Times New Roman"/>
+          <w:b w:val="0"/>
+          <w:color w:val="D4D4D4"/>
+          <w:sz w:val="21"/>
+          <w:szCs w:val="21"/>
+          <w:lang w:eastAsia="ru-RU"/>
+        </w:rPr>
+        <w:t>({}, </w:t>
+      </w:r>
+      <w:proofErr w:type="spellStart"/>
+      <w:r>
+        <w:rPr>
+          <w:rFonts w:ascii="Consolas" w:eastAsia="Times New Roman" w:hAnsi="Consolas" w:cs="Times New Roman"/>
+          <w:b w:val="0"/>
+          <w:color w:val="4FC1FF"/>
+          <w:sz w:val="21"/>
+          <w:szCs w:val="21"/>
+          <w:lang w:eastAsia="ru-RU"/>
+        </w:rPr>
+        <w:t>add</w:t>
+      </w:r>
+      <w:proofErr w:type="spellEnd"/>
+      <w:r>
+        <w:rPr>
+          <w:rFonts w:ascii="Consolas" w:eastAsia="Times New Roman" w:hAnsi="Consolas" w:cs="Times New Roman"/>
+          <w:b w:val="0"/>
+          <w:color w:val="D4D4D4"/>
+          <w:sz w:val="21"/>
+          <w:szCs w:val="21"/>
+          <w:lang w:eastAsia="ru-RU"/>
+        </w:rPr>
+        <w:t>);</w:t>
+      </w:r>
+    </w:p>
+    <w:p>
+      <w:pPr>
+        <w:shd w:val="clear" w:color="auto" w:fill="1E1E1E"/>
+        <w:spacing w:after="240" w:line="285" w:lineRule="atLeast"/>
+        <w:jc w:val="left"/>
+        <w:rPr>
+          <w:rFonts w:ascii="Consolas" w:eastAsia="Times New Roman" w:hAnsi="Consolas" w:cs="Times New Roman"/>
+          <w:b w:val="0"/>
+          <w:color w:val="D4D4D4"/>
+          <w:sz w:val="21"/>
+          <w:szCs w:val="21"/>
+          <w:lang w:eastAsia="ru-RU"/>
+        </w:rPr>
+      </w:pPr>
+    </w:p>
+    <w:p>
+      <w:pPr>
+        <w:shd w:val="clear" w:color="auto" w:fill="1E1E1E"/>
+        <w:spacing w:line="285" w:lineRule="atLeast"/>
+        <w:jc w:val="left"/>
+        <w:rPr>
+          <w:rFonts w:ascii="Consolas" w:eastAsia="Times New Roman" w:hAnsi="Consolas" w:cs="Times New Roman"/>
+          <w:b w:val="0"/>
+          <w:color w:val="D4D4D4"/>
+          <w:sz w:val="21"/>
+          <w:szCs w:val="21"/>
+          <w:lang w:eastAsia="ru-RU"/>
+        </w:rPr>
+      </w:pPr>
+      <w:r>
+        <w:rPr>
+          <w:rFonts w:ascii="Consolas" w:eastAsia="Times New Roman" w:hAnsi="Consolas" w:cs="Times New Roman"/>
+          <w:b w:val="0"/>
+          <w:color w:val="6A9955"/>
+          <w:sz w:val="21"/>
+          <w:szCs w:val="21"/>
+          <w:lang w:eastAsia="ru-RU"/>
+        </w:rPr>
+        <w:t>// При клонировании массивов</w:t>
+      </w:r>
+    </w:p>
+    <w:p>
+      <w:pPr>
+        <w:shd w:val="clear" w:color="auto" w:fill="1E1E1E"/>
+        <w:spacing w:line="285" w:lineRule="atLeast"/>
+        <w:jc w:val="left"/>
+        <w:rPr>
+          <w:rFonts w:ascii="Consolas" w:eastAsia="Times New Roman" w:hAnsi="Consolas" w:cs="Times New Roman"/>
+          <w:b w:val="0"/>
+          <w:color w:val="D4D4D4"/>
+          <w:sz w:val="21"/>
+          <w:szCs w:val="21"/>
+          <w:lang w:eastAsia="ru-RU"/>
+        </w:rPr>
+      </w:pPr>
+      <w:r>
+        <w:rPr>
+          <w:rFonts w:ascii="Consolas" w:eastAsia="Times New Roman" w:hAnsi="Consolas" w:cs="Times New Roman"/>
+          <w:b w:val="0"/>
+          <w:color w:val="6A9955"/>
+          <w:sz w:val="21"/>
+          <w:szCs w:val="21"/>
+          <w:lang w:eastAsia="ru-RU"/>
+        </w:rPr>
+        <w:t>// можно использовать </w:t>
+      </w:r>
+      <w:proofErr w:type="spellStart"/>
+      <w:r>
+        <w:rPr>
+          <w:rFonts w:ascii="Consolas" w:eastAsia="Times New Roman" w:hAnsi="Consolas" w:cs="Times New Roman"/>
+          <w:b w:val="0"/>
+          <w:color w:val="6A9955"/>
+          <w:sz w:val="21"/>
+          <w:szCs w:val="21"/>
+          <w:lang w:eastAsia="ru-RU"/>
+        </w:rPr>
+        <w:t>slice</w:t>
+      </w:r>
+      <w:proofErr w:type="spellEnd"/>
+    </w:p>
+    <w:p>
+      <w:pPr>
+        <w:shd w:val="clear" w:color="auto" w:fill="1E1E1E"/>
+        <w:spacing w:line="285" w:lineRule="atLeast"/>
+        <w:jc w:val="left"/>
+        <w:rPr>
+          <w:rFonts w:ascii="Consolas" w:eastAsia="Times New Roman" w:hAnsi="Consolas" w:cs="Times New Roman"/>
+          <w:b w:val="0"/>
+          <w:color w:val="D4D4D4"/>
+          <w:sz w:val="21"/>
+          <w:szCs w:val="21"/>
+          <w:lang w:eastAsia="ru-RU"/>
+        </w:rPr>
+      </w:pPr>
+      <w:r>
+        <w:rPr>
+          <w:rFonts w:ascii="Consolas" w:eastAsia="Times New Roman" w:hAnsi="Consolas" w:cs="Times New Roman"/>
+          <w:b w:val="0"/>
+          <w:color w:val="6A9955"/>
+          <w:sz w:val="21"/>
+          <w:szCs w:val="21"/>
+          <w:lang w:eastAsia="ru-RU"/>
+        </w:rPr>
+        <w:t>// Получим два независимых массива</w:t>
+      </w:r>
+    </w:p>
+    <w:p>
+      <w:pPr>
+        <w:shd w:val="clear" w:color="auto" w:fill="1E1E1E"/>
+        <w:spacing w:line="285" w:lineRule="atLeast"/>
+        <w:jc w:val="left"/>
+        <w:rPr>
+          <w:rFonts w:ascii="Consolas" w:eastAsia="Times New Roman" w:hAnsi="Consolas" w:cs="Times New Roman"/>
+          <w:b w:val="0"/>
+          <w:color w:val="D4D4D4"/>
+          <w:sz w:val="21"/>
+          <w:szCs w:val="21"/>
+          <w:lang w:val="en-US" w:eastAsia="ru-RU"/>
+        </w:rPr>
+      </w:pPr>
+      <w:r>
+        <w:rPr>
+          <w:rFonts w:ascii="Consolas" w:eastAsia="Times New Roman" w:hAnsi="Consolas" w:cs="Times New Roman"/>
+          <w:b w:val="0"/>
+          <w:color w:val="569CD6"/>
+          <w:sz w:val="21"/>
+          <w:szCs w:val="21"/>
+          <w:lang w:val="en-US" w:eastAsia="ru-RU"/>
+        </w:rPr>
+        <w:t>const</w:t>
+      </w:r>
+      <w:r>
+        <w:rPr>
+          <w:rFonts w:ascii="Consolas" w:eastAsia="Times New Roman" w:hAnsi="Consolas" w:cs="Times New Roman"/>
+          <w:b w:val="0"/>
+          <w:color w:val="D4D4D4"/>
+          <w:sz w:val="21"/>
+          <w:szCs w:val="21"/>
+          <w:lang w:val="en-US" w:eastAsia="ru-RU"/>
+        </w:rPr>
+        <w:t> </w:t>
+      </w:r>
+      <w:r>
+        <w:rPr>
+          <w:rFonts w:ascii="Consolas" w:eastAsia="Times New Roman" w:hAnsi="Consolas" w:cs="Times New Roman"/>
+          <w:b w:val="0"/>
+          <w:color w:val="4FC1FF"/>
+          <w:sz w:val="21"/>
+          <w:szCs w:val="21"/>
+          <w:lang w:val="en-US" w:eastAsia="ru-RU"/>
+        </w:rPr>
+        <w:t>arrayOld</w:t>
+      </w:r>
+      <w:r>
+        <w:rPr>
+          <w:rFonts w:ascii="Consolas" w:eastAsia="Times New Roman" w:hAnsi="Consolas" w:cs="Times New Roman"/>
+          <w:b w:val="0"/>
+          <w:color w:val="D4D4D4"/>
+          <w:sz w:val="21"/>
+          <w:szCs w:val="21"/>
+          <w:lang w:val="en-US" w:eastAsia="ru-RU"/>
+        </w:rPr>
+        <w:t> = [</w:t>
+      </w:r>
+      <w:r>
+        <w:rPr>
+          <w:rFonts w:ascii="Consolas" w:eastAsia="Times New Roman" w:hAnsi="Consolas" w:cs="Times New Roman"/>
+          <w:b w:val="0"/>
+          <w:color w:val="B5CEA8"/>
+          <w:sz w:val="21"/>
+          <w:szCs w:val="21"/>
+          <w:lang w:val="en-US" w:eastAsia="ru-RU"/>
+        </w:rPr>
+        <w:t>1</w:t>
+      </w:r>
+      <w:r>
+        <w:rPr>
+          <w:rFonts w:ascii="Consolas" w:eastAsia="Times New Roman" w:hAnsi="Consolas" w:cs="Times New Roman"/>
+          <w:b w:val="0"/>
+          <w:color w:val="D4D4D4"/>
+          <w:sz w:val="21"/>
+          <w:szCs w:val="21"/>
+          <w:lang w:val="en-US" w:eastAsia="ru-RU"/>
+        </w:rPr>
+        <w:t>, </w:t>
+      </w:r>
+      <w:r>
+        <w:rPr>
+          <w:rFonts w:ascii="Consolas" w:eastAsia="Times New Roman" w:hAnsi="Consolas" w:cs="Times New Roman"/>
+          <w:b w:val="0"/>
+          <w:color w:val="B5CEA8"/>
+          <w:sz w:val="21"/>
+          <w:szCs w:val="21"/>
+          <w:lang w:val="en-US" w:eastAsia="ru-RU"/>
+        </w:rPr>
+        <w:t>3</w:t>
+      </w:r>
+      <w:r>
+        <w:rPr>
+          <w:rFonts w:ascii="Consolas" w:eastAsia="Times New Roman" w:hAnsi="Consolas" w:cs="Times New Roman"/>
+          <w:b w:val="0"/>
+          <w:color w:val="D4D4D4"/>
+          <w:sz w:val="21"/>
+          <w:szCs w:val="21"/>
+          <w:lang w:val="en-US" w:eastAsia="ru-RU"/>
+        </w:rPr>
+        <w:t>, </w:t>
+      </w:r>
+      <w:r>
+        <w:rPr>
+          <w:rFonts w:ascii="Consolas" w:eastAsia="Times New Roman" w:hAnsi="Consolas" w:cs="Times New Roman"/>
+          <w:b w:val="0"/>
+          <w:color w:val="B5CEA8"/>
+          <w:sz w:val="21"/>
+          <w:szCs w:val="21"/>
+          <w:lang w:val="en-US" w:eastAsia="ru-RU"/>
+        </w:rPr>
+        <w:t>4</w:t>
+      </w:r>
+      <w:r>
+        <w:rPr>
+          <w:rFonts w:ascii="Consolas" w:eastAsia="Times New Roman" w:hAnsi="Consolas" w:cs="Times New Roman"/>
+          <w:b w:val="0"/>
+          <w:color w:val="D4D4D4"/>
+          <w:sz w:val="21"/>
+          <w:szCs w:val="21"/>
+          <w:lang w:val="en-US" w:eastAsia="ru-RU"/>
+        </w:rPr>
+        <w:t>];</w:t>
+      </w:r>
+    </w:p>
+    <w:p>
+      <w:pPr>
+        <w:shd w:val="clear" w:color="auto" w:fill="1E1E1E"/>
+        <w:spacing w:line="285" w:lineRule="atLeast"/>
+        <w:jc w:val="left"/>
+        <w:rPr>
+          <w:rFonts w:ascii="Consolas" w:eastAsia="Times New Roman" w:hAnsi="Consolas" w:cs="Times New Roman"/>
+          <w:b w:val="0"/>
+          <w:color w:val="D4D4D4"/>
+          <w:sz w:val="21"/>
+          <w:szCs w:val="21"/>
+          <w:lang w:val="en-US" w:eastAsia="ru-RU"/>
+        </w:rPr>
+      </w:pPr>
+      <w:r>
+        <w:rPr>
+          <w:rFonts w:ascii="Consolas" w:eastAsia="Times New Roman" w:hAnsi="Consolas" w:cs="Times New Roman"/>
+          <w:b w:val="0"/>
+          <w:color w:val="569CD6"/>
+          <w:sz w:val="21"/>
+          <w:szCs w:val="21"/>
+          <w:lang w:val="en-US" w:eastAsia="ru-RU"/>
+        </w:rPr>
+        <w:t>const</w:t>
+      </w:r>
+      <w:r>
+        <w:rPr>
+          <w:rFonts w:ascii="Consolas" w:eastAsia="Times New Roman" w:hAnsi="Consolas" w:cs="Times New Roman"/>
+          <w:b w:val="0"/>
+          <w:color w:val="D4D4D4"/>
+          <w:sz w:val="21"/>
+          <w:szCs w:val="21"/>
+          <w:lang w:val="en-US" w:eastAsia="ru-RU"/>
+        </w:rPr>
+        <w:t> </w:t>
+      </w:r>
+      <w:r>
+        <w:rPr>
+          <w:rFonts w:ascii="Consolas" w:eastAsia="Times New Roman" w:hAnsi="Consolas" w:cs="Times New Roman"/>
+          <w:b w:val="0"/>
+          <w:color w:val="4FC1FF"/>
+          <w:sz w:val="21"/>
+          <w:szCs w:val="21"/>
+          <w:lang w:val="en-US" w:eastAsia="ru-RU"/>
+        </w:rPr>
+        <w:t>arrayNew</w:t>
+      </w:r>
+      <w:r>
+        <w:rPr>
+          <w:rFonts w:ascii="Consolas" w:eastAsia="Times New Roman" w:hAnsi="Consolas" w:cs="Times New Roman"/>
+          <w:b w:val="0"/>
+          <w:color w:val="D4D4D4"/>
+          <w:sz w:val="21"/>
+          <w:szCs w:val="21"/>
+          <w:lang w:val="en-US" w:eastAsia="ru-RU"/>
+        </w:rPr>
+        <w:t> = </w:t>
+      </w:r>
+      <w:r>
+        <w:rPr>
+          <w:rFonts w:ascii="Consolas" w:eastAsia="Times New Roman" w:hAnsi="Consolas" w:cs="Times New Roman"/>
+          <w:b w:val="0"/>
+          <w:color w:val="4FC1FF"/>
+          <w:sz w:val="21"/>
+          <w:szCs w:val="21"/>
+          <w:lang w:val="en-US" w:eastAsia="ru-RU"/>
+        </w:rPr>
+        <w:t>arrayOld</w:t>
+      </w:r>
+      <w:r>
+        <w:rPr>
+          <w:rFonts w:ascii="Consolas" w:eastAsia="Times New Roman" w:hAnsi="Consolas" w:cs="Times New Roman"/>
+          <w:b w:val="0"/>
+          <w:color w:val="D4D4D4"/>
+          <w:sz w:val="21"/>
+          <w:szCs w:val="21"/>
+          <w:lang w:val="en-US" w:eastAsia="ru-RU"/>
+        </w:rPr>
+        <w:t>.</w:t>
+      </w:r>
+      <w:r>
+        <w:rPr>
+          <w:rFonts w:ascii="Consolas" w:eastAsia="Times New Roman" w:hAnsi="Consolas" w:cs="Times New Roman"/>
+          <w:b w:val="0"/>
+          <w:color w:val="DCDCAA"/>
+          <w:sz w:val="21"/>
+          <w:szCs w:val="21"/>
+          <w:lang w:val="en-US" w:eastAsia="ru-RU"/>
+        </w:rPr>
+        <w:t>slice</w:t>
+      </w:r>
+      <w:r>
+        <w:rPr>
+          <w:rFonts w:ascii="Consolas" w:eastAsia="Times New Roman" w:hAnsi="Consolas" w:cs="Times New Roman"/>
+          <w:b w:val="0"/>
+          <w:color w:val="D4D4D4"/>
+          <w:sz w:val="21"/>
+          <w:szCs w:val="21"/>
+          <w:lang w:val="en-US" w:eastAsia="ru-RU"/>
+        </w:rPr>
+        <w:t>();</w:t>
+      </w:r>
+    </w:p>
+    <w:p>
+      <w:pPr>
+        <w:shd w:val="clear" w:color="auto" w:fill="1E1E1E"/>
+        <w:spacing w:after="240" w:line="285" w:lineRule="atLeast"/>
+        <w:jc w:val="left"/>
+        <w:rPr>
+          <w:rFonts w:ascii="Consolas" w:eastAsia="Times New Roman" w:hAnsi="Consolas" w:cs="Times New Roman"/>
+          <w:b w:val="0"/>
+          <w:color w:val="D4D4D4"/>
+          <w:sz w:val="21"/>
+          <w:szCs w:val="21"/>
+          <w:lang w:val="en-US" w:eastAsia="ru-RU"/>
+        </w:rPr>
+      </w:pPr>
+    </w:p>
+    <w:p>
+      <w:pPr>
+        <w:shd w:val="clear" w:color="auto" w:fill="1E1E1E"/>
+        <w:spacing w:line="285" w:lineRule="atLeast"/>
+        <w:jc w:val="left"/>
+        <w:rPr>
+          <w:rFonts w:ascii="Consolas" w:eastAsia="Times New Roman" w:hAnsi="Consolas" w:cs="Times New Roman"/>
+          <w:b w:val="0"/>
+          <w:color w:val="D4D4D4"/>
+          <w:sz w:val="21"/>
+          <w:szCs w:val="21"/>
+          <w:lang w:eastAsia="ru-RU"/>
+        </w:rPr>
+      </w:pPr>
+      <w:r>
+        <w:rPr>
+          <w:rFonts w:ascii="Consolas" w:eastAsia="Times New Roman" w:hAnsi="Consolas" w:cs="Times New Roman"/>
+          <w:b w:val="0"/>
+          <w:color w:val="6A9955"/>
+          <w:sz w:val="21"/>
+          <w:szCs w:val="21"/>
+          <w:lang w:eastAsia="ru-RU"/>
+        </w:rPr>
+        <w:t>// чтобы переместить несколько массивов в один</w:t>
+      </w:r>
+    </w:p>
+    <w:p>
+      <w:pPr>
+        <w:shd w:val="clear" w:color="auto" w:fill="1E1E1E"/>
+        <w:spacing w:line="285" w:lineRule="atLeast"/>
+        <w:jc w:val="left"/>
+        <w:rPr>
+          <w:rFonts w:ascii="Consolas" w:eastAsia="Times New Roman" w:hAnsi="Consolas" w:cs="Times New Roman"/>
+          <w:b w:val="0"/>
+          <w:color w:val="D4D4D4"/>
+          <w:sz w:val="21"/>
+          <w:szCs w:val="21"/>
+          <w:lang w:eastAsia="ru-RU"/>
+        </w:rPr>
+      </w:pPr>
+      <w:r>
+        <w:rPr>
+          <w:rFonts w:ascii="Consolas" w:eastAsia="Times New Roman" w:hAnsi="Consolas" w:cs="Times New Roman"/>
+          <w:b w:val="0"/>
+          <w:color w:val="6A9955"/>
+          <w:sz w:val="21"/>
+          <w:szCs w:val="21"/>
+          <w:lang w:eastAsia="ru-RU"/>
+        </w:rPr>
+        <w:t>// используем синтаксис </w:t>
+      </w:r>
+      <w:proofErr w:type="spellStart"/>
+      <w:r>
+        <w:rPr>
+          <w:rFonts w:ascii="Consolas" w:eastAsia="Times New Roman" w:hAnsi="Consolas" w:cs="Times New Roman"/>
+          <w:b w:val="0"/>
+          <w:color w:val="6A9955"/>
+          <w:sz w:val="21"/>
+          <w:szCs w:val="21"/>
+          <w:lang w:eastAsia="ru-RU"/>
+        </w:rPr>
+        <w:t>преведённый</w:t>
+      </w:r>
+      <w:proofErr w:type="spellEnd"/>
+      <w:r>
+        <w:rPr>
+          <w:rFonts w:ascii="Consolas" w:eastAsia="Times New Roman" w:hAnsi="Consolas" w:cs="Times New Roman"/>
+          <w:b w:val="0"/>
+          <w:color w:val="6A9955"/>
+          <w:sz w:val="21"/>
+          <w:szCs w:val="21"/>
+          <w:lang w:eastAsia="ru-RU"/>
+        </w:rPr>
+        <w:t> ниже</w:t>
+      </w:r>
+    </w:p>
+    <w:p>
+      <w:pPr>
+        <w:shd w:val="clear" w:color="auto" w:fill="1E1E1E"/>
+        <w:spacing w:line="285" w:lineRule="atLeast"/>
+        <w:jc w:val="left"/>
+        <w:rPr>
+          <w:rFonts w:ascii="Consolas" w:eastAsia="Times New Roman" w:hAnsi="Consolas" w:cs="Times New Roman"/>
+          <w:b w:val="0"/>
+          <w:color w:val="D4D4D4"/>
+          <w:sz w:val="21"/>
+          <w:szCs w:val="21"/>
+          <w:lang w:eastAsia="ru-RU"/>
+        </w:rPr>
+      </w:pPr>
+      <w:r>
+        <w:rPr>
+          <w:rFonts w:ascii="Consolas" w:eastAsia="Times New Roman" w:hAnsi="Consolas" w:cs="Times New Roman"/>
+          <w:b w:val="0"/>
+          <w:color w:val="6A9955"/>
+          <w:sz w:val="21"/>
+          <w:szCs w:val="21"/>
+          <w:lang w:eastAsia="ru-RU"/>
+        </w:rPr>
+        <w:t>// называемый оператором разворота</w:t>
+      </w:r>
+    </w:p>
+    <w:p>
+      <w:pPr>
+        <w:shd w:val="clear" w:color="auto" w:fill="1E1E1E"/>
+        <w:spacing w:line="285" w:lineRule="atLeast"/>
+        <w:jc w:val="left"/>
+        <w:rPr>
+          <w:rFonts w:ascii="Consolas" w:eastAsia="Times New Roman" w:hAnsi="Consolas" w:cs="Times New Roman"/>
+          <w:b w:val="0"/>
+          <w:color w:val="D4D4D4"/>
+          <w:sz w:val="21"/>
+          <w:szCs w:val="21"/>
+          <w:lang w:val="en-US" w:eastAsia="ru-RU"/>
+        </w:rPr>
+      </w:pPr>
+      <w:r>
+        <w:rPr>
+          <w:rFonts w:ascii="Consolas" w:eastAsia="Times New Roman" w:hAnsi="Consolas" w:cs="Times New Roman"/>
+          <w:b w:val="0"/>
+          <w:color w:val="569CD6"/>
+          <w:sz w:val="21"/>
+          <w:szCs w:val="21"/>
+          <w:lang w:val="en-US" w:eastAsia="ru-RU"/>
+        </w:rPr>
+        <w:t>const</w:t>
+      </w:r>
+      <w:r>
+        <w:rPr>
+          <w:rFonts w:ascii="Consolas" w:eastAsia="Times New Roman" w:hAnsi="Consolas" w:cs="Times New Roman"/>
+          <w:b w:val="0"/>
+          <w:color w:val="D4D4D4"/>
+          <w:sz w:val="21"/>
+          <w:szCs w:val="21"/>
+          <w:lang w:val="en-US" w:eastAsia="ru-RU"/>
+        </w:rPr>
+        <w:t> </w:t>
+      </w:r>
+      <w:r>
+        <w:rPr>
+          <w:rFonts w:ascii="Consolas" w:eastAsia="Times New Roman" w:hAnsi="Consolas" w:cs="Times New Roman"/>
+          <w:b w:val="0"/>
+          <w:color w:val="4FC1FF"/>
+          <w:sz w:val="21"/>
+          <w:szCs w:val="21"/>
+          <w:lang w:val="en-US" w:eastAsia="ru-RU"/>
+        </w:rPr>
+        <w:t>video</w:t>
+      </w:r>
+      <w:r>
+        <w:rPr>
+          <w:rFonts w:ascii="Consolas" w:eastAsia="Times New Roman" w:hAnsi="Consolas" w:cs="Times New Roman"/>
+          <w:b w:val="0"/>
+          <w:color w:val="D4D4D4"/>
+          <w:sz w:val="21"/>
+          <w:szCs w:val="21"/>
+          <w:lang w:val="en-US" w:eastAsia="ru-RU"/>
+        </w:rPr>
+        <w:t> = [</w:t>
+      </w:r>
+      <w:r>
+        <w:rPr>
+          <w:rFonts w:ascii="Consolas" w:eastAsia="Times New Roman" w:hAnsi="Consolas" w:cs="Times New Roman"/>
+          <w:b w:val="0"/>
+          <w:color w:val="CE9178"/>
+          <w:sz w:val="21"/>
+          <w:szCs w:val="21"/>
+          <w:lang w:val="en-US" w:eastAsia="ru-RU"/>
+        </w:rPr>
+        <w:t>'youtube'</w:t>
+      </w:r>
+      <w:r>
+        <w:rPr>
+          <w:rFonts w:ascii="Consolas" w:eastAsia="Times New Roman" w:hAnsi="Consolas" w:cs="Times New Roman"/>
+          <w:b w:val="0"/>
+          <w:color w:val="D4D4D4"/>
+          <w:sz w:val="21"/>
+          <w:szCs w:val="21"/>
+          <w:lang w:val="en-US" w:eastAsia="ru-RU"/>
+        </w:rPr>
+        <w:t>, </w:t>
+      </w:r>
+      <w:r>
+        <w:rPr>
+          <w:rFonts w:ascii="Consolas" w:eastAsia="Times New Roman" w:hAnsi="Consolas" w:cs="Times New Roman"/>
+          <w:b w:val="0"/>
+          <w:color w:val="CE9178"/>
+          <w:sz w:val="21"/>
+          <w:szCs w:val="21"/>
+          <w:lang w:val="en-US" w:eastAsia="ru-RU"/>
+        </w:rPr>
+        <w:t>'vimeo'</w:t>
+      </w:r>
+      <w:r>
+        <w:rPr>
+          <w:rFonts w:ascii="Consolas" w:eastAsia="Times New Roman" w:hAnsi="Consolas" w:cs="Times New Roman"/>
+          <w:b w:val="0"/>
+          <w:color w:val="D4D4D4"/>
+          <w:sz w:val="21"/>
+          <w:szCs w:val="21"/>
+          <w:lang w:val="en-US" w:eastAsia="ru-RU"/>
+        </w:rPr>
+        <w:t>, </w:t>
+      </w:r>
+      <w:r>
+        <w:rPr>
+          <w:rFonts w:ascii="Consolas" w:eastAsia="Times New Roman" w:hAnsi="Consolas" w:cs="Times New Roman"/>
+          <w:b w:val="0"/>
+          <w:color w:val="CE9178"/>
+          <w:sz w:val="21"/>
+          <w:szCs w:val="21"/>
+          <w:lang w:val="en-US" w:eastAsia="ru-RU"/>
+        </w:rPr>
+        <w:t>'facebook'</w:t>
+      </w:r>
+      <w:r>
+        <w:rPr>
+          <w:rFonts w:ascii="Consolas" w:eastAsia="Times New Roman" w:hAnsi="Consolas" w:cs="Times New Roman"/>
+          <w:b w:val="0"/>
+          <w:color w:val="D4D4D4"/>
+          <w:sz w:val="21"/>
+          <w:szCs w:val="21"/>
+          <w:lang w:val="en-US" w:eastAsia="ru-RU"/>
+        </w:rPr>
+        <w:t>],</w:t>
+      </w:r>
+    </w:p>
+    <w:p>
+      <w:pPr>
+        <w:shd w:val="clear" w:color="auto" w:fill="1E1E1E"/>
+        <w:spacing w:line="285" w:lineRule="atLeast"/>
+        <w:jc w:val="left"/>
+        <w:rPr>
+          <w:rFonts w:ascii="Consolas" w:eastAsia="Times New Roman" w:hAnsi="Consolas" w:cs="Times New Roman"/>
+          <w:b w:val="0"/>
+          <w:color w:val="D4D4D4"/>
+          <w:sz w:val="21"/>
+          <w:szCs w:val="21"/>
+          <w:lang w:val="en-US" w:eastAsia="ru-RU"/>
+        </w:rPr>
+      </w:pPr>
+      <w:r>
+        <w:rPr>
+          <w:rFonts w:ascii="Consolas" w:eastAsia="Times New Roman" w:hAnsi="Consolas" w:cs="Times New Roman"/>
+          <w:b w:val="0"/>
+          <w:color w:val="D4D4D4"/>
+          <w:sz w:val="21"/>
+          <w:szCs w:val="21"/>
+          <w:lang w:val="en-US" w:eastAsia="ru-RU"/>
+        </w:rPr>
+        <w:t>    </w:t>
+      </w:r>
+      <w:r>
+        <w:rPr>
+          <w:rFonts w:ascii="Consolas" w:eastAsia="Times New Roman" w:hAnsi="Consolas" w:cs="Times New Roman"/>
+          <w:b w:val="0"/>
+          <w:color w:val="4FC1FF"/>
+          <w:sz w:val="21"/>
+          <w:szCs w:val="21"/>
+          <w:lang w:val="en-US" w:eastAsia="ru-RU"/>
+        </w:rPr>
+        <w:t>blogs</w:t>
+      </w:r>
+      <w:r>
+        <w:rPr>
+          <w:rFonts w:ascii="Consolas" w:eastAsia="Times New Roman" w:hAnsi="Consolas" w:cs="Times New Roman"/>
+          <w:b w:val="0"/>
+          <w:color w:val="D4D4D4"/>
+          <w:sz w:val="21"/>
+          <w:szCs w:val="21"/>
+          <w:lang w:val="en-US" w:eastAsia="ru-RU"/>
+        </w:rPr>
+        <w:t> = [</w:t>
+      </w:r>
+      <w:r>
+        <w:rPr>
+          <w:rFonts w:ascii="Consolas" w:eastAsia="Times New Roman" w:hAnsi="Consolas" w:cs="Times New Roman"/>
+          <w:b w:val="0"/>
+          <w:color w:val="CE9178"/>
+          <w:sz w:val="21"/>
+          <w:szCs w:val="21"/>
+          <w:lang w:val="en-US" w:eastAsia="ru-RU"/>
+        </w:rPr>
+        <w:t>'wordpress'</w:t>
+      </w:r>
+      <w:r>
+        <w:rPr>
+          <w:rFonts w:ascii="Consolas" w:eastAsia="Times New Roman" w:hAnsi="Consolas" w:cs="Times New Roman"/>
+          <w:b w:val="0"/>
+          <w:color w:val="D4D4D4"/>
+          <w:sz w:val="21"/>
+          <w:szCs w:val="21"/>
+          <w:lang w:val="en-US" w:eastAsia="ru-RU"/>
+        </w:rPr>
+        <w:t>, </w:t>
+      </w:r>
+      <w:r>
+        <w:rPr>
+          <w:rFonts w:ascii="Consolas" w:eastAsia="Times New Roman" w:hAnsi="Consolas" w:cs="Times New Roman"/>
+          <w:b w:val="0"/>
+          <w:color w:val="CE9178"/>
+          <w:sz w:val="21"/>
+          <w:szCs w:val="21"/>
+          <w:lang w:val="en-US" w:eastAsia="ru-RU"/>
+        </w:rPr>
+        <w:t>'leveblog'</w:t>
+      </w:r>
+      <w:r>
+        <w:rPr>
+          <w:rFonts w:ascii="Consolas" w:eastAsia="Times New Roman" w:hAnsi="Consolas" w:cs="Times New Roman"/>
+          <w:b w:val="0"/>
+          <w:color w:val="D4D4D4"/>
+          <w:sz w:val="21"/>
+          <w:szCs w:val="21"/>
+          <w:lang w:val="en-US" w:eastAsia="ru-RU"/>
+        </w:rPr>
+        <w:t>, </w:t>
+      </w:r>
+      <w:r>
+        <w:rPr>
+          <w:rFonts w:ascii="Consolas" w:eastAsia="Times New Roman" w:hAnsi="Consolas" w:cs="Times New Roman"/>
+          <w:b w:val="0"/>
+          <w:color w:val="CE9178"/>
+          <w:sz w:val="21"/>
+          <w:szCs w:val="21"/>
+          <w:lang w:val="en-US" w:eastAsia="ru-RU"/>
+        </w:rPr>
+        <w:t>'blogger'</w:t>
+      </w:r>
+      <w:r>
+        <w:rPr>
+          <w:rFonts w:ascii="Consolas" w:eastAsia="Times New Roman" w:hAnsi="Consolas" w:cs="Times New Roman"/>
+          <w:b w:val="0"/>
+          <w:color w:val="D4D4D4"/>
+          <w:sz w:val="21"/>
+          <w:szCs w:val="21"/>
+          <w:lang w:val="en-US" w:eastAsia="ru-RU"/>
+        </w:rPr>
+        <w:t>],</w:t>
+      </w:r>
+    </w:p>
+    <w:p>
+      <w:pPr>
+        <w:shd w:val="clear" w:color="auto" w:fill="1E1E1E"/>
+        <w:spacing w:line="285" w:lineRule="atLeast"/>
+        <w:jc w:val="left"/>
+        <w:rPr>
+          <w:rFonts w:ascii="Consolas" w:eastAsia="Times New Roman" w:hAnsi="Consolas" w:cs="Times New Roman"/>
+          <w:b w:val="0"/>
+          <w:color w:val="D4D4D4"/>
+          <w:sz w:val="21"/>
+          <w:szCs w:val="21"/>
+          <w:lang w:val="en-US" w:eastAsia="ru-RU"/>
+        </w:rPr>
+      </w:pPr>
+      <w:r>
+        <w:rPr>
+          <w:rFonts w:ascii="Consolas" w:eastAsia="Times New Roman" w:hAnsi="Consolas" w:cs="Times New Roman"/>
+          <w:b w:val="0"/>
+          <w:color w:val="D4D4D4"/>
+          <w:sz w:val="21"/>
+          <w:szCs w:val="21"/>
+          <w:lang w:val="en-US" w:eastAsia="ru-RU"/>
+        </w:rPr>
+        <w:t>    </w:t>
+      </w:r>
+      <w:r>
+        <w:rPr>
+          <w:rFonts w:ascii="Consolas" w:eastAsia="Times New Roman" w:hAnsi="Consolas" w:cs="Times New Roman"/>
+          <w:b w:val="0"/>
+          <w:color w:val="4FC1FF"/>
+          <w:sz w:val="21"/>
+          <w:szCs w:val="21"/>
+          <w:lang w:val="en-US" w:eastAsia="ru-RU"/>
+        </w:rPr>
+        <w:t>internet</w:t>
+      </w:r>
+      <w:r>
+        <w:rPr>
+          <w:rFonts w:ascii="Consolas" w:eastAsia="Times New Roman" w:hAnsi="Consolas" w:cs="Times New Roman"/>
+          <w:b w:val="0"/>
+          <w:color w:val="D4D4D4"/>
+          <w:sz w:val="21"/>
+          <w:szCs w:val="21"/>
+          <w:lang w:val="en-US" w:eastAsia="ru-RU"/>
+        </w:rPr>
+        <w:t> = [...</w:t>
+      </w:r>
+      <w:r>
+        <w:rPr>
+          <w:rFonts w:ascii="Consolas" w:eastAsia="Times New Roman" w:hAnsi="Consolas" w:cs="Times New Roman"/>
+          <w:b w:val="0"/>
+          <w:color w:val="4FC1FF"/>
+          <w:sz w:val="21"/>
+          <w:szCs w:val="21"/>
+          <w:lang w:val="en-US" w:eastAsia="ru-RU"/>
+        </w:rPr>
+        <w:t>video</w:t>
+      </w:r>
+      <w:r>
+        <w:rPr>
+          <w:rFonts w:ascii="Consolas" w:eastAsia="Times New Roman" w:hAnsi="Consolas" w:cs="Times New Roman"/>
+          <w:b w:val="0"/>
+          <w:color w:val="D4D4D4"/>
+          <w:sz w:val="21"/>
+          <w:szCs w:val="21"/>
+          <w:lang w:val="en-US" w:eastAsia="ru-RU"/>
+        </w:rPr>
+        <w:t>, ...</w:t>
+      </w:r>
+      <w:r>
+        <w:rPr>
+          <w:rFonts w:ascii="Consolas" w:eastAsia="Times New Roman" w:hAnsi="Consolas" w:cs="Times New Roman"/>
+          <w:b w:val="0"/>
+          <w:color w:val="4FC1FF"/>
+          <w:sz w:val="21"/>
+          <w:szCs w:val="21"/>
+          <w:lang w:val="en-US" w:eastAsia="ru-RU"/>
+        </w:rPr>
+        <w:t>blogs</w:t>
+      </w:r>
+      <w:r>
+        <w:rPr>
+          <w:rFonts w:ascii="Consolas" w:eastAsia="Times New Roman" w:hAnsi="Consolas" w:cs="Times New Roman"/>
+          <w:b w:val="0"/>
+          <w:color w:val="D4D4D4"/>
+          <w:sz w:val="21"/>
+          <w:szCs w:val="21"/>
+          <w:lang w:val="en-US" w:eastAsia="ru-RU"/>
+        </w:rPr>
+        <w:t>, </w:t>
+      </w:r>
+      <w:r>
+        <w:rPr>
+          <w:rFonts w:ascii="Consolas" w:eastAsia="Times New Roman" w:hAnsi="Consolas" w:cs="Times New Roman"/>
+          <w:b w:val="0"/>
+          <w:color w:val="CE9178"/>
+          <w:sz w:val="21"/>
+          <w:szCs w:val="21"/>
+          <w:lang w:val="en-US" w:eastAsia="ru-RU"/>
+        </w:rPr>
+        <w:t>'vk'</w:t>
+      </w:r>
+      <w:r>
+        <w:rPr>
+          <w:rFonts w:ascii="Consolas" w:eastAsia="Times New Roman" w:hAnsi="Consolas" w:cs="Times New Roman"/>
+          <w:b w:val="0"/>
+          <w:color w:val="D4D4D4"/>
+          <w:sz w:val="21"/>
+          <w:szCs w:val="21"/>
+          <w:lang w:val="en-US" w:eastAsia="ru-RU"/>
+        </w:rPr>
+        <w:t>, </w:t>
+      </w:r>
+      <w:r>
+        <w:rPr>
+          <w:rFonts w:ascii="Consolas" w:eastAsia="Times New Roman" w:hAnsi="Consolas" w:cs="Times New Roman"/>
+          <w:b w:val="0"/>
+          <w:color w:val="CE9178"/>
+          <w:sz w:val="21"/>
+          <w:szCs w:val="21"/>
+          <w:lang w:val="en-US" w:eastAsia="ru-RU"/>
+        </w:rPr>
+        <w:t>'mail'</w:t>
+      </w:r>
+      <w:r>
+        <w:rPr>
+          <w:rFonts w:ascii="Consolas" w:eastAsia="Times New Roman" w:hAnsi="Consolas" w:cs="Times New Roman"/>
+          <w:b w:val="0"/>
+          <w:color w:val="D4D4D4"/>
+          <w:sz w:val="21"/>
+          <w:szCs w:val="21"/>
+          <w:lang w:val="en-US" w:eastAsia="ru-RU"/>
+        </w:rPr>
+        <w:t>];</w:t>
+      </w:r>
+    </w:p>
+    <w:p>
+      <w:pPr>
+        <w:shd w:val="clear" w:color="auto" w:fill="1E1E1E"/>
+        <w:spacing w:line="285" w:lineRule="atLeast"/>
+        <w:jc w:val="left"/>
+        <w:rPr>
+          <w:rFonts w:ascii="Consolas" w:eastAsia="Times New Roman" w:hAnsi="Consolas" w:cs="Times New Roman"/>
+          <w:b w:val="0"/>
+          <w:color w:val="D4D4D4"/>
+          <w:sz w:val="21"/>
+          <w:szCs w:val="21"/>
+          <w:lang w:val="en-US" w:eastAsia="ru-RU"/>
+        </w:rPr>
+      </w:pPr>
+    </w:p>
+    <w:p>
+      <w:pPr>
+        <w:shd w:val="clear" w:color="auto" w:fill="1E1E1E"/>
+        <w:spacing w:line="285" w:lineRule="atLeast"/>
+        <w:jc w:val="left"/>
+        <w:rPr>
+          <w:rFonts w:ascii="Consolas" w:eastAsia="Times New Roman" w:hAnsi="Consolas" w:cs="Times New Roman"/>
+          <w:b w:val="0"/>
+          <w:color w:val="D4D4D4"/>
+          <w:sz w:val="21"/>
+          <w:szCs w:val="21"/>
+          <w:lang w:val="en-US" w:eastAsia="ru-RU"/>
+        </w:rPr>
+      </w:pPr>
+      <w:r>
+        <w:rPr>
+          <w:rFonts w:ascii="Consolas" w:eastAsia="Times New Roman" w:hAnsi="Consolas" w:cs="Times New Roman"/>
+          <w:b w:val="0"/>
+          <w:color w:val="9CDCFE"/>
+          <w:sz w:val="21"/>
+          <w:szCs w:val="21"/>
+          <w:lang w:val="en-US" w:eastAsia="ru-RU"/>
+        </w:rPr>
+        <w:t>console</w:t>
+      </w:r>
+      <w:r>
+        <w:rPr>
+          <w:rFonts w:ascii="Consolas" w:eastAsia="Times New Roman" w:hAnsi="Consolas" w:cs="Times New Roman"/>
+          <w:b w:val="0"/>
+          <w:color w:val="D4D4D4"/>
+          <w:sz w:val="21"/>
+          <w:szCs w:val="21"/>
+          <w:lang w:val="en-US" w:eastAsia="ru-RU"/>
+        </w:rPr>
+        <w:t>.</w:t>
+      </w:r>
+      <w:r>
+        <w:rPr>
+          <w:rFonts w:ascii="Consolas" w:eastAsia="Times New Roman" w:hAnsi="Consolas" w:cs="Times New Roman"/>
+          <w:b w:val="0"/>
+          <w:color w:val="DCDCAA"/>
+          <w:sz w:val="21"/>
+          <w:szCs w:val="21"/>
+          <w:lang w:val="en-US" w:eastAsia="ru-RU"/>
+        </w:rPr>
+        <w:t>log</w:t>
+      </w:r>
+      <w:r>
+        <w:rPr>
+          <w:rFonts w:ascii="Consolas" w:eastAsia="Times New Roman" w:hAnsi="Consolas" w:cs="Times New Roman"/>
+          <w:b w:val="0"/>
+          <w:color w:val="D4D4D4"/>
+          <w:sz w:val="21"/>
+          <w:szCs w:val="21"/>
+          <w:lang w:val="en-US" w:eastAsia="ru-RU"/>
+        </w:rPr>
+        <w:t>(</w:t>
+      </w:r>
+      <w:r>
+        <w:rPr>
+          <w:rFonts w:ascii="Consolas" w:eastAsia="Times New Roman" w:hAnsi="Consolas" w:cs="Times New Roman"/>
+          <w:b w:val="0"/>
+          <w:color w:val="4FC1FF"/>
+          <w:sz w:val="21"/>
+          <w:szCs w:val="21"/>
+          <w:lang w:val="en-US" w:eastAsia="ru-RU"/>
+        </w:rPr>
+        <w:t>internet</w:t>
+      </w:r>
+      <w:r>
+        <w:rPr>
+          <w:rFonts w:ascii="Consolas" w:eastAsia="Times New Roman" w:hAnsi="Consolas" w:cs="Times New Roman"/>
+          <w:b w:val="0"/>
+          <w:color w:val="D4D4D4"/>
+          <w:sz w:val="21"/>
+          <w:szCs w:val="21"/>
+          <w:lang w:val="en-US" w:eastAsia="ru-RU"/>
+        </w:rPr>
+        <w:t>);</w:t>
+      </w:r>
+    </w:p>
+    <w:p>
+      <w:pPr>
+        <w:shd w:val="clear" w:color="auto" w:fill="1E1E1E"/>
+        <w:spacing w:line="285" w:lineRule="atLeast"/>
+        <w:jc w:val="left"/>
+        <w:rPr>
+          <w:rFonts w:ascii="Consolas" w:eastAsia="Times New Roman" w:hAnsi="Consolas" w:cs="Times New Roman"/>
+          <w:b w:val="0"/>
+          <w:color w:val="D4D4D4"/>
+          <w:sz w:val="21"/>
+          <w:szCs w:val="21"/>
+          <w:lang w:val="en-US" w:eastAsia="ru-RU"/>
+        </w:rPr>
+      </w:pPr>
+      <w:r>
+        <w:rPr>
+          <w:rFonts w:ascii="Consolas" w:eastAsia="Times New Roman" w:hAnsi="Consolas" w:cs="Times New Roman"/>
+          <w:b w:val="0"/>
+          <w:color w:val="9CDCFE"/>
+          <w:sz w:val="21"/>
+          <w:szCs w:val="21"/>
+          <w:lang w:val="en-US" w:eastAsia="ru-RU"/>
+        </w:rPr>
+        <w:t>console</w:t>
+      </w:r>
+      <w:r>
+        <w:rPr>
+          <w:rFonts w:ascii="Consolas" w:eastAsia="Times New Roman" w:hAnsi="Consolas" w:cs="Times New Roman"/>
+          <w:b w:val="0"/>
+          <w:color w:val="D4D4D4"/>
+          <w:sz w:val="21"/>
+          <w:szCs w:val="21"/>
+          <w:lang w:val="en-US" w:eastAsia="ru-RU"/>
+        </w:rPr>
+        <w:t>.</w:t>
+      </w:r>
+      <w:r>
+        <w:rPr>
+          <w:rFonts w:ascii="Consolas" w:eastAsia="Times New Roman" w:hAnsi="Consolas" w:cs="Times New Roman"/>
+          <w:b w:val="0"/>
+          <w:color w:val="DCDCAA"/>
+          <w:sz w:val="21"/>
+          <w:szCs w:val="21"/>
+          <w:lang w:val="en-US" w:eastAsia="ru-RU"/>
+        </w:rPr>
+        <w:t>log</w:t>
+      </w:r>
+      <w:r>
+        <w:rPr>
+          <w:rFonts w:ascii="Consolas" w:eastAsia="Times New Roman" w:hAnsi="Consolas" w:cs="Times New Roman"/>
+          <w:b w:val="0"/>
+          <w:color w:val="D4D4D4"/>
+          <w:sz w:val="21"/>
+          <w:szCs w:val="21"/>
+          <w:lang w:val="en-US" w:eastAsia="ru-RU"/>
+        </w:rPr>
+        <w:t>(</w:t>
+      </w:r>
+      <w:r>
+        <w:rPr>
+          <w:rFonts w:ascii="Consolas" w:eastAsia="Times New Roman" w:hAnsi="Consolas" w:cs="Times New Roman"/>
+          <w:b w:val="0"/>
+          <w:color w:val="569CD6"/>
+          <w:sz w:val="21"/>
+          <w:szCs w:val="21"/>
+          <w:lang w:val="en-US" w:eastAsia="ru-RU"/>
+        </w:rPr>
+        <w:t>typeof</w:t>
+      </w:r>
+      <w:r>
+        <w:rPr>
+          <w:rFonts w:ascii="Consolas" w:eastAsia="Times New Roman" w:hAnsi="Consolas" w:cs="Times New Roman"/>
+          <w:b w:val="0"/>
+          <w:color w:val="D4D4D4"/>
+          <w:sz w:val="21"/>
+          <w:szCs w:val="21"/>
+          <w:lang w:val="en-US" w:eastAsia="ru-RU"/>
+        </w:rPr>
+        <w:t>(</w:t>
+      </w:r>
+      <w:r>
+        <w:rPr>
+          <w:rFonts w:ascii="Consolas" w:eastAsia="Times New Roman" w:hAnsi="Consolas" w:cs="Times New Roman"/>
+          <w:b w:val="0"/>
+          <w:color w:val="4FC1FF"/>
+          <w:sz w:val="21"/>
+          <w:szCs w:val="21"/>
+          <w:lang w:val="en-US" w:eastAsia="ru-RU"/>
+        </w:rPr>
+        <w:t>internet</w:t>
+      </w:r>
+      <w:r>
+        <w:rPr>
+          <w:rFonts w:ascii="Consolas" w:eastAsia="Times New Roman" w:hAnsi="Consolas" w:cs="Times New Roman"/>
+          <w:b w:val="0"/>
+          <w:color w:val="D4D4D4"/>
+          <w:sz w:val="21"/>
+          <w:szCs w:val="21"/>
+          <w:lang w:val="en-US" w:eastAsia="ru-RU"/>
+        </w:rPr>
+        <w:t>));</w:t>
+      </w:r>
+    </w:p>
+    <w:p>
+      <w:pPr>
+        <w:shd w:val="clear" w:color="auto" w:fill="1E1E1E"/>
+        <w:spacing w:after="240" w:line="285" w:lineRule="atLeast"/>
+        <w:jc w:val="left"/>
+        <w:rPr>
+          <w:rFonts w:ascii="Consolas" w:eastAsia="Times New Roman" w:hAnsi="Consolas" w:cs="Times New Roman"/>
+          <w:b w:val="0"/>
+          <w:color w:val="D4D4D4"/>
+          <w:sz w:val="21"/>
+          <w:szCs w:val="21"/>
+          <w:lang w:val="en-US" w:eastAsia="ru-RU"/>
+        </w:rPr>
+      </w:pPr>
+    </w:p>
+    <w:p>
+      <w:pPr>
+        <w:shd w:val="clear" w:color="auto" w:fill="1E1E1E"/>
+        <w:spacing w:line="285" w:lineRule="atLeast"/>
+        <w:jc w:val="left"/>
+        <w:rPr>
+          <w:rFonts w:ascii="Consolas" w:eastAsia="Times New Roman" w:hAnsi="Consolas" w:cs="Times New Roman"/>
+          <w:b w:val="0"/>
+          <w:color w:val="D4D4D4"/>
+          <w:sz w:val="21"/>
+          <w:szCs w:val="21"/>
+          <w:lang w:eastAsia="ru-RU"/>
+        </w:rPr>
+      </w:pPr>
+      <w:r>
+        <w:rPr>
+          <w:rFonts w:ascii="Consolas" w:eastAsia="Times New Roman" w:hAnsi="Consolas" w:cs="Times New Roman"/>
+          <w:b w:val="0"/>
+          <w:color w:val="6A9955"/>
+          <w:sz w:val="21"/>
+          <w:szCs w:val="21"/>
+          <w:lang w:eastAsia="ru-RU"/>
+        </w:rPr>
+        <w:t>// чтобы разложить массив на отдельные </w:t>
+      </w:r>
+    </w:p>
+    <w:p>
+      <w:pPr>
+        <w:shd w:val="clear" w:color="auto" w:fill="1E1E1E"/>
+        <w:spacing w:line="285" w:lineRule="atLeast"/>
+        <w:jc w:val="left"/>
+        <w:rPr>
+          <w:rFonts w:ascii="Consolas" w:eastAsia="Times New Roman" w:hAnsi="Consolas" w:cs="Times New Roman"/>
+          <w:b w:val="0"/>
+          <w:color w:val="D4D4D4"/>
+          <w:sz w:val="21"/>
+          <w:szCs w:val="21"/>
+          <w:lang w:eastAsia="ru-RU"/>
+        </w:rPr>
+      </w:pPr>
+      <w:r>
+        <w:rPr>
+          <w:rFonts w:ascii="Consolas" w:eastAsia="Times New Roman" w:hAnsi="Consolas" w:cs="Times New Roman"/>
+          <w:b w:val="0"/>
+          <w:color w:val="6A9955"/>
+          <w:sz w:val="21"/>
+          <w:szCs w:val="21"/>
+          <w:lang w:eastAsia="ru-RU"/>
+        </w:rPr>
+        <w:t>// элементы используем (...</w:t>
+      </w:r>
+      <w:proofErr w:type="spellStart"/>
+      <w:r>
+        <w:rPr>
+          <w:rFonts w:ascii="Consolas" w:eastAsia="Times New Roman" w:hAnsi="Consolas" w:cs="Times New Roman"/>
+          <w:b w:val="0"/>
+          <w:color w:val="6A9955"/>
+          <w:sz w:val="21"/>
+          <w:szCs w:val="21"/>
+          <w:lang w:eastAsia="ru-RU"/>
+        </w:rPr>
+        <w:t>mass</w:t>
+      </w:r>
+      <w:proofErr w:type="spellEnd"/>
+      <w:r>
+        <w:rPr>
+          <w:rFonts w:ascii="Consolas" w:eastAsia="Times New Roman" w:hAnsi="Consolas" w:cs="Times New Roman"/>
+          <w:b w:val="0"/>
+          <w:color w:val="6A9955"/>
+          <w:sz w:val="21"/>
+          <w:szCs w:val="21"/>
+          <w:lang w:eastAsia="ru-RU"/>
+        </w:rPr>
+        <w:t>)</w:t>
+      </w:r>
+    </w:p>
+    <w:p>
+      <w:pPr>
+        <w:shd w:val="clear" w:color="auto" w:fill="1E1E1E"/>
+        <w:spacing w:line="285" w:lineRule="atLeast"/>
+        <w:jc w:val="left"/>
+        <w:rPr>
+          <w:rFonts w:ascii="Consolas" w:eastAsia="Times New Roman" w:hAnsi="Consolas" w:cs="Times New Roman"/>
+          <w:b w:val="0"/>
+          <w:color w:val="D4D4D4"/>
+          <w:sz w:val="21"/>
+          <w:szCs w:val="21"/>
+          <w:lang w:eastAsia="ru-RU"/>
+        </w:rPr>
+      </w:pPr>
+    </w:p>
+    <w:p>
+      <w:pPr>
+        <w:shd w:val="clear" w:color="auto" w:fill="1E1E1E"/>
+        <w:spacing w:line="285" w:lineRule="atLeast"/>
+        <w:jc w:val="left"/>
+        <w:rPr>
+          <w:rFonts w:ascii="Consolas" w:eastAsia="Times New Roman" w:hAnsi="Consolas" w:cs="Times New Roman"/>
+          <w:b w:val="0"/>
+          <w:color w:val="D4D4D4"/>
+          <w:sz w:val="21"/>
+          <w:szCs w:val="21"/>
+          <w:lang w:val="en-US" w:eastAsia="ru-RU"/>
+        </w:rPr>
+      </w:pPr>
+      <w:r>
+        <w:rPr>
+          <w:rFonts w:ascii="Consolas" w:eastAsia="Times New Roman" w:hAnsi="Consolas" w:cs="Times New Roman"/>
+          <w:b w:val="0"/>
+          <w:color w:val="569CD6"/>
+          <w:sz w:val="21"/>
+          <w:szCs w:val="21"/>
+          <w:lang w:val="en-US" w:eastAsia="ru-RU"/>
+        </w:rPr>
+        <w:t>let</w:t>
+      </w:r>
+      <w:r>
+        <w:rPr>
+          <w:rFonts w:ascii="Consolas" w:eastAsia="Times New Roman" w:hAnsi="Consolas" w:cs="Times New Roman"/>
+          <w:b w:val="0"/>
+          <w:color w:val="D4D4D4"/>
+          <w:sz w:val="21"/>
+          <w:szCs w:val="21"/>
+          <w:lang w:val="en-US" w:eastAsia="ru-RU"/>
+        </w:rPr>
+        <w:t> </w:t>
+      </w:r>
+      <w:r>
+        <w:rPr>
+          <w:rFonts w:ascii="Consolas" w:eastAsia="Times New Roman" w:hAnsi="Consolas" w:cs="Times New Roman"/>
+          <w:b w:val="0"/>
+          <w:color w:val="9CDCFE"/>
+          <w:sz w:val="21"/>
+          <w:szCs w:val="21"/>
+          <w:lang w:val="en-US" w:eastAsia="ru-RU"/>
+        </w:rPr>
+        <w:t>mass</w:t>
+      </w:r>
+      <w:r>
+        <w:rPr>
+          <w:rFonts w:ascii="Consolas" w:eastAsia="Times New Roman" w:hAnsi="Consolas" w:cs="Times New Roman"/>
+          <w:b w:val="0"/>
+          <w:color w:val="D4D4D4"/>
+          <w:sz w:val="21"/>
+          <w:szCs w:val="21"/>
+          <w:lang w:val="en-US" w:eastAsia="ru-RU"/>
+        </w:rPr>
+        <w:t> = [</w:t>
+      </w:r>
+      <w:r>
+        <w:rPr>
+          <w:rFonts w:ascii="Consolas" w:eastAsia="Times New Roman" w:hAnsi="Consolas" w:cs="Times New Roman"/>
+          <w:b w:val="0"/>
+          <w:color w:val="B5CEA8"/>
+          <w:sz w:val="21"/>
+          <w:szCs w:val="21"/>
+          <w:lang w:val="en-US" w:eastAsia="ru-RU"/>
+        </w:rPr>
+        <w:t>1</w:t>
+      </w:r>
+      <w:r>
+        <w:rPr>
+          <w:rFonts w:ascii="Consolas" w:eastAsia="Times New Roman" w:hAnsi="Consolas" w:cs="Times New Roman"/>
+          <w:b w:val="0"/>
+          <w:color w:val="D4D4D4"/>
+          <w:sz w:val="21"/>
+          <w:szCs w:val="21"/>
+          <w:lang w:val="en-US" w:eastAsia="ru-RU"/>
+        </w:rPr>
+        <w:t>, </w:t>
+      </w:r>
+      <w:r>
+        <w:rPr>
+          <w:rFonts w:ascii="Consolas" w:eastAsia="Times New Roman" w:hAnsi="Consolas" w:cs="Times New Roman"/>
+          <w:b w:val="0"/>
+          <w:color w:val="B5CEA8"/>
+          <w:sz w:val="21"/>
+          <w:szCs w:val="21"/>
+          <w:lang w:val="en-US" w:eastAsia="ru-RU"/>
+        </w:rPr>
+        <w:t>7</w:t>
+      </w:r>
+      <w:r>
+        <w:rPr>
+          <w:rFonts w:ascii="Consolas" w:eastAsia="Times New Roman" w:hAnsi="Consolas" w:cs="Times New Roman"/>
+          <w:b w:val="0"/>
+          <w:color w:val="D4D4D4"/>
+          <w:sz w:val="21"/>
+          <w:szCs w:val="21"/>
+          <w:lang w:val="en-US" w:eastAsia="ru-RU"/>
+        </w:rPr>
+        <w:t>, </w:t>
+      </w:r>
+      <w:r>
+        <w:rPr>
+          <w:rFonts w:ascii="Consolas" w:eastAsia="Times New Roman" w:hAnsi="Consolas" w:cs="Times New Roman"/>
+          <w:b w:val="0"/>
+          <w:color w:val="B5CEA8"/>
+          <w:sz w:val="21"/>
+          <w:szCs w:val="21"/>
+          <w:lang w:val="en-US" w:eastAsia="ru-RU"/>
+        </w:rPr>
+        <w:t>22</w:t>
+      </w:r>
+      <w:r>
+        <w:rPr>
+          <w:rFonts w:ascii="Consolas" w:eastAsia="Times New Roman" w:hAnsi="Consolas" w:cs="Times New Roman"/>
+          <w:b w:val="0"/>
+          <w:color w:val="D4D4D4"/>
+          <w:sz w:val="21"/>
+          <w:szCs w:val="21"/>
+          <w:lang w:val="en-US" w:eastAsia="ru-RU"/>
+        </w:rPr>
+        <w:t>];</w:t>
+      </w:r>
+    </w:p>
+    <w:p>
+      <w:pPr>
+        <w:shd w:val="clear" w:color="auto" w:fill="1E1E1E"/>
+        <w:spacing w:line="285" w:lineRule="atLeast"/>
+        <w:jc w:val="left"/>
+        <w:rPr>
+          <w:rFonts w:ascii="Consolas" w:eastAsia="Times New Roman" w:hAnsi="Consolas" w:cs="Times New Roman"/>
+          <w:b w:val="0"/>
+          <w:color w:val="D4D4D4"/>
+          <w:sz w:val="21"/>
+          <w:szCs w:val="21"/>
+          <w:lang w:val="en-US" w:eastAsia="ru-RU"/>
+        </w:rPr>
+      </w:pPr>
+    </w:p>
+    <w:p>
+      <w:pPr>
+        <w:shd w:val="clear" w:color="auto" w:fill="1E1E1E"/>
+        <w:spacing w:line="285" w:lineRule="atLeast"/>
+        <w:jc w:val="left"/>
+        <w:rPr>
+          <w:rFonts w:ascii="Consolas" w:eastAsia="Times New Roman" w:hAnsi="Consolas" w:cs="Times New Roman"/>
+          <w:b w:val="0"/>
+          <w:color w:val="D4D4D4"/>
+          <w:sz w:val="21"/>
+          <w:szCs w:val="21"/>
+          <w:lang w:val="en-US" w:eastAsia="ru-RU"/>
+        </w:rPr>
+      </w:pPr>
+      <w:r>
+        <w:rPr>
+          <w:rFonts w:ascii="Consolas" w:eastAsia="Times New Roman" w:hAnsi="Consolas" w:cs="Times New Roman"/>
+          <w:b w:val="0"/>
+          <w:color w:val="569CD6"/>
+          <w:sz w:val="21"/>
+          <w:szCs w:val="21"/>
+          <w:lang w:val="en-US" w:eastAsia="ru-RU"/>
+        </w:rPr>
+        <w:t>function</w:t>
+      </w:r>
+      <w:r>
+        <w:rPr>
+          <w:rFonts w:ascii="Consolas" w:eastAsia="Times New Roman" w:hAnsi="Consolas" w:cs="Times New Roman"/>
+          <w:b w:val="0"/>
+          <w:color w:val="D4D4D4"/>
+          <w:sz w:val="21"/>
+          <w:szCs w:val="21"/>
+          <w:lang w:val="en-US" w:eastAsia="ru-RU"/>
+        </w:rPr>
+        <w:t> </w:t>
+      </w:r>
+      <w:r>
+        <w:rPr>
+          <w:rFonts w:ascii="Consolas" w:eastAsia="Times New Roman" w:hAnsi="Consolas" w:cs="Times New Roman"/>
+          <w:b w:val="0"/>
+          <w:color w:val="DCDCAA"/>
+          <w:sz w:val="21"/>
+          <w:szCs w:val="21"/>
+          <w:lang w:val="en-US" w:eastAsia="ru-RU"/>
+        </w:rPr>
+        <w:t>log</w:t>
+      </w:r>
+      <w:r>
+        <w:rPr>
+          <w:rFonts w:ascii="Consolas" w:eastAsia="Times New Roman" w:hAnsi="Consolas" w:cs="Times New Roman"/>
+          <w:b w:val="0"/>
+          <w:color w:val="D4D4D4"/>
+          <w:sz w:val="21"/>
+          <w:szCs w:val="21"/>
+          <w:lang w:val="en-US" w:eastAsia="ru-RU"/>
+        </w:rPr>
+        <w:t>(</w:t>
+      </w:r>
+      <w:r>
+        <w:rPr>
+          <w:rFonts w:ascii="Consolas" w:eastAsia="Times New Roman" w:hAnsi="Consolas" w:cs="Times New Roman"/>
+          <w:b w:val="0"/>
+          <w:color w:val="9CDCFE"/>
+          <w:sz w:val="21"/>
+          <w:szCs w:val="21"/>
+          <w:lang w:val="en-US" w:eastAsia="ru-RU"/>
+        </w:rPr>
+        <w:t>a</w:t>
+      </w:r>
+      <w:r>
+        <w:rPr>
+          <w:rFonts w:ascii="Consolas" w:eastAsia="Times New Roman" w:hAnsi="Consolas" w:cs="Times New Roman"/>
+          <w:b w:val="0"/>
+          <w:color w:val="D4D4D4"/>
+          <w:sz w:val="21"/>
+          <w:szCs w:val="21"/>
+          <w:lang w:val="en-US" w:eastAsia="ru-RU"/>
+        </w:rPr>
+        <w:t>, </w:t>
+      </w:r>
+      <w:r>
+        <w:rPr>
+          <w:rFonts w:ascii="Consolas" w:eastAsia="Times New Roman" w:hAnsi="Consolas" w:cs="Times New Roman"/>
+          <w:b w:val="0"/>
+          <w:color w:val="9CDCFE"/>
+          <w:sz w:val="21"/>
+          <w:szCs w:val="21"/>
+          <w:lang w:val="en-US" w:eastAsia="ru-RU"/>
+        </w:rPr>
+        <w:t>b</w:t>
+      </w:r>
+      <w:r>
+        <w:rPr>
+          <w:rFonts w:ascii="Consolas" w:eastAsia="Times New Roman" w:hAnsi="Consolas" w:cs="Times New Roman"/>
+          <w:b w:val="0"/>
+          <w:color w:val="D4D4D4"/>
+          <w:sz w:val="21"/>
+          <w:szCs w:val="21"/>
+          <w:lang w:val="en-US" w:eastAsia="ru-RU"/>
+        </w:rPr>
+        <w:t>, </w:t>
+      </w:r>
+      <w:r>
+        <w:rPr>
+          <w:rFonts w:ascii="Consolas" w:eastAsia="Times New Roman" w:hAnsi="Consolas" w:cs="Times New Roman"/>
+          <w:b w:val="0"/>
+          <w:color w:val="9CDCFE"/>
+          <w:sz w:val="21"/>
+          <w:szCs w:val="21"/>
+          <w:lang w:val="en-US" w:eastAsia="ru-RU"/>
+        </w:rPr>
+        <w:t>c</w:t>
+      </w:r>
+      <w:r>
+        <w:rPr>
+          <w:rFonts w:ascii="Consolas" w:eastAsia="Times New Roman" w:hAnsi="Consolas" w:cs="Times New Roman"/>
+          <w:b w:val="0"/>
+          <w:color w:val="D4D4D4"/>
+          <w:sz w:val="21"/>
+          <w:szCs w:val="21"/>
+          <w:lang w:val="en-US" w:eastAsia="ru-RU"/>
+        </w:rPr>
+        <w:t>){</w:t>
+      </w:r>
+    </w:p>
+    <w:p>
+      <w:pPr>
+        <w:shd w:val="clear" w:color="auto" w:fill="1E1E1E"/>
+        <w:spacing w:line="285" w:lineRule="atLeast"/>
+        <w:jc w:val="left"/>
+        <w:rPr>
+          <w:rFonts w:ascii="Consolas" w:eastAsia="Times New Roman" w:hAnsi="Consolas" w:cs="Times New Roman"/>
+          <w:b w:val="0"/>
+          <w:color w:val="D4D4D4"/>
+          <w:sz w:val="21"/>
+          <w:szCs w:val="21"/>
+          <w:lang w:val="en-US" w:eastAsia="ru-RU"/>
+        </w:rPr>
+      </w:pPr>
+      <w:r>
+        <w:rPr>
+          <w:rFonts w:ascii="Consolas" w:eastAsia="Times New Roman" w:hAnsi="Consolas" w:cs="Times New Roman"/>
+          <w:b w:val="0"/>
+          <w:color w:val="D4D4D4"/>
+          <w:sz w:val="21"/>
+          <w:szCs w:val="21"/>
+          <w:lang w:val="en-US" w:eastAsia="ru-RU"/>
+        </w:rPr>
+        <w:t>    </w:t>
+      </w:r>
+      <w:r>
+        <w:rPr>
+          <w:rFonts w:ascii="Consolas" w:eastAsia="Times New Roman" w:hAnsi="Consolas" w:cs="Times New Roman"/>
+          <w:b w:val="0"/>
+          <w:color w:val="9CDCFE"/>
+          <w:sz w:val="21"/>
+          <w:szCs w:val="21"/>
+          <w:lang w:val="en-US" w:eastAsia="ru-RU"/>
+        </w:rPr>
+        <w:t>console</w:t>
+      </w:r>
+      <w:r>
+        <w:rPr>
+          <w:rFonts w:ascii="Consolas" w:eastAsia="Times New Roman" w:hAnsi="Consolas" w:cs="Times New Roman"/>
+          <w:b w:val="0"/>
+          <w:color w:val="D4D4D4"/>
+          <w:sz w:val="21"/>
+          <w:szCs w:val="21"/>
+          <w:lang w:val="en-US" w:eastAsia="ru-RU"/>
+        </w:rPr>
+        <w:t>.</w:t>
+      </w:r>
+      <w:r>
+        <w:rPr>
+          <w:rFonts w:ascii="Consolas" w:eastAsia="Times New Roman" w:hAnsi="Consolas" w:cs="Times New Roman"/>
+          <w:b w:val="0"/>
+          <w:color w:val="DCDCAA"/>
+          <w:sz w:val="21"/>
+          <w:szCs w:val="21"/>
+          <w:lang w:val="en-US" w:eastAsia="ru-RU"/>
+        </w:rPr>
+        <w:t>log</w:t>
+      </w:r>
+      <w:r>
+        <w:rPr>
+          <w:rFonts w:ascii="Consolas" w:eastAsia="Times New Roman" w:hAnsi="Consolas" w:cs="Times New Roman"/>
+          <w:b w:val="0"/>
+          <w:color w:val="D4D4D4"/>
+          <w:sz w:val="21"/>
+          <w:szCs w:val="21"/>
+          <w:lang w:val="en-US" w:eastAsia="ru-RU"/>
+        </w:rPr>
+        <w:t>(</w:t>
+      </w:r>
+      <w:r>
+        <w:rPr>
+          <w:rFonts w:ascii="Consolas" w:eastAsia="Times New Roman" w:hAnsi="Consolas" w:cs="Times New Roman"/>
+          <w:b w:val="0"/>
+          <w:color w:val="9CDCFE"/>
+          <w:sz w:val="21"/>
+          <w:szCs w:val="21"/>
+          <w:lang w:val="en-US" w:eastAsia="ru-RU"/>
+        </w:rPr>
+        <w:t>a</w:t>
+      </w:r>
+      <w:r>
+        <w:rPr>
+          <w:rFonts w:ascii="Consolas" w:eastAsia="Times New Roman" w:hAnsi="Consolas" w:cs="Times New Roman"/>
+          <w:b w:val="0"/>
+          <w:color w:val="D4D4D4"/>
+          <w:sz w:val="21"/>
+          <w:szCs w:val="21"/>
+          <w:lang w:val="en-US" w:eastAsia="ru-RU"/>
+        </w:rPr>
+        <w:t>, </w:t>
+      </w:r>
+      <w:r>
+        <w:rPr>
+          <w:rFonts w:ascii="Consolas" w:eastAsia="Times New Roman" w:hAnsi="Consolas" w:cs="Times New Roman"/>
+          <w:b w:val="0"/>
+          <w:color w:val="9CDCFE"/>
+          <w:sz w:val="21"/>
+          <w:szCs w:val="21"/>
+          <w:lang w:val="en-US" w:eastAsia="ru-RU"/>
+        </w:rPr>
+        <w:t>b</w:t>
+      </w:r>
+      <w:r>
+        <w:rPr>
+          <w:rFonts w:ascii="Consolas" w:eastAsia="Times New Roman" w:hAnsi="Consolas" w:cs="Times New Roman"/>
+          <w:b w:val="0"/>
+          <w:color w:val="D4D4D4"/>
+          <w:sz w:val="21"/>
+          <w:szCs w:val="21"/>
+          <w:lang w:val="en-US" w:eastAsia="ru-RU"/>
+        </w:rPr>
+        <w:t>, </w:t>
+      </w:r>
+      <w:r>
+        <w:rPr>
+          <w:rFonts w:ascii="Consolas" w:eastAsia="Times New Roman" w:hAnsi="Consolas" w:cs="Times New Roman"/>
+          <w:b w:val="0"/>
+          <w:color w:val="9CDCFE"/>
+          <w:sz w:val="21"/>
+          <w:szCs w:val="21"/>
+          <w:lang w:val="en-US" w:eastAsia="ru-RU"/>
+        </w:rPr>
+        <w:t>c</w:t>
+      </w:r>
+      <w:r>
+        <w:rPr>
+          <w:rFonts w:ascii="Consolas" w:eastAsia="Times New Roman" w:hAnsi="Consolas" w:cs="Times New Roman"/>
+          <w:b w:val="0"/>
+          <w:color w:val="D4D4D4"/>
+          <w:sz w:val="21"/>
+          <w:szCs w:val="21"/>
+          <w:lang w:val="en-US" w:eastAsia="ru-RU"/>
+        </w:rPr>
+        <w:t>);</w:t>
+      </w:r>
+    </w:p>
+    <w:p>
+      <w:pPr>
+        <w:shd w:val="clear" w:color="auto" w:fill="1E1E1E"/>
+        <w:spacing w:line="285" w:lineRule="atLeast"/>
+        <w:jc w:val="left"/>
+        <w:rPr>
+          <w:rFonts w:ascii="Consolas" w:eastAsia="Times New Roman" w:hAnsi="Consolas" w:cs="Times New Roman"/>
+          <w:b w:val="0"/>
+          <w:color w:val="D4D4D4"/>
+          <w:sz w:val="21"/>
+          <w:szCs w:val="21"/>
+          <w:lang w:eastAsia="ru-RU"/>
+        </w:rPr>
+      </w:pPr>
+      <w:r>
+        <w:rPr>
+          <w:rFonts w:ascii="Consolas" w:eastAsia="Times New Roman" w:hAnsi="Consolas" w:cs="Times New Roman"/>
+          <w:b w:val="0"/>
+          <w:color w:val="D4D4D4"/>
+          <w:sz w:val="21"/>
+          <w:szCs w:val="21"/>
+          <w:lang w:eastAsia="ru-RU"/>
+        </w:rPr>
+        <w:t>}</w:t>
+      </w:r>
+    </w:p>
+    <w:p>
+      <w:pPr>
+        <w:shd w:val="clear" w:color="auto" w:fill="1E1E1E"/>
+        <w:spacing w:line="285" w:lineRule="atLeast"/>
+        <w:jc w:val="left"/>
+        <w:rPr>
+          <w:rFonts w:ascii="Consolas" w:eastAsia="Times New Roman" w:hAnsi="Consolas" w:cs="Times New Roman"/>
+          <w:b w:val="0"/>
+          <w:color w:val="D4D4D4"/>
+          <w:sz w:val="21"/>
+          <w:szCs w:val="21"/>
+          <w:lang w:eastAsia="ru-RU"/>
+        </w:rPr>
+      </w:pPr>
+    </w:p>
+    <w:p>
+      <w:pPr>
+        <w:shd w:val="clear" w:color="auto" w:fill="1E1E1E"/>
+        <w:spacing w:line="285" w:lineRule="atLeast"/>
+        <w:jc w:val="left"/>
+        <w:rPr>
+          <w:rFonts w:ascii="Consolas" w:eastAsia="Times New Roman" w:hAnsi="Consolas" w:cs="Times New Roman"/>
+          <w:b w:val="0"/>
+          <w:color w:val="D4D4D4"/>
+          <w:sz w:val="21"/>
+          <w:szCs w:val="21"/>
+          <w:lang w:eastAsia="ru-RU"/>
+        </w:rPr>
+      </w:pPr>
+      <w:proofErr w:type="spellStart"/>
+      <w:proofErr w:type="gramStart"/>
+      <w:r>
+        <w:rPr>
+          <w:rFonts w:ascii="Consolas" w:eastAsia="Times New Roman" w:hAnsi="Consolas" w:cs="Times New Roman"/>
+          <w:b w:val="0"/>
+          <w:color w:val="DCDCAA"/>
+          <w:sz w:val="21"/>
+          <w:szCs w:val="21"/>
+          <w:lang w:eastAsia="ru-RU"/>
+        </w:rPr>
+        <w:t>log</w:t>
+      </w:r>
+      <w:proofErr w:type="spellEnd"/>
+      <w:r>
+        <w:rPr>
+          <w:rFonts w:ascii="Consolas" w:eastAsia="Times New Roman" w:hAnsi="Consolas" w:cs="Times New Roman"/>
+          <w:b w:val="0"/>
+          <w:color w:val="D4D4D4"/>
+          <w:sz w:val="21"/>
+          <w:szCs w:val="21"/>
+          <w:lang w:eastAsia="ru-RU"/>
+        </w:rPr>
+        <w:t>(</w:t>
+      </w:r>
+      <w:proofErr w:type="gramEnd"/>
+      <w:r>
+        <w:rPr>
+          <w:rFonts w:ascii="Consolas" w:eastAsia="Times New Roman" w:hAnsi="Consolas" w:cs="Times New Roman"/>
+          <w:b w:val="0"/>
+          <w:color w:val="D4D4D4"/>
+          <w:sz w:val="21"/>
+          <w:szCs w:val="21"/>
+          <w:lang w:eastAsia="ru-RU"/>
+        </w:rPr>
+        <w:t>...</w:t>
+      </w:r>
+      <w:proofErr w:type="spellStart"/>
+      <w:r>
+        <w:rPr>
+          <w:rFonts w:ascii="Consolas" w:eastAsia="Times New Roman" w:hAnsi="Consolas" w:cs="Times New Roman"/>
+          <w:b w:val="0"/>
+          <w:color w:val="9CDCFE"/>
+          <w:sz w:val="21"/>
+          <w:szCs w:val="21"/>
+          <w:lang w:eastAsia="ru-RU"/>
+        </w:rPr>
+        <w:t>mass</w:t>
+      </w:r>
+      <w:proofErr w:type="spellEnd"/>
+      <w:r>
+        <w:rPr>
+          <w:rFonts w:ascii="Consolas" w:eastAsia="Times New Roman" w:hAnsi="Consolas" w:cs="Times New Roman"/>
+          <w:b w:val="0"/>
+          <w:color w:val="D4D4D4"/>
+          <w:sz w:val="21"/>
+          <w:szCs w:val="21"/>
+          <w:lang w:eastAsia="ru-RU"/>
+        </w:rPr>
+        <w:t>);</w:t>
+      </w:r>
+    </w:p>
+    <w:p>
+      <w:pPr>
+        <w:shd w:val="clear" w:color="auto" w:fill="1E1E1E"/>
+        <w:spacing w:line="285" w:lineRule="atLeast"/>
+        <w:jc w:val="left"/>
+        <w:rPr>
+          <w:rFonts w:ascii="Consolas" w:eastAsia="Times New Roman" w:hAnsi="Consolas" w:cs="Times New Roman"/>
+          <w:b w:val="0"/>
+          <w:color w:val="D4D4D4"/>
+          <w:sz w:val="21"/>
+          <w:szCs w:val="21"/>
+          <w:lang w:eastAsia="ru-RU"/>
+        </w:rPr>
+      </w:pPr>
+    </w:p>
+    <w:p>
+      <w:pPr>
+        <w:shd w:val="clear" w:color="auto" w:fill="1E1E1E"/>
+        <w:spacing w:line="285" w:lineRule="atLeast"/>
+        <w:jc w:val="left"/>
+        <w:rPr>
+          <w:rFonts w:ascii="Consolas" w:eastAsia="Times New Roman" w:hAnsi="Consolas" w:cs="Times New Roman"/>
+          <w:b w:val="0"/>
+          <w:color w:val="D4D4D4"/>
+          <w:sz w:val="21"/>
+          <w:szCs w:val="21"/>
+          <w:lang w:eastAsia="ru-RU"/>
+        </w:rPr>
+      </w:pPr>
+      <w:r>
+        <w:rPr>
+          <w:rFonts w:ascii="Consolas" w:eastAsia="Times New Roman" w:hAnsi="Consolas" w:cs="Times New Roman"/>
+          <w:b w:val="0"/>
+          <w:color w:val="6A9955"/>
+          <w:sz w:val="21"/>
+          <w:szCs w:val="21"/>
+          <w:lang w:eastAsia="ru-RU"/>
+        </w:rPr>
+        <w:t>// данным методом можно тоже создать копию</w:t>
+      </w:r>
+    </w:p>
+    <w:p>
+      <w:pPr>
+        <w:shd w:val="clear" w:color="auto" w:fill="1E1E1E"/>
+        <w:spacing w:line="285" w:lineRule="atLeast"/>
+        <w:jc w:val="left"/>
+        <w:rPr>
+          <w:rFonts w:ascii="Consolas" w:eastAsia="Times New Roman" w:hAnsi="Consolas" w:cs="Times New Roman"/>
+          <w:b w:val="0"/>
+          <w:color w:val="D4D4D4"/>
+          <w:sz w:val="21"/>
+          <w:szCs w:val="21"/>
+          <w:lang w:eastAsia="ru-RU"/>
+        </w:rPr>
+      </w:pPr>
+      <w:r>
+        <w:rPr>
+          <w:rFonts w:ascii="Consolas" w:eastAsia="Times New Roman" w:hAnsi="Consolas" w:cs="Times New Roman"/>
+          <w:b w:val="0"/>
+          <w:color w:val="6A9955"/>
+          <w:sz w:val="21"/>
+          <w:szCs w:val="21"/>
+          <w:lang w:eastAsia="ru-RU"/>
+        </w:rPr>
+        <w:t>// получаем ссылку на новый объект</w:t>
+      </w:r>
+    </w:p>
+    <w:p>
+      <w:pPr>
+        <w:shd w:val="clear" w:color="auto" w:fill="1E1E1E"/>
+        <w:spacing w:line="285" w:lineRule="atLeast"/>
+        <w:jc w:val="left"/>
+        <w:rPr>
+          <w:rFonts w:ascii="Consolas" w:eastAsia="Times New Roman" w:hAnsi="Consolas" w:cs="Times New Roman"/>
+          <w:b w:val="0"/>
+          <w:color w:val="D4D4D4"/>
+          <w:sz w:val="21"/>
+          <w:szCs w:val="21"/>
+          <w:lang w:eastAsia="ru-RU"/>
+        </w:rPr>
+      </w:pPr>
+      <w:proofErr w:type="spellStart"/>
+      <w:r>
+        <w:rPr>
+          <w:rFonts w:ascii="Consolas" w:eastAsia="Times New Roman" w:hAnsi="Consolas" w:cs="Times New Roman"/>
+          <w:b w:val="0"/>
+          <w:color w:val="569CD6"/>
+          <w:sz w:val="21"/>
+          <w:szCs w:val="21"/>
+          <w:lang w:eastAsia="ru-RU"/>
+        </w:rPr>
+        <w:t>const</w:t>
+      </w:r>
+      <w:proofErr w:type="spellEnd"/>
+      <w:r>
+        <w:rPr>
+          <w:rFonts w:ascii="Consolas" w:eastAsia="Times New Roman" w:hAnsi="Consolas" w:cs="Times New Roman"/>
+          <w:b w:val="0"/>
+          <w:color w:val="D4D4D4"/>
+          <w:sz w:val="21"/>
+          <w:szCs w:val="21"/>
+          <w:lang w:eastAsia="ru-RU"/>
+        </w:rPr>
+        <w:t> </w:t>
+      </w:r>
+      <w:r>
+        <w:rPr>
+          <w:rFonts w:ascii="Consolas" w:eastAsia="Times New Roman" w:hAnsi="Consolas" w:cs="Times New Roman"/>
+          <w:b w:val="0"/>
+          <w:color w:val="4FC1FF"/>
+          <w:sz w:val="21"/>
+          <w:szCs w:val="21"/>
+          <w:lang w:eastAsia="ru-RU"/>
+        </w:rPr>
+        <w:t>array1</w:t>
+      </w:r>
+      <w:r>
+        <w:rPr>
+          <w:rFonts w:ascii="Consolas" w:eastAsia="Times New Roman" w:hAnsi="Consolas" w:cs="Times New Roman"/>
+          <w:b w:val="0"/>
+          <w:color w:val="D4D4D4"/>
+          <w:sz w:val="21"/>
+          <w:szCs w:val="21"/>
+          <w:lang w:eastAsia="ru-RU"/>
+        </w:rPr>
+        <w:t> = [...</w:t>
+      </w:r>
+      <w:proofErr w:type="spellStart"/>
+      <w:r>
+        <w:rPr>
+          <w:rFonts w:ascii="Consolas" w:eastAsia="Times New Roman" w:hAnsi="Consolas" w:cs="Times New Roman"/>
+          <w:b w:val="0"/>
+          <w:color w:val="9CDCFE"/>
+          <w:sz w:val="21"/>
+          <w:szCs w:val="21"/>
+          <w:lang w:eastAsia="ru-RU"/>
+        </w:rPr>
+        <w:t>mass</w:t>
+      </w:r>
+      <w:proofErr w:type="spellEnd"/>
+      <w:r>
+        <w:rPr>
+          <w:rFonts w:ascii="Consolas" w:eastAsia="Times New Roman" w:hAnsi="Consolas" w:cs="Times New Roman"/>
+          <w:b w:val="0"/>
+          <w:color w:val="D4D4D4"/>
+          <w:sz w:val="21"/>
+          <w:szCs w:val="21"/>
+          <w:lang w:eastAsia="ru-RU"/>
+        </w:rPr>
+        <w:t>];</w:t>
+      </w:r>
+    </w:p>
+    <w:p>
+      <w:pPr>
+        <w:shd w:val="clear" w:color="auto" w:fill="1E1E1E"/>
+        <w:spacing w:line="285" w:lineRule="atLeast"/>
+        <w:jc w:val="left"/>
+        <w:rPr>
+          <w:rFonts w:ascii="Consolas" w:eastAsia="Times New Roman" w:hAnsi="Consolas" w:cs="Times New Roman"/>
+          <w:b w:val="0"/>
+          <w:color w:val="D4D4D4"/>
+          <w:sz w:val="21"/>
+          <w:szCs w:val="21"/>
+          <w:lang w:eastAsia="ru-RU"/>
+        </w:rPr>
+      </w:pPr>
+      <w:r>
+        <w:rPr>
+          <w:rFonts w:ascii="Consolas" w:eastAsia="Times New Roman" w:hAnsi="Consolas" w:cs="Times New Roman"/>
+          <w:b w:val="0"/>
+          <w:color w:val="9CDCFE"/>
+          <w:sz w:val="21"/>
+          <w:szCs w:val="21"/>
+          <w:lang w:eastAsia="ru-RU"/>
+        </w:rPr>
+        <w:t>console</w:t>
+      </w:r>
+      <w:r>
+        <w:rPr>
+          <w:rFonts w:ascii="Consolas" w:eastAsia="Times New Roman" w:hAnsi="Consolas" w:cs="Times New Roman"/>
+          <w:b w:val="0"/>
+          <w:color w:val="D4D4D4"/>
+          <w:sz w:val="21"/>
+          <w:szCs w:val="21"/>
+          <w:lang w:eastAsia="ru-RU"/>
+        </w:rPr>
+        <w:t>.</w:t>
+      </w:r>
+      <w:r>
+        <w:rPr>
+          <w:rFonts w:ascii="Consolas" w:eastAsia="Times New Roman" w:hAnsi="Consolas" w:cs="Times New Roman"/>
+          <w:b w:val="0"/>
+          <w:color w:val="DCDCAA"/>
+          <w:sz w:val="21"/>
+          <w:szCs w:val="21"/>
+          <w:lang w:eastAsia="ru-RU"/>
+        </w:rPr>
+        <w:t>log</w:t>
+      </w:r>
+      <w:r>
+        <w:rPr>
+          <w:rFonts w:ascii="Consolas" w:eastAsia="Times New Roman" w:hAnsi="Consolas" w:cs="Times New Roman"/>
+          <w:b w:val="0"/>
+          <w:color w:val="D4D4D4"/>
+          <w:sz w:val="21"/>
+          <w:szCs w:val="21"/>
+          <w:lang w:eastAsia="ru-RU"/>
+        </w:rPr>
+        <w:t>(</w:t>
+      </w:r>
+      <w:r>
+        <w:rPr>
+          <w:rFonts w:ascii="Consolas" w:eastAsia="Times New Roman" w:hAnsi="Consolas" w:cs="Times New Roman"/>
+          <w:b w:val="0"/>
+          <w:color w:val="4FC1FF"/>
+          <w:sz w:val="21"/>
+          <w:szCs w:val="21"/>
+          <w:lang w:eastAsia="ru-RU"/>
+        </w:rPr>
+        <w:t>array1</w:t>
+      </w:r>
+      <w:r>
+        <w:rPr>
+          <w:rFonts w:ascii="Consolas" w:eastAsia="Times New Roman" w:hAnsi="Consolas" w:cs="Times New Roman"/>
+          <w:b w:val="0"/>
+          <w:color w:val="D4D4D4"/>
+          <w:sz w:val="21"/>
+          <w:szCs w:val="21"/>
+          <w:lang w:eastAsia="ru-RU"/>
+        </w:rPr>
+        <w:t>);</w:t>
+      </w:r>
+    </w:p>
+    <w:p>
+      <w:pPr>
+        <w:shd w:val="clear" w:color="auto" w:fill="1E1E1E"/>
+        <w:spacing w:line="285" w:lineRule="atLeast"/>
+        <w:jc w:val="left"/>
+        <w:rPr>
+          <w:rFonts w:ascii="Consolas" w:eastAsia="Times New Roman" w:hAnsi="Consolas" w:cs="Times New Roman"/>
+          <w:b w:val="0"/>
+          <w:color w:val="D4D4D4"/>
+          <w:sz w:val="21"/>
+          <w:szCs w:val="21"/>
+          <w:lang w:eastAsia="ru-RU"/>
+        </w:rPr>
+      </w:pPr>
+    </w:p>
+    <w:p>
+      <w:pPr>
+        <w:shd w:val="clear" w:color="auto" w:fill="1E1E1E"/>
+        <w:spacing w:line="285" w:lineRule="atLeast"/>
+        <w:jc w:val="left"/>
+        <w:rPr>
+          <w:rFonts w:ascii="Consolas" w:eastAsia="Times New Roman" w:hAnsi="Consolas" w:cs="Times New Roman"/>
+          <w:b w:val="0"/>
+          <w:color w:val="D4D4D4"/>
+          <w:sz w:val="21"/>
+          <w:szCs w:val="21"/>
+          <w:lang w:eastAsia="ru-RU"/>
+        </w:rPr>
+      </w:pPr>
+      <w:r>
+        <w:rPr>
+          <w:rFonts w:ascii="Consolas" w:eastAsia="Times New Roman" w:hAnsi="Consolas" w:cs="Times New Roman"/>
+          <w:b w:val="0"/>
+          <w:color w:val="6A9955"/>
+          <w:sz w:val="21"/>
+          <w:szCs w:val="21"/>
+          <w:lang w:eastAsia="ru-RU"/>
+        </w:rPr>
+        <w:t>// для копирования объектов</w:t>
+      </w:r>
+    </w:p>
+    <w:p>
+      <w:pPr>
+        <w:shd w:val="clear" w:color="auto" w:fill="1E1E1E"/>
+        <w:spacing w:line="285" w:lineRule="atLeast"/>
+        <w:jc w:val="left"/>
+        <w:rPr>
+          <w:rFonts w:ascii="Consolas" w:eastAsia="Times New Roman" w:hAnsi="Consolas" w:cs="Times New Roman"/>
+          <w:b w:val="0"/>
+          <w:color w:val="D4D4D4"/>
+          <w:sz w:val="21"/>
+          <w:szCs w:val="21"/>
+          <w:lang w:val="en-US" w:eastAsia="ru-RU"/>
+        </w:rPr>
+      </w:pPr>
+      <w:r>
+        <w:rPr>
+          <w:rFonts w:ascii="Consolas" w:eastAsia="Times New Roman" w:hAnsi="Consolas" w:cs="Times New Roman"/>
+          <w:b w:val="0"/>
+          <w:color w:val="569CD6"/>
+          <w:sz w:val="21"/>
+          <w:szCs w:val="21"/>
+          <w:lang w:val="en-US" w:eastAsia="ru-RU"/>
+        </w:rPr>
+        <w:t>const</w:t>
+      </w:r>
+      <w:r>
+        <w:rPr>
+          <w:rFonts w:ascii="Consolas" w:eastAsia="Times New Roman" w:hAnsi="Consolas" w:cs="Times New Roman"/>
+          <w:b w:val="0"/>
+          <w:color w:val="D4D4D4"/>
+          <w:sz w:val="21"/>
+          <w:szCs w:val="21"/>
+          <w:lang w:val="en-US" w:eastAsia="ru-RU"/>
+        </w:rPr>
+        <w:t> </w:t>
+      </w:r>
+      <w:r>
+        <w:rPr>
+          <w:rFonts w:ascii="Consolas" w:eastAsia="Times New Roman" w:hAnsi="Consolas" w:cs="Times New Roman"/>
+          <w:b w:val="0"/>
+          <w:color w:val="4FC1FF"/>
+          <w:sz w:val="21"/>
+          <w:szCs w:val="21"/>
+          <w:lang w:val="en-US" w:eastAsia="ru-RU"/>
+        </w:rPr>
+        <w:t>q</w:t>
+      </w:r>
+      <w:r>
+        <w:rPr>
+          <w:rFonts w:ascii="Consolas" w:eastAsia="Times New Roman" w:hAnsi="Consolas" w:cs="Times New Roman"/>
+          <w:b w:val="0"/>
+          <w:color w:val="D4D4D4"/>
+          <w:sz w:val="21"/>
+          <w:szCs w:val="21"/>
+          <w:lang w:val="en-US" w:eastAsia="ru-RU"/>
+        </w:rPr>
+        <w:t> = {</w:t>
+      </w:r>
+    </w:p>
+    <w:p>
+      <w:pPr>
+        <w:shd w:val="clear" w:color="auto" w:fill="1E1E1E"/>
+        <w:spacing w:line="285" w:lineRule="atLeast"/>
+        <w:jc w:val="left"/>
+        <w:rPr>
+          <w:rFonts w:ascii="Consolas" w:eastAsia="Times New Roman" w:hAnsi="Consolas" w:cs="Times New Roman"/>
+          <w:b w:val="0"/>
+          <w:color w:val="D4D4D4"/>
+          <w:sz w:val="21"/>
+          <w:szCs w:val="21"/>
+          <w:lang w:val="en-US" w:eastAsia="ru-RU"/>
+        </w:rPr>
+      </w:pPr>
+      <w:r>
+        <w:rPr>
+          <w:rFonts w:ascii="Consolas" w:eastAsia="Times New Roman" w:hAnsi="Consolas" w:cs="Times New Roman"/>
+          <w:b w:val="0"/>
+          <w:color w:val="D4D4D4"/>
+          <w:sz w:val="21"/>
+          <w:szCs w:val="21"/>
+          <w:lang w:val="en-US" w:eastAsia="ru-RU"/>
+        </w:rPr>
+        <w:t>    </w:t>
+      </w:r>
+      <w:r>
+        <w:rPr>
+          <w:rFonts w:ascii="Consolas" w:eastAsia="Times New Roman" w:hAnsi="Consolas" w:cs="Times New Roman"/>
+          <w:b w:val="0"/>
+          <w:color w:val="9CDCFE"/>
+          <w:sz w:val="21"/>
+          <w:szCs w:val="21"/>
+          <w:lang w:val="en-US" w:eastAsia="ru-RU"/>
+        </w:rPr>
+        <w:t>one:</w:t>
+      </w:r>
+      <w:r>
+        <w:rPr>
+          <w:rFonts w:ascii="Consolas" w:eastAsia="Times New Roman" w:hAnsi="Consolas" w:cs="Times New Roman"/>
+          <w:b w:val="0"/>
+          <w:color w:val="D4D4D4"/>
+          <w:sz w:val="21"/>
+          <w:szCs w:val="21"/>
+          <w:lang w:val="en-US" w:eastAsia="ru-RU"/>
+        </w:rPr>
+        <w:t> </w:t>
+      </w:r>
+      <w:r>
+        <w:rPr>
+          <w:rFonts w:ascii="Consolas" w:eastAsia="Times New Roman" w:hAnsi="Consolas" w:cs="Times New Roman"/>
+          <w:b w:val="0"/>
+          <w:color w:val="B5CEA8"/>
+          <w:sz w:val="21"/>
+          <w:szCs w:val="21"/>
+          <w:lang w:val="en-US" w:eastAsia="ru-RU"/>
+        </w:rPr>
+        <w:t>1</w:t>
+      </w:r>
+      <w:r>
+        <w:rPr>
+          <w:rFonts w:ascii="Consolas" w:eastAsia="Times New Roman" w:hAnsi="Consolas" w:cs="Times New Roman"/>
+          <w:b w:val="0"/>
+          <w:color w:val="D4D4D4"/>
+          <w:sz w:val="21"/>
+          <w:szCs w:val="21"/>
+          <w:lang w:val="en-US" w:eastAsia="ru-RU"/>
+        </w:rPr>
+        <w:t>,</w:t>
+      </w:r>
+    </w:p>
+    <w:p>
+      <w:pPr>
+        <w:shd w:val="clear" w:color="auto" w:fill="1E1E1E"/>
+        <w:spacing w:line="285" w:lineRule="atLeast"/>
+        <w:jc w:val="left"/>
+        <w:rPr>
+          <w:rFonts w:ascii="Consolas" w:eastAsia="Times New Roman" w:hAnsi="Consolas" w:cs="Times New Roman"/>
+          <w:b w:val="0"/>
+          <w:color w:val="D4D4D4"/>
+          <w:sz w:val="21"/>
+          <w:szCs w:val="21"/>
+          <w:lang w:val="en-US" w:eastAsia="ru-RU"/>
+        </w:rPr>
+      </w:pPr>
+      <w:r>
+        <w:rPr>
+          <w:rFonts w:ascii="Consolas" w:eastAsia="Times New Roman" w:hAnsi="Consolas" w:cs="Times New Roman"/>
+          <w:b w:val="0"/>
+          <w:color w:val="D4D4D4"/>
+          <w:sz w:val="21"/>
+          <w:szCs w:val="21"/>
+          <w:lang w:val="en-US" w:eastAsia="ru-RU"/>
+        </w:rPr>
+        <w:t>    </w:t>
+      </w:r>
+      <w:r>
+        <w:rPr>
+          <w:rFonts w:ascii="Consolas" w:eastAsia="Times New Roman" w:hAnsi="Consolas" w:cs="Times New Roman"/>
+          <w:b w:val="0"/>
+          <w:color w:val="9CDCFE"/>
+          <w:sz w:val="21"/>
+          <w:szCs w:val="21"/>
+          <w:lang w:val="en-US" w:eastAsia="ru-RU"/>
+        </w:rPr>
+        <w:t>two:</w:t>
+      </w:r>
+      <w:r>
+        <w:rPr>
+          <w:rFonts w:ascii="Consolas" w:eastAsia="Times New Roman" w:hAnsi="Consolas" w:cs="Times New Roman"/>
+          <w:b w:val="0"/>
+          <w:color w:val="D4D4D4"/>
+          <w:sz w:val="21"/>
+          <w:szCs w:val="21"/>
+          <w:lang w:val="en-US" w:eastAsia="ru-RU"/>
+        </w:rPr>
+        <w:t> </w:t>
+      </w:r>
+      <w:r>
+        <w:rPr>
+          <w:rFonts w:ascii="Consolas" w:eastAsia="Times New Roman" w:hAnsi="Consolas" w:cs="Times New Roman"/>
+          <w:b w:val="0"/>
+          <w:color w:val="B5CEA8"/>
+          <w:sz w:val="21"/>
+          <w:szCs w:val="21"/>
+          <w:lang w:val="en-US" w:eastAsia="ru-RU"/>
+        </w:rPr>
+        <w:t>2</w:t>
+      </w:r>
+    </w:p>
+    <w:p>
+      <w:pPr>
+        <w:shd w:val="clear" w:color="auto" w:fill="1E1E1E"/>
+        <w:spacing w:line="285" w:lineRule="atLeast"/>
+        <w:jc w:val="left"/>
+        <w:rPr>
+          <w:rFonts w:ascii="Consolas" w:eastAsia="Times New Roman" w:hAnsi="Consolas" w:cs="Times New Roman"/>
+          <w:b w:val="0"/>
+          <w:color w:val="D4D4D4"/>
+          <w:sz w:val="21"/>
+          <w:szCs w:val="21"/>
+          <w:lang w:val="en-US" w:eastAsia="ru-RU"/>
+        </w:rPr>
+      </w:pPr>
+      <w:r>
+        <w:rPr>
+          <w:rFonts w:ascii="Consolas" w:eastAsia="Times New Roman" w:hAnsi="Consolas" w:cs="Times New Roman"/>
+          <w:b w:val="0"/>
+          <w:color w:val="D4D4D4"/>
+          <w:sz w:val="21"/>
+          <w:szCs w:val="21"/>
+          <w:lang w:val="en-US" w:eastAsia="ru-RU"/>
+        </w:rPr>
+        <w:t>};</w:t>
+      </w:r>
+    </w:p>
+    <w:p>
+      <w:pPr>
+        <w:shd w:val="clear" w:color="auto" w:fill="1E1E1E"/>
+        <w:spacing w:line="285" w:lineRule="atLeast"/>
+        <w:jc w:val="left"/>
+        <w:rPr>
+          <w:rFonts w:ascii="Consolas" w:eastAsia="Times New Roman" w:hAnsi="Consolas" w:cs="Times New Roman"/>
+          <w:b w:val="0"/>
+          <w:color w:val="D4D4D4"/>
+          <w:sz w:val="21"/>
+          <w:szCs w:val="21"/>
+          <w:lang w:val="en-US" w:eastAsia="ru-RU"/>
+        </w:rPr>
+      </w:pPr>
+      <w:r>
+        <w:rPr>
+          <w:rFonts w:ascii="Consolas" w:eastAsia="Times New Roman" w:hAnsi="Consolas" w:cs="Times New Roman"/>
+          <w:b w:val="0"/>
+          <w:color w:val="569CD6"/>
+          <w:sz w:val="21"/>
+          <w:szCs w:val="21"/>
+          <w:lang w:val="en-US" w:eastAsia="ru-RU"/>
+        </w:rPr>
+        <w:t>const</w:t>
+      </w:r>
+      <w:r>
+        <w:rPr>
+          <w:rFonts w:ascii="Consolas" w:eastAsia="Times New Roman" w:hAnsi="Consolas" w:cs="Times New Roman"/>
+          <w:b w:val="0"/>
+          <w:color w:val="D4D4D4"/>
+          <w:sz w:val="21"/>
+          <w:szCs w:val="21"/>
+          <w:lang w:val="en-US" w:eastAsia="ru-RU"/>
+        </w:rPr>
+        <w:t> </w:t>
+      </w:r>
+      <w:r>
+        <w:rPr>
+          <w:rFonts w:ascii="Consolas" w:eastAsia="Times New Roman" w:hAnsi="Consolas" w:cs="Times New Roman"/>
+          <w:b w:val="0"/>
+          <w:color w:val="4FC1FF"/>
+          <w:sz w:val="21"/>
+          <w:szCs w:val="21"/>
+          <w:lang w:val="en-US" w:eastAsia="ru-RU"/>
+        </w:rPr>
+        <w:t>obj</w:t>
+      </w:r>
+      <w:r>
+        <w:rPr>
+          <w:rFonts w:ascii="Consolas" w:eastAsia="Times New Roman" w:hAnsi="Consolas" w:cs="Times New Roman"/>
+          <w:b w:val="0"/>
+          <w:color w:val="D4D4D4"/>
+          <w:sz w:val="21"/>
+          <w:szCs w:val="21"/>
+          <w:lang w:val="en-US" w:eastAsia="ru-RU"/>
+        </w:rPr>
+        <w:t> = {...</w:t>
+      </w:r>
+      <w:r>
+        <w:rPr>
+          <w:rFonts w:ascii="Consolas" w:eastAsia="Times New Roman" w:hAnsi="Consolas" w:cs="Times New Roman"/>
+          <w:b w:val="0"/>
+          <w:color w:val="4FC1FF"/>
+          <w:sz w:val="21"/>
+          <w:szCs w:val="21"/>
+          <w:lang w:val="en-US" w:eastAsia="ru-RU"/>
+        </w:rPr>
+        <w:t>q</w:t>
+      </w:r>
+      <w:r>
+        <w:rPr>
+          <w:rFonts w:ascii="Consolas" w:eastAsia="Times New Roman" w:hAnsi="Consolas" w:cs="Times New Roman"/>
+          <w:b w:val="0"/>
+          <w:color w:val="D4D4D4"/>
+          <w:sz w:val="21"/>
+          <w:szCs w:val="21"/>
+          <w:lang w:val="en-US" w:eastAsia="ru-RU"/>
+        </w:rPr>
+        <w:t>};</w:t>
+      </w:r>
+    </w:p>
+    <w:p>
+      <w:pPr>
+        <w:shd w:val="clear" w:color="auto" w:fill="1E1E1E"/>
+        <w:spacing w:line="285" w:lineRule="atLeast"/>
+        <w:jc w:val="left"/>
+        <w:rPr>
+          <w:rFonts w:ascii="Consolas" w:eastAsia="Times New Roman" w:hAnsi="Consolas" w:cs="Times New Roman"/>
+          <w:b w:val="0"/>
+          <w:color w:val="D4D4D4"/>
+          <w:sz w:val="21"/>
+          <w:szCs w:val="21"/>
+          <w:lang w:eastAsia="ru-RU"/>
+        </w:rPr>
+      </w:pPr>
+      <w:r>
+        <w:rPr>
+          <w:rFonts w:ascii="Consolas" w:eastAsia="Times New Roman" w:hAnsi="Consolas" w:cs="Times New Roman"/>
+          <w:b w:val="0"/>
+          <w:color w:val="9CDCFE"/>
+          <w:sz w:val="21"/>
+          <w:szCs w:val="21"/>
+          <w:lang w:eastAsia="ru-RU"/>
+        </w:rPr>
+        <w:t>console</w:t>
+      </w:r>
+      <w:r>
+        <w:rPr>
+          <w:rFonts w:ascii="Consolas" w:eastAsia="Times New Roman" w:hAnsi="Consolas" w:cs="Times New Roman"/>
+          <w:b w:val="0"/>
+          <w:color w:val="D4D4D4"/>
+          <w:sz w:val="21"/>
+          <w:szCs w:val="21"/>
+          <w:lang w:eastAsia="ru-RU"/>
+        </w:rPr>
+        <w:t>.</w:t>
+      </w:r>
+      <w:r>
+        <w:rPr>
+          <w:rFonts w:ascii="Consolas" w:eastAsia="Times New Roman" w:hAnsi="Consolas" w:cs="Times New Roman"/>
+          <w:b w:val="0"/>
+          <w:color w:val="DCDCAA"/>
+          <w:sz w:val="21"/>
+          <w:szCs w:val="21"/>
+          <w:lang w:eastAsia="ru-RU"/>
+        </w:rPr>
+        <w:t>log</w:t>
+      </w:r>
+      <w:r>
+        <w:rPr>
+          <w:rFonts w:ascii="Consolas" w:eastAsia="Times New Roman" w:hAnsi="Consolas" w:cs="Times New Roman"/>
+          <w:b w:val="0"/>
+          <w:color w:val="D4D4D4"/>
+          <w:sz w:val="21"/>
+          <w:szCs w:val="21"/>
+          <w:lang w:eastAsia="ru-RU"/>
+        </w:rPr>
+        <w:t>(</w:t>
+      </w:r>
+      <w:proofErr w:type="spellStart"/>
+      <w:r>
+        <w:rPr>
+          <w:rFonts w:ascii="Consolas" w:eastAsia="Times New Roman" w:hAnsi="Consolas" w:cs="Times New Roman"/>
+          <w:b w:val="0"/>
+          <w:color w:val="4FC1FF"/>
+          <w:sz w:val="21"/>
+          <w:szCs w:val="21"/>
+          <w:lang w:eastAsia="ru-RU"/>
+        </w:rPr>
+        <w:t>obj</w:t>
+      </w:r>
+      <w:proofErr w:type="spellEnd"/>
+      <w:r>
+        <w:rPr>
+          <w:rFonts w:ascii="Consolas" w:eastAsia="Times New Roman" w:hAnsi="Consolas" w:cs="Times New Roman"/>
+          <w:b w:val="0"/>
+          <w:color w:val="D4D4D4"/>
+          <w:sz w:val="21"/>
+          <w:szCs w:val="21"/>
+          <w:lang w:eastAsia="ru-RU"/>
+        </w:rPr>
+        <w:t>);</w:t>
+      </w:r>
     </w:p>
     <w:p>
       <w:pPr>

</xml_diff>